<commit_message>
Adatmodell es Egyed-kapcsolati diagram hozzadasa.
</commit_message>
<xml_diff>
--- a/Adorjan_Andras_G6I6ZQ_Projektmunka_II.docx
+++ b/Adorjan_Andras_G6I6ZQ_Projektmunka_II.docx
@@ -10679,7 +10679,6 @@
           <w:szCs w:val="52"/>
         </w:rPr>
       </w:pPr>
-      <w:proofErr w:type="spellStart"/>
       <w:r>
         <w:rPr>
           <w:rFonts w:cs="Times New Roman"/>
@@ -10688,18 +10687,7 @@
           <w:sz w:val="40"/>
           <w:szCs w:val="52"/>
         </w:rPr>
-        <w:t>Jánoki</w:t>
-      </w:r>
-      <w:proofErr w:type="spellEnd"/>
-      <w:r>
-        <w:rPr>
-          <w:rFonts w:cs="Times New Roman"/>
-          <w:b/>
-          <w:color w:val="auto"/>
-          <w:sz w:val="40"/>
-          <w:szCs w:val="52"/>
-        </w:rPr>
-        <w:t xml:space="preserve"> Lilla – G4O424</w:t>
+        <w:t>Jánoki Lilla – G4O424</w:t>
       </w:r>
     </w:p>
     <w:p>
@@ -10714,7 +10702,6 @@
           <w:szCs w:val="52"/>
         </w:rPr>
       </w:pPr>
-      <w:proofErr w:type="spellStart"/>
       <w:r>
         <w:rPr>
           <w:rFonts w:cs="Times New Roman"/>
@@ -10723,18 +10710,7 @@
           <w:sz w:val="40"/>
           <w:szCs w:val="52"/>
         </w:rPr>
-        <w:t>Nátz</w:t>
-      </w:r>
-      <w:proofErr w:type="spellEnd"/>
-      <w:r>
-        <w:rPr>
-          <w:rFonts w:cs="Times New Roman"/>
-          <w:b/>
-          <w:color w:val="auto"/>
-          <w:sz w:val="40"/>
-          <w:szCs w:val="52"/>
-        </w:rPr>
-        <w:t xml:space="preserve"> Kornél – JOO2S6</w:t>
+        <w:t>Nátz Kornél – JOO2S6</w:t>
       </w:r>
     </w:p>
     <w:p>
@@ -15688,15 +15664,7 @@
         <w:jc w:val="both"/>
       </w:pPr>
       <w:r>
-        <w:t xml:space="preserve">Megoldásunk egy webes felhasználói kliensből és egy távoli elérésű adatbázis szerverből fog állni. A tervezés során fontos szempont volt a biztonság, ezért megfontoltuk a háromrétegű architektúra kialakítását is, de végül elégségesnek találtuk a Google </w:t>
-      </w:r>
-      <w:proofErr w:type="spellStart"/>
-      <w:r>
-        <w:t>Firebase</w:t>
-      </w:r>
-      <w:proofErr w:type="spellEnd"/>
-      <w:r>
-        <w:t xml:space="preserve"> titkosítását, így a kétrétegű architektúra mellett döntöttük.</w:t>
+        <w:t>Megoldásunk egy webes felhasználói kliensből és egy távoli elérésű adatbázis szerverből fog állni. A tervezés során fontos szempont volt a biztonság, ezért megfontoltuk a háromrétegű architektúra kialakítását is, de végül elégségesnek találtuk a Google Firebase titkosítását, így a kétrétegű architektúra mellett döntöttük.</w:t>
       </w:r>
       <w:r>
         <w:t xml:space="preserve"> </w:t>
@@ -15745,15 +15713,7 @@
         <w:t>datbázisnak a korábban is említett</w:t>
       </w:r>
       <w:r>
-        <w:t xml:space="preserve"> Google </w:t>
-      </w:r>
-      <w:proofErr w:type="spellStart"/>
-      <w:r>
-        <w:t>Firebase</w:t>
-      </w:r>
-      <w:proofErr w:type="spellEnd"/>
-      <w:r>
-        <w:t xml:space="preserve"> </w:t>
+        <w:t xml:space="preserve"> Google Firebase </w:t>
       </w:r>
       <w:r>
         <w:t xml:space="preserve">rendszert </w:t>
@@ -15787,21 +15747,8 @@
         <w:t>ünk</w:t>
       </w:r>
       <w:r>
-        <w:t xml:space="preserve"> a Visual </w:t>
-      </w:r>
-      <w:proofErr w:type="spellStart"/>
-      <w:r>
-        <w:t>Studio</w:t>
-      </w:r>
-      <w:proofErr w:type="spellEnd"/>
-      <w:r>
-        <w:t xml:space="preserve"> </w:t>
-      </w:r>
-      <w:proofErr w:type="spellStart"/>
-      <w:r>
-        <w:t>Code</w:t>
-      </w:r>
-      <w:proofErr w:type="spellEnd"/>
+        <w:t xml:space="preserve"> a Visual Studio Code</w:t>
+      </w:r>
       <w:r>
         <w:t xml:space="preserve"> lesz.</w:t>
       </w:r>
@@ -15816,15 +15763,7 @@
         <w:jc w:val="both"/>
       </w:pPr>
       <w:r>
-        <w:t xml:space="preserve">A projektkezelés támogatására a </w:t>
-      </w:r>
-      <w:proofErr w:type="spellStart"/>
-      <w:r>
-        <w:t>Trello</w:t>
-      </w:r>
-      <w:proofErr w:type="spellEnd"/>
-      <w:r>
-        <w:t xml:space="preserve"> és a </w:t>
+        <w:t xml:space="preserve">A projektkezelés támogatására a Trello és a </w:t>
       </w:r>
       <w:r>
         <w:t xml:space="preserve">GitHub </w:t>
@@ -15843,29 +15782,13 @@
         <w:jc w:val="both"/>
       </w:pPr>
       <w:r>
-        <w:t>A chat alapú kommunikációra elsődlegesen az erre a célra létrehozott Messenger csoportban, a megbeszélések pedig Discord-</w:t>
-      </w:r>
-      <w:proofErr w:type="spellStart"/>
-      <w:r>
-        <w:t>on</w:t>
-      </w:r>
-      <w:proofErr w:type="spellEnd"/>
-      <w:r>
-        <w:t xml:space="preserve"> fognak történi. Amennyiben szükséges személyes találkozókat is szervez</w:t>
+        <w:t>A chat alapú kommunikációra elsődlegesen az erre a célra létrehozott Messenger csoportban, a megbeszélések pedig Discord-on fognak történi. Amennyiben szükséges személyes találkozókat is szervez</w:t>
       </w:r>
       <w:r>
         <w:t xml:space="preserve">ünk </w:t>
       </w:r>
       <w:r>
-        <w:t xml:space="preserve">és más kommunikációs platformokat (pl. Google </w:t>
-      </w:r>
-      <w:proofErr w:type="spellStart"/>
-      <w:r>
-        <w:t>Meet</w:t>
-      </w:r>
-      <w:proofErr w:type="spellEnd"/>
-      <w:r>
-        <w:t>, Zoom) is bevon</w:t>
+        <w:t>és más kommunikációs platformokat (pl. Google Meet, Zoom) is bevon</w:t>
       </w:r>
       <w:r>
         <w:t>unk</w:t>
@@ -16072,23 +15995,13 @@
                 <w:szCs w:val="20"/>
               </w:rPr>
             </w:pPr>
-            <w:proofErr w:type="spellStart"/>
             <w:r>
               <w:rPr>
                 <w:rFonts w:cs="Times New Roman"/>
                 <w:sz w:val="20"/>
                 <w:szCs w:val="20"/>
               </w:rPr>
-              <w:t>Jánoki</w:t>
-            </w:r>
-            <w:proofErr w:type="spellEnd"/>
-            <w:r>
-              <w:rPr>
-                <w:rFonts w:cs="Times New Roman"/>
-                <w:sz w:val="20"/>
-                <w:szCs w:val="20"/>
-              </w:rPr>
-              <w:t xml:space="preserve"> Lilla</w:t>
+              <w:t>Jánoki Lilla</w:t>
             </w:r>
           </w:p>
         </w:tc>
@@ -16107,23 +16020,13 @@
                 <w:szCs w:val="20"/>
               </w:rPr>
             </w:pPr>
-            <w:proofErr w:type="spellStart"/>
             <w:r>
               <w:rPr>
                 <w:rFonts w:cs="Times New Roman"/>
                 <w:sz w:val="20"/>
                 <w:szCs w:val="20"/>
               </w:rPr>
-              <w:t>Nátz</w:t>
-            </w:r>
-            <w:proofErr w:type="spellEnd"/>
-            <w:r>
-              <w:rPr>
-                <w:rFonts w:cs="Times New Roman"/>
-                <w:sz w:val="20"/>
-                <w:szCs w:val="20"/>
-              </w:rPr>
-              <w:t xml:space="preserve"> Kornél</w:t>
+              <w:t>Nátz Kornél</w:t>
             </w:r>
           </w:p>
         </w:tc>
@@ -17083,15 +16986,7 @@
         <w:t>r</w:t>
       </w:r>
       <w:r>
-        <w:t xml:space="preserve"> (</w:t>
-      </w:r>
-      <w:proofErr w:type="spellStart"/>
-      <w:r>
-        <w:t>Glossary</w:t>
-      </w:r>
-      <w:proofErr w:type="spellEnd"/>
-      <w:r>
-        <w:t>)</w:t>
+        <w:t xml:space="preserve"> (Glossary)</w:t>
       </w:r>
       <w:bookmarkEnd w:id="12"/>
       <w:r>
@@ -17108,7 +17003,6 @@
           <w:bCs/>
         </w:rPr>
       </w:pPr>
-      <w:proofErr w:type="spellStart"/>
       <w:r>
         <w:rPr>
           <w:b/>
@@ -17123,7 +17017,6 @@
         </w:rPr>
         <w:t>takeholder</w:t>
       </w:r>
-      <w:proofErr w:type="spellEnd"/>
       <w:r>
         <w:rPr>
           <w:b/>
@@ -17187,21 +17080,12 @@
         <w:spacing w:line="360" w:lineRule="auto"/>
         <w:jc w:val="both"/>
       </w:pPr>
-      <w:proofErr w:type="spellStart"/>
       <w:r>
         <w:rPr>
           <w:b/>
           <w:bCs/>
         </w:rPr>
-        <w:t>Use-Case</w:t>
-      </w:r>
-      <w:proofErr w:type="spellEnd"/>
-      <w:r>
-        <w:rPr>
-          <w:b/>
-          <w:bCs/>
-        </w:rPr>
-        <w:t xml:space="preserve"> diagram</w:t>
+        <w:t>Use-Case diagram</w:t>
       </w:r>
       <w:r>
         <w:t xml:space="preserve"> </w:t>
@@ -17214,31 +17098,7 @@
         <w:jc w:val="both"/>
       </w:pPr>
       <w:r>
-        <w:t xml:space="preserve">Magyarul használati eset diagramként is ismert, a felhasználó és a rendszer közti lehetséges interakciók grafikus ábrázolására használt módszer. A </w:t>
-      </w:r>
-      <w:proofErr w:type="spellStart"/>
-      <w:r>
-        <w:t>Use-Case</w:t>
-      </w:r>
-      <w:proofErr w:type="spellEnd"/>
-      <w:r>
-        <w:t xml:space="preserve"> diagram különböző használati eseteket és különböző típusú felhasználókat mutat be, gyakran más típusú diagramok is kísérik. Az </w:t>
-      </w:r>
-      <w:proofErr w:type="gramStart"/>
-      <w:r>
-        <w:t>egyes eseteket</w:t>
-      </w:r>
-      <w:proofErr w:type="gramEnd"/>
-      <w:r>
-        <w:t xml:space="preserve"> körök vagy ellipszisek jelölik. Az </w:t>
-      </w:r>
-      <w:proofErr w:type="spellStart"/>
-      <w:r>
-        <w:t>aktort</w:t>
-      </w:r>
-      <w:proofErr w:type="spellEnd"/>
-      <w:r>
-        <w:t xml:space="preserve"> (azaz a felhasználót) pálcikafigurákként ábrázolja.</w:t>
+        <w:t>Magyarul használati eset diagramként is ismert, a felhasználó és a rendszer közti lehetséges interakciók grafikus ábrázolására használt módszer. A Use-Case diagram különböző használati eseteket és különböző típusú felhasználókat mutat be, gyakran más típusú diagramok is kísérik. Az egyes eseteket körök vagy ellipszisek jelölik. Az aktort (azaz a felhasználót) pálcikafigurákként ábrázolja.</w:t>
       </w:r>
       <w:r>
         <w:t xml:space="preserve"> </w:t>
@@ -17266,7 +17126,6 @@
           <w:bCs/>
         </w:rPr>
       </w:pPr>
-      <w:proofErr w:type="spellStart"/>
       <w:r>
         <w:rPr>
           <w:b/>
@@ -17275,7 +17134,6 @@
         <w:lastRenderedPageBreak/>
         <w:t>Aktor</w:t>
       </w:r>
-      <w:proofErr w:type="spellEnd"/>
       <w:r>
         <w:rPr>
           <w:b/>
@@ -17290,13 +17148,8 @@
         <w:spacing w:line="360" w:lineRule="auto"/>
         <w:jc w:val="both"/>
       </w:pPr>
-      <w:proofErr w:type="spellStart"/>
-      <w:r>
-        <w:t>Use-Case</w:t>
-      </w:r>
-      <w:proofErr w:type="spellEnd"/>
-      <w:r>
-        <w:t xml:space="preserve"> diagramban egy szerepkört, a rendszer egy felhasználóját reprezentálja. </w:t>
+      <w:r>
+        <w:t xml:space="preserve">Use-Case diagramban egy szerepkört, a rendszer egy felhasználóját reprezentálja. </w:t>
       </w:r>
     </w:p>
     <w:p>
@@ -17369,15 +17222,7 @@
         <w:jc w:val="both"/>
       </w:pPr>
       <w:r>
-        <w:t xml:space="preserve">A TCO (Total Cost of </w:t>
-      </w:r>
-      <w:proofErr w:type="spellStart"/>
-      <w:r>
-        <w:t>Ownership</w:t>
-      </w:r>
-      <w:proofErr w:type="spellEnd"/>
-      <w:r>
-        <w:t>) egy pénzügyi becslés, melynek célja, hogy segítse a vásárlók és a tulajdonosok számára meghatározni egy termék vagy szolgáltatás közvetlen és közvetett költségeit. Ez egy vezetői számviteli eszköz, mely a teljes költségszámításhoz vagy akár az ökológiai, gazdasági számításokhoz is alkalmazható, beleértve a társadalmi költségeket is.</w:t>
+        <w:t>A TCO (Total Cost of Ownership) egy pénzügyi becslés, melynek célja, hogy segítse a vásárlók és a tulajdonosok számára meghatározni egy termék vagy szolgáltatás közvetlen és közvetett költségeit. Ez egy vezetői számviteli eszköz, mely a teljes költségszámításhoz vagy akár az ökológiai, gazdasági számításokhoz is alkalmazható, beleértve a társadalmi költségeket is.</w:t>
       </w:r>
       <w:r>
         <w:t xml:space="preserve"> </w:t>
@@ -17415,15 +17260,7 @@
         <w:jc w:val="both"/>
       </w:pPr>
       <w:r>
-        <w:t xml:space="preserve">Az egyed-kapcsolati modell (vagy ER-modell) egy adott tudásterületen belüli, egymással összefüggő dolgokat ír le. Egy alapvető ER-modell egyed-típusokból áll (amelyek osztályozzák az érdekes dolgokat), és meghatározza az </w:t>
-      </w:r>
-      <w:proofErr w:type="spellStart"/>
-      <w:r>
-        <w:t>egyedek</w:t>
-      </w:r>
-      <w:proofErr w:type="spellEnd"/>
-      <w:r>
-        <w:t xml:space="preserve"> (ezen egyed-típusok példányai) között létező kapcsolatokat. A szoftverfejlesztésben az ER-modellt általában azért alkotják meg, hogy ábrázolja azokat a dolgokat, amelyekre az üzleti folyamatok végrehajtásához egy vállalkozásnak emlékeznie kell. Következésképpen az ER-modell egy absztrakt adatmodellé válik, amely egy olyan adat- vagy információs struktúrát határoz meg, amely egy adatbázisban, jellemzően egy relációs adatbázisban implementálható</w:t>
+        <w:t>Az egyed-kapcsolati modell (vagy ER-modell) egy adott tudásterületen belüli, egymással összefüggő dolgokat ír le. Egy alapvető ER-modell egyed-típusokból áll (amelyek osztályozzák az érdekes dolgokat), és meghatározza az egyedek (ezen egyed-típusok példányai) között létező kapcsolatokat. A szoftverfejlesztésben az ER-modellt általában azért alkotják meg, hogy ábrázolja azokat a dolgokat, amelyekre az üzleti folyamatok végrehajtásához egy vállalkozásnak emlékeznie kell. Következésképpen az ER-modell egy absztrakt adatmodellé válik, amely egy olyan adat- vagy információs struktúrát határoz meg, amely egy adatbázisban, jellemzően egy relációs adatbázisban implementálható</w:t>
       </w:r>
       <w:r>
         <w:t xml:space="preserve">. </w:t>
@@ -17501,31 +17338,7 @@
         <w:jc w:val="both"/>
       </w:pPr>
       <w:r>
-        <w:t xml:space="preserve">A grafikus felhasználói felület vagy grafikus felhasználói interfész (angolul </w:t>
-      </w:r>
-      <w:proofErr w:type="spellStart"/>
-      <w:r>
-        <w:t>graphical</w:t>
-      </w:r>
-      <w:proofErr w:type="spellEnd"/>
-      <w:r>
-        <w:t xml:space="preserve"> </w:t>
-      </w:r>
-      <w:proofErr w:type="spellStart"/>
-      <w:r>
-        <w:t>user</w:t>
-      </w:r>
-      <w:proofErr w:type="spellEnd"/>
-      <w:r>
-        <w:t xml:space="preserve"> </w:t>
-      </w:r>
-      <w:proofErr w:type="spellStart"/>
-      <w:r>
-        <w:t>interface</w:t>
-      </w:r>
-      <w:proofErr w:type="spellEnd"/>
-      <w:r>
-        <w:t>, röviden GUI) a számítástechnikában olyan, a számítógép és ember közti kapcsolatot megvalósító elemek összessége, melyek a monitor képernyőjén szöveges és grafikai elemek együtteseként jelennek meg. A grafikus felhasználói felületeken alapvető szerepe van a mutatóeszközök, például az egér használatának, amelyekkel a grafikus felület elemei intuitív módon, a fizikai világ egyfajta modelljeként kezelhetők.</w:t>
+        <w:t>A grafikus felhasználói felület vagy grafikus felhasználói interfész (angolul graphical user interface, röviden GUI) a számítástechnikában olyan, a számítógép és ember közti kapcsolatot megvalósító elemek összessége, melyek a monitor képernyőjén szöveges és grafikai elemek együtteseként jelennek meg. A grafikus felhasználói felületeken alapvető szerepe van a mutatóeszközök, például az egér használatának, amelyekkel a grafikus felület elemei intuitív módon, a fizikai világ egyfajta modelljeként kezelhetők.</w:t>
       </w:r>
     </w:p>
     <w:p>
@@ -17666,15 +17479,7 @@
         <w:jc w:val="both"/>
       </w:pPr>
       <w:r>
-        <w:t xml:space="preserve">A projektünk a fényképészeket/fotográfusokat célozza meg. A fényképek </w:t>
-      </w:r>
-      <w:proofErr w:type="spellStart"/>
-      <w:r>
-        <w:t>elkészültekor</w:t>
-      </w:r>
-      <w:proofErr w:type="spellEnd"/>
-      <w:r>
-        <w:t>, egészen pontosan az exponáló gomb megnyomásakor, legyen az telefonnal vagy fényképezőgéppel készítve ún. EXIF</w:t>
+        <w:t>A projektünk a fényképészeket/fotográfusokat célozza meg. A fényképek elkészültekor, egészen pontosan az exponáló gomb megnyomásakor, legyen az telefonnal vagy fényképezőgéppel készítve ún. EXIF</w:t>
       </w:r>
       <w:r>
         <w:t xml:space="preserve"> meta</w:t>
@@ -17745,15 +17550,7 @@
         <w:jc w:val="both"/>
       </w:pPr>
       <w:r>
-        <w:t xml:space="preserve">További probléma, hogy bizonyos fényképezőgép vázak és objektívek (pl. régi </w:t>
-      </w:r>
-      <w:proofErr w:type="spellStart"/>
-      <w:r>
-        <w:t>vintage</w:t>
-      </w:r>
-      <w:proofErr w:type="spellEnd"/>
-      <w:r>
-        <w:t xml:space="preserve"> objektívek) bajonett átalakító esetén nem rögzítenek egy képhez minden fontos EXIF adatot.</w:t>
+        <w:t>További probléma, hogy bizonyos fényképezőgép vázak és objektívek (pl. régi vintage objektívek) bajonett átalakító esetén nem rögzítenek egy képhez minden fontos EXIF adatot.</w:t>
       </w:r>
       <w:r>
         <w:t xml:space="preserve"> Ezt kiküszöbölő megoldá</w:t>
@@ -17859,12 +17656,10 @@
       </w:pPr>
       <w:bookmarkStart w:id="24" w:name="_Hlk97492435"/>
       <w:bookmarkStart w:id="25" w:name="_Toc118133221"/>
-      <w:proofErr w:type="spellStart"/>
       <w:r>
         <w:t>Stakeholderek</w:t>
       </w:r>
       <w:bookmarkEnd w:id="25"/>
-      <w:proofErr w:type="spellEnd"/>
       <w:r>
         <w:t xml:space="preserve"> </w:t>
       </w:r>
@@ -18486,7 +18281,6 @@
       <w:r>
         <w:t xml:space="preserve"> tábla van: </w:t>
       </w:r>
-      <w:proofErr w:type="spellStart"/>
       <w:r>
         <w:rPr>
           <w:b/>
@@ -18494,7 +18288,6 @@
         </w:rPr>
         <w:t>User</w:t>
       </w:r>
-      <w:proofErr w:type="spellEnd"/>
       <w:r>
         <w:t xml:space="preserve">, </w:t>
       </w:r>
@@ -18508,7 +18301,6 @@
       <w:r>
         <w:t xml:space="preserve">, </w:t>
       </w:r>
-      <w:proofErr w:type="spellStart"/>
       <w:r>
         <w:rPr>
           <w:b/>
@@ -18516,7 +18308,6 @@
         </w:rPr>
         <w:t>Lens</w:t>
       </w:r>
-      <w:proofErr w:type="spellEnd"/>
       <w:r>
         <w:t xml:space="preserve">, </w:t>
       </w:r>
@@ -18528,15 +18319,7 @@
         <w:t>Picture</w:t>
       </w:r>
       <w:r>
-        <w:t xml:space="preserve">. A </w:t>
-      </w:r>
-      <w:proofErr w:type="spellStart"/>
-      <w:r>
-        <w:t>User</w:t>
-      </w:r>
-      <w:proofErr w:type="spellEnd"/>
-      <w:r>
-        <w:t xml:space="preserve"> tábla tárolni fogja a felhasználó </w:t>
+        <w:t xml:space="preserve">. A User tábla tárolni fogja a felhasználó </w:t>
       </w:r>
       <w:r>
         <w:t>MAC címét</w:t>
@@ -18545,88 +18328,70 @@
         <w:t>,</w:t>
       </w:r>
       <w:r>
-        <w:t xml:space="preserve"> mint egyedi azonosítót és mivel a felhasználó minden interakció végrehajtója, így a többi tábla ID rekordja is a </w:t>
-      </w:r>
-      <w:proofErr w:type="spellStart"/>
-      <w:r>
-        <w:t>User</w:t>
-      </w:r>
-      <w:proofErr w:type="spellEnd"/>
+        <w:t xml:space="preserve"> mint egyedi azonosítót és mivel a felhasználó minden interakció végrehajtója, így a többi tábla ID rekordja is a User </w:t>
+      </w:r>
+      <w:r>
+        <w:t>táblában ker</w:t>
+      </w:r>
+      <w:r>
+        <w:t>ü</w:t>
+      </w:r>
+      <w:r>
+        <w:t>l külön tárolásra majd</w:t>
+      </w:r>
+      <w:r>
+        <w:t xml:space="preserve">. </w:t>
+      </w:r>
+      <w:r>
+        <w:t>A Body</w:t>
+      </w:r>
+      <w:r>
+        <w:t xml:space="preserve"> táblában a fényképezőgép váz tulajdonságai kerülnek tárolásra</w:t>
+      </w:r>
+      <w:r>
+        <w:t xml:space="preserve"> a váz ID-ja mellett</w:t>
+      </w:r>
+      <w:r>
+        <w:t>, mint a fényképezőgép márka, modell típusa, expozíciós idő, expozíciós program, fénymérési mód, szoftver és a vaku módja.</w:t>
+      </w:r>
       <w:r>
         <w:t xml:space="preserve"> </w:t>
       </w:r>
       <w:r>
-        <w:t>táblában ker</w:t>
-      </w:r>
-      <w:r>
-        <w:t>ü</w:t>
-      </w:r>
-      <w:r>
-        <w:t>l külön tárolásra majd</w:t>
-      </w:r>
-      <w:r>
-        <w:t xml:space="preserve">. </w:t>
-      </w:r>
-      <w:r>
-        <w:t>A Body</w:t>
-      </w:r>
-      <w:r>
-        <w:t xml:space="preserve"> táblában a fényképezőgép váz tulajdonságai kerülnek tárolásra</w:t>
-      </w:r>
-      <w:r>
-        <w:t xml:space="preserve"> a váz ID-ja mellett</w:t>
-      </w:r>
-      <w:r>
-        <w:t>, mint a fényképezőgép márka, modell típusa, expozíciós idő, expozíciós program, fénymérési mód, szoftver és a vaku módja.</w:t>
+        <w:t xml:space="preserve">A </w:t>
+      </w:r>
+      <w:r>
+        <w:t>Lens</w:t>
+      </w:r>
+      <w:r>
+        <w:t xml:space="preserve"> tábla tárolni fogja a</w:t>
+      </w:r>
+      <w:r>
+        <w:t xml:space="preserve">z objektív </w:t>
+      </w:r>
+      <w:r>
+        <w:t>ID-j</w:t>
+      </w:r>
+      <w:r>
+        <w:t>á</w:t>
+      </w:r>
+      <w:r>
+        <w:t xml:space="preserve">t, </w:t>
+      </w:r>
+      <w:r>
+        <w:t>a rekeszértékét és a fókuszálási távolságot</w:t>
+      </w:r>
+      <w:r>
+        <w:t>. A</w:t>
+      </w:r>
+      <w:r>
+        <w:t xml:space="preserve"> fénykép azonosítóján kívül</w:t>
       </w:r>
       <w:r>
         <w:t xml:space="preserve"> </w:t>
       </w:r>
       <w:r>
-        <w:t xml:space="preserve">A </w:t>
-      </w:r>
-      <w:proofErr w:type="spellStart"/>
-      <w:r>
-        <w:t>Lens</w:t>
-      </w:r>
-      <w:proofErr w:type="spellEnd"/>
-      <w:r>
-        <w:t xml:space="preserve"> tábla tárolni fogja a</w:t>
-      </w:r>
-      <w:r>
-        <w:t xml:space="preserve">z objektív </w:t>
-      </w:r>
-      <w:r>
-        <w:t>ID-j</w:t>
-      </w:r>
-      <w:r>
-        <w:t>á</w:t>
-      </w:r>
-      <w:r>
-        <w:t xml:space="preserve">t, </w:t>
-      </w:r>
-      <w:r>
-        <w:t>a rekeszértékét és a fókuszálási távolságot</w:t>
-      </w:r>
-      <w:r>
-        <w:t>. A</w:t>
-      </w:r>
-      <w:r>
-        <w:t xml:space="preserve"> fénykép azonosítóján kívül</w:t>
-      </w:r>
-      <w:r>
-        <w:t xml:space="preserve"> </w:t>
-      </w:r>
-      <w:r>
-        <w:t>(</w:t>
-      </w:r>
-      <w:proofErr w:type="spellStart"/>
-      <w:r>
-        <w:t>PictureID</w:t>
-      </w:r>
-      <w:proofErr w:type="spellEnd"/>
-      <w:r>
-        <w:t>), a Picture</w:t>
+        <w:t>(PictureID), a Picture</w:t>
       </w:r>
       <w:r>
         <w:t xml:space="preserve"> tábla tárolni fogja az </w:t>
@@ -18763,25 +18528,23 @@
                 <w:color w:val="000000"/>
                 <w:lang w:eastAsia="hu-HU"/>
               </w:rPr>
-              <w:t>(</w:t>
-            </w:r>
-            <w:proofErr w:type="spellStart"/>
+              <w:t>(UserID,</w:t>
+            </w:r>
             <w:r>
               <w:rPr>
                 <w:rFonts w:eastAsia="Times New Roman" w:cs="Times New Roman"/>
                 <w:color w:val="000000"/>
                 <w:lang w:eastAsia="hu-HU"/>
               </w:rPr>
-              <w:t>UserID</w:t>
-            </w:r>
-            <w:proofErr w:type="spellEnd"/>
+              <w:t xml:space="preserve"> BodyID, LensID, PictureID,</w:t>
+            </w:r>
             <w:r>
               <w:rPr>
                 <w:rFonts w:eastAsia="Times New Roman" w:cs="Times New Roman"/>
                 <w:color w:val="000000"/>
                 <w:lang w:eastAsia="hu-HU"/>
               </w:rPr>
-              <w:t>,</w:t>
+              <w:t xml:space="preserve"> </w:t>
             </w:r>
             <w:r>
               <w:rPr>
@@ -18789,80 +18552,8 @@
                 <w:color w:val="000000"/>
                 <w:lang w:eastAsia="hu-HU"/>
               </w:rPr>
-              <w:t xml:space="preserve"> </w:t>
-            </w:r>
-            <w:proofErr w:type="spellStart"/>
-            <w:r>
-              <w:rPr>
-                <w:rFonts w:eastAsia="Times New Roman" w:cs="Times New Roman"/>
-                <w:color w:val="000000"/>
-                <w:lang w:eastAsia="hu-HU"/>
-              </w:rPr>
-              <w:t>BodyID</w:t>
-            </w:r>
-            <w:proofErr w:type="spellEnd"/>
-            <w:r>
-              <w:rPr>
-                <w:rFonts w:eastAsia="Times New Roman" w:cs="Times New Roman"/>
-                <w:color w:val="000000"/>
-                <w:lang w:eastAsia="hu-HU"/>
-              </w:rPr>
-              <w:t xml:space="preserve">, </w:t>
-            </w:r>
-            <w:proofErr w:type="spellStart"/>
-            <w:r>
-              <w:rPr>
-                <w:rFonts w:eastAsia="Times New Roman" w:cs="Times New Roman"/>
-                <w:color w:val="000000"/>
-                <w:lang w:eastAsia="hu-HU"/>
-              </w:rPr>
-              <w:t>LensID</w:t>
-            </w:r>
-            <w:proofErr w:type="spellEnd"/>
-            <w:r>
-              <w:rPr>
-                <w:rFonts w:eastAsia="Times New Roman" w:cs="Times New Roman"/>
-                <w:color w:val="000000"/>
-                <w:lang w:eastAsia="hu-HU"/>
-              </w:rPr>
-              <w:t xml:space="preserve">, </w:t>
-            </w:r>
-            <w:proofErr w:type="spellStart"/>
-            <w:r>
-              <w:rPr>
-                <w:rFonts w:eastAsia="Times New Roman" w:cs="Times New Roman"/>
-                <w:color w:val="000000"/>
-                <w:lang w:eastAsia="hu-HU"/>
-              </w:rPr>
-              <w:t>PictureID</w:t>
-            </w:r>
-            <w:proofErr w:type="spellEnd"/>
-            <w:r>
-              <w:rPr>
-                <w:rFonts w:eastAsia="Times New Roman" w:cs="Times New Roman"/>
-                <w:color w:val="000000"/>
-                <w:lang w:eastAsia="hu-HU"/>
-              </w:rPr>
-              <w:t>,</w:t>
-            </w:r>
-            <w:r>
-              <w:rPr>
-                <w:rFonts w:eastAsia="Times New Roman" w:cs="Times New Roman"/>
-                <w:color w:val="000000"/>
-                <w:lang w:eastAsia="hu-HU"/>
-              </w:rPr>
-              <w:t xml:space="preserve"> </w:t>
-            </w:r>
-            <w:proofErr w:type="spellStart"/>
-            <w:r>
-              <w:rPr>
-                <w:rFonts w:eastAsia="Times New Roman" w:cs="Times New Roman"/>
-                <w:color w:val="000000"/>
-                <w:lang w:eastAsia="hu-HU"/>
-              </w:rPr>
               <w:t>MacAddress</w:t>
             </w:r>
-            <w:proofErr w:type="spellEnd"/>
             <w:r>
               <w:rPr>
                 <w:rFonts w:eastAsia="Times New Roman" w:cs="Times New Roman"/>
@@ -18917,7 +18608,6 @@
               </w:rPr>
               <w:t>(</w:t>
             </w:r>
-            <w:proofErr w:type="spellStart"/>
             <w:r>
               <w:rPr>
                 <w:rFonts w:eastAsia="Times New Roman" w:cs="Times New Roman"/>
@@ -18926,7 +18616,6 @@
               </w:rPr>
               <w:t>BodyID</w:t>
             </w:r>
-            <w:proofErr w:type="spellEnd"/>
             <w:r>
               <w:rPr>
                 <w:rFonts w:eastAsia="Times New Roman" w:cs="Times New Roman"/>
@@ -18935,7 +18624,6 @@
               </w:rPr>
               <w:t xml:space="preserve">, </w:t>
             </w:r>
-            <w:proofErr w:type="spellStart"/>
             <w:r>
               <w:rPr>
                 <w:rFonts w:eastAsia="Times New Roman" w:cs="Times New Roman"/>
@@ -18944,7 +18632,6 @@
               </w:rPr>
               <w:t>Company</w:t>
             </w:r>
-            <w:proofErr w:type="spellEnd"/>
             <w:r>
               <w:rPr>
                 <w:rFonts w:eastAsia="Times New Roman" w:cs="Times New Roman"/>
@@ -18953,7 +18640,6 @@
               </w:rPr>
               <w:t xml:space="preserve">, </w:t>
             </w:r>
-            <w:proofErr w:type="spellStart"/>
             <w:r>
               <w:rPr>
                 <w:rFonts w:eastAsia="Times New Roman" w:cs="Times New Roman"/>
@@ -18962,7 +18648,6 @@
               </w:rPr>
               <w:t>BodyType</w:t>
             </w:r>
-            <w:proofErr w:type="spellEnd"/>
             <w:r>
               <w:rPr>
                 <w:rFonts w:eastAsia="Times New Roman" w:cs="Times New Roman"/>
@@ -18971,7 +18656,6 @@
               </w:rPr>
               <w:t xml:space="preserve">, </w:t>
             </w:r>
-            <w:proofErr w:type="spellStart"/>
             <w:r>
               <w:rPr>
                 <w:rFonts w:eastAsia="Times New Roman" w:cs="Times New Roman"/>
@@ -18980,7 +18664,6 @@
               </w:rPr>
               <w:t>ExpoTime</w:t>
             </w:r>
-            <w:proofErr w:type="spellEnd"/>
             <w:r>
               <w:rPr>
                 <w:rFonts w:eastAsia="Times New Roman" w:cs="Times New Roman"/>
@@ -18989,7 +18672,6 @@
               </w:rPr>
               <w:t xml:space="preserve">, </w:t>
             </w:r>
-            <w:proofErr w:type="spellStart"/>
             <w:r>
               <w:rPr>
                 <w:rFonts w:eastAsia="Times New Roman" w:cs="Times New Roman"/>
@@ -18998,7 +18680,6 @@
               </w:rPr>
               <w:t>ExpoProgram</w:t>
             </w:r>
-            <w:proofErr w:type="spellEnd"/>
             <w:r>
               <w:rPr>
                 <w:rFonts w:eastAsia="Times New Roman" w:cs="Times New Roman"/>
@@ -19007,7 +18688,6 @@
               </w:rPr>
               <w:t xml:space="preserve">, </w:t>
             </w:r>
-            <w:proofErr w:type="spellStart"/>
             <w:r>
               <w:rPr>
                 <w:rFonts w:eastAsia="Times New Roman" w:cs="Times New Roman"/>
@@ -19016,7 +18696,6 @@
               </w:rPr>
               <w:t>MeteringMode</w:t>
             </w:r>
-            <w:proofErr w:type="spellEnd"/>
             <w:r>
               <w:rPr>
                 <w:rFonts w:eastAsia="Times New Roman" w:cs="Times New Roman"/>
@@ -19041,7 +18720,6 @@
               </w:rPr>
               <w:t xml:space="preserve">, </w:t>
             </w:r>
-            <w:proofErr w:type="spellStart"/>
             <w:r>
               <w:rPr>
                 <w:rFonts w:eastAsia="Times New Roman" w:cs="Times New Roman"/>
@@ -19050,7 +18728,6 @@
               </w:rPr>
               <w:t>FlashMode</w:t>
             </w:r>
-            <w:proofErr w:type="spellEnd"/>
             <w:r>
               <w:rPr>
                 <w:rFonts w:eastAsia="Times New Roman" w:cs="Times New Roman"/>
@@ -19105,7 +18782,6 @@
               </w:rPr>
               <w:t>(</w:t>
             </w:r>
-            <w:proofErr w:type="spellStart"/>
             <w:r>
               <w:rPr>
                 <w:rFonts w:eastAsia="Times New Roman" w:cs="Times New Roman"/>
@@ -19114,7 +18790,6 @@
               </w:rPr>
               <w:t>LensID</w:t>
             </w:r>
-            <w:proofErr w:type="spellEnd"/>
             <w:r>
               <w:rPr>
                 <w:rFonts w:eastAsia="Times New Roman" w:cs="Times New Roman"/>
@@ -19123,7 +18798,6 @@
               </w:rPr>
               <w:t xml:space="preserve">, </w:t>
             </w:r>
-            <w:proofErr w:type="spellStart"/>
             <w:r>
               <w:rPr>
                 <w:rFonts w:eastAsia="Times New Roman" w:cs="Times New Roman"/>
@@ -19132,7 +18806,6 @@
               </w:rPr>
               <w:t>Aperture</w:t>
             </w:r>
-            <w:proofErr w:type="spellEnd"/>
             <w:r>
               <w:rPr>
                 <w:rFonts w:eastAsia="Times New Roman" w:cs="Times New Roman"/>
@@ -19141,7 +18814,6 @@
               </w:rPr>
               <w:t xml:space="preserve">, </w:t>
             </w:r>
-            <w:proofErr w:type="spellStart"/>
             <w:r>
               <w:rPr>
                 <w:rFonts w:eastAsia="Times New Roman" w:cs="Times New Roman"/>
@@ -19150,7 +18822,6 @@
               </w:rPr>
               <w:t>FocalLength</w:t>
             </w:r>
-            <w:proofErr w:type="spellEnd"/>
             <w:r>
               <w:rPr>
                 <w:rFonts w:eastAsia="Times New Roman" w:cs="Times New Roman"/>
@@ -19213,7 +18884,6 @@
               </w:rPr>
               <w:t>(</w:t>
             </w:r>
-            <w:proofErr w:type="spellStart"/>
             <w:r>
               <w:rPr>
                 <w:rFonts w:eastAsia="Times New Roman" w:cs="Times New Roman"/>
@@ -19222,7 +18892,6 @@
               </w:rPr>
               <w:t>PictureID</w:t>
             </w:r>
-            <w:proofErr w:type="spellEnd"/>
             <w:r>
               <w:rPr>
                 <w:rFonts w:eastAsia="Times New Roman" w:cs="Times New Roman"/>
@@ -19231,7 +18900,6 @@
               </w:rPr>
               <w:t xml:space="preserve">, </w:t>
             </w:r>
-            <w:proofErr w:type="spellStart"/>
             <w:r>
               <w:rPr>
                 <w:rFonts w:eastAsia="Times New Roman" w:cs="Times New Roman"/>
@@ -19240,7 +18908,6 @@
               </w:rPr>
               <w:t>CreateDate</w:t>
             </w:r>
-            <w:proofErr w:type="spellEnd"/>
             <w:r>
               <w:rPr>
                 <w:rFonts w:eastAsia="Times New Roman" w:cs="Times New Roman"/>
@@ -19249,7 +18916,6 @@
               </w:rPr>
               <w:t xml:space="preserve">, </w:t>
             </w:r>
-            <w:proofErr w:type="spellStart"/>
             <w:r>
               <w:rPr>
                 <w:rFonts w:eastAsia="Times New Roman" w:cs="Times New Roman"/>
@@ -19258,7 +18924,6 @@
               </w:rPr>
               <w:t>Compression</w:t>
             </w:r>
-            <w:proofErr w:type="spellEnd"/>
             <w:r>
               <w:rPr>
                 <w:rFonts w:eastAsia="Times New Roman" w:cs="Times New Roman"/>
@@ -19267,7 +18932,6 @@
               </w:rPr>
               <w:t xml:space="preserve">, </w:t>
             </w:r>
-            <w:proofErr w:type="spellStart"/>
             <w:r>
               <w:rPr>
                 <w:rFonts w:eastAsia="Times New Roman" w:cs="Times New Roman"/>
@@ -19276,7 +18940,6 @@
               </w:rPr>
               <w:t>Width</w:t>
             </w:r>
-            <w:proofErr w:type="spellEnd"/>
             <w:r>
               <w:rPr>
                 <w:rFonts w:eastAsia="Times New Roman" w:cs="Times New Roman"/>
@@ -19285,7 +18948,6 @@
               </w:rPr>
               <w:t xml:space="preserve">, </w:t>
             </w:r>
-            <w:proofErr w:type="spellStart"/>
             <w:r>
               <w:rPr>
                 <w:rFonts w:eastAsia="Times New Roman" w:cs="Times New Roman"/>
@@ -19294,7 +18956,6 @@
               </w:rPr>
               <w:t>Height</w:t>
             </w:r>
-            <w:proofErr w:type="spellEnd"/>
             <w:r>
               <w:rPr>
                 <w:rFonts w:eastAsia="Times New Roman" w:cs="Times New Roman"/>
@@ -19303,7 +18964,6 @@
               </w:rPr>
               <w:t xml:space="preserve">, </w:t>
             </w:r>
-            <w:proofErr w:type="spellStart"/>
             <w:r>
               <w:rPr>
                 <w:rFonts w:eastAsia="Times New Roman" w:cs="Times New Roman"/>
@@ -19312,79 +18972,22 @@
               </w:rPr>
               <w:t>FileSize</w:t>
             </w:r>
-            <w:proofErr w:type="spellEnd"/>
             <w:r>
               <w:rPr>
                 <w:rFonts w:eastAsia="Times New Roman" w:cs="Times New Roman"/>
                 <w:color w:val="000000"/>
                 <w:lang w:eastAsia="hu-HU"/>
               </w:rPr>
-              <w:t xml:space="preserve">, </w:t>
-            </w:r>
-            <w:proofErr w:type="spellStart"/>
+              <w:t xml:space="preserve">, FileType, </w:t>
+            </w:r>
             <w:r>
               <w:rPr>
                 <w:rFonts w:eastAsia="Times New Roman" w:cs="Times New Roman"/>
                 <w:color w:val="000000"/>
                 <w:lang w:eastAsia="hu-HU"/>
               </w:rPr>
-              <w:t>FileType</w:t>
-            </w:r>
-            <w:proofErr w:type="spellEnd"/>
-            <w:r>
-              <w:rPr>
-                <w:rFonts w:eastAsia="Times New Roman" w:cs="Times New Roman"/>
-                <w:color w:val="000000"/>
-                <w:lang w:eastAsia="hu-HU"/>
-              </w:rPr>
-              <w:t xml:space="preserve">, </w:t>
-            </w:r>
-            <w:proofErr w:type="spellStart"/>
-            <w:r>
-              <w:rPr>
-                <w:rFonts w:eastAsia="Times New Roman" w:cs="Times New Roman"/>
-                <w:color w:val="000000"/>
-                <w:lang w:eastAsia="hu-HU"/>
-              </w:rPr>
-              <w:t>Iso</w:t>
-            </w:r>
-            <w:proofErr w:type="spellEnd"/>
-            <w:r>
-              <w:rPr>
-                <w:rFonts w:eastAsia="Times New Roman" w:cs="Times New Roman"/>
-                <w:color w:val="000000"/>
-                <w:lang w:eastAsia="hu-HU"/>
-              </w:rPr>
-              <w:t xml:space="preserve">, </w:t>
-            </w:r>
-            <w:proofErr w:type="spellStart"/>
-            <w:r>
-              <w:rPr>
-                <w:rFonts w:eastAsia="Times New Roman" w:cs="Times New Roman"/>
-                <w:color w:val="000000"/>
-                <w:lang w:eastAsia="hu-HU"/>
-              </w:rPr>
-              <w:t>ColorSpace</w:t>
-            </w:r>
-            <w:proofErr w:type="spellEnd"/>
-            <w:r>
-              <w:rPr>
-                <w:rFonts w:eastAsia="Times New Roman" w:cs="Times New Roman"/>
-                <w:color w:val="000000"/>
-                <w:lang w:eastAsia="hu-HU"/>
-              </w:rPr>
-              <w:t xml:space="preserve">, </w:t>
-            </w:r>
-            <w:proofErr w:type="spellStart"/>
-            <w:r>
-              <w:rPr>
-                <w:rFonts w:eastAsia="Times New Roman" w:cs="Times New Roman"/>
-                <w:color w:val="000000"/>
-                <w:lang w:eastAsia="hu-HU"/>
-              </w:rPr>
-              <w:t>Author</w:t>
-            </w:r>
-            <w:proofErr w:type="spellEnd"/>
+              <w:t>Iso, ColorSpace, Author</w:t>
+            </w:r>
             <w:r>
               <w:rPr>
                 <w:rFonts w:eastAsia="Times New Roman" w:cs="Times New Roman"/>
@@ -19489,13 +19092,8 @@
                 <w:lang w:eastAsia="hu-HU"/>
               </w:rPr>
             </w:pPr>
-            <w:proofErr w:type="spellStart"/>
-            <w:r>
-              <w:t>UserID</w:t>
-            </w:r>
-            <w:proofErr w:type="spellEnd"/>
-            <w:r>
-              <w:t xml:space="preserve"> [int] NOT NULL</w:t>
+            <w:r>
+              <w:t>UserID [int] NOT NULL</w:t>
             </w:r>
           </w:p>
         </w:tc>
@@ -19526,11 +19124,9 @@
                 <w:lang w:eastAsia="hu-HU"/>
               </w:rPr>
             </w:pPr>
-            <w:proofErr w:type="spellStart"/>
             <w:r>
               <w:t>BodyID</w:t>
             </w:r>
-            <w:proofErr w:type="spellEnd"/>
             <w:r>
               <w:t xml:space="preserve"> [</w:t>
             </w:r>
@@ -19569,11 +19165,9 @@
                 <w:lang w:eastAsia="hu-HU"/>
               </w:rPr>
             </w:pPr>
-            <w:proofErr w:type="spellStart"/>
             <w:r>
               <w:t>LensID</w:t>
             </w:r>
-            <w:proofErr w:type="spellEnd"/>
             <w:r>
               <w:t xml:space="preserve"> [</w:t>
             </w:r>
@@ -19612,11 +19206,9 @@
                 <w:lang w:eastAsia="hu-HU"/>
               </w:rPr>
             </w:pPr>
-            <w:proofErr w:type="spellStart"/>
             <w:r>
               <w:t>PictureID</w:t>
             </w:r>
-            <w:proofErr w:type="spellEnd"/>
             <w:r>
               <w:t xml:space="preserve"> [</w:t>
             </w:r>
@@ -19655,11 +19247,9 @@
                 <w:lang w:eastAsia="hu-HU"/>
               </w:rPr>
             </w:pPr>
-            <w:proofErr w:type="spellStart"/>
             <w:r>
               <w:t>MacAddress</w:t>
             </w:r>
-            <w:proofErr w:type="spellEnd"/>
             <w:r>
               <w:t xml:space="preserve"> [</w:t>
             </w:r>
@@ -19774,11 +19364,9 @@
             <w:pPr>
               <w:spacing w:line="360" w:lineRule="auto"/>
             </w:pPr>
-            <w:proofErr w:type="spellStart"/>
             <w:r>
               <w:t>BodyID</w:t>
             </w:r>
-            <w:proofErr w:type="spellEnd"/>
             <w:r>
               <w:t xml:space="preserve"> [int] NOT NULL</w:t>
             </w:r>
@@ -19805,19 +19393,15 @@
             <w:pPr>
               <w:spacing w:line="360" w:lineRule="auto"/>
             </w:pPr>
-            <w:proofErr w:type="spellStart"/>
             <w:r>
               <w:t>Company</w:t>
             </w:r>
-            <w:proofErr w:type="spellEnd"/>
             <w:r>
               <w:t xml:space="preserve"> [</w:t>
             </w:r>
-            <w:proofErr w:type="spellStart"/>
             <w:r>
               <w:t>nvarchar</w:t>
             </w:r>
-            <w:proofErr w:type="spellEnd"/>
             <w:r>
               <w:t>] NOT NULL</w:t>
             </w:r>
@@ -19844,19 +19428,15 @@
             <w:pPr>
               <w:spacing w:line="360" w:lineRule="auto"/>
             </w:pPr>
-            <w:proofErr w:type="spellStart"/>
             <w:r>
               <w:t>BodyType</w:t>
             </w:r>
-            <w:proofErr w:type="spellEnd"/>
             <w:r>
               <w:t xml:space="preserve"> [</w:t>
             </w:r>
-            <w:proofErr w:type="spellStart"/>
             <w:r>
               <w:t>nvarchar</w:t>
             </w:r>
-            <w:proofErr w:type="spellEnd"/>
             <w:r>
               <w:t>] NOT NULL</w:t>
             </w:r>
@@ -19889,19 +19469,15 @@
                 <w:lang w:eastAsia="hu-HU"/>
               </w:rPr>
             </w:pPr>
-            <w:proofErr w:type="spellStart"/>
             <w:r>
               <w:t>ExpoTime</w:t>
             </w:r>
-            <w:proofErr w:type="spellEnd"/>
             <w:r>
               <w:t xml:space="preserve"> [</w:t>
             </w:r>
-            <w:proofErr w:type="spellStart"/>
             <w:r>
               <w:t>double</w:t>
             </w:r>
-            <w:proofErr w:type="spellEnd"/>
             <w:r>
               <w:t>] NOT NULL</w:t>
             </w:r>
@@ -19928,11 +19504,9 @@
             <w:pPr>
               <w:spacing w:line="360" w:lineRule="auto"/>
             </w:pPr>
-            <w:proofErr w:type="spellStart"/>
             <w:r>
               <w:t>ExpoProgram</w:t>
             </w:r>
-            <w:proofErr w:type="spellEnd"/>
             <w:r>
               <w:t xml:space="preserve"> [</w:t>
             </w:r>
@@ -19965,11 +19539,9 @@
             <w:pPr>
               <w:spacing w:line="360" w:lineRule="auto"/>
             </w:pPr>
-            <w:proofErr w:type="spellStart"/>
             <w:r>
               <w:t>MeteringMode</w:t>
             </w:r>
-            <w:proofErr w:type="spellEnd"/>
             <w:r>
               <w:t xml:space="preserve"> [</w:t>
             </w:r>
@@ -20003,15 +19575,7 @@
               <w:spacing w:line="360" w:lineRule="auto"/>
             </w:pPr>
             <w:r>
-              <w:t>Software [</w:t>
-            </w:r>
-            <w:proofErr w:type="spellStart"/>
-            <w:r>
-              <w:t>nvarchar</w:t>
-            </w:r>
-            <w:proofErr w:type="spellEnd"/>
-            <w:r>
-              <w:t>] NOT NULL</w:t>
+              <w:t>Software [nvarchar] NOT NULL</w:t>
             </w:r>
           </w:p>
         </w:tc>
@@ -20036,21 +19600,8 @@
             <w:pPr>
               <w:spacing w:line="360" w:lineRule="auto"/>
             </w:pPr>
-            <w:proofErr w:type="spellStart"/>
-            <w:r>
-              <w:t>FlashMode</w:t>
-            </w:r>
-            <w:proofErr w:type="spellEnd"/>
-            <w:r>
-              <w:t xml:space="preserve"> [</w:t>
-            </w:r>
-            <w:proofErr w:type="spellStart"/>
-            <w:r>
-              <w:t>nvarchar</w:t>
-            </w:r>
-            <w:proofErr w:type="spellEnd"/>
-            <w:r>
-              <w:t>] NOT NULL</w:t>
+            <w:r>
+              <w:t>FlashMode [nvarchar] NOT NULL</w:t>
             </w:r>
           </w:p>
         </w:tc>
@@ -20157,11 +19708,9 @@
                 <w:lang w:eastAsia="hu-HU"/>
               </w:rPr>
             </w:pPr>
-            <w:proofErr w:type="spellStart"/>
             <w:r>
               <w:t>LensID</w:t>
             </w:r>
-            <w:proofErr w:type="spellEnd"/>
             <w:r>
               <w:t xml:space="preserve"> [int] NOT NULL</w:t>
             </w:r>
@@ -20194,19 +19743,15 @@
                 <w:lang w:eastAsia="hu-HU"/>
               </w:rPr>
             </w:pPr>
-            <w:proofErr w:type="spellStart"/>
             <w:r>
               <w:t>Aperture</w:t>
             </w:r>
-            <w:proofErr w:type="spellEnd"/>
             <w:r>
               <w:t xml:space="preserve"> [</w:t>
             </w:r>
-            <w:proofErr w:type="spellStart"/>
             <w:r>
               <w:t>double</w:t>
             </w:r>
-            <w:proofErr w:type="spellEnd"/>
             <w:r>
               <w:t>] NOT NULL</w:t>
             </w:r>
@@ -20239,11 +19784,9 @@
                 <w:lang w:eastAsia="hu-HU"/>
               </w:rPr>
             </w:pPr>
-            <w:proofErr w:type="spellStart"/>
             <w:r>
               <w:t>FocalLength</w:t>
             </w:r>
-            <w:proofErr w:type="spellEnd"/>
             <w:r>
               <w:t xml:space="preserve"> [</w:t>
             </w:r>
@@ -20363,11 +19906,9 @@
                 <w:lang w:eastAsia="hu-HU"/>
               </w:rPr>
             </w:pPr>
-            <w:proofErr w:type="spellStart"/>
             <w:r>
               <w:t>PictureID</w:t>
             </w:r>
-            <w:proofErr w:type="spellEnd"/>
             <w:r>
               <w:t xml:space="preserve"> [int] NOT NULL</w:t>
             </w:r>
@@ -20400,19 +19941,15 @@
                 <w:lang w:eastAsia="hu-HU"/>
               </w:rPr>
             </w:pPr>
-            <w:proofErr w:type="spellStart"/>
             <w:r>
               <w:t>CreateDate</w:t>
             </w:r>
-            <w:proofErr w:type="spellEnd"/>
             <w:r>
               <w:t xml:space="preserve"> [</w:t>
             </w:r>
-            <w:proofErr w:type="spellStart"/>
             <w:r>
               <w:t>datetime</w:t>
             </w:r>
-            <w:proofErr w:type="spellEnd"/>
             <w:r>
               <w:t>] NOT NULL</w:t>
             </w:r>
@@ -20445,21 +19982,11 @@
                 <w:lang w:eastAsia="hu-HU"/>
               </w:rPr>
             </w:pPr>
-            <w:proofErr w:type="spellStart"/>
             <w:r>
               <w:t>Compression</w:t>
             </w:r>
-            <w:proofErr w:type="spellEnd"/>
-            <w:r>
-              <w:t xml:space="preserve"> [</w:t>
-            </w:r>
-            <w:proofErr w:type="spellStart"/>
-            <w:r>
-              <w:t>nvarchar</w:t>
-            </w:r>
-            <w:proofErr w:type="spellEnd"/>
-            <w:r>
-              <w:t>] NOT NULL</w:t>
+            <w:r>
+              <w:t xml:space="preserve"> [nvarchar] NOT NULL</w:t>
             </w:r>
           </w:p>
         </w:tc>
@@ -20490,11 +20017,9 @@
                 <w:lang w:eastAsia="hu-HU"/>
               </w:rPr>
             </w:pPr>
-            <w:proofErr w:type="spellStart"/>
             <w:r>
               <w:t>Width</w:t>
             </w:r>
-            <w:proofErr w:type="spellEnd"/>
             <w:r>
               <w:t xml:space="preserve"> [</w:t>
             </w:r>
@@ -20532,11 +20057,9 @@
                 <w:lang w:eastAsia="hu-HU"/>
               </w:rPr>
             </w:pPr>
-            <w:proofErr w:type="spellStart"/>
             <w:r>
               <w:t>Height</w:t>
             </w:r>
-            <w:proofErr w:type="spellEnd"/>
             <w:r>
               <w:t xml:space="preserve"> [</w:t>
             </w:r>
@@ -20569,11 +20092,9 @@
             <w:pPr>
               <w:spacing w:line="360" w:lineRule="auto"/>
             </w:pPr>
-            <w:proofErr w:type="spellStart"/>
             <w:r>
               <w:t>FileSize</w:t>
             </w:r>
-            <w:proofErr w:type="spellEnd"/>
             <w:r>
               <w:t xml:space="preserve"> [</w:t>
             </w:r>
@@ -20606,21 +20127,8 @@
             <w:pPr>
               <w:spacing w:line="360" w:lineRule="auto"/>
             </w:pPr>
-            <w:proofErr w:type="spellStart"/>
-            <w:r>
-              <w:t>FileType</w:t>
-            </w:r>
-            <w:proofErr w:type="spellEnd"/>
-            <w:r>
-              <w:t xml:space="preserve"> [</w:t>
-            </w:r>
-            <w:proofErr w:type="spellStart"/>
-            <w:r>
-              <w:t>nvarchar</w:t>
-            </w:r>
-            <w:proofErr w:type="spellEnd"/>
-            <w:r>
-              <w:t>] NOT NULL</w:t>
+            <w:r>
+              <w:t>FileType [nvarchar] NOT NULL</w:t>
             </w:r>
           </w:p>
         </w:tc>
@@ -20645,13 +20153,8 @@
             <w:pPr>
               <w:spacing w:line="360" w:lineRule="auto"/>
             </w:pPr>
-            <w:proofErr w:type="spellStart"/>
-            <w:r>
-              <w:t>Iso</w:t>
-            </w:r>
-            <w:proofErr w:type="spellEnd"/>
-            <w:r>
-              <w:t xml:space="preserve"> [int] NOT NULL</w:t>
+            <w:r>
+              <w:t>Iso [int] NOT NULL</w:t>
             </w:r>
           </w:p>
         </w:tc>
@@ -20676,21 +20179,8 @@
             <w:pPr>
               <w:spacing w:line="360" w:lineRule="auto"/>
             </w:pPr>
-            <w:proofErr w:type="spellStart"/>
-            <w:r>
-              <w:t>ColorSpace</w:t>
-            </w:r>
-            <w:proofErr w:type="spellEnd"/>
-            <w:r>
-              <w:t xml:space="preserve"> [</w:t>
-            </w:r>
-            <w:proofErr w:type="spellStart"/>
-            <w:r>
-              <w:t>boolean</w:t>
-            </w:r>
-            <w:proofErr w:type="spellEnd"/>
-            <w:r>
-              <w:t>] NOT NULL</w:t>
+            <w:r>
+              <w:t>ColorSpace [boolean] NOT NULL</w:t>
             </w:r>
           </w:p>
         </w:tc>
@@ -20715,21 +20205,8 @@
             <w:pPr>
               <w:spacing w:line="360" w:lineRule="auto"/>
             </w:pPr>
-            <w:proofErr w:type="spellStart"/>
-            <w:r>
-              <w:t>Author</w:t>
-            </w:r>
-            <w:proofErr w:type="spellEnd"/>
-            <w:r>
-              <w:t xml:space="preserve"> [</w:t>
-            </w:r>
-            <w:proofErr w:type="spellStart"/>
-            <w:r>
-              <w:t>nvarchar</w:t>
-            </w:r>
-            <w:proofErr w:type="spellEnd"/>
-            <w:r>
-              <w:t>] NOT NULL</w:t>
+            <w:r>
+              <w:t>Author [nvarchar] NOT NULL</w:t>
             </w:r>
           </w:p>
         </w:tc>
@@ -20756,15 +20233,154 @@
     </w:p>
     <w:p>
       <w:pPr>
+        <w:keepNext/>
+        <w:jc w:val="center"/>
+      </w:pPr>
+      <w:r>
+        <w:rPr>
+          <w:noProof/>
+        </w:rPr>
+        <w:drawing>
+          <wp:inline distT="0" distB="0" distL="0" distR="0" wp14:anchorId="47E340E6" wp14:editId="60B327F3">
+            <wp:extent cx="5400000" cy="4713094"/>
+            <wp:effectExtent l="0" t="0" r="0" b="0"/>
+            <wp:docPr id="1" name="Kép 1"/>
+            <wp:cNvGraphicFramePr>
+              <a:graphicFrameLocks xmlns:a="http://schemas.openxmlformats.org/drawingml/2006/main" noChangeAspect="1"/>
+            </wp:cNvGraphicFramePr>
+            <a:graphic xmlns:a="http://schemas.openxmlformats.org/drawingml/2006/main">
+              <a:graphicData uri="http://schemas.openxmlformats.org/drawingml/2006/picture">
+                <pic:pic xmlns:pic="http://schemas.openxmlformats.org/drawingml/2006/picture">
+                  <pic:nvPicPr>
+                    <pic:cNvPr id="1" name="Kép 1"/>
+                    <pic:cNvPicPr/>
+                  </pic:nvPicPr>
+                  <pic:blipFill>
+                    <a:blip r:embed="rId9">
+                      <a:extLst>
+                        <a:ext uri="{28A0092B-C50C-407E-A947-70E740481C1C}">
+                          <a14:useLocalDpi xmlns:a14="http://schemas.microsoft.com/office/drawing/2010/main" val="0"/>
+                        </a:ext>
+                      </a:extLst>
+                    </a:blip>
+                    <a:stretch>
+                      <a:fillRect/>
+                    </a:stretch>
+                  </pic:blipFill>
+                  <pic:spPr>
+                    <a:xfrm>
+                      <a:off x="0" y="0"/>
+                      <a:ext cx="5400000" cy="4713094"/>
+                    </a:xfrm>
+                    <a:prstGeom prst="rect">
+                      <a:avLst/>
+                    </a:prstGeom>
+                  </pic:spPr>
+                </pic:pic>
+              </a:graphicData>
+            </a:graphic>
+          </wp:inline>
+        </w:drawing>
+      </w:r>
+    </w:p>
+    <w:p>
+      <w:pPr>
+        <w:pStyle w:val="Kpalrs"/>
+        <w:jc w:val="center"/>
+      </w:pPr>
+      <w:fldSimple w:instr=" SEQ ábra \* ARABIC ">
+        <w:r>
+          <w:rPr>
+            <w:noProof/>
+          </w:rPr>
+          <w:t>1</w:t>
+        </w:r>
+      </w:fldSimple>
+      <w:r>
+        <w:t>. ábra - Adatmodell</w:t>
+      </w:r>
+    </w:p>
+    <w:p>
+      <w:pPr>
         <w:pStyle w:val="Cmsor2"/>
       </w:pPr>
       <w:bookmarkStart w:id="75" w:name="_Toc118133251"/>
       <w:r>
+        <w:lastRenderedPageBreak/>
         <w:t>Egyed-kapcsolat diagram</w:t>
       </w:r>
       <w:bookmarkEnd w:id="75"/>
       <w:r>
         <w:t xml:space="preserve"> </w:t>
+      </w:r>
+    </w:p>
+    <w:p>
+      <w:pPr>
+        <w:keepNext/>
+        <w:jc w:val="center"/>
+      </w:pPr>
+      <w:r>
+        <w:rPr>
+          <w:noProof/>
+        </w:rPr>
+        <w:drawing>
+          <wp:inline distT="0" distB="0" distL="0" distR="0" wp14:anchorId="0873E853" wp14:editId="46659D8B">
+            <wp:extent cx="5400000" cy="2925794"/>
+            <wp:effectExtent l="0" t="0" r="0" b="8255"/>
+            <wp:docPr id="7" name="Kép 7"/>
+            <wp:cNvGraphicFramePr>
+              <a:graphicFrameLocks xmlns:a="http://schemas.openxmlformats.org/drawingml/2006/main" noChangeAspect="1"/>
+            </wp:cNvGraphicFramePr>
+            <a:graphic xmlns:a="http://schemas.openxmlformats.org/drawingml/2006/main">
+              <a:graphicData uri="http://schemas.openxmlformats.org/drawingml/2006/picture">
+                <pic:pic xmlns:pic="http://schemas.openxmlformats.org/drawingml/2006/picture">
+                  <pic:nvPicPr>
+                    <pic:cNvPr id="7" name="Kép 7"/>
+                    <pic:cNvPicPr/>
+                  </pic:nvPicPr>
+                  <pic:blipFill>
+                    <a:blip r:embed="rId10" cstate="print">
+                      <a:extLst>
+                        <a:ext uri="{28A0092B-C50C-407E-A947-70E740481C1C}">
+                          <a14:useLocalDpi xmlns:a14="http://schemas.microsoft.com/office/drawing/2010/main" val="0"/>
+                        </a:ext>
+                      </a:extLst>
+                    </a:blip>
+                    <a:stretch>
+                      <a:fillRect/>
+                    </a:stretch>
+                  </pic:blipFill>
+                  <pic:spPr>
+                    <a:xfrm>
+                      <a:off x="0" y="0"/>
+                      <a:ext cx="5400000" cy="2925794"/>
+                    </a:xfrm>
+                    <a:prstGeom prst="rect">
+                      <a:avLst/>
+                    </a:prstGeom>
+                  </pic:spPr>
+                </pic:pic>
+              </a:graphicData>
+            </a:graphic>
+          </wp:inline>
+        </w:drawing>
+      </w:r>
+    </w:p>
+    <w:p>
+      <w:pPr>
+        <w:pStyle w:val="Kpalrs"/>
+        <w:jc w:val="center"/>
+      </w:pPr>
+      <w:fldSimple w:instr=" SEQ ábra \* ARABIC ">
+        <w:r>
+          <w:rPr>
+            <w:noProof/>
+          </w:rPr>
+          <w:t>2</w:t>
+        </w:r>
+      </w:fldSimple>
+      <w:r>
+        <w:t>. ábra - Egyed-kapcsolat diagram</w:t>
       </w:r>
     </w:p>
     <w:p>
@@ -20965,13 +20581,8 @@
         <w:t>USER tábla:</w:t>
       </w:r>
       <w:r>
-        <w:t xml:space="preserve"> </w:t>
-      </w:r>
-      <w:proofErr w:type="spellStart"/>
-      <w:r>
-        <w:t>UserID</w:t>
-      </w:r>
-      <w:proofErr w:type="spellEnd"/>
+        <w:t xml:space="preserve"> UserID</w:t>
+      </w:r>
     </w:p>
     <w:p>
       <w:pPr>
@@ -20996,11 +20607,9 @@
       <w:r>
         <w:t xml:space="preserve"> </w:t>
       </w:r>
-      <w:proofErr w:type="spellStart"/>
       <w:r>
         <w:t>BodyID</w:t>
       </w:r>
-      <w:proofErr w:type="spellEnd"/>
     </w:p>
     <w:p>
       <w:pPr>
@@ -21025,11 +20634,9 @@
       <w:r>
         <w:t xml:space="preserve"> </w:t>
       </w:r>
-      <w:proofErr w:type="spellStart"/>
       <w:r>
         <w:t>LensID</w:t>
       </w:r>
-      <w:proofErr w:type="spellEnd"/>
     </w:p>
     <w:p>
       <w:pPr>
@@ -21054,11 +20661,9 @@
       <w:r>
         <w:t xml:space="preserve"> </w:t>
       </w:r>
-      <w:proofErr w:type="spellStart"/>
       <w:r>
         <w:t>PictureID</w:t>
       </w:r>
-      <w:proofErr w:type="spellEnd"/>
     </w:p>
     <w:p>
       <w:pPr>
@@ -21096,33 +20701,21 @@
       <w:r>
         <w:t xml:space="preserve"> </w:t>
       </w:r>
-      <w:proofErr w:type="spellStart"/>
       <w:r>
         <w:t>BodyID</w:t>
       </w:r>
-      <w:proofErr w:type="spellEnd"/>
       <w:r>
         <w:t>,</w:t>
       </w:r>
       <w:r>
-        <w:t xml:space="preserve"> </w:t>
-      </w:r>
-      <w:proofErr w:type="spellStart"/>
-      <w:r>
-        <w:t>Lens</w:t>
+        <w:t xml:space="preserve"> Lens</w:t>
       </w:r>
       <w:r>
         <w:t>ID</w:t>
       </w:r>
-      <w:proofErr w:type="spellEnd"/>
-      <w:r>
-        <w:t xml:space="preserve">, </w:t>
-      </w:r>
-      <w:proofErr w:type="spellStart"/>
-      <w:r>
-        <w:t>PictureID</w:t>
-      </w:r>
-      <w:proofErr w:type="spellEnd"/>
+      <w:r>
+        <w:t>, PictureID</w:t>
+      </w:r>
     </w:p>
     <w:p>
       <w:pPr>
@@ -21143,6 +20736,7 @@
       </w:pPr>
       <w:bookmarkStart w:id="89" w:name="_Toc118133263"/>
       <w:r>
+        <w:lastRenderedPageBreak/>
         <w:t>Tárolt eljárások</w:t>
       </w:r>
       <w:bookmarkEnd w:id="89"/>
@@ -21164,8 +20758,8 @@
       </w:r>
     </w:p>
     <w:sectPr>
-      <w:headerReference w:type="default" r:id="rId9"/>
-      <w:footerReference w:type="default" r:id="rId10"/>
+      <w:headerReference w:type="default" r:id="rId11"/>
+      <w:footerReference w:type="default" r:id="rId12"/>
       <w:type w:val="continuous"/>
       <w:pgSz w:w="11906" w:h="16838"/>
       <w:pgMar w:top="1134" w:right="1134" w:bottom="1134" w:left="1134" w:header="1134" w:footer="1134" w:gutter="0"/>

</xml_diff>

<commit_message>
Added development ideas to word file.
</commit_message>
<xml_diff>
--- a/Adorjan_Andras_G6I6ZQ_Projektmunka_II.docx
+++ b/Adorjan_Andras_G6I6ZQ_Projektmunka_II.docx
@@ -17654,17 +17654,17 @@
         <w:pStyle w:val="Cmsor2"/>
         <w:ind w:left="789"/>
       </w:pPr>
-      <w:bookmarkStart w:id="24" w:name="_Hlk97492435"/>
-      <w:bookmarkStart w:id="25" w:name="_Toc118133221"/>
+      <w:bookmarkStart w:id="24" w:name="_Toc118133221"/>
+      <w:bookmarkStart w:id="25" w:name="_Hlk97492435"/>
       <w:r>
         <w:t>Stakeholderek</w:t>
       </w:r>
-      <w:bookmarkEnd w:id="25"/>
+      <w:bookmarkEnd w:id="24"/>
       <w:r>
         <w:t xml:space="preserve"> </w:t>
       </w:r>
     </w:p>
-    <w:bookmarkEnd w:id="24"/>
+    <w:bookmarkEnd w:id="25"/>
     <w:p>
       <w:pPr>
         <w:pStyle w:val="Szvegtrzs"/>
@@ -20288,14 +20288,27 @@
         <w:pStyle w:val="Kpalrs"/>
         <w:jc w:val="center"/>
       </w:pPr>
-      <w:fldSimple w:instr=" SEQ ábra \* ARABIC ">
-        <w:r>
-          <w:rPr>
-            <w:noProof/>
-          </w:rPr>
-          <w:t>1</w:t>
-        </w:r>
-      </w:fldSimple>
+      <w:r>
+        <w:fldChar w:fldCharType="begin"/>
+      </w:r>
+      <w:r>
+        <w:instrText xml:space="preserve"> SEQ ábra \* ARABIC </w:instrText>
+      </w:r>
+      <w:r>
+        <w:fldChar w:fldCharType="separate"/>
+      </w:r>
+      <w:r>
+        <w:rPr>
+          <w:noProof/>
+        </w:rPr>
+        <w:t>1</w:t>
+      </w:r>
+      <w:r>
+        <w:rPr>
+          <w:noProof/>
+        </w:rPr>
+        <w:fldChar w:fldCharType="end"/>
+      </w:r>
       <w:r>
         <w:t>. ábra - Adatmodell</w:t>
       </w:r>
@@ -20371,14 +20384,27 @@
         <w:pStyle w:val="Kpalrs"/>
         <w:jc w:val="center"/>
       </w:pPr>
-      <w:fldSimple w:instr=" SEQ ábra \* ARABIC ">
-        <w:r>
-          <w:rPr>
-            <w:noProof/>
-          </w:rPr>
-          <w:t>2</w:t>
-        </w:r>
-      </w:fldSimple>
+      <w:r>
+        <w:fldChar w:fldCharType="begin"/>
+      </w:r>
+      <w:r>
+        <w:instrText xml:space="preserve"> SEQ ábra \* ARABIC </w:instrText>
+      </w:r>
+      <w:r>
+        <w:fldChar w:fldCharType="separate"/>
+      </w:r>
+      <w:r>
+        <w:rPr>
+          <w:noProof/>
+        </w:rPr>
+        <w:t>2</w:t>
+      </w:r>
+      <w:r>
+        <w:rPr>
+          <w:noProof/>
+        </w:rPr>
+        <w:fldChar w:fldCharType="end"/>
+      </w:r>
       <w:r>
         <w:t>. ábra - Egyed-kapcsolat diagram</w:t>
       </w:r>
@@ -20755,6 +20781,184 @@
       <w:bookmarkEnd w:id="90"/>
       <w:r>
         <w:t xml:space="preserve"> </w:t>
+      </w:r>
+    </w:p>
+    <w:p>
+      <w:pPr>
+        <w:spacing w:after="120" w:line="360" w:lineRule="auto"/>
+        <w:jc w:val="both"/>
+      </w:pPr>
+      <w:r>
+        <w:t>Továbbfejlesztési ötletek is felmerültek, amelyek az alkalmazás használatának könnyítését és fejlesztés szempontjából az átláthatóságot segítik:</w:t>
+      </w:r>
+    </w:p>
+    <w:p>
+      <w:pPr>
+        <w:pStyle w:val="Listaszerbekezds"/>
+        <w:numPr>
+          <w:ilvl w:val="0"/>
+          <w:numId w:val="29"/>
+        </w:numPr>
+        <w:spacing w:after="120" w:line="360" w:lineRule="auto"/>
+        <w:jc w:val="both"/>
+      </w:pPr>
+      <w:r>
+        <w:rPr>
+          <w:b/>
+          <w:bCs/>
+        </w:rPr>
+        <w:t>FLASH tábl</w:t>
+      </w:r>
+      <w:r>
+        <w:rPr>
+          <w:b/>
+          <w:bCs/>
+        </w:rPr>
+        <w:t>a</w:t>
+      </w:r>
+      <w:r>
+        <w:rPr>
+          <w:b/>
+          <w:bCs/>
+        </w:rPr>
+        <w:t xml:space="preserve"> az</w:t>
+      </w:r>
+      <w:r>
+        <w:rPr>
+          <w:b/>
+          <w:bCs/>
+        </w:rPr>
+        <w:t xml:space="preserve"> </w:t>
+      </w:r>
+      <w:r>
+        <w:rPr>
+          <w:b/>
+          <w:bCs/>
+        </w:rPr>
+        <w:t>adatbázisba</w:t>
+      </w:r>
+      <w:r>
+        <w:rPr>
+          <w:b/>
+          <w:bCs/>
+        </w:rPr>
+        <w:t>:</w:t>
+      </w:r>
+      <w:r>
+        <w:t xml:space="preserve"> </w:t>
+      </w:r>
+      <w:r>
+        <w:t xml:space="preserve">Ez </w:t>
+      </w:r>
+      <w:r>
+        <w:t>lényegében egy funkcióbővítési lehetőség</w:t>
+      </w:r>
+      <w:r>
+        <w:t xml:space="preserve">, ugyanis így az alkalmazás az alap EXIF adatokon kívül </w:t>
+      </w:r>
+      <w:r>
+        <w:t>fizikailag a</w:t>
+      </w:r>
+      <w:r>
+        <w:t xml:space="preserve"> fényképezőgépre kerülő vakuk adatait is képes lenne kezelni.</w:t>
+      </w:r>
+    </w:p>
+    <w:p>
+      <w:pPr>
+        <w:pStyle w:val="Listaszerbekezds"/>
+        <w:numPr>
+          <w:ilvl w:val="0"/>
+          <w:numId w:val="29"/>
+        </w:numPr>
+        <w:spacing w:after="120" w:line="360" w:lineRule="auto"/>
+        <w:jc w:val="both"/>
+      </w:pPr>
+      <w:r>
+        <w:rPr>
+          <w:b/>
+          <w:bCs/>
+        </w:rPr>
+        <w:t xml:space="preserve">Felhasználókezelés </w:t>
+      </w:r>
+      <w:r>
+        <w:rPr>
+          <w:b/>
+          <w:bCs/>
+        </w:rPr>
+        <w:t>ki</w:t>
+      </w:r>
+      <w:r>
+        <w:rPr>
+          <w:b/>
+          <w:bCs/>
+        </w:rPr>
+        <w:t>bővítése:</w:t>
+      </w:r>
+      <w:r>
+        <w:t xml:space="preserve"> Jelen pillanatban a felhasználók egy MAC cím által vannak megkülönböztetve a programban. Ki lehetne bővíteni olyan funkciókkal a felhasználók kezelését</w:t>
+      </w:r>
+      <w:r>
+        <w:t xml:space="preserve">, </w:t>
+      </w:r>
+      <w:r>
+        <w:t>mint felhasználó profil, felhasználónév-jelszó, személyes adatok megadása</w:t>
+      </w:r>
+      <w:r>
+        <w:t>,</w:t>
+      </w:r>
+      <w:r>
+        <w:t xml:space="preserve"> mint pl. e-mail cím megadási lehetőség.</w:t>
+      </w:r>
+      <w:r>
+        <w:t xml:space="preserve"> Ez azért is hasznos</w:t>
+      </w:r>
+      <w:r>
+        <w:t>,</w:t>
+      </w:r>
+      <w:r>
+        <w:t xml:space="preserve"> mert így nem lenne MAC címre korlátozva a felhasználói profil. Így pl. másik számítógépről felhasználónév-jelszó párossal bejelentkezve is betöltődn</w:t>
+      </w:r>
+      <w:r>
+        <w:t>e</w:t>
+      </w:r>
+      <w:r>
+        <w:t xml:space="preserve"> az adott profilhoz tartozó kép galéria és az</w:t>
+      </w:r>
+      <w:r>
+        <w:t xml:space="preserve"> EXIF</w:t>
+      </w:r>
+      <w:r>
+        <w:t xml:space="preserve"> adatok</w:t>
+      </w:r>
+      <w:r>
+        <w:t>, ezzel sokkal nagyobb szabadságot adva a felhasználóknak.</w:t>
+      </w:r>
+    </w:p>
+    <w:p>
+      <w:pPr>
+        <w:pStyle w:val="Listaszerbekezds"/>
+        <w:numPr>
+          <w:ilvl w:val="0"/>
+          <w:numId w:val="29"/>
+        </w:numPr>
+        <w:spacing w:after="120" w:line="360" w:lineRule="auto"/>
+        <w:jc w:val="both"/>
+      </w:pPr>
+      <w:r>
+        <w:rPr>
+          <w:b/>
+          <w:bCs/>
+        </w:rPr>
+        <w:t>EXIF adatok kezelésének kibővítése:</w:t>
+      </w:r>
+      <w:r>
+        <w:t xml:space="preserve"> Több száz darab EXIF adatot is tud rögzíteni akár egy fényképezőgép egy kép tulajdonságaihoz. Jelenleg az alkalmazásunk a legfontosabbakat kezeli, de</w:t>
+      </w:r>
+      <w:r>
+        <w:t xml:space="preserve"> még több</w:t>
+      </w:r>
+      <w:r>
+        <w:t xml:space="preserve"> idő ráfordításával akár az összes EXIF adatot lelehet így fedni. </w:t>
       </w:r>
     </w:p>
     <w:sectPr>
@@ -22480,6 +22684,118 @@
     </w:lvl>
   </w:abstractNum>
   <w:abstractNum w:abstractNumId="14" w15:restartNumberingAfterBreak="0">
+    <w:nsid w:val="393D0CEC"/>
+    <w:multiLevelType w:val="hybridMultilevel"/>
+    <w:tmpl w:val="10D4D5A4"/>
+    <w:lvl w:ilvl="0" w:tplc="445A8704">
+      <w:numFmt w:val="bullet"/>
+      <w:lvlText w:val="-"/>
+      <w:lvlJc w:val="left"/>
+      <w:pPr>
+        <w:ind w:left="720" w:hanging="360"/>
+      </w:pPr>
+      <w:rPr>
+        <w:rFonts w:ascii="Times New Roman" w:eastAsia="WenQuanYi Zen Hei" w:hAnsi="Times New Roman" w:cs="Times New Roman" w:hint="default"/>
+      </w:rPr>
+    </w:lvl>
+    <w:lvl w:ilvl="1" w:tplc="040E0003" w:tentative="1">
+      <w:start w:val="1"/>
+      <w:numFmt w:val="bullet"/>
+      <w:lvlText w:val="o"/>
+      <w:lvlJc w:val="left"/>
+      <w:pPr>
+        <w:ind w:left="1440" w:hanging="360"/>
+      </w:pPr>
+      <w:rPr>
+        <w:rFonts w:ascii="Courier New" w:hAnsi="Courier New" w:cs="Courier New" w:hint="default"/>
+      </w:rPr>
+    </w:lvl>
+    <w:lvl w:ilvl="2" w:tplc="040E0005" w:tentative="1">
+      <w:start w:val="1"/>
+      <w:numFmt w:val="bullet"/>
+      <w:lvlText w:val=""/>
+      <w:lvlJc w:val="left"/>
+      <w:pPr>
+        <w:ind w:left="2160" w:hanging="360"/>
+      </w:pPr>
+      <w:rPr>
+        <w:rFonts w:ascii="Wingdings" w:hAnsi="Wingdings" w:hint="default"/>
+      </w:rPr>
+    </w:lvl>
+    <w:lvl w:ilvl="3" w:tplc="040E0001" w:tentative="1">
+      <w:start w:val="1"/>
+      <w:numFmt w:val="bullet"/>
+      <w:lvlText w:val=""/>
+      <w:lvlJc w:val="left"/>
+      <w:pPr>
+        <w:ind w:left="2880" w:hanging="360"/>
+      </w:pPr>
+      <w:rPr>
+        <w:rFonts w:ascii="Symbol" w:hAnsi="Symbol" w:hint="default"/>
+      </w:rPr>
+    </w:lvl>
+    <w:lvl w:ilvl="4" w:tplc="040E0003" w:tentative="1">
+      <w:start w:val="1"/>
+      <w:numFmt w:val="bullet"/>
+      <w:lvlText w:val="o"/>
+      <w:lvlJc w:val="left"/>
+      <w:pPr>
+        <w:ind w:left="3600" w:hanging="360"/>
+      </w:pPr>
+      <w:rPr>
+        <w:rFonts w:ascii="Courier New" w:hAnsi="Courier New" w:cs="Courier New" w:hint="default"/>
+      </w:rPr>
+    </w:lvl>
+    <w:lvl w:ilvl="5" w:tplc="040E0005" w:tentative="1">
+      <w:start w:val="1"/>
+      <w:numFmt w:val="bullet"/>
+      <w:lvlText w:val=""/>
+      <w:lvlJc w:val="left"/>
+      <w:pPr>
+        <w:ind w:left="4320" w:hanging="360"/>
+      </w:pPr>
+      <w:rPr>
+        <w:rFonts w:ascii="Wingdings" w:hAnsi="Wingdings" w:hint="default"/>
+      </w:rPr>
+    </w:lvl>
+    <w:lvl w:ilvl="6" w:tplc="040E0001" w:tentative="1">
+      <w:start w:val="1"/>
+      <w:numFmt w:val="bullet"/>
+      <w:lvlText w:val=""/>
+      <w:lvlJc w:val="left"/>
+      <w:pPr>
+        <w:ind w:left="5040" w:hanging="360"/>
+      </w:pPr>
+      <w:rPr>
+        <w:rFonts w:ascii="Symbol" w:hAnsi="Symbol" w:hint="default"/>
+      </w:rPr>
+    </w:lvl>
+    <w:lvl w:ilvl="7" w:tplc="040E0003" w:tentative="1">
+      <w:start w:val="1"/>
+      <w:numFmt w:val="bullet"/>
+      <w:lvlText w:val="o"/>
+      <w:lvlJc w:val="left"/>
+      <w:pPr>
+        <w:ind w:left="5760" w:hanging="360"/>
+      </w:pPr>
+      <w:rPr>
+        <w:rFonts w:ascii="Courier New" w:hAnsi="Courier New" w:cs="Courier New" w:hint="default"/>
+      </w:rPr>
+    </w:lvl>
+    <w:lvl w:ilvl="8" w:tplc="040E0005" w:tentative="1">
+      <w:start w:val="1"/>
+      <w:numFmt w:val="bullet"/>
+      <w:lvlText w:val=""/>
+      <w:lvlJc w:val="left"/>
+      <w:pPr>
+        <w:ind w:left="6480" w:hanging="360"/>
+      </w:pPr>
+      <w:rPr>
+        <w:rFonts w:ascii="Wingdings" w:hAnsi="Wingdings" w:hint="default"/>
+      </w:rPr>
+    </w:lvl>
+  </w:abstractNum>
+  <w:abstractNum w:abstractNumId="15" w15:restartNumberingAfterBreak="0">
     <w:nsid w:val="3C3F7A2B"/>
     <w:multiLevelType w:val="hybridMultilevel"/>
     <w:tmpl w:val="223000A0"/>
@@ -22592,7 +22908,7 @@
       </w:rPr>
     </w:lvl>
   </w:abstractNum>
-  <w:abstractNum w:abstractNumId="15" w15:restartNumberingAfterBreak="0">
+  <w:abstractNum w:abstractNumId="16" w15:restartNumberingAfterBreak="0">
     <w:nsid w:val="43C100AE"/>
     <w:multiLevelType w:val="multilevel"/>
     <w:tmpl w:val="42C02236"/>
@@ -22708,7 +23024,7 @@
       </w:rPr>
     </w:lvl>
   </w:abstractNum>
-  <w:abstractNum w:abstractNumId="16" w15:restartNumberingAfterBreak="0">
+  <w:abstractNum w:abstractNumId="17" w15:restartNumberingAfterBreak="0">
     <w:nsid w:val="43D86ADA"/>
     <w:multiLevelType w:val="hybridMultilevel"/>
     <w:tmpl w:val="EB908014"/>
@@ -22821,7 +23137,7 @@
       </w:rPr>
     </w:lvl>
   </w:abstractNum>
-  <w:abstractNum w:abstractNumId="17" w15:restartNumberingAfterBreak="0">
+  <w:abstractNum w:abstractNumId="18" w15:restartNumberingAfterBreak="0">
     <w:nsid w:val="460B551F"/>
     <w:multiLevelType w:val="hybridMultilevel"/>
     <w:tmpl w:val="BFC683A0"/>
@@ -22935,7 +23251,7 @@
       </w:rPr>
     </w:lvl>
   </w:abstractNum>
-  <w:abstractNum w:abstractNumId="18" w15:restartNumberingAfterBreak="0">
+  <w:abstractNum w:abstractNumId="19" w15:restartNumberingAfterBreak="0">
     <w:nsid w:val="4A8A6108"/>
     <w:multiLevelType w:val="hybridMultilevel"/>
     <w:tmpl w:val="1C149F6A"/>
@@ -23048,7 +23364,7 @@
       </w:rPr>
     </w:lvl>
   </w:abstractNum>
-  <w:abstractNum w:abstractNumId="19" w15:restartNumberingAfterBreak="0">
+  <w:abstractNum w:abstractNumId="20" w15:restartNumberingAfterBreak="0">
     <w:nsid w:val="4AEF7683"/>
     <w:multiLevelType w:val="hybridMultilevel"/>
     <w:tmpl w:val="9440DA02"/>
@@ -23161,7 +23477,7 @@
       </w:rPr>
     </w:lvl>
   </w:abstractNum>
-  <w:abstractNum w:abstractNumId="20" w15:restartNumberingAfterBreak="0">
+  <w:abstractNum w:abstractNumId="21" w15:restartNumberingAfterBreak="0">
     <w:nsid w:val="567219DF"/>
     <w:multiLevelType w:val="multilevel"/>
     <w:tmpl w:val="BD2CDD04"/>
@@ -23276,7 +23592,7 @@
       </w:rPr>
     </w:lvl>
   </w:abstractNum>
-  <w:abstractNum w:abstractNumId="21" w15:restartNumberingAfterBreak="0">
+  <w:abstractNum w:abstractNumId="22" w15:restartNumberingAfterBreak="0">
     <w:nsid w:val="56FA72DC"/>
     <w:multiLevelType w:val="hybridMultilevel"/>
     <w:tmpl w:val="552ABE16"/>
@@ -23389,7 +23705,7 @@
       </w:rPr>
     </w:lvl>
   </w:abstractNum>
-  <w:abstractNum w:abstractNumId="22" w15:restartNumberingAfterBreak="0">
+  <w:abstractNum w:abstractNumId="23" w15:restartNumberingAfterBreak="0">
     <w:nsid w:val="6358745F"/>
     <w:multiLevelType w:val="hybridMultilevel"/>
     <w:tmpl w:val="48D8FB76"/>
@@ -23503,7 +23819,7 @@
       </w:rPr>
     </w:lvl>
   </w:abstractNum>
-  <w:abstractNum w:abstractNumId="23" w15:restartNumberingAfterBreak="0">
+  <w:abstractNum w:abstractNumId="24" w15:restartNumberingAfterBreak="0">
     <w:nsid w:val="6A9E028D"/>
     <w:multiLevelType w:val="multilevel"/>
     <w:tmpl w:val="D9FAE6FC"/>
@@ -23590,7 +23906,7 @@
       </w:pPr>
     </w:lvl>
   </w:abstractNum>
-  <w:abstractNum w:abstractNumId="24" w15:restartNumberingAfterBreak="0">
+  <w:abstractNum w:abstractNumId="25" w15:restartNumberingAfterBreak="0">
     <w:nsid w:val="77541E04"/>
     <w:multiLevelType w:val="hybridMultilevel"/>
     <w:tmpl w:val="CF3E2272"/>
@@ -23704,7 +24020,7 @@
       </w:rPr>
     </w:lvl>
   </w:abstractNum>
-  <w:abstractNum w:abstractNumId="25" w15:restartNumberingAfterBreak="0">
+  <w:abstractNum w:abstractNumId="26" w15:restartNumberingAfterBreak="0">
     <w:nsid w:val="77B536B4"/>
     <w:multiLevelType w:val="hybridMultilevel"/>
     <w:tmpl w:val="A490AB52"/>
@@ -23817,7 +24133,7 @@
       </w:rPr>
     </w:lvl>
   </w:abstractNum>
-  <w:abstractNum w:abstractNumId="26" w15:restartNumberingAfterBreak="0">
+  <w:abstractNum w:abstractNumId="27" w15:restartNumberingAfterBreak="0">
     <w:nsid w:val="795C1F06"/>
     <w:multiLevelType w:val="hybridMultilevel"/>
     <w:tmpl w:val="D5829B20"/>
@@ -23903,7 +24219,7 @@
       </w:pPr>
     </w:lvl>
   </w:abstractNum>
-  <w:abstractNum w:abstractNumId="27" w15:restartNumberingAfterBreak="0">
+  <w:abstractNum w:abstractNumId="28" w15:restartNumberingAfterBreak="0">
     <w:nsid w:val="7A3D4664"/>
     <w:multiLevelType w:val="hybridMultilevel"/>
     <w:tmpl w:val="55A2B296"/>
@@ -24016,7 +24332,7 @@
       </w:rPr>
     </w:lvl>
   </w:abstractNum>
-  <w:abstractNum w:abstractNumId="28" w15:restartNumberingAfterBreak="0">
+  <w:abstractNum w:abstractNumId="29" w15:restartNumberingAfterBreak="0">
     <w:nsid w:val="7BB942F4"/>
     <w:multiLevelType w:val="hybridMultilevel"/>
     <w:tmpl w:val="871E24E2"/>
@@ -24136,43 +24452,43 @@
     <w:abstractNumId w:val="9"/>
   </w:num>
   <w:num w:numId="3" w16cid:durableId="2077973930">
-    <w:abstractNumId w:val="20"/>
+    <w:abstractNumId w:val="21"/>
   </w:num>
   <w:num w:numId="4" w16cid:durableId="42945551">
-    <w:abstractNumId w:val="23"/>
+    <w:abstractNumId w:val="24"/>
   </w:num>
   <w:num w:numId="5" w16cid:durableId="1342585905">
-    <w:abstractNumId w:val="15"/>
+    <w:abstractNumId w:val="16"/>
   </w:num>
   <w:num w:numId="6" w16cid:durableId="1140800910">
     <w:abstractNumId w:val="13"/>
   </w:num>
   <w:num w:numId="7" w16cid:durableId="2094626592">
-    <w:abstractNumId w:val="19"/>
+    <w:abstractNumId w:val="20"/>
   </w:num>
   <w:num w:numId="8" w16cid:durableId="1369450653">
-    <w:abstractNumId w:val="27"/>
+    <w:abstractNumId w:val="28"/>
   </w:num>
   <w:num w:numId="9" w16cid:durableId="761343522">
-    <w:abstractNumId w:val="18"/>
+    <w:abstractNumId w:val="19"/>
   </w:num>
   <w:num w:numId="10" w16cid:durableId="1656911766">
     <w:abstractNumId w:val="5"/>
   </w:num>
   <w:num w:numId="11" w16cid:durableId="673143769">
-    <w:abstractNumId w:val="16"/>
+    <w:abstractNumId w:val="17"/>
   </w:num>
   <w:num w:numId="12" w16cid:durableId="1571036487">
-    <w:abstractNumId w:val="28"/>
+    <w:abstractNumId w:val="29"/>
   </w:num>
   <w:num w:numId="13" w16cid:durableId="1314603968">
-    <w:abstractNumId w:val="25"/>
+    <w:abstractNumId w:val="26"/>
   </w:num>
   <w:num w:numId="14" w16cid:durableId="518274463">
     <w:abstractNumId w:val="7"/>
   </w:num>
   <w:num w:numId="15" w16cid:durableId="627515435">
-    <w:abstractNumId w:val="14"/>
+    <w:abstractNumId w:val="15"/>
   </w:num>
   <w:num w:numId="16" w16cid:durableId="311640118">
     <w:abstractNumId w:val="11"/>
@@ -24187,19 +24503,19 @@
     <w:abstractNumId w:val="10"/>
   </w:num>
   <w:num w:numId="20" w16cid:durableId="1646006637">
-    <w:abstractNumId w:val="22"/>
+    <w:abstractNumId w:val="23"/>
   </w:num>
   <w:num w:numId="21" w16cid:durableId="1502895223">
-    <w:abstractNumId w:val="21"/>
+    <w:abstractNumId w:val="22"/>
   </w:num>
   <w:num w:numId="22" w16cid:durableId="1955820521">
     <w:abstractNumId w:val="3"/>
   </w:num>
   <w:num w:numId="23" w16cid:durableId="1629900023">
-    <w:abstractNumId w:val="24"/>
+    <w:abstractNumId w:val="25"/>
   </w:num>
   <w:num w:numId="24" w16cid:durableId="1005715707">
-    <w:abstractNumId w:val="17"/>
+    <w:abstractNumId w:val="18"/>
   </w:num>
   <w:num w:numId="25" w16cid:durableId="758402613">
     <w:abstractNumId w:val="2"/>
@@ -24211,7 +24527,10 @@
     <w:abstractNumId w:val="12"/>
   </w:num>
   <w:num w:numId="28" w16cid:durableId="485782873">
-    <w:abstractNumId w:val="26"/>
+    <w:abstractNumId w:val="27"/>
+  </w:num>
+  <w:num w:numId="29" w16cid:durableId="1604217136">
+    <w:abstractNumId w:val="14"/>
   </w:num>
   <w:numIdMacAtCleanup w:val="25"/>
 </w:numbering>

</xml_diff>

<commit_message>
Gergo specifikaciok. Lilla folyamatabra es leiras.
</commit_message>
<xml_diff>
--- a/Adorjan_Andras_G6I6ZQ_Projektmunka_II.docx
+++ b/Adorjan_Andras_G6I6ZQ_Projektmunka_II.docx
@@ -10679,6 +10679,7 @@
           <w:szCs w:val="52"/>
         </w:rPr>
       </w:pPr>
+      <w:proofErr w:type="spellStart"/>
       <w:r>
         <w:rPr>
           <w:rFonts w:cs="Times New Roman"/>
@@ -10687,7 +10688,18 @@
           <w:sz w:val="40"/>
           <w:szCs w:val="52"/>
         </w:rPr>
-        <w:t>Jánoki Lilla – G4O424</w:t>
+        <w:t>Jánoki</w:t>
+      </w:r>
+      <w:proofErr w:type="spellEnd"/>
+      <w:r>
+        <w:rPr>
+          <w:rFonts w:cs="Times New Roman"/>
+          <w:b/>
+          <w:color w:val="auto"/>
+          <w:sz w:val="40"/>
+          <w:szCs w:val="52"/>
+        </w:rPr>
+        <w:t xml:space="preserve"> Lilla – G4O424</w:t>
       </w:r>
     </w:p>
     <w:p>
@@ -10702,6 +10714,7 @@
           <w:szCs w:val="52"/>
         </w:rPr>
       </w:pPr>
+      <w:proofErr w:type="spellStart"/>
       <w:r>
         <w:rPr>
           <w:rFonts w:cs="Times New Roman"/>
@@ -10710,7 +10723,18 @@
           <w:sz w:val="40"/>
           <w:szCs w:val="52"/>
         </w:rPr>
-        <w:t>Nátz Kornél – JOO2S6</w:t>
+        <w:t>Nátz</w:t>
+      </w:r>
+      <w:proofErr w:type="spellEnd"/>
+      <w:r>
+        <w:rPr>
+          <w:rFonts w:cs="Times New Roman"/>
+          <w:b/>
+          <w:color w:val="auto"/>
+          <w:sz w:val="40"/>
+          <w:szCs w:val="52"/>
+        </w:rPr>
+        <w:t xml:space="preserve"> Kornél – JOO2S6</w:t>
       </w:r>
     </w:p>
     <w:p>
@@ -15664,7 +15688,15 @@
         <w:jc w:val="both"/>
       </w:pPr>
       <w:r>
-        <w:t>Megoldásunk egy webes felhasználói kliensből és egy távoli elérésű adatbázis szerverből fog állni. A tervezés során fontos szempont volt a biztonság, ezért megfontoltuk a háromrétegű architektúra kialakítását is, de végül elégségesnek találtuk a Google Firebase titkosítását, így a kétrétegű architektúra mellett döntöttük.</w:t>
+        <w:t xml:space="preserve">Megoldásunk egy webes felhasználói kliensből és egy távoli elérésű adatbázis szerverből fog állni. A tervezés során fontos szempont volt a biztonság, ezért megfontoltuk a háromrétegű architektúra kialakítását is, de végül elégségesnek találtuk a Google </w:t>
+      </w:r>
+      <w:proofErr w:type="spellStart"/>
+      <w:r>
+        <w:t>Firebase</w:t>
+      </w:r>
+      <w:proofErr w:type="spellEnd"/>
+      <w:r>
+        <w:t xml:space="preserve"> titkosítását, így a kétrétegű architektúra mellett döntöttük.</w:t>
       </w:r>
       <w:r>
         <w:t xml:space="preserve"> </w:t>
@@ -15713,7 +15745,15 @@
         <w:t>datbázisnak a korábban is említett</w:t>
       </w:r>
       <w:r>
-        <w:t xml:space="preserve"> Google Firebase </w:t>
+        <w:t xml:space="preserve"> Google </w:t>
+      </w:r>
+      <w:proofErr w:type="spellStart"/>
+      <w:r>
+        <w:t>Firebase</w:t>
+      </w:r>
+      <w:proofErr w:type="spellEnd"/>
+      <w:r>
+        <w:t xml:space="preserve"> </w:t>
       </w:r>
       <w:r>
         <w:t xml:space="preserve">rendszert </w:t>
@@ -15747,8 +15787,21 @@
         <w:t>ünk</w:t>
       </w:r>
       <w:r>
-        <w:t xml:space="preserve"> a Visual Studio Code</w:t>
-      </w:r>
+        <w:t xml:space="preserve"> a Visual </w:t>
+      </w:r>
+      <w:proofErr w:type="spellStart"/>
+      <w:r>
+        <w:t>Studio</w:t>
+      </w:r>
+      <w:proofErr w:type="spellEnd"/>
+      <w:r>
+        <w:t xml:space="preserve"> </w:t>
+      </w:r>
+      <w:proofErr w:type="spellStart"/>
+      <w:r>
+        <w:t>Code</w:t>
+      </w:r>
+      <w:proofErr w:type="spellEnd"/>
       <w:r>
         <w:t xml:space="preserve"> lesz.</w:t>
       </w:r>
@@ -15763,7 +15816,15 @@
         <w:jc w:val="both"/>
       </w:pPr>
       <w:r>
-        <w:t xml:space="preserve">A projektkezelés támogatására a Trello és a </w:t>
+        <w:t xml:space="preserve">A projektkezelés támogatására a </w:t>
+      </w:r>
+      <w:proofErr w:type="spellStart"/>
+      <w:r>
+        <w:t>Trello</w:t>
+      </w:r>
+      <w:proofErr w:type="spellEnd"/>
+      <w:r>
+        <w:t xml:space="preserve"> és a </w:t>
       </w:r>
       <w:r>
         <w:t xml:space="preserve">GitHub </w:t>
@@ -15782,13 +15843,29 @@
         <w:jc w:val="both"/>
       </w:pPr>
       <w:r>
-        <w:t>A chat alapú kommunikációra elsődlegesen az erre a célra létrehozott Messenger csoportban, a megbeszélések pedig Discord-on fognak történi. Amennyiben szükséges személyes találkozókat is szervez</w:t>
+        <w:t>A chat alapú kommunikációra elsődlegesen az erre a célra létrehozott Messenger csoportban, a megbeszélések pedig Discord-</w:t>
+      </w:r>
+      <w:proofErr w:type="spellStart"/>
+      <w:r>
+        <w:t>on</w:t>
+      </w:r>
+      <w:proofErr w:type="spellEnd"/>
+      <w:r>
+        <w:t xml:space="preserve"> fognak történi. Amennyiben szükséges személyes találkozókat is szervez</w:t>
       </w:r>
       <w:r>
         <w:t xml:space="preserve">ünk </w:t>
       </w:r>
       <w:r>
-        <w:t>és más kommunikációs platformokat (pl. Google Meet, Zoom) is bevon</w:t>
+        <w:t xml:space="preserve">és más kommunikációs platformokat (pl. Google </w:t>
+      </w:r>
+      <w:proofErr w:type="spellStart"/>
+      <w:r>
+        <w:t>Meet</w:t>
+      </w:r>
+      <w:proofErr w:type="spellEnd"/>
+      <w:r>
+        <w:t>, Zoom) is bevon</w:t>
       </w:r>
       <w:r>
         <w:t>unk</w:t>
@@ -15995,13 +16072,23 @@
                 <w:szCs w:val="20"/>
               </w:rPr>
             </w:pPr>
+            <w:proofErr w:type="spellStart"/>
             <w:r>
               <w:rPr>
                 <w:rFonts w:cs="Times New Roman"/>
                 <w:sz w:val="20"/>
                 <w:szCs w:val="20"/>
               </w:rPr>
-              <w:t>Jánoki Lilla</w:t>
+              <w:t>Jánoki</w:t>
+            </w:r>
+            <w:proofErr w:type="spellEnd"/>
+            <w:r>
+              <w:rPr>
+                <w:rFonts w:cs="Times New Roman"/>
+                <w:sz w:val="20"/>
+                <w:szCs w:val="20"/>
+              </w:rPr>
+              <w:t xml:space="preserve"> Lilla</w:t>
             </w:r>
           </w:p>
         </w:tc>
@@ -16020,13 +16107,23 @@
                 <w:szCs w:val="20"/>
               </w:rPr>
             </w:pPr>
+            <w:proofErr w:type="spellStart"/>
             <w:r>
               <w:rPr>
                 <w:rFonts w:cs="Times New Roman"/>
                 <w:sz w:val="20"/>
                 <w:szCs w:val="20"/>
               </w:rPr>
-              <w:t>Nátz Kornél</w:t>
+              <w:t>Nátz</w:t>
+            </w:r>
+            <w:proofErr w:type="spellEnd"/>
+            <w:r>
+              <w:rPr>
+                <w:rFonts w:cs="Times New Roman"/>
+                <w:sz w:val="20"/>
+                <w:szCs w:val="20"/>
+              </w:rPr>
+              <w:t xml:space="preserve"> Kornél</w:t>
             </w:r>
           </w:p>
         </w:tc>
@@ -16986,7 +17083,15 @@
         <w:t>r</w:t>
       </w:r>
       <w:r>
-        <w:t xml:space="preserve"> (Glossary)</w:t>
+        <w:t xml:space="preserve"> (</w:t>
+      </w:r>
+      <w:proofErr w:type="spellStart"/>
+      <w:r>
+        <w:t>Glossary</w:t>
+      </w:r>
+      <w:proofErr w:type="spellEnd"/>
+      <w:r>
+        <w:t>)</w:t>
       </w:r>
       <w:bookmarkEnd w:id="12"/>
       <w:r>
@@ -17003,6 +17108,7 @@
           <w:bCs/>
         </w:rPr>
       </w:pPr>
+      <w:proofErr w:type="spellStart"/>
       <w:r>
         <w:rPr>
           <w:b/>
@@ -17017,6 +17123,7 @@
         </w:rPr>
         <w:t>takeholder</w:t>
       </w:r>
+      <w:proofErr w:type="spellEnd"/>
       <w:r>
         <w:rPr>
           <w:b/>
@@ -17080,12 +17187,21 @@
         <w:spacing w:line="360" w:lineRule="auto"/>
         <w:jc w:val="both"/>
       </w:pPr>
+      <w:proofErr w:type="spellStart"/>
       <w:r>
         <w:rPr>
           <w:b/>
           <w:bCs/>
         </w:rPr>
-        <w:t>Use-Case diagram</w:t>
+        <w:t>Use-Case</w:t>
+      </w:r>
+      <w:proofErr w:type="spellEnd"/>
+      <w:r>
+        <w:rPr>
+          <w:b/>
+          <w:bCs/>
+        </w:rPr>
+        <w:t xml:space="preserve"> diagram</w:t>
       </w:r>
       <w:r>
         <w:t xml:space="preserve"> </w:t>
@@ -17098,7 +17214,31 @@
         <w:jc w:val="both"/>
       </w:pPr>
       <w:r>
-        <w:t>Magyarul használati eset diagramként is ismert, a felhasználó és a rendszer közti lehetséges interakciók grafikus ábrázolására használt módszer. A Use-Case diagram különböző használati eseteket és különböző típusú felhasználókat mutat be, gyakran más típusú diagramok is kísérik. Az egyes eseteket körök vagy ellipszisek jelölik. Az aktort (azaz a felhasználót) pálcikafigurákként ábrázolja.</w:t>
+        <w:t xml:space="preserve">Magyarul használati eset diagramként is ismert, a felhasználó és a rendszer közti lehetséges interakciók grafikus ábrázolására használt módszer. A </w:t>
+      </w:r>
+      <w:proofErr w:type="spellStart"/>
+      <w:r>
+        <w:t>Use-Case</w:t>
+      </w:r>
+      <w:proofErr w:type="spellEnd"/>
+      <w:r>
+        <w:t xml:space="preserve"> diagram különböző használati eseteket és különböző típusú felhasználókat mutat be, gyakran más típusú diagramok is kísérik. Az </w:t>
+      </w:r>
+      <w:proofErr w:type="gramStart"/>
+      <w:r>
+        <w:t>egyes eseteket</w:t>
+      </w:r>
+      <w:proofErr w:type="gramEnd"/>
+      <w:r>
+        <w:t xml:space="preserve"> körök vagy ellipszisek jelölik. Az </w:t>
+      </w:r>
+      <w:proofErr w:type="spellStart"/>
+      <w:r>
+        <w:t>aktort</w:t>
+      </w:r>
+      <w:proofErr w:type="spellEnd"/>
+      <w:r>
+        <w:t xml:space="preserve"> (azaz a felhasználót) pálcikafigurákként ábrázolja.</w:t>
       </w:r>
       <w:r>
         <w:t xml:space="preserve"> </w:t>
@@ -17126,6 +17266,7 @@
           <w:bCs/>
         </w:rPr>
       </w:pPr>
+      <w:proofErr w:type="spellStart"/>
       <w:r>
         <w:rPr>
           <w:b/>
@@ -17134,6 +17275,7 @@
         <w:lastRenderedPageBreak/>
         <w:t>Aktor</w:t>
       </w:r>
+      <w:proofErr w:type="spellEnd"/>
       <w:r>
         <w:rPr>
           <w:b/>
@@ -17148,8 +17290,13 @@
         <w:spacing w:line="360" w:lineRule="auto"/>
         <w:jc w:val="both"/>
       </w:pPr>
-      <w:r>
-        <w:t xml:space="preserve">Use-Case diagramban egy szerepkört, a rendszer egy felhasználóját reprezentálja. </w:t>
+      <w:proofErr w:type="spellStart"/>
+      <w:r>
+        <w:t>Use-Case</w:t>
+      </w:r>
+      <w:proofErr w:type="spellEnd"/>
+      <w:r>
+        <w:t xml:space="preserve"> diagramban egy szerepkört, a rendszer egy felhasználóját reprezentálja. </w:t>
       </w:r>
     </w:p>
     <w:p>
@@ -17222,7 +17369,15 @@
         <w:jc w:val="both"/>
       </w:pPr>
       <w:r>
-        <w:t>A TCO (Total Cost of Ownership) egy pénzügyi becslés, melynek célja, hogy segítse a vásárlók és a tulajdonosok számára meghatározni egy termék vagy szolgáltatás közvetlen és közvetett költségeit. Ez egy vezetői számviteli eszköz, mely a teljes költségszámításhoz vagy akár az ökológiai, gazdasági számításokhoz is alkalmazható, beleértve a társadalmi költségeket is.</w:t>
+        <w:t xml:space="preserve">A TCO (Total Cost of </w:t>
+      </w:r>
+      <w:proofErr w:type="spellStart"/>
+      <w:r>
+        <w:t>Ownership</w:t>
+      </w:r>
+      <w:proofErr w:type="spellEnd"/>
+      <w:r>
+        <w:t>) egy pénzügyi becslés, melynek célja, hogy segítse a vásárlók és a tulajdonosok számára meghatározni egy termék vagy szolgáltatás közvetlen és közvetett költségeit. Ez egy vezetői számviteli eszköz, mely a teljes költségszámításhoz vagy akár az ökológiai, gazdasági számításokhoz is alkalmazható, beleértve a társadalmi költségeket is.</w:t>
       </w:r>
       <w:r>
         <w:t xml:space="preserve"> </w:t>
@@ -17260,7 +17415,15 @@
         <w:jc w:val="both"/>
       </w:pPr>
       <w:r>
-        <w:t>Az egyed-kapcsolati modell (vagy ER-modell) egy adott tudásterületen belüli, egymással összefüggő dolgokat ír le. Egy alapvető ER-modell egyed-típusokból áll (amelyek osztályozzák az érdekes dolgokat), és meghatározza az egyedek (ezen egyed-típusok példányai) között létező kapcsolatokat. A szoftverfejlesztésben az ER-modellt általában azért alkotják meg, hogy ábrázolja azokat a dolgokat, amelyekre az üzleti folyamatok végrehajtásához egy vállalkozásnak emlékeznie kell. Következésképpen az ER-modell egy absztrakt adatmodellé válik, amely egy olyan adat- vagy információs struktúrát határoz meg, amely egy adatbázisban, jellemzően egy relációs adatbázisban implementálható</w:t>
+        <w:t xml:space="preserve">Az egyed-kapcsolati modell (vagy ER-modell) egy adott tudásterületen belüli, egymással összefüggő dolgokat ír le. Egy alapvető ER-modell egyed-típusokból áll (amelyek osztályozzák az érdekes dolgokat), és meghatározza az </w:t>
+      </w:r>
+      <w:proofErr w:type="spellStart"/>
+      <w:r>
+        <w:t>egyedek</w:t>
+      </w:r>
+      <w:proofErr w:type="spellEnd"/>
+      <w:r>
+        <w:t xml:space="preserve"> (ezen egyed-típusok példányai) között létező kapcsolatokat. A szoftverfejlesztésben az ER-modellt általában azért alkotják meg, hogy ábrázolja azokat a dolgokat, amelyekre az üzleti folyamatok végrehajtásához egy vállalkozásnak emlékeznie kell. Következésképpen az ER-modell egy absztrakt adatmodellé válik, amely egy olyan adat- vagy információs struktúrát határoz meg, amely egy adatbázisban, jellemzően egy relációs adatbázisban implementálható</w:t>
       </w:r>
       <w:r>
         <w:t xml:space="preserve">. </w:t>
@@ -17338,7 +17501,31 @@
         <w:jc w:val="both"/>
       </w:pPr>
       <w:r>
-        <w:t>A grafikus felhasználói felület vagy grafikus felhasználói interfész (angolul graphical user interface, röviden GUI) a számítástechnikában olyan, a számítógép és ember közti kapcsolatot megvalósító elemek összessége, melyek a monitor képernyőjén szöveges és grafikai elemek együtteseként jelennek meg. A grafikus felhasználói felületeken alapvető szerepe van a mutatóeszközök, például az egér használatának, amelyekkel a grafikus felület elemei intuitív módon, a fizikai világ egyfajta modelljeként kezelhetők.</w:t>
+        <w:t xml:space="preserve">A grafikus felhasználói felület vagy grafikus felhasználói interfész (angolul </w:t>
+      </w:r>
+      <w:proofErr w:type="spellStart"/>
+      <w:r>
+        <w:t>graphical</w:t>
+      </w:r>
+      <w:proofErr w:type="spellEnd"/>
+      <w:r>
+        <w:t xml:space="preserve"> </w:t>
+      </w:r>
+      <w:proofErr w:type="spellStart"/>
+      <w:r>
+        <w:t>user</w:t>
+      </w:r>
+      <w:proofErr w:type="spellEnd"/>
+      <w:r>
+        <w:t xml:space="preserve"> </w:t>
+      </w:r>
+      <w:proofErr w:type="spellStart"/>
+      <w:r>
+        <w:t>interface</w:t>
+      </w:r>
+      <w:proofErr w:type="spellEnd"/>
+      <w:r>
+        <w:t>, röviden GUI) a számítástechnikában olyan, a számítógép és ember közti kapcsolatot megvalósító elemek összessége, melyek a monitor képernyőjén szöveges és grafikai elemek együtteseként jelennek meg. A grafikus felhasználói felületeken alapvető szerepe van a mutatóeszközök, például az egér használatának, amelyekkel a grafikus felület elemei intuitív módon, a fizikai világ egyfajta modelljeként kezelhetők.</w:t>
       </w:r>
     </w:p>
     <w:p>
@@ -17479,7 +17666,15 @@
         <w:jc w:val="both"/>
       </w:pPr>
       <w:r>
-        <w:t>A projektünk a fényképészeket/fotográfusokat célozza meg. A fényképek elkészültekor, egészen pontosan az exponáló gomb megnyomásakor, legyen az telefonnal vagy fényképezőgéppel készítve ún. EXIF</w:t>
+        <w:t xml:space="preserve">A projektünk a fényképészeket/fotográfusokat célozza meg. A fényképek </w:t>
+      </w:r>
+      <w:proofErr w:type="spellStart"/>
+      <w:r>
+        <w:t>elkészültekor</w:t>
+      </w:r>
+      <w:proofErr w:type="spellEnd"/>
+      <w:r>
+        <w:t>, egészen pontosan az exponáló gomb megnyomásakor, legyen az telefonnal vagy fényképezőgéppel készítve ún. EXIF</w:t>
       </w:r>
       <w:r>
         <w:t xml:space="preserve"> meta</w:t>
@@ -17550,7 +17745,15 @@
         <w:jc w:val="both"/>
       </w:pPr>
       <w:r>
-        <w:t>További probléma, hogy bizonyos fényképezőgép vázak és objektívek (pl. régi vintage objektívek) bajonett átalakító esetén nem rögzítenek egy képhez minden fontos EXIF adatot.</w:t>
+        <w:t xml:space="preserve">További probléma, hogy bizonyos fényképezőgép vázak és objektívek (pl. régi </w:t>
+      </w:r>
+      <w:proofErr w:type="spellStart"/>
+      <w:r>
+        <w:t>vintage</w:t>
+      </w:r>
+      <w:proofErr w:type="spellEnd"/>
+      <w:r>
+        <w:t xml:space="preserve"> objektívek) bajonett átalakító esetén nem rögzítenek egy képhez minden fontos EXIF adatot.</w:t>
       </w:r>
       <w:r>
         <w:t xml:space="preserve"> Ezt kiküszöbölő megoldá</w:t>
@@ -17591,6 +17794,106 @@
       <w:bookmarkEnd w:id="18"/>
       <w:r>
         <w:t xml:space="preserve"> </w:t>
+      </w:r>
+    </w:p>
+    <w:p>
+      <w:pPr>
+        <w:jc w:val="center"/>
+      </w:pPr>
+      <w:r>
+        <w:rPr>
+          <w:noProof/>
+        </w:rPr>
+        <w:drawing>
+          <wp:inline distT="0" distB="0" distL="0" distR="0" wp14:anchorId="23E80FE2" wp14:editId="0F6E21CD">
+            <wp:extent cx="5400000" cy="4269911"/>
+            <wp:effectExtent l="0" t="0" r="0" b="0"/>
+            <wp:docPr id="8" name="Kép 8"/>
+            <wp:cNvGraphicFramePr>
+              <a:graphicFrameLocks xmlns:a="http://schemas.openxmlformats.org/drawingml/2006/main" noChangeAspect="1"/>
+            </wp:cNvGraphicFramePr>
+            <a:graphic xmlns:a="http://schemas.openxmlformats.org/drawingml/2006/main">
+              <a:graphicData uri="http://schemas.openxmlformats.org/drawingml/2006/picture">
+                <pic:pic xmlns:pic="http://schemas.openxmlformats.org/drawingml/2006/picture">
+                  <pic:nvPicPr>
+                    <pic:cNvPr id="8" name="Kép 8"/>
+                    <pic:cNvPicPr/>
+                  </pic:nvPicPr>
+                  <pic:blipFill>
+                    <a:blip r:embed="rId9" cstate="print">
+                      <a:extLst>
+                        <a:ext uri="{28A0092B-C50C-407E-A947-70E740481C1C}">
+                          <a14:useLocalDpi xmlns:a14="http://schemas.microsoft.com/office/drawing/2010/main" val="0"/>
+                        </a:ext>
+                      </a:extLst>
+                    </a:blip>
+                    <a:stretch>
+                      <a:fillRect/>
+                    </a:stretch>
+                  </pic:blipFill>
+                  <pic:spPr>
+                    <a:xfrm>
+                      <a:off x="0" y="0"/>
+                      <a:ext cx="5400000" cy="4269911"/>
+                    </a:xfrm>
+                    <a:prstGeom prst="rect">
+                      <a:avLst/>
+                    </a:prstGeom>
+                  </pic:spPr>
+                </pic:pic>
+              </a:graphicData>
+            </a:graphic>
+          </wp:inline>
+        </w:drawing>
+      </w:r>
+    </w:p>
+    <w:p>
+      <w:pPr>
+        <w:jc w:val="center"/>
+      </w:pPr>
+    </w:p>
+    <w:p>
+      <w:pPr>
+        <w:pStyle w:val="Szvegtrzs"/>
+        <w:spacing w:line="360" w:lineRule="auto"/>
+        <w:jc w:val="both"/>
+      </w:pPr>
+      <w:r>
+        <w:t>Az xy. ábrán az expozíció (START) és a fájlkezelés (STOP) közti lehetséges kimentelek láthatók. A kiindulópont minden esetben az expozíció, hiszen az EXIF adatok kezeléséhez először létre kell jönnie egy fényképnek, melyen a későbbiekben dolgozhatunk. A folyamat célja az, hogy a fájlkezelés EXIF adatok használatával történhessen, ám ez a jelen rendszerben nem minden esetben lehetséges, esetleg nem a legjobb minőségben történik.</w:t>
+      </w:r>
+    </w:p>
+    <w:p>
+      <w:pPr>
+        <w:pStyle w:val="Szvegtrzs"/>
+        <w:spacing w:line="360" w:lineRule="auto"/>
+        <w:jc w:val="both"/>
+      </w:pPr>
+      <w:r>
+        <w:t xml:space="preserve">Kezdetben meg kell vizsgálnunk, hogy egyáltalán keletkeztek-e EXIF adatok az expozíció során. </w:t>
+      </w:r>
+    </w:p>
+    <w:p>
+      <w:pPr>
+        <w:pStyle w:val="Szvegtrzs"/>
+        <w:spacing w:line="360" w:lineRule="auto"/>
+        <w:jc w:val="both"/>
+      </w:pPr>
+      <w:r>
+        <w:t xml:space="preserve">Amennyiben keletkeztek, meg kell állapítanunk, hogy ezen adatok helyesek-e, amennyiben igen, természetesen a folyamat lezártnak is tekinthető, hiszen képesek vagyunk a fájlkezelésre a megfelelő EXIF adatok használatával. A helyzet azonban a legtöbb esetben nem ilyen egyszerű. Amennyiben ezen adatok ugyan létrejöttek, de nem megfelelők/helyesek, akkor meg kell néznünk, hogy szerkeszthetők-e. Ugyanígy kell tennünk, amennyiben automatikusan nem keletkeztek EXIF adatok. Ha az adatok szerkeszthetők, visszajutunk a „Helyesek az EXIF adatok?” kérdéshez, innen pedig le is zárhatjuk a folyamatot vagy amennyiben még maradt hiba az adatokban, ismételt javítással </w:t>
+      </w:r>
+      <w:r>
+        <w:lastRenderedPageBreak/>
+        <w:t>korrigálhatjuk hibáinkat.</w:t>
+      </w:r>
+    </w:p>
+    <w:p>
+      <w:pPr>
+        <w:pStyle w:val="Szvegtrzs"/>
+        <w:spacing w:line="360" w:lineRule="auto"/>
+        <w:jc w:val="both"/>
+      </w:pPr>
+      <w:r>
+        <w:t>Amennyiben az adatok nem szerkeszthetők, ám nem helyesek vagy hiányosak, akkor sajnos nincs más lehetőségünk, ezen adatokkal kell tovább mennünk a folyamatban és a „Fájlkezelés nem, vagy csak korlátozottan lehetséges EXIF adatok használatával” pontba érkezünk, mely korántsem ideális. Megoldásunkkal ezt az állapotot szeretnénk elkerülhetővé tenni.</w:t>
       </w:r>
     </w:p>
     <w:p>
@@ -17651,15 +17954,27 @@
     </w:p>
     <w:p>
       <w:pPr>
+        <w:pStyle w:val="Szvegtrzs"/>
+        <w:spacing w:line="360" w:lineRule="auto"/>
+        <w:jc w:val="both"/>
+      </w:pPr>
+      <w:r>
+        <w:t>A program elsődleges célja a fotográfusok munkájának segítése a fényképek kezelésének megkönnyítésével. A program képes az exif adatok kezelésére, tárolására és szerkesztésére. A kompatibilitás miatt több gyártó hardveres és szoftveres termékeit és az ezek által használt exif adattípusokat is ismeri. A program funkcionalitásai között megtalálható az exif adat szerkesztés, illetve az exif adatok szerinti szűrés és rendezés.</w:t>
+      </w:r>
+    </w:p>
+    <w:p>
+      <w:pPr>
         <w:pStyle w:val="Cmsor2"/>
         <w:ind w:left="789"/>
       </w:pPr>
       <w:bookmarkStart w:id="24" w:name="_Toc118133221"/>
       <w:bookmarkStart w:id="25" w:name="_Hlk97492435"/>
+      <w:proofErr w:type="spellStart"/>
       <w:r>
         <w:t>Stakeholderek</w:t>
       </w:r>
       <w:bookmarkEnd w:id="24"/>
+      <w:proofErr w:type="spellEnd"/>
       <w:r>
         <w:t xml:space="preserve"> </w:t>
       </w:r>
@@ -17671,6 +17986,15 @@
         <w:spacing w:line="360" w:lineRule="auto"/>
         <w:jc w:val="both"/>
       </w:pPr>
+      <w:r>
+        <w:t>Projektünk elsődleges belső érdekeltjei az applikáció fejlesztői, akik elkészítik és a továbbiakban is karban tudják majd tartani, fejleszteni az applikációt. Mellettük belső érdekeltek lehetnek még az esetleges befektetők.</w:t>
+      </w:r>
+      <w:r>
+        <w:t xml:space="preserve"> </w:t>
+      </w:r>
+      <w:r>
+        <w:t>A külső érdekeltek körébe tartoznak a fényképészek, akik igénybe szeretnék majd venni a szolgáltatást.</w:t>
+      </w:r>
     </w:p>
     <w:p>
       <w:pPr>
@@ -17696,6 +18020,25 @@
         <w:spacing w:line="360" w:lineRule="auto"/>
         <w:jc w:val="both"/>
       </w:pPr>
+      <w:r>
+        <w:t>A fejlesztők nélkül nem jöhetne létre és nem is működhetne az applikáció. Feladatuk megtervezni a célnak megfelelően működő alkalmazást. Későbbiekben is szükség lesz a munkájukra a program</w:t>
+      </w:r>
+      <w:r>
+        <w:t xml:space="preserve"> </w:t>
+      </w:r>
+      <w:r>
+        <w:t>karbantartása és esetleges fejlesztések kivitelezése kapcsán.</w:t>
+      </w:r>
+    </w:p>
+    <w:p>
+      <w:pPr>
+        <w:pStyle w:val="Szvegtrzs"/>
+        <w:spacing w:line="360" w:lineRule="auto"/>
+        <w:jc w:val="both"/>
+      </w:pPr>
+      <w:r>
+        <w:t>A befektetők kulcsszerepet játszhatnak az applikáció létrehozásának, fenntartásának és továbbfejlesztésének finanszírozásában. Minél népszerűbb lesz az alkalmazás, annál több emberhez juthat el és annál több utas veheti igénybe a szolgáltatásokat. Később az alkalmazást ki is lehet bővíteni és további szolgáltatásokat biztosítani.</w:t>
+      </w:r>
     </w:p>
     <w:p>
       <w:pPr>
@@ -17717,11 +18060,23 @@
     </w:p>
     <w:p>
       <w:pPr>
+        <w:pStyle w:val="Szvegtrzs"/>
+        <w:spacing w:line="360" w:lineRule="auto"/>
+        <w:jc w:val="both"/>
+      </w:pPr>
+      <w:r>
+        <w:t>A fényképészek érdeke, hogy egy fotózás után a lehető leggyorsabban elérhetővé váljanak az általa készített képek. A program segítségével lényegesen gyorsabban lehet az elkészült képeket kezelni, és az azokhoz tartozó adatokat módosítani.</w:t>
+      </w:r>
+    </w:p>
+    <w:p>
+      <w:pPr>
         <w:pStyle w:val="Cmsor2"/>
+        <w:pageBreakBefore/>
         <w:ind w:left="788" w:hanging="431"/>
       </w:pPr>
       <w:bookmarkStart w:id="26" w:name="_Toc118133222"/>
       <w:r>
+        <w:lastRenderedPageBreak/>
         <w:t xml:space="preserve">Rendszer </w:t>
       </w:r>
       <w:r>
@@ -17800,6 +18155,418 @@
     </w:p>
     <w:p>
       <w:pPr>
+        <w:pStyle w:val="Cmsor2"/>
+        <w:numPr>
+          <w:ilvl w:val="2"/>
+          <w:numId w:val="4"/>
+        </w:numPr>
+      </w:pPr>
+      <w:r>
+        <w:t>Exif adatok kezelése</w:t>
+      </w:r>
+    </w:p>
+    <w:p>
+      <w:pPr>
+        <w:pStyle w:val="Szvegtrzs"/>
+        <w:spacing w:line="360" w:lineRule="auto"/>
+        <w:jc w:val="both"/>
+        <w:rPr>
+          <w:b/>
+          <w:bCs/>
+        </w:rPr>
+      </w:pPr>
+      <w:r>
+        <w:rPr>
+          <w:b/>
+          <w:bCs/>
+        </w:rPr>
+        <w:t>Előfeltétel:</w:t>
+      </w:r>
+    </w:p>
+    <w:p>
+      <w:pPr>
+        <w:pStyle w:val="Szvegtrzs"/>
+        <w:numPr>
+          <w:ilvl w:val="0"/>
+          <w:numId w:val="33"/>
+        </w:numPr>
+        <w:spacing w:line="360" w:lineRule="auto"/>
+        <w:jc w:val="both"/>
+      </w:pPr>
+      <w:r>
+        <w:t>Nyers fénykép feltöltése</w:t>
+      </w:r>
+    </w:p>
+    <w:p>
+      <w:pPr>
+        <w:pStyle w:val="Szvegtrzs"/>
+        <w:numPr>
+          <w:ilvl w:val="0"/>
+          <w:numId w:val="33"/>
+        </w:numPr>
+        <w:spacing w:line="360" w:lineRule="auto"/>
+        <w:jc w:val="both"/>
+      </w:pPr>
+      <w:r>
+        <w:t xml:space="preserve">Internet elérés. </w:t>
+      </w:r>
+    </w:p>
+    <w:p>
+      <w:pPr>
+        <w:pStyle w:val="Szvegtrzs"/>
+        <w:spacing w:line="360" w:lineRule="auto"/>
+        <w:jc w:val="both"/>
+        <w:rPr>
+          <w:b/>
+          <w:bCs/>
+        </w:rPr>
+      </w:pPr>
+      <w:r>
+        <w:rPr>
+          <w:b/>
+          <w:bCs/>
+        </w:rPr>
+        <w:t>Folyamat:</w:t>
+      </w:r>
+    </w:p>
+    <w:p>
+      <w:pPr>
+        <w:pStyle w:val="Szvegtrzs"/>
+        <w:spacing w:line="360" w:lineRule="auto"/>
+        <w:jc w:val="both"/>
+      </w:pPr>
+      <w:r>
+        <w:t>A folyamat akkor indul el, amikor felhasználó belép a rendszerbe. A kezelő felületen ker</w:t>
+      </w:r>
+      <w:r>
+        <w:t>e</w:t>
+      </w:r>
+      <w:r>
+        <w:t>sztül képes adott exif adatokra keresni, az adatokat szűrni és rendezni.</w:t>
+      </w:r>
+    </w:p>
+    <w:p>
+      <w:pPr>
+        <w:pStyle w:val="Szvegtrzs"/>
+        <w:spacing w:line="360" w:lineRule="auto"/>
+        <w:jc w:val="both"/>
+        <w:rPr>
+          <w:b/>
+          <w:bCs/>
+        </w:rPr>
+      </w:pPr>
+      <w:r>
+        <w:rPr>
+          <w:b/>
+          <w:bCs/>
+        </w:rPr>
+        <w:t>Hibák:</w:t>
+      </w:r>
+    </w:p>
+    <w:p>
+      <w:pPr>
+        <w:pStyle w:val="Szvegtrzs"/>
+        <w:numPr>
+          <w:ilvl w:val="0"/>
+          <w:numId w:val="34"/>
+        </w:numPr>
+        <w:spacing w:line="360" w:lineRule="auto"/>
+        <w:jc w:val="both"/>
+      </w:pPr>
+      <w:r>
+        <w:t>Nincs internet kapcsolat</w:t>
+      </w:r>
+    </w:p>
+    <w:p>
+      <w:pPr>
+        <w:pStyle w:val="Szvegtrzs"/>
+        <w:numPr>
+          <w:ilvl w:val="0"/>
+          <w:numId w:val="34"/>
+        </w:numPr>
+        <w:spacing w:line="360" w:lineRule="auto"/>
+        <w:jc w:val="both"/>
+      </w:pPr>
+      <w:r>
+        <w:t>Nem működik az Applikáció által használt szerver/adatbázis</w:t>
+      </w:r>
+    </w:p>
+    <w:p>
+      <w:pPr>
+        <w:pStyle w:val="Cmsor2"/>
+        <w:numPr>
+          <w:ilvl w:val="2"/>
+          <w:numId w:val="4"/>
+        </w:numPr>
+      </w:pPr>
+      <w:r>
+        <w:t>Exif adatok szerke</w:t>
+      </w:r>
+      <w:r>
+        <w:t>s</w:t>
+      </w:r>
+      <w:r>
+        <w:t>ztése</w:t>
+      </w:r>
+    </w:p>
+    <w:p>
+      <w:pPr>
+        <w:pStyle w:val="Szvegtrzs"/>
+        <w:spacing w:line="360" w:lineRule="auto"/>
+        <w:jc w:val="both"/>
+        <w:rPr>
+          <w:b/>
+          <w:bCs/>
+        </w:rPr>
+      </w:pPr>
+      <w:r>
+        <w:rPr>
+          <w:b/>
+          <w:bCs/>
+        </w:rPr>
+        <w:t>Előfeltétel:</w:t>
+      </w:r>
+    </w:p>
+    <w:p>
+      <w:pPr>
+        <w:pStyle w:val="Szvegtrzs"/>
+        <w:numPr>
+          <w:ilvl w:val="0"/>
+          <w:numId w:val="35"/>
+        </w:numPr>
+        <w:spacing w:line="360" w:lineRule="auto"/>
+        <w:jc w:val="both"/>
+      </w:pPr>
+      <w:r>
+        <w:t>N</w:t>
+      </w:r>
+      <w:r>
+        <w:t>yers kép feltöltése az adatbázisba</w:t>
+      </w:r>
+    </w:p>
+    <w:p>
+      <w:pPr>
+        <w:pStyle w:val="Szvegtrzs"/>
+        <w:numPr>
+          <w:ilvl w:val="0"/>
+          <w:numId w:val="35"/>
+        </w:numPr>
+        <w:spacing w:line="360" w:lineRule="auto"/>
+        <w:jc w:val="both"/>
+      </w:pPr>
+      <w:r>
+        <w:t>Internet elérés</w:t>
+      </w:r>
+    </w:p>
+    <w:p>
+      <w:pPr>
+        <w:pStyle w:val="Szvegtrzs"/>
+        <w:spacing w:line="360" w:lineRule="auto"/>
+        <w:jc w:val="both"/>
+        <w:rPr>
+          <w:b/>
+          <w:bCs/>
+        </w:rPr>
+      </w:pPr>
+      <w:r>
+        <w:rPr>
+          <w:b/>
+          <w:bCs/>
+        </w:rPr>
+        <w:t>Folyamat:</w:t>
+      </w:r>
+    </w:p>
+    <w:p>
+      <w:pPr>
+        <w:pStyle w:val="Szvegtrzs"/>
+        <w:spacing w:line="360" w:lineRule="auto"/>
+        <w:jc w:val="both"/>
+      </w:pPr>
+      <w:r>
+        <w:t>A folyamat akkor indul el, amikor a felhasználó a kezelőfelületen keresztül módosítani szeretné a képhez tartozó adatokat. A módosítások végrehajtása utána a változtatások mentésre kerülnek</w:t>
+      </w:r>
+    </w:p>
+    <w:p>
+      <w:pPr>
+        <w:pStyle w:val="Szvegtrzs"/>
+        <w:spacing w:line="360" w:lineRule="auto"/>
+        <w:jc w:val="both"/>
+        <w:rPr>
+          <w:b/>
+          <w:bCs/>
+        </w:rPr>
+      </w:pPr>
+      <w:r>
+        <w:rPr>
+          <w:b/>
+          <w:bCs/>
+        </w:rPr>
+        <w:t>Hibák:</w:t>
+      </w:r>
+    </w:p>
+    <w:p>
+      <w:pPr>
+        <w:pStyle w:val="Szvegtrzs"/>
+        <w:numPr>
+          <w:ilvl w:val="0"/>
+          <w:numId w:val="36"/>
+        </w:numPr>
+        <w:spacing w:line="360" w:lineRule="auto"/>
+        <w:jc w:val="both"/>
+      </w:pPr>
+      <w:r>
+        <w:t>Az exif adat írásvédett</w:t>
+      </w:r>
+    </w:p>
+    <w:p>
+      <w:pPr>
+        <w:pStyle w:val="Szvegtrzs"/>
+        <w:numPr>
+          <w:ilvl w:val="0"/>
+          <w:numId w:val="36"/>
+        </w:numPr>
+        <w:spacing w:line="360" w:lineRule="auto"/>
+        <w:jc w:val="both"/>
+      </w:pPr>
+      <w:r>
+        <w:t>Nem működik az Applikáció által használt szerver/adatbázis</w:t>
+      </w:r>
+    </w:p>
+    <w:p>
+      <w:pPr>
+        <w:pStyle w:val="Cmsor2"/>
+        <w:numPr>
+          <w:ilvl w:val="2"/>
+          <w:numId w:val="4"/>
+        </w:numPr>
+      </w:pPr>
+      <w:r>
+        <w:lastRenderedPageBreak/>
+        <w:t>Képek/Exif adatok feltöltése/letöltése</w:t>
+      </w:r>
+    </w:p>
+    <w:p>
+      <w:pPr>
+        <w:pStyle w:val="Szvegtrzs"/>
+        <w:spacing w:line="360" w:lineRule="auto"/>
+        <w:jc w:val="both"/>
+        <w:rPr>
+          <w:b/>
+          <w:bCs/>
+        </w:rPr>
+      </w:pPr>
+      <w:r>
+        <w:rPr>
+          <w:b/>
+          <w:bCs/>
+        </w:rPr>
+        <w:t>Előfeltétel:</w:t>
+      </w:r>
+    </w:p>
+    <w:p>
+      <w:pPr>
+        <w:pStyle w:val="Szvegtrzs"/>
+        <w:numPr>
+          <w:ilvl w:val="0"/>
+          <w:numId w:val="37"/>
+        </w:numPr>
+        <w:spacing w:line="360" w:lineRule="auto"/>
+        <w:jc w:val="both"/>
+      </w:pPr>
+      <w:r>
+        <w:t>Internet elérés</w:t>
+      </w:r>
+    </w:p>
+    <w:p>
+      <w:pPr>
+        <w:pStyle w:val="Szvegtrzs"/>
+        <w:spacing w:line="360" w:lineRule="auto"/>
+        <w:jc w:val="both"/>
+        <w:rPr>
+          <w:b/>
+          <w:bCs/>
+        </w:rPr>
+      </w:pPr>
+      <w:r>
+        <w:rPr>
+          <w:b/>
+          <w:bCs/>
+        </w:rPr>
+        <w:t>Folyamat:</w:t>
+      </w:r>
+    </w:p>
+    <w:p>
+      <w:pPr>
+        <w:pStyle w:val="Szvegtrzs"/>
+        <w:spacing w:line="360" w:lineRule="auto"/>
+        <w:jc w:val="both"/>
+      </w:pPr>
+      <w:r>
+        <w:t xml:space="preserve">A folyamat akkor indul el, amikor a felhasználó fájlokat szeretni feltölteni, vagy adott esetben letölteni. A kezelő felületen keresztül lehetőség van egy, vagy akár több kép feltöltésére is. Ugyanakkor a felhasználó is le is tudja tölteni az adatbázisban tárolt képeit </w:t>
+      </w:r>
+    </w:p>
+    <w:p>
+      <w:pPr>
+        <w:pStyle w:val="Szvegtrzs"/>
+        <w:spacing w:line="360" w:lineRule="auto"/>
+        <w:jc w:val="both"/>
+        <w:rPr>
+          <w:b/>
+          <w:bCs/>
+        </w:rPr>
+      </w:pPr>
+      <w:r>
+        <w:rPr>
+          <w:b/>
+          <w:bCs/>
+        </w:rPr>
+        <w:t>Hibák:</w:t>
+      </w:r>
+    </w:p>
+    <w:p>
+      <w:pPr>
+        <w:pStyle w:val="Szvegtrzs"/>
+        <w:numPr>
+          <w:ilvl w:val="0"/>
+          <w:numId w:val="37"/>
+        </w:numPr>
+        <w:spacing w:line="360" w:lineRule="auto"/>
+        <w:jc w:val="both"/>
+      </w:pPr>
+      <w:r>
+        <w:t>Nincs internet</w:t>
+      </w:r>
+    </w:p>
+    <w:p>
+      <w:pPr>
+        <w:pStyle w:val="Szvegtrzs"/>
+        <w:numPr>
+          <w:ilvl w:val="0"/>
+          <w:numId w:val="37"/>
+        </w:numPr>
+        <w:spacing w:line="360" w:lineRule="auto"/>
+        <w:jc w:val="both"/>
+      </w:pPr>
+      <w:r>
+        <w:t>Megszakad a kapcsolat</w:t>
+      </w:r>
+    </w:p>
+    <w:p>
+      <w:pPr>
+        <w:pStyle w:val="Szvegtrzs"/>
+        <w:numPr>
+          <w:ilvl w:val="0"/>
+          <w:numId w:val="37"/>
+        </w:numPr>
+        <w:spacing w:line="360" w:lineRule="auto"/>
+        <w:jc w:val="both"/>
+      </w:pPr>
+      <w:r>
+        <w:t>Nem működik az Applikáció által használt szerver/adatbázis</w:t>
+      </w:r>
+    </w:p>
+    <w:p>
+      <w:pPr>
         <w:pStyle w:val="Listaszerbekezds"/>
         <w:numPr>
           <w:ilvl w:val="0"/>
@@ -17986,6 +18753,98 @@
     </w:p>
     <w:p>
       <w:pPr>
+        <w:pStyle w:val="Szvegtrzs"/>
+        <w:spacing w:line="360" w:lineRule="auto"/>
+        <w:jc w:val="both"/>
+        <w:rPr>
+          <w:b/>
+          <w:bCs/>
+        </w:rPr>
+      </w:pPr>
+      <w:r>
+        <w:rPr>
+          <w:b/>
+          <w:bCs/>
+        </w:rPr>
+        <w:t>Teljesítmény követelmények:</w:t>
+      </w:r>
+    </w:p>
+    <w:p>
+      <w:pPr>
+        <w:pStyle w:val="Szvegtrzs"/>
+        <w:numPr>
+          <w:ilvl w:val="0"/>
+          <w:numId w:val="38"/>
+        </w:numPr>
+        <w:spacing w:line="360" w:lineRule="auto"/>
+        <w:jc w:val="both"/>
+      </w:pPr>
+      <w:r>
+        <w:t>Applikációt futtatni képes eszköz (mobiltelefon)</w:t>
+      </w:r>
+    </w:p>
+    <w:p>
+      <w:pPr>
+        <w:pStyle w:val="Szvegtrzs"/>
+        <w:numPr>
+          <w:ilvl w:val="0"/>
+          <w:numId w:val="38"/>
+        </w:numPr>
+        <w:spacing w:line="360" w:lineRule="auto"/>
+        <w:jc w:val="both"/>
+      </w:pPr>
+      <w:r>
+        <w:t>Megfelelően optimalizált alkalmazás</w:t>
+      </w:r>
+    </w:p>
+    <w:p>
+      <w:pPr>
+        <w:pStyle w:val="Szvegtrzs"/>
+        <w:spacing w:line="360" w:lineRule="auto"/>
+        <w:jc w:val="both"/>
+        <w:rPr>
+          <w:b/>
+          <w:bCs/>
+        </w:rPr>
+      </w:pPr>
+      <w:r>
+        <w:rPr>
+          <w:b/>
+          <w:bCs/>
+        </w:rPr>
+        <w:t xml:space="preserve">Használhatósági követelmények: </w:t>
+      </w:r>
+    </w:p>
+    <w:p>
+      <w:pPr>
+        <w:pStyle w:val="Szvegtrzs"/>
+        <w:numPr>
+          <w:ilvl w:val="0"/>
+          <w:numId w:val="39"/>
+        </w:numPr>
+        <w:spacing w:line="360" w:lineRule="auto"/>
+        <w:jc w:val="both"/>
+      </w:pPr>
+      <w:r>
+        <w:t>Internetkapcsolat</w:t>
+      </w:r>
+    </w:p>
+    <w:p>
+      <w:pPr>
+        <w:pStyle w:val="Szvegtrzs"/>
+        <w:numPr>
+          <w:ilvl w:val="0"/>
+          <w:numId w:val="39"/>
+        </w:numPr>
+        <w:spacing w:line="360" w:lineRule="auto"/>
+        <w:jc w:val="both"/>
+      </w:pPr>
+      <w:r>
+        <w:t>Applikáció előre feltelepítése</w:t>
+      </w:r>
+    </w:p>
+    <w:p>
+      <w:pPr>
         <w:pStyle w:val="Cmsor3"/>
         <w:ind w:left="1225" w:hanging="505"/>
       </w:pPr>
@@ -18003,6 +18862,67 @@
     </w:p>
     <w:p>
       <w:pPr>
+        <w:pStyle w:val="Szvegtrzs"/>
+        <w:spacing w:line="360" w:lineRule="auto"/>
+        <w:jc w:val="both"/>
+        <w:rPr>
+          <w:b/>
+          <w:bCs/>
+        </w:rPr>
+      </w:pPr>
+      <w:r>
+        <w:rPr>
+          <w:b/>
+          <w:bCs/>
+        </w:rPr>
+        <w:t>Implementációs követelmények:</w:t>
+      </w:r>
+    </w:p>
+    <w:p>
+      <w:pPr>
+        <w:pStyle w:val="Szvegtrzs"/>
+        <w:numPr>
+          <w:ilvl w:val="0"/>
+          <w:numId w:val="40"/>
+        </w:numPr>
+        <w:spacing w:line="360" w:lineRule="auto"/>
+        <w:jc w:val="both"/>
+      </w:pPr>
+      <w:r>
+        <w:t xml:space="preserve">Applikáció univerzális használhatósága. </w:t>
+      </w:r>
+    </w:p>
+    <w:p>
+      <w:pPr>
+        <w:pStyle w:val="Szvegtrzs"/>
+        <w:numPr>
+          <w:ilvl w:val="0"/>
+          <w:numId w:val="40"/>
+        </w:numPr>
+        <w:spacing w:line="360" w:lineRule="auto"/>
+        <w:jc w:val="both"/>
+      </w:pPr>
+      <w:r>
+        <w:t>Jelenlegi operációsrendszerekkel kompatibilis applikáció tervezése.</w:t>
+      </w:r>
+    </w:p>
+    <w:p>
+      <w:pPr>
+        <w:pStyle w:val="Szvegtrzs"/>
+        <w:numPr>
+          <w:ilvl w:val="0"/>
+          <w:numId w:val="40"/>
+        </w:numPr>
+        <w:spacing w:line="360" w:lineRule="auto"/>
+        <w:jc w:val="both"/>
+      </w:pPr>
+      <w:r>
+        <w:lastRenderedPageBreak/>
+        <w:t>Elfogadható válaszidő.</w:t>
+      </w:r>
+    </w:p>
+    <w:p>
+      <w:pPr>
         <w:pStyle w:val="Cmsor3"/>
       </w:pPr>
       <w:bookmarkStart w:id="53" w:name="_Toc118133235"/>
@@ -18033,6 +18953,72 @@
     </w:p>
     <w:p>
       <w:pPr>
+        <w:pStyle w:val="Szvegtrzs"/>
+        <w:spacing w:line="360" w:lineRule="auto"/>
+        <w:jc w:val="both"/>
+      </w:pPr>
+      <w:r>
+        <w:t>Egy gyakorlott felhasználó könnyedén felfedezheti az alkalmazást, figyelembe véve a hasonló szoftverek felhasználói felületét. Vannak felhasználók, akik a menüket és vannak, akik az ikonokat</w:t>
+      </w:r>
+      <w:r>
+        <w:t xml:space="preserve"> </w:t>
+      </w:r>
+      <w:r>
+        <w:t>részesítik előnyben. A két grafikai kialakítást egybeolvasztva lenne megvalósítva az app.</w:t>
+      </w:r>
+    </w:p>
+    <w:p>
+      <w:pPr>
+        <w:pStyle w:val="Szvegtrzs"/>
+        <w:spacing w:line="360" w:lineRule="auto"/>
+        <w:jc w:val="both"/>
+      </w:pPr>
+      <w:r>
+        <w:t xml:space="preserve">Egy kezdő felhasználó számára az eszközrendszere több helyről elérhető és segítségükre van a súgó rendszer is, ami a megfelelő ikonra (egy kérdőjelre) kattintva megtalálható. </w:t>
+      </w:r>
+    </w:p>
+    <w:p>
+      <w:pPr>
+        <w:pStyle w:val="Szvegtrzs"/>
+        <w:spacing w:line="360" w:lineRule="auto"/>
+        <w:jc w:val="both"/>
+      </w:pPr>
+      <w:r>
+        <w:t xml:space="preserve">Egy, a felhasználók kérdései alapján felépített online súgó és egy fórum, amely megteremtheti a folyamatos kapcsolatot a készítőkkel, nem csak a használhatóságot, hanem a későbbi továbbfejlesztést is megkönnyítheti. </w:t>
+      </w:r>
+    </w:p>
+    <w:p>
+      <w:pPr>
+        <w:pStyle w:val="Szvegtrzs"/>
+        <w:spacing w:line="360" w:lineRule="auto"/>
+        <w:jc w:val="both"/>
+      </w:pPr>
+      <w:r>
+        <w:t xml:space="preserve">A felület letisztult, könnyen használható és átlátható legyen. A rendszer legyen látványos és figyelemfelkeltő a kellő minimalizmussal. </w:t>
+      </w:r>
+    </w:p>
+    <w:p>
+      <w:pPr>
+        <w:pStyle w:val="Szvegtrzs"/>
+        <w:spacing w:line="360" w:lineRule="auto"/>
+        <w:jc w:val="both"/>
+      </w:pPr>
+      <w:r>
+        <w:t xml:space="preserve">Az alkalmazás jól optimalizált, nem foglal a kelleténél több helyet, és nem igényel a kelleténél több nyersanyagforrást (CPU, RAM, GPU). </w:t>
+      </w:r>
+    </w:p>
+    <w:p>
+      <w:pPr>
+        <w:pStyle w:val="Szvegtrzs"/>
+        <w:spacing w:line="360" w:lineRule="auto"/>
+        <w:jc w:val="both"/>
+      </w:pPr>
+      <w:r>
+        <w:t>Felesleges adatokat ne tároljunk.</w:t>
+      </w:r>
+    </w:p>
+    <w:p>
+      <w:pPr>
         <w:pStyle w:val="Cmsor2"/>
       </w:pPr>
       <w:bookmarkStart w:id="55" w:name="_Toc118133237"/>
@@ -18042,6 +19028,101 @@
       <w:bookmarkEnd w:id="55"/>
       <w:r>
         <w:t xml:space="preserve"> </w:t>
+      </w:r>
+    </w:p>
+    <w:p>
+      <w:pPr>
+        <w:pStyle w:val="Szvegtrzs"/>
+        <w:spacing w:line="360" w:lineRule="auto"/>
+        <w:jc w:val="both"/>
+      </w:pPr>
+      <w:r>
+        <w:rPr>
+          <w:b/>
+          <w:bCs/>
+        </w:rPr>
+        <w:t>Biztonság:</w:t>
+      </w:r>
+      <w:r>
+        <w:t xml:space="preserve"> Fontos, hogy minden felhasználó csak ahhoz a részhez férhessen hozzá, amihez jogosultsága van. Hiszen nem engedhetjük meg, hogy egy egyszerű felhasználó mások által feltöltött fáj</w:t>
+      </w:r>
+      <w:r>
+        <w:t>l</w:t>
+      </w:r>
+      <w:r>
+        <w:t>okat töröljön, vagy egy alkalmazás karbantartó hozzáférjen a fényképészek adataihoz. Ezért kulcskérdés a felhasználók megfelelő szerepkörbe való osztása mely az adminisztrátor feladata. Valamint egy olyan azonosítási procedúrával kell rendelkeznie a rendszernek mely megkerülhetetlen, és egyértelműen azonosítja a felhasználót.</w:t>
+      </w:r>
+    </w:p>
+    <w:p>
+      <w:pPr>
+        <w:pStyle w:val="Szvegtrzs"/>
+        <w:spacing w:line="360" w:lineRule="auto"/>
+        <w:jc w:val="both"/>
+      </w:pPr>
+      <w:r>
+        <w:rPr>
+          <w:b/>
+          <w:bCs/>
+        </w:rPr>
+        <w:t>Karbantarthatóság:</w:t>
+      </w:r>
+      <w:r>
+        <w:t xml:space="preserve"> Az esetleges hibák fellépésekor, akár a tesztelés, akár a felhasználói használat során (amennyiben ezt jelzik a fejlesztők felé) a hiba detektálása és javítása azonnal megkezdődik. A hiba súlyosságától függően elképzelhető, hogy a rendszert le kell kapcsolni a hibajavítás idejére. </w:t>
+      </w:r>
+      <w:r>
+        <w:lastRenderedPageBreak/>
+        <w:t>Kisebb hibák esetén elég egy csak a hibás fájlok kicserélésének idejére leállítani az alkalmazást futtató webszervert.</w:t>
+      </w:r>
+    </w:p>
+    <w:p>
+      <w:pPr>
+        <w:pStyle w:val="Szvegtrzs"/>
+        <w:spacing w:line="360" w:lineRule="auto"/>
+        <w:jc w:val="both"/>
+      </w:pPr>
+      <w:r>
+        <w:rPr>
+          <w:b/>
+          <w:bCs/>
+        </w:rPr>
+        <w:t>Hordozhatóság:</w:t>
+      </w:r>
+      <w:r>
+        <w:t xml:space="preserve"> A szoftvert (kliens oldali) alkalmazóknak lehetősége van operációs rendszert, vagy platformot váltani, ezt ugyanis a platformfüggetlen fejlesztés lehetővé teszi.</w:t>
+      </w:r>
+    </w:p>
+    <w:p>
+      <w:pPr>
+        <w:pStyle w:val="Szvegtrzs"/>
+        <w:spacing w:line="360" w:lineRule="auto"/>
+        <w:jc w:val="both"/>
+      </w:pPr>
+      <w:r>
+        <w:rPr>
+          <w:b/>
+          <w:bCs/>
+        </w:rPr>
+        <w:t>Hibakezelés:</w:t>
+      </w:r>
+      <w:r>
+        <w:t xml:space="preserve"> Az alkalmazás szabályos használata esetén nem fordul elő hibajelenség, nem jelenik meg hibaüzenet, minden szakszerűen működik. Amennyiben a felhasználó hibás adatot ad meg, a program azt megfelelően kezeli, és biztosítja annak javítását.</w:t>
+      </w:r>
+    </w:p>
+    <w:p>
+      <w:pPr>
+        <w:pStyle w:val="Szvegtrzs"/>
+        <w:spacing w:line="360" w:lineRule="auto"/>
+        <w:jc w:val="both"/>
+      </w:pPr>
+      <w:r>
+        <w:rPr>
+          <w:b/>
+          <w:bCs/>
+        </w:rPr>
+        <w:t>Jogszabályok:</w:t>
+      </w:r>
+      <w:r>
+        <w:t xml:space="preserve"> Jogszabályok betartása. A felhasználó adatainak biztonságának megőrzése</w:t>
       </w:r>
     </w:p>
     <w:p>
@@ -18169,6 +19250,94 @@
     </w:p>
     <w:p>
       <w:pPr>
+        <w:pStyle w:val="Szvegtrzs"/>
+        <w:spacing w:line="360" w:lineRule="auto"/>
+        <w:jc w:val="both"/>
+      </w:pPr>
+      <w:r>
+        <w:t xml:space="preserve">Az alapvető platformunk a chat alapú kommunikációhoz az erre a célra létrehozott Messenger csoport. Itt folyik a mindennapos kommunikáció, és itt szoktuk összegyűjteni a kérdéseket és a megoldandó feladatokat. A gyakorlati órák után tartott személyes megbeszéléseken, kívül minden vasárnap este tartunk online megbeszélést, amihez a Discord programot használjuk. Általában itt kerülnek elfogadásra az adott heti és kiosztásra a következő heti feladatok, továbbá itt vitatjuk meg a felmerülő kérdéseket is. </w:t>
+      </w:r>
+    </w:p>
+    <w:p>
+      <w:pPr>
+        <w:pStyle w:val="Szvegtrzs"/>
+        <w:spacing w:line="360" w:lineRule="auto"/>
+        <w:jc w:val="both"/>
+      </w:pPr>
+      <w:r>
+        <w:t xml:space="preserve">A megbeszélésekről szöveges dokumentáció készül a MS Word programmal. Ebben a programban történik a projekt dokumentum vezetése, szerkesztése is. A dokumentumok kezelésére, tárolására az erre a célra létrehozott GitHub repository-t használjuk. Ide felkerülnek minden megbeszélés után a jegyzőkönyvek, illetve itt található a projekt dokumentum legfrissebb verziója is. A bevált gyakorlat szerint a projekttagok elküldik a munkáikat a projektvezetőnek, aki ezeket elfogadja és beilleszti a megfelelő formátumban a közös projekt dokumentumba. A folyamatábrák és </w:t>
+      </w:r>
+      <w:proofErr w:type="spellStart"/>
+      <w:r>
+        <w:t>use</w:t>
+      </w:r>
+      <w:proofErr w:type="spellEnd"/>
+      <w:r>
+        <w:t xml:space="preserve"> </w:t>
+      </w:r>
+      <w:proofErr w:type="spellStart"/>
+      <w:r>
+        <w:t>case</w:t>
+      </w:r>
+      <w:proofErr w:type="spellEnd"/>
+      <w:r>
+        <w:t xml:space="preserve"> diagrammok a </w:t>
+      </w:r>
+      <w:proofErr w:type="spellStart"/>
+      <w:r>
+        <w:t>Miro</w:t>
+      </w:r>
+      <w:proofErr w:type="spellEnd"/>
+      <w:r>
+        <w:t xml:space="preserve"> program ingyenes, online verziójával készültek, a halszálka diagrammhoz Photoshop-ot használtunk. </w:t>
+      </w:r>
+    </w:p>
+    <w:p>
+      <w:pPr>
+        <w:pStyle w:val="Szvegtrzs"/>
+        <w:spacing w:line="360" w:lineRule="auto"/>
+        <w:jc w:val="both"/>
+      </w:pPr>
+      <w:r>
+        <w:t xml:space="preserve">Szoftveres háttérnek a Visual </w:t>
+      </w:r>
+      <w:proofErr w:type="spellStart"/>
+      <w:r>
+        <w:t>Studio</w:t>
+      </w:r>
+      <w:proofErr w:type="spellEnd"/>
+      <w:r>
+        <w:t xml:space="preserve"> </w:t>
+      </w:r>
+      <w:proofErr w:type="spellStart"/>
+      <w:r>
+        <w:t>Code</w:t>
+      </w:r>
+      <w:proofErr w:type="spellEnd"/>
+      <w:r>
+        <w:t>-ot és a C++ programozási nyelvet választottuk.</w:t>
+      </w:r>
+    </w:p>
+    <w:p>
+      <w:pPr>
+        <w:pStyle w:val="Szvegtrzs"/>
+        <w:spacing w:line="360" w:lineRule="auto"/>
+        <w:jc w:val="both"/>
+      </w:pPr>
+      <w:r>
+        <w:t xml:space="preserve">Adatbázis tervezéséhez pedig egy nyílt forráskódú, webes adatbázis kezelő felületet, a MSSQL Server Management </w:t>
+      </w:r>
+      <w:proofErr w:type="spellStart"/>
+      <w:r>
+        <w:t>Studio</w:t>
+      </w:r>
+      <w:proofErr w:type="spellEnd"/>
+      <w:r>
+        <w:t xml:space="preserve"> és a MSSQL-t fogjuk alkalmazni</w:t>
+      </w:r>
+    </w:p>
+    <w:p>
+      <w:pPr>
         <w:pStyle w:val="Listaszerbekezds"/>
         <w:keepNext/>
         <w:numPr>
@@ -18281,6 +19450,7 @@
       <w:r>
         <w:t xml:space="preserve"> tábla van: </w:t>
       </w:r>
+      <w:proofErr w:type="spellStart"/>
       <w:r>
         <w:rPr>
           <w:b/>
@@ -18288,6 +19458,7 @@
         </w:rPr>
         <w:t>User</w:t>
       </w:r>
+      <w:proofErr w:type="spellEnd"/>
       <w:r>
         <w:t xml:space="preserve">, </w:t>
       </w:r>
@@ -18301,6 +19472,7 @@
       <w:r>
         <w:t xml:space="preserve">, </w:t>
       </w:r>
+      <w:proofErr w:type="spellStart"/>
       <w:r>
         <w:rPr>
           <w:b/>
@@ -18308,6 +19480,7 @@
         </w:rPr>
         <w:t>Lens</w:t>
       </w:r>
+      <w:proofErr w:type="spellEnd"/>
       <w:r>
         <w:t xml:space="preserve">, </w:t>
       </w:r>
@@ -18319,7 +19492,15 @@
         <w:t>Picture</w:t>
       </w:r>
       <w:r>
-        <w:t xml:space="preserve">. A User tábla tárolni fogja a felhasználó </w:t>
+        <w:t xml:space="preserve">. A </w:t>
+      </w:r>
+      <w:proofErr w:type="spellStart"/>
+      <w:r>
+        <w:t>User</w:t>
+      </w:r>
+      <w:proofErr w:type="spellEnd"/>
+      <w:r>
+        <w:t xml:space="preserve"> tábla tárolni fogja a felhasználó </w:t>
       </w:r>
       <w:r>
         <w:t>MAC címét</w:t>
@@ -18328,7 +19509,15 @@
         <w:t>,</w:t>
       </w:r>
       <w:r>
-        <w:t xml:space="preserve"> mint egyedi azonosítót és mivel a felhasználó minden interakció végrehajtója, így a többi tábla ID rekordja is a User </w:t>
+        <w:t xml:space="preserve"> mint egyedi azonosítót és mivel a felhasználó minden interakció végrehajtója, így a többi tábla ID rekordja is a </w:t>
+      </w:r>
+      <w:proofErr w:type="spellStart"/>
+      <w:r>
+        <w:t>User</w:t>
+      </w:r>
+      <w:proofErr w:type="spellEnd"/>
+      <w:r>
+        <w:t xml:space="preserve"> </w:t>
       </w:r>
       <w:r>
         <w:t>táblában ker</w:t>
@@ -18360,9 +19549,11 @@
       <w:r>
         <w:t xml:space="preserve">A </w:t>
       </w:r>
+      <w:proofErr w:type="spellStart"/>
       <w:r>
         <w:t>Lens</w:t>
       </w:r>
+      <w:proofErr w:type="spellEnd"/>
       <w:r>
         <w:t xml:space="preserve"> tábla tárolni fogja a</w:t>
       </w:r>
@@ -18391,7 +19582,15 @@
         <w:t xml:space="preserve"> </w:t>
       </w:r>
       <w:r>
-        <w:t>(PictureID), a Picture</w:t>
+        <w:t>(</w:t>
+      </w:r>
+      <w:proofErr w:type="spellStart"/>
+      <w:r>
+        <w:t>PictureID</w:t>
+      </w:r>
+      <w:proofErr w:type="spellEnd"/>
+      <w:r>
+        <w:t>), a Picture</w:t>
       </w:r>
       <w:r>
         <w:t xml:space="preserve"> tábla tárolni fogja az </w:t>
@@ -18528,23 +19727,25 @@
                 <w:color w:val="000000"/>
                 <w:lang w:eastAsia="hu-HU"/>
               </w:rPr>
-              <w:t>(UserID,</w:t>
-            </w:r>
+              <w:t>(</w:t>
+            </w:r>
+            <w:proofErr w:type="spellStart"/>
             <w:r>
               <w:rPr>
                 <w:rFonts w:eastAsia="Times New Roman" w:cs="Times New Roman"/>
                 <w:color w:val="000000"/>
                 <w:lang w:eastAsia="hu-HU"/>
               </w:rPr>
-              <w:t xml:space="preserve"> BodyID, LensID, PictureID,</w:t>
-            </w:r>
+              <w:t>UserID</w:t>
+            </w:r>
+            <w:proofErr w:type="spellEnd"/>
             <w:r>
               <w:rPr>
                 <w:rFonts w:eastAsia="Times New Roman" w:cs="Times New Roman"/>
                 <w:color w:val="000000"/>
                 <w:lang w:eastAsia="hu-HU"/>
               </w:rPr>
-              <w:t xml:space="preserve"> </w:t>
+              <w:t>,</w:t>
             </w:r>
             <w:r>
               <w:rPr>
@@ -18552,8 +19753,80 @@
                 <w:color w:val="000000"/>
                 <w:lang w:eastAsia="hu-HU"/>
               </w:rPr>
+              <w:t xml:space="preserve"> </w:t>
+            </w:r>
+            <w:proofErr w:type="spellStart"/>
+            <w:r>
+              <w:rPr>
+                <w:rFonts w:eastAsia="Times New Roman" w:cs="Times New Roman"/>
+                <w:color w:val="000000"/>
+                <w:lang w:eastAsia="hu-HU"/>
+              </w:rPr>
+              <w:t>BodyID</w:t>
+            </w:r>
+            <w:proofErr w:type="spellEnd"/>
+            <w:r>
+              <w:rPr>
+                <w:rFonts w:eastAsia="Times New Roman" w:cs="Times New Roman"/>
+                <w:color w:val="000000"/>
+                <w:lang w:eastAsia="hu-HU"/>
+              </w:rPr>
+              <w:t xml:space="preserve">, </w:t>
+            </w:r>
+            <w:proofErr w:type="spellStart"/>
+            <w:r>
+              <w:rPr>
+                <w:rFonts w:eastAsia="Times New Roman" w:cs="Times New Roman"/>
+                <w:color w:val="000000"/>
+                <w:lang w:eastAsia="hu-HU"/>
+              </w:rPr>
+              <w:t>LensID</w:t>
+            </w:r>
+            <w:proofErr w:type="spellEnd"/>
+            <w:r>
+              <w:rPr>
+                <w:rFonts w:eastAsia="Times New Roman" w:cs="Times New Roman"/>
+                <w:color w:val="000000"/>
+                <w:lang w:eastAsia="hu-HU"/>
+              </w:rPr>
+              <w:t xml:space="preserve">, </w:t>
+            </w:r>
+            <w:proofErr w:type="spellStart"/>
+            <w:r>
+              <w:rPr>
+                <w:rFonts w:eastAsia="Times New Roman" w:cs="Times New Roman"/>
+                <w:color w:val="000000"/>
+                <w:lang w:eastAsia="hu-HU"/>
+              </w:rPr>
+              <w:t>PictureID</w:t>
+            </w:r>
+            <w:proofErr w:type="spellEnd"/>
+            <w:r>
+              <w:rPr>
+                <w:rFonts w:eastAsia="Times New Roman" w:cs="Times New Roman"/>
+                <w:color w:val="000000"/>
+                <w:lang w:eastAsia="hu-HU"/>
+              </w:rPr>
+              <w:t>,</w:t>
+            </w:r>
+            <w:r>
+              <w:rPr>
+                <w:rFonts w:eastAsia="Times New Roman" w:cs="Times New Roman"/>
+                <w:color w:val="000000"/>
+                <w:lang w:eastAsia="hu-HU"/>
+              </w:rPr>
+              <w:t xml:space="preserve"> </w:t>
+            </w:r>
+            <w:proofErr w:type="spellStart"/>
+            <w:r>
+              <w:rPr>
+                <w:rFonts w:eastAsia="Times New Roman" w:cs="Times New Roman"/>
+                <w:color w:val="000000"/>
+                <w:lang w:eastAsia="hu-HU"/>
+              </w:rPr>
               <w:t>MacAddress</w:t>
             </w:r>
+            <w:proofErr w:type="spellEnd"/>
             <w:r>
               <w:rPr>
                 <w:rFonts w:eastAsia="Times New Roman" w:cs="Times New Roman"/>
@@ -18608,6 +19881,7 @@
               </w:rPr>
               <w:t>(</w:t>
             </w:r>
+            <w:proofErr w:type="spellStart"/>
             <w:r>
               <w:rPr>
                 <w:rFonts w:eastAsia="Times New Roman" w:cs="Times New Roman"/>
@@ -18616,6 +19890,7 @@
               </w:rPr>
               <w:t>BodyID</w:t>
             </w:r>
+            <w:proofErr w:type="spellEnd"/>
             <w:r>
               <w:rPr>
                 <w:rFonts w:eastAsia="Times New Roman" w:cs="Times New Roman"/>
@@ -18624,6 +19899,7 @@
               </w:rPr>
               <w:t xml:space="preserve">, </w:t>
             </w:r>
+            <w:proofErr w:type="spellStart"/>
             <w:r>
               <w:rPr>
                 <w:rFonts w:eastAsia="Times New Roman" w:cs="Times New Roman"/>
@@ -18632,6 +19908,7 @@
               </w:rPr>
               <w:t>Company</w:t>
             </w:r>
+            <w:proofErr w:type="spellEnd"/>
             <w:r>
               <w:rPr>
                 <w:rFonts w:eastAsia="Times New Roman" w:cs="Times New Roman"/>
@@ -18640,6 +19917,7 @@
               </w:rPr>
               <w:t xml:space="preserve">, </w:t>
             </w:r>
+            <w:proofErr w:type="spellStart"/>
             <w:r>
               <w:rPr>
                 <w:rFonts w:eastAsia="Times New Roman" w:cs="Times New Roman"/>
@@ -18648,6 +19926,7 @@
               </w:rPr>
               <w:t>BodyType</w:t>
             </w:r>
+            <w:proofErr w:type="spellEnd"/>
             <w:r>
               <w:rPr>
                 <w:rFonts w:eastAsia="Times New Roman" w:cs="Times New Roman"/>
@@ -18656,6 +19935,7 @@
               </w:rPr>
               <w:t xml:space="preserve">, </w:t>
             </w:r>
+            <w:proofErr w:type="spellStart"/>
             <w:r>
               <w:rPr>
                 <w:rFonts w:eastAsia="Times New Roman" w:cs="Times New Roman"/>
@@ -18664,6 +19944,7 @@
               </w:rPr>
               <w:t>ExpoTime</w:t>
             </w:r>
+            <w:proofErr w:type="spellEnd"/>
             <w:r>
               <w:rPr>
                 <w:rFonts w:eastAsia="Times New Roman" w:cs="Times New Roman"/>
@@ -18672,6 +19953,7 @@
               </w:rPr>
               <w:t xml:space="preserve">, </w:t>
             </w:r>
+            <w:proofErr w:type="spellStart"/>
             <w:r>
               <w:rPr>
                 <w:rFonts w:eastAsia="Times New Roman" w:cs="Times New Roman"/>
@@ -18680,6 +19962,7 @@
               </w:rPr>
               <w:t>ExpoProgram</w:t>
             </w:r>
+            <w:proofErr w:type="spellEnd"/>
             <w:r>
               <w:rPr>
                 <w:rFonts w:eastAsia="Times New Roman" w:cs="Times New Roman"/>
@@ -18688,6 +19971,7 @@
               </w:rPr>
               <w:t xml:space="preserve">, </w:t>
             </w:r>
+            <w:proofErr w:type="spellStart"/>
             <w:r>
               <w:rPr>
                 <w:rFonts w:eastAsia="Times New Roman" w:cs="Times New Roman"/>
@@ -18696,6 +19980,7 @@
               </w:rPr>
               <w:t>MeteringMode</w:t>
             </w:r>
+            <w:proofErr w:type="spellEnd"/>
             <w:r>
               <w:rPr>
                 <w:rFonts w:eastAsia="Times New Roman" w:cs="Times New Roman"/>
@@ -18720,6 +20005,7 @@
               </w:rPr>
               <w:t xml:space="preserve">, </w:t>
             </w:r>
+            <w:proofErr w:type="spellStart"/>
             <w:r>
               <w:rPr>
                 <w:rFonts w:eastAsia="Times New Roman" w:cs="Times New Roman"/>
@@ -18728,6 +20014,7 @@
               </w:rPr>
               <w:t>FlashMode</w:t>
             </w:r>
+            <w:proofErr w:type="spellEnd"/>
             <w:r>
               <w:rPr>
                 <w:rFonts w:eastAsia="Times New Roman" w:cs="Times New Roman"/>
@@ -18782,6 +20069,7 @@
               </w:rPr>
               <w:t>(</w:t>
             </w:r>
+            <w:proofErr w:type="spellStart"/>
             <w:r>
               <w:rPr>
                 <w:rFonts w:eastAsia="Times New Roman" w:cs="Times New Roman"/>
@@ -18790,6 +20078,7 @@
               </w:rPr>
               <w:t>LensID</w:t>
             </w:r>
+            <w:proofErr w:type="spellEnd"/>
             <w:r>
               <w:rPr>
                 <w:rFonts w:eastAsia="Times New Roman" w:cs="Times New Roman"/>
@@ -18798,6 +20087,7 @@
               </w:rPr>
               <w:t xml:space="preserve">, </w:t>
             </w:r>
+            <w:proofErr w:type="spellStart"/>
             <w:r>
               <w:rPr>
                 <w:rFonts w:eastAsia="Times New Roman" w:cs="Times New Roman"/>
@@ -18806,6 +20096,7 @@
               </w:rPr>
               <w:t>Aperture</w:t>
             </w:r>
+            <w:proofErr w:type="spellEnd"/>
             <w:r>
               <w:rPr>
                 <w:rFonts w:eastAsia="Times New Roman" w:cs="Times New Roman"/>
@@ -18814,6 +20105,7 @@
               </w:rPr>
               <w:t xml:space="preserve">, </w:t>
             </w:r>
+            <w:proofErr w:type="spellStart"/>
             <w:r>
               <w:rPr>
                 <w:rFonts w:eastAsia="Times New Roman" w:cs="Times New Roman"/>
@@ -18822,6 +20114,7 @@
               </w:rPr>
               <w:t>FocalLength</w:t>
             </w:r>
+            <w:proofErr w:type="spellEnd"/>
             <w:r>
               <w:rPr>
                 <w:rFonts w:eastAsia="Times New Roman" w:cs="Times New Roman"/>
@@ -18884,6 +20177,7 @@
               </w:rPr>
               <w:t>(</w:t>
             </w:r>
+            <w:proofErr w:type="spellStart"/>
             <w:r>
               <w:rPr>
                 <w:rFonts w:eastAsia="Times New Roman" w:cs="Times New Roman"/>
@@ -18892,6 +20186,7 @@
               </w:rPr>
               <w:t>PictureID</w:t>
             </w:r>
+            <w:proofErr w:type="spellEnd"/>
             <w:r>
               <w:rPr>
                 <w:rFonts w:eastAsia="Times New Roman" w:cs="Times New Roman"/>
@@ -18900,6 +20195,7 @@
               </w:rPr>
               <w:t xml:space="preserve">, </w:t>
             </w:r>
+            <w:proofErr w:type="spellStart"/>
             <w:r>
               <w:rPr>
                 <w:rFonts w:eastAsia="Times New Roman" w:cs="Times New Roman"/>
@@ -18908,6 +20204,7 @@
               </w:rPr>
               <w:t>CreateDate</w:t>
             </w:r>
+            <w:proofErr w:type="spellEnd"/>
             <w:r>
               <w:rPr>
                 <w:rFonts w:eastAsia="Times New Roman" w:cs="Times New Roman"/>
@@ -18916,6 +20213,7 @@
               </w:rPr>
               <w:t xml:space="preserve">, </w:t>
             </w:r>
+            <w:proofErr w:type="spellStart"/>
             <w:r>
               <w:rPr>
                 <w:rFonts w:eastAsia="Times New Roman" w:cs="Times New Roman"/>
@@ -18924,6 +20222,7 @@
               </w:rPr>
               <w:t>Compression</w:t>
             </w:r>
+            <w:proofErr w:type="spellEnd"/>
             <w:r>
               <w:rPr>
                 <w:rFonts w:eastAsia="Times New Roman" w:cs="Times New Roman"/>
@@ -18932,6 +20231,7 @@
               </w:rPr>
               <w:t xml:space="preserve">, </w:t>
             </w:r>
+            <w:proofErr w:type="spellStart"/>
             <w:r>
               <w:rPr>
                 <w:rFonts w:eastAsia="Times New Roman" w:cs="Times New Roman"/>
@@ -18940,6 +20240,7 @@
               </w:rPr>
               <w:t>Width</w:t>
             </w:r>
+            <w:proofErr w:type="spellEnd"/>
             <w:r>
               <w:rPr>
                 <w:rFonts w:eastAsia="Times New Roman" w:cs="Times New Roman"/>
@@ -18948,6 +20249,7 @@
               </w:rPr>
               <w:t xml:space="preserve">, </w:t>
             </w:r>
+            <w:proofErr w:type="spellStart"/>
             <w:r>
               <w:rPr>
                 <w:rFonts w:eastAsia="Times New Roman" w:cs="Times New Roman"/>
@@ -18956,6 +20258,7 @@
               </w:rPr>
               <w:t>Height</w:t>
             </w:r>
+            <w:proofErr w:type="spellEnd"/>
             <w:r>
               <w:rPr>
                 <w:rFonts w:eastAsia="Times New Roman" w:cs="Times New Roman"/>
@@ -18964,6 +20267,7 @@
               </w:rPr>
               <w:t xml:space="preserve">, </w:t>
             </w:r>
+            <w:proofErr w:type="spellStart"/>
             <w:r>
               <w:rPr>
                 <w:rFonts w:eastAsia="Times New Roman" w:cs="Times New Roman"/>
@@ -18972,22 +20276,79 @@
               </w:rPr>
               <w:t>FileSize</w:t>
             </w:r>
+            <w:proofErr w:type="spellEnd"/>
             <w:r>
               <w:rPr>
                 <w:rFonts w:eastAsia="Times New Roman" w:cs="Times New Roman"/>
                 <w:color w:val="000000"/>
                 <w:lang w:eastAsia="hu-HU"/>
               </w:rPr>
-              <w:t xml:space="preserve">, FileType, </w:t>
-            </w:r>
+              <w:t xml:space="preserve">, </w:t>
+            </w:r>
+            <w:proofErr w:type="spellStart"/>
             <w:r>
               <w:rPr>
                 <w:rFonts w:eastAsia="Times New Roman" w:cs="Times New Roman"/>
                 <w:color w:val="000000"/>
                 <w:lang w:eastAsia="hu-HU"/>
               </w:rPr>
-              <w:t>Iso, ColorSpace, Author</w:t>
-            </w:r>
+              <w:t>FileType</w:t>
+            </w:r>
+            <w:proofErr w:type="spellEnd"/>
+            <w:r>
+              <w:rPr>
+                <w:rFonts w:eastAsia="Times New Roman" w:cs="Times New Roman"/>
+                <w:color w:val="000000"/>
+                <w:lang w:eastAsia="hu-HU"/>
+              </w:rPr>
+              <w:t xml:space="preserve">, </w:t>
+            </w:r>
+            <w:proofErr w:type="spellStart"/>
+            <w:r>
+              <w:rPr>
+                <w:rFonts w:eastAsia="Times New Roman" w:cs="Times New Roman"/>
+                <w:color w:val="000000"/>
+                <w:lang w:eastAsia="hu-HU"/>
+              </w:rPr>
+              <w:t>Iso</w:t>
+            </w:r>
+            <w:proofErr w:type="spellEnd"/>
+            <w:r>
+              <w:rPr>
+                <w:rFonts w:eastAsia="Times New Roman" w:cs="Times New Roman"/>
+                <w:color w:val="000000"/>
+                <w:lang w:eastAsia="hu-HU"/>
+              </w:rPr>
+              <w:t xml:space="preserve">, </w:t>
+            </w:r>
+            <w:proofErr w:type="spellStart"/>
+            <w:r>
+              <w:rPr>
+                <w:rFonts w:eastAsia="Times New Roman" w:cs="Times New Roman"/>
+                <w:color w:val="000000"/>
+                <w:lang w:eastAsia="hu-HU"/>
+              </w:rPr>
+              <w:t>ColorSpace</w:t>
+            </w:r>
+            <w:proofErr w:type="spellEnd"/>
+            <w:r>
+              <w:rPr>
+                <w:rFonts w:eastAsia="Times New Roman" w:cs="Times New Roman"/>
+                <w:color w:val="000000"/>
+                <w:lang w:eastAsia="hu-HU"/>
+              </w:rPr>
+              <w:t xml:space="preserve">, </w:t>
+            </w:r>
+            <w:proofErr w:type="spellStart"/>
+            <w:r>
+              <w:rPr>
+                <w:rFonts w:eastAsia="Times New Roman" w:cs="Times New Roman"/>
+                <w:color w:val="000000"/>
+                <w:lang w:eastAsia="hu-HU"/>
+              </w:rPr>
+              <w:t>Author</w:t>
+            </w:r>
+            <w:proofErr w:type="spellEnd"/>
             <w:r>
               <w:rPr>
                 <w:rFonts w:eastAsia="Times New Roman" w:cs="Times New Roman"/>
@@ -19092,8 +20453,13 @@
                 <w:lang w:eastAsia="hu-HU"/>
               </w:rPr>
             </w:pPr>
-            <w:r>
-              <w:t>UserID [int] NOT NULL</w:t>
+            <w:proofErr w:type="spellStart"/>
+            <w:r>
+              <w:t>UserID</w:t>
+            </w:r>
+            <w:proofErr w:type="spellEnd"/>
+            <w:r>
+              <w:t xml:space="preserve"> [int] NOT NULL</w:t>
             </w:r>
           </w:p>
         </w:tc>
@@ -19124,9 +20490,11 @@
                 <w:lang w:eastAsia="hu-HU"/>
               </w:rPr>
             </w:pPr>
+            <w:proofErr w:type="spellStart"/>
             <w:r>
               <w:t>BodyID</w:t>
             </w:r>
+            <w:proofErr w:type="spellEnd"/>
             <w:r>
               <w:t xml:space="preserve"> [</w:t>
             </w:r>
@@ -19165,9 +20533,11 @@
                 <w:lang w:eastAsia="hu-HU"/>
               </w:rPr>
             </w:pPr>
+            <w:proofErr w:type="spellStart"/>
             <w:r>
               <w:t>LensID</w:t>
             </w:r>
+            <w:proofErr w:type="spellEnd"/>
             <w:r>
               <w:t xml:space="preserve"> [</w:t>
             </w:r>
@@ -19206,9 +20576,11 @@
                 <w:lang w:eastAsia="hu-HU"/>
               </w:rPr>
             </w:pPr>
+            <w:proofErr w:type="spellStart"/>
             <w:r>
               <w:t>PictureID</w:t>
             </w:r>
+            <w:proofErr w:type="spellEnd"/>
             <w:r>
               <w:t xml:space="preserve"> [</w:t>
             </w:r>
@@ -19247,18 +20619,22 @@
                 <w:lang w:eastAsia="hu-HU"/>
               </w:rPr>
             </w:pPr>
+            <w:proofErr w:type="spellStart"/>
             <w:r>
               <w:t>MacAddress</w:t>
             </w:r>
+            <w:proofErr w:type="spellEnd"/>
             <w:r>
               <w:t xml:space="preserve"> [</w:t>
             </w:r>
             <w:r>
               <w:t>int</w:t>
             </w:r>
+            <w:proofErr w:type="gramStart"/>
             <w:r>
               <w:t>](</w:t>
             </w:r>
+            <w:proofErr w:type="gramEnd"/>
             <w:r>
               <w:t>17</w:t>
             </w:r>
@@ -19364,9 +20740,11 @@
             <w:pPr>
               <w:spacing w:line="360" w:lineRule="auto"/>
             </w:pPr>
+            <w:proofErr w:type="spellStart"/>
             <w:r>
               <w:t>BodyID</w:t>
             </w:r>
+            <w:proofErr w:type="spellEnd"/>
             <w:r>
               <w:t xml:space="preserve"> [int] NOT NULL</w:t>
             </w:r>
@@ -19393,15 +20771,19 @@
             <w:pPr>
               <w:spacing w:line="360" w:lineRule="auto"/>
             </w:pPr>
+            <w:proofErr w:type="spellStart"/>
             <w:r>
               <w:t>Company</w:t>
             </w:r>
+            <w:proofErr w:type="spellEnd"/>
             <w:r>
               <w:t xml:space="preserve"> [</w:t>
             </w:r>
+            <w:proofErr w:type="spellStart"/>
             <w:r>
               <w:t>nvarchar</w:t>
             </w:r>
+            <w:proofErr w:type="spellEnd"/>
             <w:r>
               <w:t>] NOT NULL</w:t>
             </w:r>
@@ -19428,15 +20810,19 @@
             <w:pPr>
               <w:spacing w:line="360" w:lineRule="auto"/>
             </w:pPr>
+            <w:proofErr w:type="spellStart"/>
             <w:r>
               <w:t>BodyType</w:t>
             </w:r>
+            <w:proofErr w:type="spellEnd"/>
             <w:r>
               <w:t xml:space="preserve"> [</w:t>
             </w:r>
+            <w:proofErr w:type="spellStart"/>
             <w:r>
               <w:t>nvarchar</w:t>
             </w:r>
+            <w:proofErr w:type="spellEnd"/>
             <w:r>
               <w:t>] NOT NULL</w:t>
             </w:r>
@@ -19469,15 +20855,19 @@
                 <w:lang w:eastAsia="hu-HU"/>
               </w:rPr>
             </w:pPr>
+            <w:proofErr w:type="spellStart"/>
             <w:r>
               <w:t>ExpoTime</w:t>
             </w:r>
+            <w:proofErr w:type="spellEnd"/>
             <w:r>
               <w:t xml:space="preserve"> [</w:t>
             </w:r>
+            <w:proofErr w:type="spellStart"/>
             <w:r>
               <w:t>double</w:t>
             </w:r>
+            <w:proofErr w:type="spellEnd"/>
             <w:r>
               <w:t>] NOT NULL</w:t>
             </w:r>
@@ -19504,9 +20894,11 @@
             <w:pPr>
               <w:spacing w:line="360" w:lineRule="auto"/>
             </w:pPr>
+            <w:proofErr w:type="spellStart"/>
             <w:r>
               <w:t>ExpoProgram</w:t>
             </w:r>
+            <w:proofErr w:type="spellEnd"/>
             <w:r>
               <w:t xml:space="preserve"> [</w:t>
             </w:r>
@@ -19539,9 +20931,11 @@
             <w:pPr>
               <w:spacing w:line="360" w:lineRule="auto"/>
             </w:pPr>
+            <w:proofErr w:type="spellStart"/>
             <w:r>
               <w:t>MeteringMode</w:t>
             </w:r>
+            <w:proofErr w:type="spellEnd"/>
             <w:r>
               <w:t xml:space="preserve"> [</w:t>
             </w:r>
@@ -19575,7 +20969,15 @@
               <w:spacing w:line="360" w:lineRule="auto"/>
             </w:pPr>
             <w:r>
-              <w:t>Software [nvarchar] NOT NULL</w:t>
+              <w:t>Software [</w:t>
+            </w:r>
+            <w:proofErr w:type="spellStart"/>
+            <w:r>
+              <w:t>nvarchar</w:t>
+            </w:r>
+            <w:proofErr w:type="spellEnd"/>
+            <w:r>
+              <w:t>] NOT NULL</w:t>
             </w:r>
           </w:p>
         </w:tc>
@@ -19600,8 +21002,21 @@
             <w:pPr>
               <w:spacing w:line="360" w:lineRule="auto"/>
             </w:pPr>
-            <w:r>
-              <w:t>FlashMode [nvarchar] NOT NULL</w:t>
+            <w:proofErr w:type="spellStart"/>
+            <w:r>
+              <w:t>FlashMode</w:t>
+            </w:r>
+            <w:proofErr w:type="spellEnd"/>
+            <w:r>
+              <w:t xml:space="preserve"> [</w:t>
+            </w:r>
+            <w:proofErr w:type="spellStart"/>
+            <w:r>
+              <w:t>nvarchar</w:t>
+            </w:r>
+            <w:proofErr w:type="spellEnd"/>
+            <w:r>
+              <w:t>] NOT NULL</w:t>
             </w:r>
           </w:p>
         </w:tc>
@@ -19708,9 +21123,11 @@
                 <w:lang w:eastAsia="hu-HU"/>
               </w:rPr>
             </w:pPr>
+            <w:proofErr w:type="spellStart"/>
             <w:r>
               <w:t>LensID</w:t>
             </w:r>
+            <w:proofErr w:type="spellEnd"/>
             <w:r>
               <w:t xml:space="preserve"> [int] NOT NULL</w:t>
             </w:r>
@@ -19743,15 +21160,19 @@
                 <w:lang w:eastAsia="hu-HU"/>
               </w:rPr>
             </w:pPr>
+            <w:proofErr w:type="spellStart"/>
             <w:r>
               <w:t>Aperture</w:t>
             </w:r>
+            <w:proofErr w:type="spellEnd"/>
             <w:r>
               <w:t xml:space="preserve"> [</w:t>
             </w:r>
+            <w:proofErr w:type="spellStart"/>
             <w:r>
               <w:t>double</w:t>
             </w:r>
+            <w:proofErr w:type="spellEnd"/>
             <w:r>
               <w:t>] NOT NULL</w:t>
             </w:r>
@@ -19784,9 +21205,11 @@
                 <w:lang w:eastAsia="hu-HU"/>
               </w:rPr>
             </w:pPr>
+            <w:proofErr w:type="spellStart"/>
             <w:r>
               <w:t>FocalLength</w:t>
             </w:r>
+            <w:proofErr w:type="spellEnd"/>
             <w:r>
               <w:t xml:space="preserve"> [</w:t>
             </w:r>
@@ -19906,9 +21329,11 @@
                 <w:lang w:eastAsia="hu-HU"/>
               </w:rPr>
             </w:pPr>
+            <w:proofErr w:type="spellStart"/>
             <w:r>
               <w:t>PictureID</w:t>
             </w:r>
+            <w:proofErr w:type="spellEnd"/>
             <w:r>
               <w:t xml:space="preserve"> [int] NOT NULL</w:t>
             </w:r>
@@ -19941,15 +21366,19 @@
                 <w:lang w:eastAsia="hu-HU"/>
               </w:rPr>
             </w:pPr>
+            <w:proofErr w:type="spellStart"/>
             <w:r>
               <w:t>CreateDate</w:t>
             </w:r>
+            <w:proofErr w:type="spellEnd"/>
             <w:r>
               <w:t xml:space="preserve"> [</w:t>
             </w:r>
+            <w:proofErr w:type="spellStart"/>
             <w:r>
               <w:t>datetime</w:t>
             </w:r>
+            <w:proofErr w:type="spellEnd"/>
             <w:r>
               <w:t>] NOT NULL</w:t>
             </w:r>
@@ -19982,11 +21411,21 @@
                 <w:lang w:eastAsia="hu-HU"/>
               </w:rPr>
             </w:pPr>
+            <w:proofErr w:type="spellStart"/>
             <w:r>
               <w:t>Compression</w:t>
             </w:r>
-            <w:r>
-              <w:t xml:space="preserve"> [nvarchar] NOT NULL</w:t>
+            <w:proofErr w:type="spellEnd"/>
+            <w:r>
+              <w:t xml:space="preserve"> [</w:t>
+            </w:r>
+            <w:proofErr w:type="spellStart"/>
+            <w:r>
+              <w:t>nvarchar</w:t>
+            </w:r>
+            <w:proofErr w:type="spellEnd"/>
+            <w:r>
+              <w:t>] NOT NULL</w:t>
             </w:r>
           </w:p>
         </w:tc>
@@ -20017,9 +21456,11 @@
                 <w:lang w:eastAsia="hu-HU"/>
               </w:rPr>
             </w:pPr>
+            <w:proofErr w:type="spellStart"/>
             <w:r>
               <w:t>Width</w:t>
             </w:r>
+            <w:proofErr w:type="spellEnd"/>
             <w:r>
               <w:t xml:space="preserve"> [</w:t>
             </w:r>
@@ -20057,9 +21498,11 @@
                 <w:lang w:eastAsia="hu-HU"/>
               </w:rPr>
             </w:pPr>
+            <w:proofErr w:type="spellStart"/>
             <w:r>
               <w:t>Height</w:t>
             </w:r>
+            <w:proofErr w:type="spellEnd"/>
             <w:r>
               <w:t xml:space="preserve"> [</w:t>
             </w:r>
@@ -20092,9 +21535,11 @@
             <w:pPr>
               <w:spacing w:line="360" w:lineRule="auto"/>
             </w:pPr>
+            <w:proofErr w:type="spellStart"/>
             <w:r>
               <w:t>FileSize</w:t>
             </w:r>
+            <w:proofErr w:type="spellEnd"/>
             <w:r>
               <w:t xml:space="preserve"> [</w:t>
             </w:r>
@@ -20127,8 +21572,21 @@
             <w:pPr>
               <w:spacing w:line="360" w:lineRule="auto"/>
             </w:pPr>
-            <w:r>
-              <w:t>FileType [nvarchar] NOT NULL</w:t>
+            <w:proofErr w:type="spellStart"/>
+            <w:r>
+              <w:t>FileType</w:t>
+            </w:r>
+            <w:proofErr w:type="spellEnd"/>
+            <w:r>
+              <w:t xml:space="preserve"> [</w:t>
+            </w:r>
+            <w:proofErr w:type="spellStart"/>
+            <w:r>
+              <w:t>nvarchar</w:t>
+            </w:r>
+            <w:proofErr w:type="spellEnd"/>
+            <w:r>
+              <w:t>] NOT NULL</w:t>
             </w:r>
           </w:p>
         </w:tc>
@@ -20153,8 +21611,13 @@
             <w:pPr>
               <w:spacing w:line="360" w:lineRule="auto"/>
             </w:pPr>
-            <w:r>
-              <w:t>Iso [int] NOT NULL</w:t>
+            <w:proofErr w:type="spellStart"/>
+            <w:r>
+              <w:t>Iso</w:t>
+            </w:r>
+            <w:proofErr w:type="spellEnd"/>
+            <w:r>
+              <w:t xml:space="preserve"> [int] NOT NULL</w:t>
             </w:r>
           </w:p>
         </w:tc>
@@ -20179,8 +21642,21 @@
             <w:pPr>
               <w:spacing w:line="360" w:lineRule="auto"/>
             </w:pPr>
-            <w:r>
-              <w:t>ColorSpace [boolean] NOT NULL</w:t>
+            <w:proofErr w:type="spellStart"/>
+            <w:r>
+              <w:t>ColorSpace</w:t>
+            </w:r>
+            <w:proofErr w:type="spellEnd"/>
+            <w:r>
+              <w:t xml:space="preserve"> [</w:t>
+            </w:r>
+            <w:proofErr w:type="spellStart"/>
+            <w:r>
+              <w:t>boolean</w:t>
+            </w:r>
+            <w:proofErr w:type="spellEnd"/>
+            <w:r>
+              <w:t>] NOT NULL</w:t>
             </w:r>
           </w:p>
         </w:tc>
@@ -20205,8 +21681,21 @@
             <w:pPr>
               <w:spacing w:line="360" w:lineRule="auto"/>
             </w:pPr>
-            <w:r>
-              <w:t>Author [nvarchar] NOT NULL</w:t>
+            <w:proofErr w:type="spellStart"/>
+            <w:r>
+              <w:t>Author</w:t>
+            </w:r>
+            <w:proofErr w:type="spellEnd"/>
+            <w:r>
+              <w:t xml:space="preserve"> [</w:t>
+            </w:r>
+            <w:proofErr w:type="spellStart"/>
+            <w:r>
+              <w:t>nvarchar</w:t>
+            </w:r>
+            <w:proofErr w:type="spellEnd"/>
+            <w:r>
+              <w:t>] NOT NULL</w:t>
             </w:r>
           </w:p>
         </w:tc>
@@ -20256,7 +21745,7 @@
                     <pic:cNvPicPr/>
                   </pic:nvPicPr>
                   <pic:blipFill>
-                    <a:blip r:embed="rId9">
+                    <a:blip r:embed="rId10">
                       <a:extLst>
                         <a:ext uri="{28A0092B-C50C-407E-A947-70E740481C1C}">
                           <a14:useLocalDpi xmlns:a14="http://schemas.microsoft.com/office/drawing/2010/main" val="0"/>
@@ -20352,7 +21841,7 @@
                     <pic:cNvPicPr/>
                   </pic:nvPicPr>
                   <pic:blipFill>
-                    <a:blip r:embed="rId10" cstate="print">
+                    <a:blip r:embed="rId11" cstate="print">
                       <a:extLst>
                         <a:ext uri="{28A0092B-C50C-407E-A947-70E740481C1C}">
                           <a14:useLocalDpi xmlns:a14="http://schemas.microsoft.com/office/drawing/2010/main" val="0"/>
@@ -20607,8 +22096,13 @@
         <w:t>USER tábla:</w:t>
       </w:r>
       <w:r>
-        <w:t xml:space="preserve"> UserID</w:t>
-      </w:r>
+        <w:t xml:space="preserve"> </w:t>
+      </w:r>
+      <w:proofErr w:type="spellStart"/>
+      <w:r>
+        <w:t>UserID</w:t>
+      </w:r>
+      <w:proofErr w:type="spellEnd"/>
     </w:p>
     <w:p>
       <w:pPr>
@@ -20633,9 +22127,11 @@
       <w:r>
         <w:t xml:space="preserve"> </w:t>
       </w:r>
+      <w:proofErr w:type="spellStart"/>
       <w:r>
         <w:t>BodyID</w:t>
       </w:r>
+      <w:proofErr w:type="spellEnd"/>
     </w:p>
     <w:p>
       <w:pPr>
@@ -20660,9 +22156,11 @@
       <w:r>
         <w:t xml:space="preserve"> </w:t>
       </w:r>
+      <w:proofErr w:type="spellStart"/>
       <w:r>
         <w:t>LensID</w:t>
       </w:r>
+      <w:proofErr w:type="spellEnd"/>
     </w:p>
     <w:p>
       <w:pPr>
@@ -20687,9 +22185,11 @@
       <w:r>
         <w:t xml:space="preserve"> </w:t>
       </w:r>
+      <w:proofErr w:type="spellStart"/>
       <w:r>
         <w:t>PictureID</w:t>
       </w:r>
+      <w:proofErr w:type="spellEnd"/>
     </w:p>
     <w:p>
       <w:pPr>
@@ -20727,21 +22227,33 @@
       <w:r>
         <w:t xml:space="preserve"> </w:t>
       </w:r>
+      <w:proofErr w:type="spellStart"/>
       <w:r>
         <w:t>BodyID</w:t>
       </w:r>
+      <w:proofErr w:type="spellEnd"/>
       <w:r>
         <w:t>,</w:t>
       </w:r>
       <w:r>
-        <w:t xml:space="preserve"> Lens</w:t>
+        <w:t xml:space="preserve"> </w:t>
+      </w:r>
+      <w:proofErr w:type="spellStart"/>
+      <w:r>
+        <w:t>Lens</w:t>
       </w:r>
       <w:r>
         <w:t>ID</w:t>
       </w:r>
-      <w:r>
-        <w:t>, PictureID</w:t>
-      </w:r>
+      <w:proofErr w:type="spellEnd"/>
+      <w:r>
+        <w:t xml:space="preserve">, </w:t>
+      </w:r>
+      <w:proofErr w:type="spellStart"/>
+      <w:r>
+        <w:t>PictureID</w:t>
+      </w:r>
+      <w:proofErr w:type="spellEnd"/>
     </w:p>
     <w:p>
       <w:pPr>
@@ -20785,7 +22297,8 @@
     </w:p>
     <w:p>
       <w:pPr>
-        <w:spacing w:after="120" w:line="360" w:lineRule="auto"/>
+        <w:pStyle w:val="Szvegtrzs"/>
+        <w:spacing w:line="360" w:lineRule="auto"/>
         <w:jc w:val="both"/>
       </w:pPr>
       <w:r>
@@ -20794,12 +22307,12 @@
     </w:p>
     <w:p>
       <w:pPr>
-        <w:pStyle w:val="Listaszerbekezds"/>
+        <w:pStyle w:val="Szvegtrzs"/>
         <w:numPr>
           <w:ilvl w:val="0"/>
-          <w:numId w:val="29"/>
+          <w:numId w:val="32"/>
         </w:numPr>
-        <w:spacing w:after="120" w:line="360" w:lineRule="auto"/>
+        <w:spacing w:line="360" w:lineRule="auto"/>
         <w:jc w:val="both"/>
       </w:pPr>
       <w:r>
@@ -20807,141 +22320,41 @@
           <w:b/>
           <w:bCs/>
         </w:rPr>
-        <w:t>FLASH tábl</w:t>
-      </w:r>
+        <w:t>FLASH tábla az adatbázisba:</w:t>
+      </w:r>
+      <w:r>
+        <w:t xml:space="preserve"> Ez lényegében egy funkcióbővítési lehetőség, ugyanis így az alkalmazás az alap EXIF adatokon kívül fizikailag a fényképezőgépre kerülő vakuk adatait is képes lenne kezelni.</w:t>
+      </w:r>
+    </w:p>
+    <w:p>
+      <w:pPr>
+        <w:pStyle w:val="Szvegtrzs"/>
+        <w:numPr>
+          <w:ilvl w:val="0"/>
+          <w:numId w:val="32"/>
+        </w:numPr>
+        <w:spacing w:line="360" w:lineRule="auto"/>
+        <w:jc w:val="both"/>
+      </w:pPr>
       <w:r>
         <w:rPr>
           <w:b/>
           <w:bCs/>
         </w:rPr>
-        <w:t>a</w:t>
-      </w:r>
-      <w:r>
-        <w:rPr>
-          <w:b/>
-          <w:bCs/>
-        </w:rPr>
-        <w:t xml:space="preserve"> az</w:t>
-      </w:r>
-      <w:r>
-        <w:rPr>
-          <w:b/>
-          <w:bCs/>
-        </w:rPr>
-        <w:t xml:space="preserve"> </w:t>
-      </w:r>
-      <w:r>
-        <w:rPr>
-          <w:b/>
-          <w:bCs/>
-        </w:rPr>
-        <w:t>adatbázisba</w:t>
-      </w:r>
-      <w:r>
-        <w:rPr>
-          <w:b/>
-          <w:bCs/>
-        </w:rPr>
-        <w:t>:</w:t>
-      </w:r>
-      <w:r>
-        <w:t xml:space="preserve"> </w:t>
-      </w:r>
-      <w:r>
-        <w:t xml:space="preserve">Ez </w:t>
-      </w:r>
-      <w:r>
-        <w:t>lényegében egy funkcióbővítési lehetőség</w:t>
-      </w:r>
-      <w:r>
-        <w:t xml:space="preserve">, ugyanis így az alkalmazás az alap EXIF adatokon kívül </w:t>
-      </w:r>
-      <w:r>
-        <w:t>fizikailag a</w:t>
-      </w:r>
-      <w:r>
-        <w:t xml:space="preserve"> fényképezőgépre kerülő vakuk adatait is képes lenne kezelni.</w:t>
+        <w:t>Felhasználókezelés kibővítése:</w:t>
+      </w:r>
+      <w:r>
+        <w:t xml:space="preserve"> Jelen pillanatban a felhasználók egy MAC cím által vannak megkülönböztetve a programban. Ki lehetne bővíteni olyan funkciókkal a felhasználók kezelését, mint felhasználó profil, felhasználónév-jelszó, személyes adatok megadása, mint pl. e-mail cím megadási lehetőség. Ez azért is hasznos, mert így nem lenne MAC címre korlátozva a felhasználói profil. Így pl. másik számítógépről felhasználónév-jelszó párossal bejelentkezve is betöltődne az adott profilhoz tartozó kép galéria és az EXIF adatok, ezzel sokkal nagyobb szabadságot adva a felhasználóknak.</w:t>
       </w:r>
     </w:p>
     <w:p>
       <w:pPr>
-        <w:pStyle w:val="Listaszerbekezds"/>
+        <w:pStyle w:val="Szvegtrzs"/>
         <w:numPr>
           <w:ilvl w:val="0"/>
-          <w:numId w:val="29"/>
+          <w:numId w:val="32"/>
         </w:numPr>
-        <w:spacing w:after="120" w:line="360" w:lineRule="auto"/>
-        <w:jc w:val="both"/>
-      </w:pPr>
-      <w:r>
-        <w:rPr>
-          <w:b/>
-          <w:bCs/>
-        </w:rPr>
-        <w:t xml:space="preserve">Felhasználókezelés </w:t>
-      </w:r>
-      <w:r>
-        <w:rPr>
-          <w:b/>
-          <w:bCs/>
-        </w:rPr>
-        <w:t>ki</w:t>
-      </w:r>
-      <w:r>
-        <w:rPr>
-          <w:b/>
-          <w:bCs/>
-        </w:rPr>
-        <w:t>bővítése:</w:t>
-      </w:r>
-      <w:r>
-        <w:t xml:space="preserve"> Jelen pillanatban a felhasználók egy MAC cím által vannak megkülönböztetve a programban. Ki lehetne bővíteni olyan funkciókkal a felhasználók kezelését</w:t>
-      </w:r>
-      <w:r>
-        <w:t xml:space="preserve">, </w:t>
-      </w:r>
-      <w:r>
-        <w:t>mint felhasználó profil, felhasználónév-jelszó, személyes adatok megadása</w:t>
-      </w:r>
-      <w:r>
-        <w:t>,</w:t>
-      </w:r>
-      <w:r>
-        <w:t xml:space="preserve"> mint pl. e-mail cím megadási lehetőség.</w:t>
-      </w:r>
-      <w:r>
-        <w:t xml:space="preserve"> Ez azért is hasznos</w:t>
-      </w:r>
-      <w:r>
-        <w:t>,</w:t>
-      </w:r>
-      <w:r>
-        <w:t xml:space="preserve"> mert így nem lenne MAC címre korlátozva a felhasználói profil. Így pl. másik számítógépről felhasználónév-jelszó párossal bejelentkezve is betöltődn</w:t>
-      </w:r>
-      <w:r>
-        <w:t>e</w:t>
-      </w:r>
-      <w:r>
-        <w:t xml:space="preserve"> az adott profilhoz tartozó kép galéria és az</w:t>
-      </w:r>
-      <w:r>
-        <w:t xml:space="preserve"> EXIF</w:t>
-      </w:r>
-      <w:r>
-        <w:t xml:space="preserve"> adatok</w:t>
-      </w:r>
-      <w:r>
-        <w:t>, ezzel sokkal nagyobb szabadságot adva a felhasználóknak.</w:t>
-      </w:r>
-    </w:p>
-    <w:p>
-      <w:pPr>
-        <w:pStyle w:val="Listaszerbekezds"/>
-        <w:numPr>
-          <w:ilvl w:val="0"/>
-          <w:numId w:val="29"/>
-        </w:numPr>
-        <w:spacing w:after="120" w:line="360" w:lineRule="auto"/>
+        <w:spacing w:line="360" w:lineRule="auto"/>
         <w:jc w:val="both"/>
       </w:pPr>
       <w:r>
@@ -20952,18 +22365,12 @@
         <w:t>EXIF adatok kezelésének kibővítése:</w:t>
       </w:r>
       <w:r>
-        <w:t xml:space="preserve"> Több száz darab EXIF adatot is tud rögzíteni akár egy fényképezőgép egy kép tulajdonságaihoz. Jelenleg az alkalmazásunk a legfontosabbakat kezeli, de</w:t>
-      </w:r>
-      <w:r>
-        <w:t xml:space="preserve"> még több</w:t>
-      </w:r>
-      <w:r>
-        <w:t xml:space="preserve"> idő ráfordításával akár az összes EXIF adatot lelehet így fedni. </w:t>
+        <w:t xml:space="preserve"> Több száz darab EXIF adatot is tud rögzíteni akár egy fényképezőgép egy kép tulajdonságaihoz. Jelenleg az alkalmazásunk a legfontosabbakat kezeli, de még több idő ráfordításával akár az összes EXIF adatot lelehet így fedni.</w:t>
       </w:r>
     </w:p>
     <w:sectPr>
-      <w:headerReference w:type="default" r:id="rId11"/>
-      <w:footerReference w:type="default" r:id="rId12"/>
+      <w:headerReference w:type="default" r:id="rId12"/>
+      <w:footerReference w:type="default" r:id="rId13"/>
       <w:type w:val="continuous"/>
       <w:pgSz w:w="11906" w:h="16838"/>
       <w:pgMar w:top="1134" w:right="1134" w:bottom="1134" w:left="1134" w:header="1134" w:footer="1134" w:gutter="0"/>
@@ -21889,6 +23296,119 @@
     </w:lvl>
   </w:abstractNum>
   <w:abstractNum w:abstractNumId="7" w15:restartNumberingAfterBreak="0">
+    <w:nsid w:val="0690748F"/>
+    <w:multiLevelType w:val="hybridMultilevel"/>
+    <w:tmpl w:val="2224054E"/>
+    <w:lvl w:ilvl="0" w:tplc="040E0001">
+      <w:start w:val="1"/>
+      <w:numFmt w:val="bullet"/>
+      <w:lvlText w:val=""/>
+      <w:lvlJc w:val="left"/>
+      <w:pPr>
+        <w:ind w:left="720" w:hanging="360"/>
+      </w:pPr>
+      <w:rPr>
+        <w:rFonts w:ascii="Symbol" w:hAnsi="Symbol" w:hint="default"/>
+      </w:rPr>
+    </w:lvl>
+    <w:lvl w:ilvl="1" w:tplc="040E0003" w:tentative="1">
+      <w:start w:val="1"/>
+      <w:numFmt w:val="bullet"/>
+      <w:lvlText w:val="o"/>
+      <w:lvlJc w:val="left"/>
+      <w:pPr>
+        <w:ind w:left="1440" w:hanging="360"/>
+      </w:pPr>
+      <w:rPr>
+        <w:rFonts w:ascii="Courier New" w:hAnsi="Courier New" w:cs="Courier New" w:hint="default"/>
+      </w:rPr>
+    </w:lvl>
+    <w:lvl w:ilvl="2" w:tplc="040E0005" w:tentative="1">
+      <w:start w:val="1"/>
+      <w:numFmt w:val="bullet"/>
+      <w:lvlText w:val=""/>
+      <w:lvlJc w:val="left"/>
+      <w:pPr>
+        <w:ind w:left="2160" w:hanging="360"/>
+      </w:pPr>
+      <w:rPr>
+        <w:rFonts w:ascii="Wingdings" w:hAnsi="Wingdings" w:hint="default"/>
+      </w:rPr>
+    </w:lvl>
+    <w:lvl w:ilvl="3" w:tplc="040E0001" w:tentative="1">
+      <w:start w:val="1"/>
+      <w:numFmt w:val="bullet"/>
+      <w:lvlText w:val=""/>
+      <w:lvlJc w:val="left"/>
+      <w:pPr>
+        <w:ind w:left="2880" w:hanging="360"/>
+      </w:pPr>
+      <w:rPr>
+        <w:rFonts w:ascii="Symbol" w:hAnsi="Symbol" w:hint="default"/>
+      </w:rPr>
+    </w:lvl>
+    <w:lvl w:ilvl="4" w:tplc="040E0003" w:tentative="1">
+      <w:start w:val="1"/>
+      <w:numFmt w:val="bullet"/>
+      <w:lvlText w:val="o"/>
+      <w:lvlJc w:val="left"/>
+      <w:pPr>
+        <w:ind w:left="3600" w:hanging="360"/>
+      </w:pPr>
+      <w:rPr>
+        <w:rFonts w:ascii="Courier New" w:hAnsi="Courier New" w:cs="Courier New" w:hint="default"/>
+      </w:rPr>
+    </w:lvl>
+    <w:lvl w:ilvl="5" w:tplc="040E0005" w:tentative="1">
+      <w:start w:val="1"/>
+      <w:numFmt w:val="bullet"/>
+      <w:lvlText w:val=""/>
+      <w:lvlJc w:val="left"/>
+      <w:pPr>
+        <w:ind w:left="4320" w:hanging="360"/>
+      </w:pPr>
+      <w:rPr>
+        <w:rFonts w:ascii="Wingdings" w:hAnsi="Wingdings" w:hint="default"/>
+      </w:rPr>
+    </w:lvl>
+    <w:lvl w:ilvl="6" w:tplc="040E0001" w:tentative="1">
+      <w:start w:val="1"/>
+      <w:numFmt w:val="bullet"/>
+      <w:lvlText w:val=""/>
+      <w:lvlJc w:val="left"/>
+      <w:pPr>
+        <w:ind w:left="5040" w:hanging="360"/>
+      </w:pPr>
+      <w:rPr>
+        <w:rFonts w:ascii="Symbol" w:hAnsi="Symbol" w:hint="default"/>
+      </w:rPr>
+    </w:lvl>
+    <w:lvl w:ilvl="7" w:tplc="040E0003" w:tentative="1">
+      <w:start w:val="1"/>
+      <w:numFmt w:val="bullet"/>
+      <w:lvlText w:val="o"/>
+      <w:lvlJc w:val="left"/>
+      <w:pPr>
+        <w:ind w:left="5760" w:hanging="360"/>
+      </w:pPr>
+      <w:rPr>
+        <w:rFonts w:ascii="Courier New" w:hAnsi="Courier New" w:cs="Courier New" w:hint="default"/>
+      </w:rPr>
+    </w:lvl>
+    <w:lvl w:ilvl="8" w:tplc="040E0005" w:tentative="1">
+      <w:start w:val="1"/>
+      <w:numFmt w:val="bullet"/>
+      <w:lvlText w:val=""/>
+      <w:lvlJc w:val="left"/>
+      <w:pPr>
+        <w:ind w:left="6480" w:hanging="360"/>
+      </w:pPr>
+      <w:rPr>
+        <w:rFonts w:ascii="Wingdings" w:hAnsi="Wingdings" w:hint="default"/>
+      </w:rPr>
+    </w:lvl>
+  </w:abstractNum>
+  <w:abstractNum w:abstractNumId="8" w15:restartNumberingAfterBreak="0">
     <w:nsid w:val="084D1E0F"/>
     <w:multiLevelType w:val="hybridMultilevel"/>
     <w:tmpl w:val="B83429F6"/>
@@ -22001,7 +23521,7 @@
       </w:rPr>
     </w:lvl>
   </w:abstractNum>
-  <w:abstractNum w:abstractNumId="8" w15:restartNumberingAfterBreak="0">
+  <w:abstractNum w:abstractNumId="9" w15:restartNumberingAfterBreak="0">
     <w:nsid w:val="0A8C3FB3"/>
     <w:multiLevelType w:val="hybridMultilevel"/>
     <w:tmpl w:val="6CCAFE8E"/>
@@ -22114,7 +23634,7 @@
       </w:rPr>
     </w:lvl>
   </w:abstractNum>
-  <w:abstractNum w:abstractNumId="9" w15:restartNumberingAfterBreak="0">
+  <w:abstractNum w:abstractNumId="10" w15:restartNumberingAfterBreak="0">
     <w:nsid w:val="0DBF04E5"/>
     <w:multiLevelType w:val="hybridMultilevel"/>
     <w:tmpl w:val="E5F4799C"/>
@@ -22228,7 +23748,7 @@
       </w:rPr>
     </w:lvl>
   </w:abstractNum>
-  <w:abstractNum w:abstractNumId="10" w15:restartNumberingAfterBreak="0">
+  <w:abstractNum w:abstractNumId="11" w15:restartNumberingAfterBreak="0">
     <w:nsid w:val="10670080"/>
     <w:multiLevelType w:val="hybridMultilevel"/>
     <w:tmpl w:val="C7909CFC"/>
@@ -22341,7 +23861,7 @@
       </w:rPr>
     </w:lvl>
   </w:abstractNum>
-  <w:abstractNum w:abstractNumId="11" w15:restartNumberingAfterBreak="0">
+  <w:abstractNum w:abstractNumId="12" w15:restartNumberingAfterBreak="0">
     <w:nsid w:val="19EA4943"/>
     <w:multiLevelType w:val="hybridMultilevel"/>
     <w:tmpl w:val="B4BAEBEA"/>
@@ -22454,7 +23974,120 @@
       </w:rPr>
     </w:lvl>
   </w:abstractNum>
-  <w:abstractNum w:abstractNumId="12" w15:restartNumberingAfterBreak="0">
+  <w:abstractNum w:abstractNumId="13" w15:restartNumberingAfterBreak="0">
+    <w:nsid w:val="21C2475A"/>
+    <w:multiLevelType w:val="hybridMultilevel"/>
+    <w:tmpl w:val="37FE6500"/>
+    <w:lvl w:ilvl="0" w:tplc="040E0001">
+      <w:start w:val="1"/>
+      <w:numFmt w:val="bullet"/>
+      <w:lvlText w:val=""/>
+      <w:lvlJc w:val="left"/>
+      <w:pPr>
+        <w:ind w:left="720" w:hanging="360"/>
+      </w:pPr>
+      <w:rPr>
+        <w:rFonts w:ascii="Symbol" w:hAnsi="Symbol" w:hint="default"/>
+      </w:rPr>
+    </w:lvl>
+    <w:lvl w:ilvl="1" w:tplc="040E0003" w:tentative="1">
+      <w:start w:val="1"/>
+      <w:numFmt w:val="bullet"/>
+      <w:lvlText w:val="o"/>
+      <w:lvlJc w:val="left"/>
+      <w:pPr>
+        <w:ind w:left="1440" w:hanging="360"/>
+      </w:pPr>
+      <w:rPr>
+        <w:rFonts w:ascii="Courier New" w:hAnsi="Courier New" w:cs="Courier New" w:hint="default"/>
+      </w:rPr>
+    </w:lvl>
+    <w:lvl w:ilvl="2" w:tplc="040E0005" w:tentative="1">
+      <w:start w:val="1"/>
+      <w:numFmt w:val="bullet"/>
+      <w:lvlText w:val=""/>
+      <w:lvlJc w:val="left"/>
+      <w:pPr>
+        <w:ind w:left="2160" w:hanging="360"/>
+      </w:pPr>
+      <w:rPr>
+        <w:rFonts w:ascii="Wingdings" w:hAnsi="Wingdings" w:hint="default"/>
+      </w:rPr>
+    </w:lvl>
+    <w:lvl w:ilvl="3" w:tplc="040E0001" w:tentative="1">
+      <w:start w:val="1"/>
+      <w:numFmt w:val="bullet"/>
+      <w:lvlText w:val=""/>
+      <w:lvlJc w:val="left"/>
+      <w:pPr>
+        <w:ind w:left="2880" w:hanging="360"/>
+      </w:pPr>
+      <w:rPr>
+        <w:rFonts w:ascii="Symbol" w:hAnsi="Symbol" w:hint="default"/>
+      </w:rPr>
+    </w:lvl>
+    <w:lvl w:ilvl="4" w:tplc="040E0003" w:tentative="1">
+      <w:start w:val="1"/>
+      <w:numFmt w:val="bullet"/>
+      <w:lvlText w:val="o"/>
+      <w:lvlJc w:val="left"/>
+      <w:pPr>
+        <w:ind w:left="3600" w:hanging="360"/>
+      </w:pPr>
+      <w:rPr>
+        <w:rFonts w:ascii="Courier New" w:hAnsi="Courier New" w:cs="Courier New" w:hint="default"/>
+      </w:rPr>
+    </w:lvl>
+    <w:lvl w:ilvl="5" w:tplc="040E0005" w:tentative="1">
+      <w:start w:val="1"/>
+      <w:numFmt w:val="bullet"/>
+      <w:lvlText w:val=""/>
+      <w:lvlJc w:val="left"/>
+      <w:pPr>
+        <w:ind w:left="4320" w:hanging="360"/>
+      </w:pPr>
+      <w:rPr>
+        <w:rFonts w:ascii="Wingdings" w:hAnsi="Wingdings" w:hint="default"/>
+      </w:rPr>
+    </w:lvl>
+    <w:lvl w:ilvl="6" w:tplc="040E0001" w:tentative="1">
+      <w:start w:val="1"/>
+      <w:numFmt w:val="bullet"/>
+      <w:lvlText w:val=""/>
+      <w:lvlJc w:val="left"/>
+      <w:pPr>
+        <w:ind w:left="5040" w:hanging="360"/>
+      </w:pPr>
+      <w:rPr>
+        <w:rFonts w:ascii="Symbol" w:hAnsi="Symbol" w:hint="default"/>
+      </w:rPr>
+    </w:lvl>
+    <w:lvl w:ilvl="7" w:tplc="040E0003" w:tentative="1">
+      <w:start w:val="1"/>
+      <w:numFmt w:val="bullet"/>
+      <w:lvlText w:val="o"/>
+      <w:lvlJc w:val="left"/>
+      <w:pPr>
+        <w:ind w:left="5760" w:hanging="360"/>
+      </w:pPr>
+      <w:rPr>
+        <w:rFonts w:ascii="Courier New" w:hAnsi="Courier New" w:cs="Courier New" w:hint="default"/>
+      </w:rPr>
+    </w:lvl>
+    <w:lvl w:ilvl="8" w:tplc="040E0005" w:tentative="1">
+      <w:start w:val="1"/>
+      <w:numFmt w:val="bullet"/>
+      <w:lvlText w:val=""/>
+      <w:lvlJc w:val="left"/>
+      <w:pPr>
+        <w:ind w:left="6480" w:hanging="360"/>
+      </w:pPr>
+      <w:rPr>
+        <w:rFonts w:ascii="Wingdings" w:hAnsi="Wingdings" w:hint="default"/>
+      </w:rPr>
+    </w:lvl>
+  </w:abstractNum>
+  <w:abstractNum w:abstractNumId="14" w15:restartNumberingAfterBreak="0">
     <w:nsid w:val="21E9173A"/>
     <w:multiLevelType w:val="hybridMultilevel"/>
     <w:tmpl w:val="652CA6A4"/>
@@ -22568,7 +24201,120 @@
       </w:rPr>
     </w:lvl>
   </w:abstractNum>
-  <w:abstractNum w:abstractNumId="13" w15:restartNumberingAfterBreak="0">
+  <w:abstractNum w:abstractNumId="15" w15:restartNumberingAfterBreak="0">
+    <w:nsid w:val="225C48D7"/>
+    <w:multiLevelType w:val="hybridMultilevel"/>
+    <w:tmpl w:val="BB1E2464"/>
+    <w:lvl w:ilvl="0" w:tplc="040E0001">
+      <w:start w:val="1"/>
+      <w:numFmt w:val="bullet"/>
+      <w:lvlText w:val=""/>
+      <w:lvlJc w:val="left"/>
+      <w:pPr>
+        <w:ind w:left="720" w:hanging="360"/>
+      </w:pPr>
+      <w:rPr>
+        <w:rFonts w:ascii="Symbol" w:hAnsi="Symbol" w:hint="default"/>
+      </w:rPr>
+    </w:lvl>
+    <w:lvl w:ilvl="1" w:tplc="040E0003" w:tentative="1">
+      <w:start w:val="1"/>
+      <w:numFmt w:val="bullet"/>
+      <w:lvlText w:val="o"/>
+      <w:lvlJc w:val="left"/>
+      <w:pPr>
+        <w:ind w:left="1440" w:hanging="360"/>
+      </w:pPr>
+      <w:rPr>
+        <w:rFonts w:ascii="Courier New" w:hAnsi="Courier New" w:cs="Courier New" w:hint="default"/>
+      </w:rPr>
+    </w:lvl>
+    <w:lvl w:ilvl="2" w:tplc="040E0005" w:tentative="1">
+      <w:start w:val="1"/>
+      <w:numFmt w:val="bullet"/>
+      <w:lvlText w:val=""/>
+      <w:lvlJc w:val="left"/>
+      <w:pPr>
+        <w:ind w:left="2160" w:hanging="360"/>
+      </w:pPr>
+      <w:rPr>
+        <w:rFonts w:ascii="Wingdings" w:hAnsi="Wingdings" w:hint="default"/>
+      </w:rPr>
+    </w:lvl>
+    <w:lvl w:ilvl="3" w:tplc="040E0001" w:tentative="1">
+      <w:start w:val="1"/>
+      <w:numFmt w:val="bullet"/>
+      <w:lvlText w:val=""/>
+      <w:lvlJc w:val="left"/>
+      <w:pPr>
+        <w:ind w:left="2880" w:hanging="360"/>
+      </w:pPr>
+      <w:rPr>
+        <w:rFonts w:ascii="Symbol" w:hAnsi="Symbol" w:hint="default"/>
+      </w:rPr>
+    </w:lvl>
+    <w:lvl w:ilvl="4" w:tplc="040E0003" w:tentative="1">
+      <w:start w:val="1"/>
+      <w:numFmt w:val="bullet"/>
+      <w:lvlText w:val="o"/>
+      <w:lvlJc w:val="left"/>
+      <w:pPr>
+        <w:ind w:left="3600" w:hanging="360"/>
+      </w:pPr>
+      <w:rPr>
+        <w:rFonts w:ascii="Courier New" w:hAnsi="Courier New" w:cs="Courier New" w:hint="default"/>
+      </w:rPr>
+    </w:lvl>
+    <w:lvl w:ilvl="5" w:tplc="040E0005" w:tentative="1">
+      <w:start w:val="1"/>
+      <w:numFmt w:val="bullet"/>
+      <w:lvlText w:val=""/>
+      <w:lvlJc w:val="left"/>
+      <w:pPr>
+        <w:ind w:left="4320" w:hanging="360"/>
+      </w:pPr>
+      <w:rPr>
+        <w:rFonts w:ascii="Wingdings" w:hAnsi="Wingdings" w:hint="default"/>
+      </w:rPr>
+    </w:lvl>
+    <w:lvl w:ilvl="6" w:tplc="040E0001" w:tentative="1">
+      <w:start w:val="1"/>
+      <w:numFmt w:val="bullet"/>
+      <w:lvlText w:val=""/>
+      <w:lvlJc w:val="left"/>
+      <w:pPr>
+        <w:ind w:left="5040" w:hanging="360"/>
+      </w:pPr>
+      <w:rPr>
+        <w:rFonts w:ascii="Symbol" w:hAnsi="Symbol" w:hint="default"/>
+      </w:rPr>
+    </w:lvl>
+    <w:lvl w:ilvl="7" w:tplc="040E0003" w:tentative="1">
+      <w:start w:val="1"/>
+      <w:numFmt w:val="bullet"/>
+      <w:lvlText w:val="o"/>
+      <w:lvlJc w:val="left"/>
+      <w:pPr>
+        <w:ind w:left="5760" w:hanging="360"/>
+      </w:pPr>
+      <w:rPr>
+        <w:rFonts w:ascii="Courier New" w:hAnsi="Courier New" w:cs="Courier New" w:hint="default"/>
+      </w:rPr>
+    </w:lvl>
+    <w:lvl w:ilvl="8" w:tplc="040E0005" w:tentative="1">
+      <w:start w:val="1"/>
+      <w:numFmt w:val="bullet"/>
+      <w:lvlText w:val=""/>
+      <w:lvlJc w:val="left"/>
+      <w:pPr>
+        <w:ind w:left="6480" w:hanging="360"/>
+      </w:pPr>
+      <w:rPr>
+        <w:rFonts w:ascii="Wingdings" w:hAnsi="Wingdings" w:hint="default"/>
+      </w:rPr>
+    </w:lvl>
+  </w:abstractNum>
+  <w:abstractNum w:abstractNumId="16" w15:restartNumberingAfterBreak="0">
     <w:nsid w:val="3202453C"/>
     <w:multiLevelType w:val="multilevel"/>
     <w:tmpl w:val="CDB8C130"/>
@@ -22683,19 +24429,20 @@
       </w:rPr>
     </w:lvl>
   </w:abstractNum>
-  <w:abstractNum w:abstractNumId="14" w15:restartNumberingAfterBreak="0">
-    <w:nsid w:val="393D0CEC"/>
+  <w:abstractNum w:abstractNumId="17" w15:restartNumberingAfterBreak="0">
+    <w:nsid w:val="37C66EAF"/>
     <w:multiLevelType w:val="hybridMultilevel"/>
-    <w:tmpl w:val="10D4D5A4"/>
-    <w:lvl w:ilvl="0" w:tplc="445A8704">
+    <w:tmpl w:val="76260044"/>
+    <w:lvl w:ilvl="0" w:tplc="040E0001">
+      <w:start w:val="1"/>
       <w:numFmt w:val="bullet"/>
-      <w:lvlText w:val="-"/>
+      <w:lvlText w:val=""/>
       <w:lvlJc w:val="left"/>
       <w:pPr>
         <w:ind w:left="720" w:hanging="360"/>
       </w:pPr>
       <w:rPr>
-        <w:rFonts w:ascii="Times New Roman" w:eastAsia="WenQuanYi Zen Hei" w:hAnsi="Times New Roman" w:cs="Times New Roman" w:hint="default"/>
+        <w:rFonts w:ascii="Symbol" w:hAnsi="Symbol" w:hint="default"/>
       </w:rPr>
     </w:lvl>
     <w:lvl w:ilvl="1" w:tplc="040E0003" w:tentative="1">
@@ -22795,7 +24542,7 @@
       </w:rPr>
     </w:lvl>
   </w:abstractNum>
-  <w:abstractNum w:abstractNumId="15" w15:restartNumberingAfterBreak="0">
+  <w:abstractNum w:abstractNumId="18" w15:restartNumberingAfterBreak="0">
     <w:nsid w:val="3C3F7A2B"/>
     <w:multiLevelType w:val="hybridMultilevel"/>
     <w:tmpl w:val="223000A0"/>
@@ -22908,7 +24655,7 @@
       </w:rPr>
     </w:lvl>
   </w:abstractNum>
-  <w:abstractNum w:abstractNumId="16" w15:restartNumberingAfterBreak="0">
+  <w:abstractNum w:abstractNumId="19" w15:restartNumberingAfterBreak="0">
     <w:nsid w:val="43C100AE"/>
     <w:multiLevelType w:val="multilevel"/>
     <w:tmpl w:val="42C02236"/>
@@ -23024,7 +24771,7 @@
       </w:rPr>
     </w:lvl>
   </w:abstractNum>
-  <w:abstractNum w:abstractNumId="17" w15:restartNumberingAfterBreak="0">
+  <w:abstractNum w:abstractNumId="20" w15:restartNumberingAfterBreak="0">
     <w:nsid w:val="43D86ADA"/>
     <w:multiLevelType w:val="hybridMultilevel"/>
     <w:tmpl w:val="EB908014"/>
@@ -23137,7 +24884,7 @@
       </w:rPr>
     </w:lvl>
   </w:abstractNum>
-  <w:abstractNum w:abstractNumId="18" w15:restartNumberingAfterBreak="0">
+  <w:abstractNum w:abstractNumId="21" w15:restartNumberingAfterBreak="0">
     <w:nsid w:val="460B551F"/>
     <w:multiLevelType w:val="hybridMultilevel"/>
     <w:tmpl w:val="BFC683A0"/>
@@ -23251,7 +24998,7 @@
       </w:rPr>
     </w:lvl>
   </w:abstractNum>
-  <w:abstractNum w:abstractNumId="19" w15:restartNumberingAfterBreak="0">
+  <w:abstractNum w:abstractNumId="22" w15:restartNumberingAfterBreak="0">
     <w:nsid w:val="4A8A6108"/>
     <w:multiLevelType w:val="hybridMultilevel"/>
     <w:tmpl w:val="1C149F6A"/>
@@ -23364,7 +25111,7 @@
       </w:rPr>
     </w:lvl>
   </w:abstractNum>
-  <w:abstractNum w:abstractNumId="20" w15:restartNumberingAfterBreak="0">
+  <w:abstractNum w:abstractNumId="23" w15:restartNumberingAfterBreak="0">
     <w:nsid w:val="4AEF7683"/>
     <w:multiLevelType w:val="hybridMultilevel"/>
     <w:tmpl w:val="9440DA02"/>
@@ -23477,7 +25224,120 @@
       </w:rPr>
     </w:lvl>
   </w:abstractNum>
-  <w:abstractNum w:abstractNumId="21" w15:restartNumberingAfterBreak="0">
+  <w:abstractNum w:abstractNumId="24" w15:restartNumberingAfterBreak="0">
+    <w:nsid w:val="4D696C55"/>
+    <w:multiLevelType w:val="hybridMultilevel"/>
+    <w:tmpl w:val="6B5ABB06"/>
+    <w:lvl w:ilvl="0" w:tplc="040E0001">
+      <w:start w:val="1"/>
+      <w:numFmt w:val="bullet"/>
+      <w:lvlText w:val=""/>
+      <w:lvlJc w:val="left"/>
+      <w:pPr>
+        <w:ind w:left="720" w:hanging="360"/>
+      </w:pPr>
+      <w:rPr>
+        <w:rFonts w:ascii="Symbol" w:hAnsi="Symbol" w:hint="default"/>
+      </w:rPr>
+    </w:lvl>
+    <w:lvl w:ilvl="1" w:tplc="040E0003" w:tentative="1">
+      <w:start w:val="1"/>
+      <w:numFmt w:val="bullet"/>
+      <w:lvlText w:val="o"/>
+      <w:lvlJc w:val="left"/>
+      <w:pPr>
+        <w:ind w:left="1440" w:hanging="360"/>
+      </w:pPr>
+      <w:rPr>
+        <w:rFonts w:ascii="Courier New" w:hAnsi="Courier New" w:cs="Courier New" w:hint="default"/>
+      </w:rPr>
+    </w:lvl>
+    <w:lvl w:ilvl="2" w:tplc="040E0005" w:tentative="1">
+      <w:start w:val="1"/>
+      <w:numFmt w:val="bullet"/>
+      <w:lvlText w:val=""/>
+      <w:lvlJc w:val="left"/>
+      <w:pPr>
+        <w:ind w:left="2160" w:hanging="360"/>
+      </w:pPr>
+      <w:rPr>
+        <w:rFonts w:ascii="Wingdings" w:hAnsi="Wingdings" w:hint="default"/>
+      </w:rPr>
+    </w:lvl>
+    <w:lvl w:ilvl="3" w:tplc="040E0001" w:tentative="1">
+      <w:start w:val="1"/>
+      <w:numFmt w:val="bullet"/>
+      <w:lvlText w:val=""/>
+      <w:lvlJc w:val="left"/>
+      <w:pPr>
+        <w:ind w:left="2880" w:hanging="360"/>
+      </w:pPr>
+      <w:rPr>
+        <w:rFonts w:ascii="Symbol" w:hAnsi="Symbol" w:hint="default"/>
+      </w:rPr>
+    </w:lvl>
+    <w:lvl w:ilvl="4" w:tplc="040E0003" w:tentative="1">
+      <w:start w:val="1"/>
+      <w:numFmt w:val="bullet"/>
+      <w:lvlText w:val="o"/>
+      <w:lvlJc w:val="left"/>
+      <w:pPr>
+        <w:ind w:left="3600" w:hanging="360"/>
+      </w:pPr>
+      <w:rPr>
+        <w:rFonts w:ascii="Courier New" w:hAnsi="Courier New" w:cs="Courier New" w:hint="default"/>
+      </w:rPr>
+    </w:lvl>
+    <w:lvl w:ilvl="5" w:tplc="040E0005" w:tentative="1">
+      <w:start w:val="1"/>
+      <w:numFmt w:val="bullet"/>
+      <w:lvlText w:val=""/>
+      <w:lvlJc w:val="left"/>
+      <w:pPr>
+        <w:ind w:left="4320" w:hanging="360"/>
+      </w:pPr>
+      <w:rPr>
+        <w:rFonts w:ascii="Wingdings" w:hAnsi="Wingdings" w:hint="default"/>
+      </w:rPr>
+    </w:lvl>
+    <w:lvl w:ilvl="6" w:tplc="040E0001" w:tentative="1">
+      <w:start w:val="1"/>
+      <w:numFmt w:val="bullet"/>
+      <w:lvlText w:val=""/>
+      <w:lvlJc w:val="left"/>
+      <w:pPr>
+        <w:ind w:left="5040" w:hanging="360"/>
+      </w:pPr>
+      <w:rPr>
+        <w:rFonts w:ascii="Symbol" w:hAnsi="Symbol" w:hint="default"/>
+      </w:rPr>
+    </w:lvl>
+    <w:lvl w:ilvl="7" w:tplc="040E0003" w:tentative="1">
+      <w:start w:val="1"/>
+      <w:numFmt w:val="bullet"/>
+      <w:lvlText w:val="o"/>
+      <w:lvlJc w:val="left"/>
+      <w:pPr>
+        <w:ind w:left="5760" w:hanging="360"/>
+      </w:pPr>
+      <w:rPr>
+        <w:rFonts w:ascii="Courier New" w:hAnsi="Courier New" w:cs="Courier New" w:hint="default"/>
+      </w:rPr>
+    </w:lvl>
+    <w:lvl w:ilvl="8" w:tplc="040E0005" w:tentative="1">
+      <w:start w:val="1"/>
+      <w:numFmt w:val="bullet"/>
+      <w:lvlText w:val=""/>
+      <w:lvlJc w:val="left"/>
+      <w:pPr>
+        <w:ind w:left="6480" w:hanging="360"/>
+      </w:pPr>
+      <w:rPr>
+        <w:rFonts w:ascii="Wingdings" w:hAnsi="Wingdings" w:hint="default"/>
+      </w:rPr>
+    </w:lvl>
+  </w:abstractNum>
+  <w:abstractNum w:abstractNumId="25" w15:restartNumberingAfterBreak="0">
     <w:nsid w:val="567219DF"/>
     <w:multiLevelType w:val="multilevel"/>
     <w:tmpl w:val="BD2CDD04"/>
@@ -23592,7 +25452,7 @@
       </w:rPr>
     </w:lvl>
   </w:abstractNum>
-  <w:abstractNum w:abstractNumId="22" w15:restartNumberingAfterBreak="0">
+  <w:abstractNum w:abstractNumId="26" w15:restartNumberingAfterBreak="0">
     <w:nsid w:val="56FA72DC"/>
     <w:multiLevelType w:val="hybridMultilevel"/>
     <w:tmpl w:val="552ABE16"/>
@@ -23705,7 +25565,120 @@
       </w:rPr>
     </w:lvl>
   </w:abstractNum>
-  <w:abstractNum w:abstractNumId="23" w15:restartNumberingAfterBreak="0">
+  <w:abstractNum w:abstractNumId="27" w15:restartNumberingAfterBreak="0">
+    <w:nsid w:val="5F701E11"/>
+    <w:multiLevelType w:val="hybridMultilevel"/>
+    <w:tmpl w:val="5B7895E2"/>
+    <w:lvl w:ilvl="0" w:tplc="040E0001">
+      <w:start w:val="1"/>
+      <w:numFmt w:val="bullet"/>
+      <w:lvlText w:val=""/>
+      <w:lvlJc w:val="left"/>
+      <w:pPr>
+        <w:ind w:left="720" w:hanging="360"/>
+      </w:pPr>
+      <w:rPr>
+        <w:rFonts w:ascii="Symbol" w:hAnsi="Symbol" w:hint="default"/>
+      </w:rPr>
+    </w:lvl>
+    <w:lvl w:ilvl="1" w:tplc="040E0003" w:tentative="1">
+      <w:start w:val="1"/>
+      <w:numFmt w:val="bullet"/>
+      <w:lvlText w:val="o"/>
+      <w:lvlJc w:val="left"/>
+      <w:pPr>
+        <w:ind w:left="1440" w:hanging="360"/>
+      </w:pPr>
+      <w:rPr>
+        <w:rFonts w:ascii="Courier New" w:hAnsi="Courier New" w:cs="Courier New" w:hint="default"/>
+      </w:rPr>
+    </w:lvl>
+    <w:lvl w:ilvl="2" w:tplc="040E0005" w:tentative="1">
+      <w:start w:val="1"/>
+      <w:numFmt w:val="bullet"/>
+      <w:lvlText w:val=""/>
+      <w:lvlJc w:val="left"/>
+      <w:pPr>
+        <w:ind w:left="2160" w:hanging="360"/>
+      </w:pPr>
+      <w:rPr>
+        <w:rFonts w:ascii="Wingdings" w:hAnsi="Wingdings" w:hint="default"/>
+      </w:rPr>
+    </w:lvl>
+    <w:lvl w:ilvl="3" w:tplc="040E0001" w:tentative="1">
+      <w:start w:val="1"/>
+      <w:numFmt w:val="bullet"/>
+      <w:lvlText w:val=""/>
+      <w:lvlJc w:val="left"/>
+      <w:pPr>
+        <w:ind w:left="2880" w:hanging="360"/>
+      </w:pPr>
+      <w:rPr>
+        <w:rFonts w:ascii="Symbol" w:hAnsi="Symbol" w:hint="default"/>
+      </w:rPr>
+    </w:lvl>
+    <w:lvl w:ilvl="4" w:tplc="040E0003" w:tentative="1">
+      <w:start w:val="1"/>
+      <w:numFmt w:val="bullet"/>
+      <w:lvlText w:val="o"/>
+      <w:lvlJc w:val="left"/>
+      <w:pPr>
+        <w:ind w:left="3600" w:hanging="360"/>
+      </w:pPr>
+      <w:rPr>
+        <w:rFonts w:ascii="Courier New" w:hAnsi="Courier New" w:cs="Courier New" w:hint="default"/>
+      </w:rPr>
+    </w:lvl>
+    <w:lvl w:ilvl="5" w:tplc="040E0005" w:tentative="1">
+      <w:start w:val="1"/>
+      <w:numFmt w:val="bullet"/>
+      <w:lvlText w:val=""/>
+      <w:lvlJc w:val="left"/>
+      <w:pPr>
+        <w:ind w:left="4320" w:hanging="360"/>
+      </w:pPr>
+      <w:rPr>
+        <w:rFonts w:ascii="Wingdings" w:hAnsi="Wingdings" w:hint="default"/>
+      </w:rPr>
+    </w:lvl>
+    <w:lvl w:ilvl="6" w:tplc="040E0001" w:tentative="1">
+      <w:start w:val="1"/>
+      <w:numFmt w:val="bullet"/>
+      <w:lvlText w:val=""/>
+      <w:lvlJc w:val="left"/>
+      <w:pPr>
+        <w:ind w:left="5040" w:hanging="360"/>
+      </w:pPr>
+      <w:rPr>
+        <w:rFonts w:ascii="Symbol" w:hAnsi="Symbol" w:hint="default"/>
+      </w:rPr>
+    </w:lvl>
+    <w:lvl w:ilvl="7" w:tplc="040E0003" w:tentative="1">
+      <w:start w:val="1"/>
+      <w:numFmt w:val="bullet"/>
+      <w:lvlText w:val="o"/>
+      <w:lvlJc w:val="left"/>
+      <w:pPr>
+        <w:ind w:left="5760" w:hanging="360"/>
+      </w:pPr>
+      <w:rPr>
+        <w:rFonts w:ascii="Courier New" w:hAnsi="Courier New" w:cs="Courier New" w:hint="default"/>
+      </w:rPr>
+    </w:lvl>
+    <w:lvl w:ilvl="8" w:tplc="040E0005" w:tentative="1">
+      <w:start w:val="1"/>
+      <w:numFmt w:val="bullet"/>
+      <w:lvlText w:val=""/>
+      <w:lvlJc w:val="left"/>
+      <w:pPr>
+        <w:ind w:left="6480" w:hanging="360"/>
+      </w:pPr>
+      <w:rPr>
+        <w:rFonts w:ascii="Wingdings" w:hAnsi="Wingdings" w:hint="default"/>
+      </w:rPr>
+    </w:lvl>
+  </w:abstractNum>
+  <w:abstractNum w:abstractNumId="28" w15:restartNumberingAfterBreak="0">
     <w:nsid w:val="6358745F"/>
     <w:multiLevelType w:val="hybridMultilevel"/>
     <w:tmpl w:val="48D8FB76"/>
@@ -23819,7 +25792,233 @@
       </w:rPr>
     </w:lvl>
   </w:abstractNum>
-  <w:abstractNum w:abstractNumId="24" w15:restartNumberingAfterBreak="0">
+  <w:abstractNum w:abstractNumId="29" w15:restartNumberingAfterBreak="0">
+    <w:nsid w:val="67F5022B"/>
+    <w:multiLevelType w:val="hybridMultilevel"/>
+    <w:tmpl w:val="3AD8B8F0"/>
+    <w:lvl w:ilvl="0" w:tplc="040E0001">
+      <w:start w:val="1"/>
+      <w:numFmt w:val="bullet"/>
+      <w:lvlText w:val=""/>
+      <w:lvlJc w:val="left"/>
+      <w:pPr>
+        <w:ind w:left="720" w:hanging="360"/>
+      </w:pPr>
+      <w:rPr>
+        <w:rFonts w:ascii="Symbol" w:hAnsi="Symbol" w:hint="default"/>
+      </w:rPr>
+    </w:lvl>
+    <w:lvl w:ilvl="1" w:tplc="040E0003" w:tentative="1">
+      <w:start w:val="1"/>
+      <w:numFmt w:val="bullet"/>
+      <w:lvlText w:val="o"/>
+      <w:lvlJc w:val="left"/>
+      <w:pPr>
+        <w:ind w:left="1440" w:hanging="360"/>
+      </w:pPr>
+      <w:rPr>
+        <w:rFonts w:ascii="Courier New" w:hAnsi="Courier New" w:cs="Courier New" w:hint="default"/>
+      </w:rPr>
+    </w:lvl>
+    <w:lvl w:ilvl="2" w:tplc="040E0005" w:tentative="1">
+      <w:start w:val="1"/>
+      <w:numFmt w:val="bullet"/>
+      <w:lvlText w:val=""/>
+      <w:lvlJc w:val="left"/>
+      <w:pPr>
+        <w:ind w:left="2160" w:hanging="360"/>
+      </w:pPr>
+      <w:rPr>
+        <w:rFonts w:ascii="Wingdings" w:hAnsi="Wingdings" w:hint="default"/>
+      </w:rPr>
+    </w:lvl>
+    <w:lvl w:ilvl="3" w:tplc="040E0001" w:tentative="1">
+      <w:start w:val="1"/>
+      <w:numFmt w:val="bullet"/>
+      <w:lvlText w:val=""/>
+      <w:lvlJc w:val="left"/>
+      <w:pPr>
+        <w:ind w:left="2880" w:hanging="360"/>
+      </w:pPr>
+      <w:rPr>
+        <w:rFonts w:ascii="Symbol" w:hAnsi="Symbol" w:hint="default"/>
+      </w:rPr>
+    </w:lvl>
+    <w:lvl w:ilvl="4" w:tplc="040E0003" w:tentative="1">
+      <w:start w:val="1"/>
+      <w:numFmt w:val="bullet"/>
+      <w:lvlText w:val="o"/>
+      <w:lvlJc w:val="left"/>
+      <w:pPr>
+        <w:ind w:left="3600" w:hanging="360"/>
+      </w:pPr>
+      <w:rPr>
+        <w:rFonts w:ascii="Courier New" w:hAnsi="Courier New" w:cs="Courier New" w:hint="default"/>
+      </w:rPr>
+    </w:lvl>
+    <w:lvl w:ilvl="5" w:tplc="040E0005" w:tentative="1">
+      <w:start w:val="1"/>
+      <w:numFmt w:val="bullet"/>
+      <w:lvlText w:val=""/>
+      <w:lvlJc w:val="left"/>
+      <w:pPr>
+        <w:ind w:left="4320" w:hanging="360"/>
+      </w:pPr>
+      <w:rPr>
+        <w:rFonts w:ascii="Wingdings" w:hAnsi="Wingdings" w:hint="default"/>
+      </w:rPr>
+    </w:lvl>
+    <w:lvl w:ilvl="6" w:tplc="040E0001" w:tentative="1">
+      <w:start w:val="1"/>
+      <w:numFmt w:val="bullet"/>
+      <w:lvlText w:val=""/>
+      <w:lvlJc w:val="left"/>
+      <w:pPr>
+        <w:ind w:left="5040" w:hanging="360"/>
+      </w:pPr>
+      <w:rPr>
+        <w:rFonts w:ascii="Symbol" w:hAnsi="Symbol" w:hint="default"/>
+      </w:rPr>
+    </w:lvl>
+    <w:lvl w:ilvl="7" w:tplc="040E0003" w:tentative="1">
+      <w:start w:val="1"/>
+      <w:numFmt w:val="bullet"/>
+      <w:lvlText w:val="o"/>
+      <w:lvlJc w:val="left"/>
+      <w:pPr>
+        <w:ind w:left="5760" w:hanging="360"/>
+      </w:pPr>
+      <w:rPr>
+        <w:rFonts w:ascii="Courier New" w:hAnsi="Courier New" w:cs="Courier New" w:hint="default"/>
+      </w:rPr>
+    </w:lvl>
+    <w:lvl w:ilvl="8" w:tplc="040E0005" w:tentative="1">
+      <w:start w:val="1"/>
+      <w:numFmt w:val="bullet"/>
+      <w:lvlText w:val=""/>
+      <w:lvlJc w:val="left"/>
+      <w:pPr>
+        <w:ind w:left="6480" w:hanging="360"/>
+      </w:pPr>
+      <w:rPr>
+        <w:rFonts w:ascii="Wingdings" w:hAnsi="Wingdings" w:hint="default"/>
+      </w:rPr>
+    </w:lvl>
+  </w:abstractNum>
+  <w:abstractNum w:abstractNumId="30" w15:restartNumberingAfterBreak="0">
+    <w:nsid w:val="68B25218"/>
+    <w:multiLevelType w:val="hybridMultilevel"/>
+    <w:tmpl w:val="8CD41F8C"/>
+    <w:lvl w:ilvl="0" w:tplc="040E0001">
+      <w:start w:val="1"/>
+      <w:numFmt w:val="bullet"/>
+      <w:lvlText w:val=""/>
+      <w:lvlJc w:val="left"/>
+      <w:pPr>
+        <w:ind w:left="720" w:hanging="360"/>
+      </w:pPr>
+      <w:rPr>
+        <w:rFonts w:ascii="Symbol" w:hAnsi="Symbol" w:hint="default"/>
+      </w:rPr>
+    </w:lvl>
+    <w:lvl w:ilvl="1" w:tplc="040E0003" w:tentative="1">
+      <w:start w:val="1"/>
+      <w:numFmt w:val="bullet"/>
+      <w:lvlText w:val="o"/>
+      <w:lvlJc w:val="left"/>
+      <w:pPr>
+        <w:ind w:left="1440" w:hanging="360"/>
+      </w:pPr>
+      <w:rPr>
+        <w:rFonts w:ascii="Courier New" w:hAnsi="Courier New" w:cs="Courier New" w:hint="default"/>
+      </w:rPr>
+    </w:lvl>
+    <w:lvl w:ilvl="2" w:tplc="040E0005" w:tentative="1">
+      <w:start w:val="1"/>
+      <w:numFmt w:val="bullet"/>
+      <w:lvlText w:val=""/>
+      <w:lvlJc w:val="left"/>
+      <w:pPr>
+        <w:ind w:left="2160" w:hanging="360"/>
+      </w:pPr>
+      <w:rPr>
+        <w:rFonts w:ascii="Wingdings" w:hAnsi="Wingdings" w:hint="default"/>
+      </w:rPr>
+    </w:lvl>
+    <w:lvl w:ilvl="3" w:tplc="040E0001" w:tentative="1">
+      <w:start w:val="1"/>
+      <w:numFmt w:val="bullet"/>
+      <w:lvlText w:val=""/>
+      <w:lvlJc w:val="left"/>
+      <w:pPr>
+        <w:ind w:left="2880" w:hanging="360"/>
+      </w:pPr>
+      <w:rPr>
+        <w:rFonts w:ascii="Symbol" w:hAnsi="Symbol" w:hint="default"/>
+      </w:rPr>
+    </w:lvl>
+    <w:lvl w:ilvl="4" w:tplc="040E0003" w:tentative="1">
+      <w:start w:val="1"/>
+      <w:numFmt w:val="bullet"/>
+      <w:lvlText w:val="o"/>
+      <w:lvlJc w:val="left"/>
+      <w:pPr>
+        <w:ind w:left="3600" w:hanging="360"/>
+      </w:pPr>
+      <w:rPr>
+        <w:rFonts w:ascii="Courier New" w:hAnsi="Courier New" w:cs="Courier New" w:hint="default"/>
+      </w:rPr>
+    </w:lvl>
+    <w:lvl w:ilvl="5" w:tplc="040E0005" w:tentative="1">
+      <w:start w:val="1"/>
+      <w:numFmt w:val="bullet"/>
+      <w:lvlText w:val=""/>
+      <w:lvlJc w:val="left"/>
+      <w:pPr>
+        <w:ind w:left="4320" w:hanging="360"/>
+      </w:pPr>
+      <w:rPr>
+        <w:rFonts w:ascii="Wingdings" w:hAnsi="Wingdings" w:hint="default"/>
+      </w:rPr>
+    </w:lvl>
+    <w:lvl w:ilvl="6" w:tplc="040E0001" w:tentative="1">
+      <w:start w:val="1"/>
+      <w:numFmt w:val="bullet"/>
+      <w:lvlText w:val=""/>
+      <w:lvlJc w:val="left"/>
+      <w:pPr>
+        <w:ind w:left="5040" w:hanging="360"/>
+      </w:pPr>
+      <w:rPr>
+        <w:rFonts w:ascii="Symbol" w:hAnsi="Symbol" w:hint="default"/>
+      </w:rPr>
+    </w:lvl>
+    <w:lvl w:ilvl="7" w:tplc="040E0003" w:tentative="1">
+      <w:start w:val="1"/>
+      <w:numFmt w:val="bullet"/>
+      <w:lvlText w:val="o"/>
+      <w:lvlJc w:val="left"/>
+      <w:pPr>
+        <w:ind w:left="5760" w:hanging="360"/>
+      </w:pPr>
+      <w:rPr>
+        <w:rFonts w:ascii="Courier New" w:hAnsi="Courier New" w:cs="Courier New" w:hint="default"/>
+      </w:rPr>
+    </w:lvl>
+    <w:lvl w:ilvl="8" w:tplc="040E0005" w:tentative="1">
+      <w:start w:val="1"/>
+      <w:numFmt w:val="bullet"/>
+      <w:lvlText w:val=""/>
+      <w:lvlJc w:val="left"/>
+      <w:pPr>
+        <w:ind w:left="6480" w:hanging="360"/>
+      </w:pPr>
+      <w:rPr>
+        <w:rFonts w:ascii="Wingdings" w:hAnsi="Wingdings" w:hint="default"/>
+      </w:rPr>
+    </w:lvl>
+  </w:abstractNum>
+  <w:abstractNum w:abstractNumId="31" w15:restartNumberingAfterBreak="0">
     <w:nsid w:val="6A9E028D"/>
     <w:multiLevelType w:val="multilevel"/>
     <w:tmpl w:val="D9FAE6FC"/>
@@ -23906,7 +26105,120 @@
       </w:pPr>
     </w:lvl>
   </w:abstractNum>
-  <w:abstractNum w:abstractNumId="25" w15:restartNumberingAfterBreak="0">
+  <w:abstractNum w:abstractNumId="32" w15:restartNumberingAfterBreak="0">
+    <w:nsid w:val="73F552CD"/>
+    <w:multiLevelType w:val="hybridMultilevel"/>
+    <w:tmpl w:val="948A09B0"/>
+    <w:lvl w:ilvl="0" w:tplc="040E0001">
+      <w:start w:val="1"/>
+      <w:numFmt w:val="bullet"/>
+      <w:lvlText w:val=""/>
+      <w:lvlJc w:val="left"/>
+      <w:pPr>
+        <w:ind w:left="720" w:hanging="360"/>
+      </w:pPr>
+      <w:rPr>
+        <w:rFonts w:ascii="Symbol" w:hAnsi="Symbol" w:hint="default"/>
+      </w:rPr>
+    </w:lvl>
+    <w:lvl w:ilvl="1" w:tplc="040E0003" w:tentative="1">
+      <w:start w:val="1"/>
+      <w:numFmt w:val="bullet"/>
+      <w:lvlText w:val="o"/>
+      <w:lvlJc w:val="left"/>
+      <w:pPr>
+        <w:ind w:left="1440" w:hanging="360"/>
+      </w:pPr>
+      <w:rPr>
+        <w:rFonts w:ascii="Courier New" w:hAnsi="Courier New" w:cs="Courier New" w:hint="default"/>
+      </w:rPr>
+    </w:lvl>
+    <w:lvl w:ilvl="2" w:tplc="040E0005" w:tentative="1">
+      <w:start w:val="1"/>
+      <w:numFmt w:val="bullet"/>
+      <w:lvlText w:val=""/>
+      <w:lvlJc w:val="left"/>
+      <w:pPr>
+        <w:ind w:left="2160" w:hanging="360"/>
+      </w:pPr>
+      <w:rPr>
+        <w:rFonts w:ascii="Wingdings" w:hAnsi="Wingdings" w:hint="default"/>
+      </w:rPr>
+    </w:lvl>
+    <w:lvl w:ilvl="3" w:tplc="040E0001" w:tentative="1">
+      <w:start w:val="1"/>
+      <w:numFmt w:val="bullet"/>
+      <w:lvlText w:val=""/>
+      <w:lvlJc w:val="left"/>
+      <w:pPr>
+        <w:ind w:left="2880" w:hanging="360"/>
+      </w:pPr>
+      <w:rPr>
+        <w:rFonts w:ascii="Symbol" w:hAnsi="Symbol" w:hint="default"/>
+      </w:rPr>
+    </w:lvl>
+    <w:lvl w:ilvl="4" w:tplc="040E0003" w:tentative="1">
+      <w:start w:val="1"/>
+      <w:numFmt w:val="bullet"/>
+      <w:lvlText w:val="o"/>
+      <w:lvlJc w:val="left"/>
+      <w:pPr>
+        <w:ind w:left="3600" w:hanging="360"/>
+      </w:pPr>
+      <w:rPr>
+        <w:rFonts w:ascii="Courier New" w:hAnsi="Courier New" w:cs="Courier New" w:hint="default"/>
+      </w:rPr>
+    </w:lvl>
+    <w:lvl w:ilvl="5" w:tplc="040E0005" w:tentative="1">
+      <w:start w:val="1"/>
+      <w:numFmt w:val="bullet"/>
+      <w:lvlText w:val=""/>
+      <w:lvlJc w:val="left"/>
+      <w:pPr>
+        <w:ind w:left="4320" w:hanging="360"/>
+      </w:pPr>
+      <w:rPr>
+        <w:rFonts w:ascii="Wingdings" w:hAnsi="Wingdings" w:hint="default"/>
+      </w:rPr>
+    </w:lvl>
+    <w:lvl w:ilvl="6" w:tplc="040E0001" w:tentative="1">
+      <w:start w:val="1"/>
+      <w:numFmt w:val="bullet"/>
+      <w:lvlText w:val=""/>
+      <w:lvlJc w:val="left"/>
+      <w:pPr>
+        <w:ind w:left="5040" w:hanging="360"/>
+      </w:pPr>
+      <w:rPr>
+        <w:rFonts w:ascii="Symbol" w:hAnsi="Symbol" w:hint="default"/>
+      </w:rPr>
+    </w:lvl>
+    <w:lvl w:ilvl="7" w:tplc="040E0003" w:tentative="1">
+      <w:start w:val="1"/>
+      <w:numFmt w:val="bullet"/>
+      <w:lvlText w:val="o"/>
+      <w:lvlJc w:val="left"/>
+      <w:pPr>
+        <w:ind w:left="5760" w:hanging="360"/>
+      </w:pPr>
+      <w:rPr>
+        <w:rFonts w:ascii="Courier New" w:hAnsi="Courier New" w:cs="Courier New" w:hint="default"/>
+      </w:rPr>
+    </w:lvl>
+    <w:lvl w:ilvl="8" w:tplc="040E0005" w:tentative="1">
+      <w:start w:val="1"/>
+      <w:numFmt w:val="bullet"/>
+      <w:lvlText w:val=""/>
+      <w:lvlJc w:val="left"/>
+      <w:pPr>
+        <w:ind w:left="6480" w:hanging="360"/>
+      </w:pPr>
+      <w:rPr>
+        <w:rFonts w:ascii="Wingdings" w:hAnsi="Wingdings" w:hint="default"/>
+      </w:rPr>
+    </w:lvl>
+  </w:abstractNum>
+  <w:abstractNum w:abstractNumId="33" w15:restartNumberingAfterBreak="0">
     <w:nsid w:val="77541E04"/>
     <w:multiLevelType w:val="hybridMultilevel"/>
     <w:tmpl w:val="CF3E2272"/>
@@ -24020,7 +26332,7 @@
       </w:rPr>
     </w:lvl>
   </w:abstractNum>
-  <w:abstractNum w:abstractNumId="26" w15:restartNumberingAfterBreak="0">
+  <w:abstractNum w:abstractNumId="34" w15:restartNumberingAfterBreak="0">
     <w:nsid w:val="77B536B4"/>
     <w:multiLevelType w:val="hybridMultilevel"/>
     <w:tmpl w:val="A490AB52"/>
@@ -24133,7 +26445,7 @@
       </w:rPr>
     </w:lvl>
   </w:abstractNum>
-  <w:abstractNum w:abstractNumId="27" w15:restartNumberingAfterBreak="0">
+  <w:abstractNum w:abstractNumId="35" w15:restartNumberingAfterBreak="0">
     <w:nsid w:val="795C1F06"/>
     <w:multiLevelType w:val="hybridMultilevel"/>
     <w:tmpl w:val="D5829B20"/>
@@ -24219,7 +26531,7 @@
       </w:pPr>
     </w:lvl>
   </w:abstractNum>
-  <w:abstractNum w:abstractNumId="28" w15:restartNumberingAfterBreak="0">
+  <w:abstractNum w:abstractNumId="36" w15:restartNumberingAfterBreak="0">
     <w:nsid w:val="7A3D4664"/>
     <w:multiLevelType w:val="hybridMultilevel"/>
     <w:tmpl w:val="55A2B296"/>
@@ -24332,7 +26644,7 @@
       </w:rPr>
     </w:lvl>
   </w:abstractNum>
-  <w:abstractNum w:abstractNumId="29" w15:restartNumberingAfterBreak="0">
+  <w:abstractNum w:abstractNumId="37" w15:restartNumberingAfterBreak="0">
     <w:nsid w:val="7BB942F4"/>
     <w:multiLevelType w:val="hybridMultilevel"/>
     <w:tmpl w:val="871E24E2"/>
@@ -24449,73 +26761,73 @@
     <w:abstractNumId w:val="1"/>
   </w:num>
   <w:num w:numId="2" w16cid:durableId="585185212">
-    <w:abstractNumId w:val="9"/>
+    <w:abstractNumId w:val="10"/>
   </w:num>
   <w:num w:numId="3" w16cid:durableId="2077973930">
-    <w:abstractNumId w:val="21"/>
+    <w:abstractNumId w:val="25"/>
   </w:num>
   <w:num w:numId="4" w16cid:durableId="42945551">
-    <w:abstractNumId w:val="24"/>
+    <w:abstractNumId w:val="31"/>
   </w:num>
   <w:num w:numId="5" w16cid:durableId="1342585905">
+    <w:abstractNumId w:val="19"/>
+  </w:num>
+  <w:num w:numId="6" w16cid:durableId="1140800910">
     <w:abstractNumId w:val="16"/>
   </w:num>
-  <w:num w:numId="6" w16cid:durableId="1140800910">
-    <w:abstractNumId w:val="13"/>
-  </w:num>
   <w:num w:numId="7" w16cid:durableId="2094626592">
-    <w:abstractNumId w:val="20"/>
+    <w:abstractNumId w:val="23"/>
   </w:num>
   <w:num w:numId="8" w16cid:durableId="1369450653">
-    <w:abstractNumId w:val="28"/>
+    <w:abstractNumId w:val="36"/>
   </w:num>
   <w:num w:numId="9" w16cid:durableId="761343522">
-    <w:abstractNumId w:val="19"/>
+    <w:abstractNumId w:val="22"/>
   </w:num>
   <w:num w:numId="10" w16cid:durableId="1656911766">
     <w:abstractNumId w:val="5"/>
   </w:num>
   <w:num w:numId="11" w16cid:durableId="673143769">
-    <w:abstractNumId w:val="17"/>
+    <w:abstractNumId w:val="20"/>
   </w:num>
   <w:num w:numId="12" w16cid:durableId="1571036487">
-    <w:abstractNumId w:val="29"/>
+    <w:abstractNumId w:val="37"/>
   </w:num>
   <w:num w:numId="13" w16cid:durableId="1314603968">
-    <w:abstractNumId w:val="26"/>
+    <w:abstractNumId w:val="34"/>
   </w:num>
   <w:num w:numId="14" w16cid:durableId="518274463">
-    <w:abstractNumId w:val="7"/>
+    <w:abstractNumId w:val="8"/>
   </w:num>
   <w:num w:numId="15" w16cid:durableId="627515435">
-    <w:abstractNumId w:val="15"/>
+    <w:abstractNumId w:val="18"/>
   </w:num>
   <w:num w:numId="16" w16cid:durableId="311640118">
-    <w:abstractNumId w:val="11"/>
+    <w:abstractNumId w:val="12"/>
   </w:num>
   <w:num w:numId="17" w16cid:durableId="320475385">
-    <w:abstractNumId w:val="8"/>
+    <w:abstractNumId w:val="9"/>
   </w:num>
   <w:num w:numId="18" w16cid:durableId="592127956">
     <w:abstractNumId w:val="4"/>
   </w:num>
   <w:num w:numId="19" w16cid:durableId="1923680102">
-    <w:abstractNumId w:val="10"/>
+    <w:abstractNumId w:val="11"/>
   </w:num>
   <w:num w:numId="20" w16cid:durableId="1646006637">
-    <w:abstractNumId w:val="23"/>
+    <w:abstractNumId w:val="28"/>
   </w:num>
   <w:num w:numId="21" w16cid:durableId="1502895223">
-    <w:abstractNumId w:val="22"/>
+    <w:abstractNumId w:val="26"/>
   </w:num>
   <w:num w:numId="22" w16cid:durableId="1955820521">
     <w:abstractNumId w:val="3"/>
   </w:num>
   <w:num w:numId="23" w16cid:durableId="1629900023">
-    <w:abstractNumId w:val="25"/>
+    <w:abstractNumId w:val="33"/>
   </w:num>
   <w:num w:numId="24" w16cid:durableId="1005715707">
-    <w:abstractNumId w:val="18"/>
+    <w:abstractNumId w:val="21"/>
   </w:num>
   <w:num w:numId="25" w16cid:durableId="758402613">
     <w:abstractNumId w:val="2"/>
@@ -24524,13 +26836,46 @@
     <w:abstractNumId w:val="6"/>
   </w:num>
   <w:num w:numId="27" w16cid:durableId="1665741073">
-    <w:abstractNumId w:val="12"/>
+    <w:abstractNumId w:val="14"/>
   </w:num>
   <w:num w:numId="28" w16cid:durableId="485782873">
+    <w:abstractNumId w:val="35"/>
+  </w:num>
+  <w:num w:numId="29" w16cid:durableId="505287505">
+    <w:abstractNumId w:val="31"/>
+  </w:num>
+  <w:num w:numId="30" w16cid:durableId="1128627757">
+    <w:abstractNumId w:val="31"/>
+  </w:num>
+  <w:num w:numId="31" w16cid:durableId="1271279260">
+    <w:abstractNumId w:val="31"/>
+  </w:num>
+  <w:num w:numId="32" w16cid:durableId="999624977">
     <w:abstractNumId w:val="27"/>
   </w:num>
-  <w:num w:numId="29" w16cid:durableId="1604217136">
-    <w:abstractNumId w:val="14"/>
+  <w:num w:numId="33" w16cid:durableId="990255269">
+    <w:abstractNumId w:val="17"/>
+  </w:num>
+  <w:num w:numId="34" w16cid:durableId="628895919">
+    <w:abstractNumId w:val="29"/>
+  </w:num>
+  <w:num w:numId="35" w16cid:durableId="554778733">
+    <w:abstractNumId w:val="24"/>
+  </w:num>
+  <w:num w:numId="36" w16cid:durableId="1444417032">
+    <w:abstractNumId w:val="7"/>
+  </w:num>
+  <w:num w:numId="37" w16cid:durableId="1842772173">
+    <w:abstractNumId w:val="13"/>
+  </w:num>
+  <w:num w:numId="38" w16cid:durableId="1854759875">
+    <w:abstractNumId w:val="32"/>
+  </w:num>
+  <w:num w:numId="39" w16cid:durableId="2118257680">
+    <w:abstractNumId w:val="30"/>
+  </w:num>
+  <w:num w:numId="40" w16cid:durableId="1481770691">
+    <w:abstractNumId w:val="15"/>
   </w:num>
   <w:numIdMacAtCleanup w:val="25"/>
 </w:numbering>

</xml_diff>

<commit_message>
Updated constraints and stored procedures in .docx
</commit_message>
<xml_diff>
--- a/Adorjan_Andras_G6I6ZQ_Projektmunka_II.docx
+++ b/Adorjan_Andras_G6I6ZQ_Projektmunka_II.docx
@@ -10679,7 +10679,6 @@
           <w:szCs w:val="52"/>
         </w:rPr>
       </w:pPr>
-      <w:proofErr w:type="spellStart"/>
       <w:r>
         <w:rPr>
           <w:rFonts w:cs="Times New Roman"/>
@@ -10688,18 +10687,7 @@
           <w:sz w:val="40"/>
           <w:szCs w:val="52"/>
         </w:rPr>
-        <w:t>Jánoki</w:t>
-      </w:r>
-      <w:proofErr w:type="spellEnd"/>
-      <w:r>
-        <w:rPr>
-          <w:rFonts w:cs="Times New Roman"/>
-          <w:b/>
-          <w:color w:val="auto"/>
-          <w:sz w:val="40"/>
-          <w:szCs w:val="52"/>
-        </w:rPr>
-        <w:t xml:space="preserve"> Lilla – G4O424</w:t>
+        <w:t>Jánoki Lilla – G4O424</w:t>
       </w:r>
     </w:p>
     <w:p>
@@ -10714,7 +10702,6 @@
           <w:szCs w:val="52"/>
         </w:rPr>
       </w:pPr>
-      <w:proofErr w:type="spellStart"/>
       <w:r>
         <w:rPr>
           <w:rFonts w:cs="Times New Roman"/>
@@ -10723,18 +10710,7 @@
           <w:sz w:val="40"/>
           <w:szCs w:val="52"/>
         </w:rPr>
-        <w:t>Nátz</w:t>
-      </w:r>
-      <w:proofErr w:type="spellEnd"/>
-      <w:r>
-        <w:rPr>
-          <w:rFonts w:cs="Times New Roman"/>
-          <w:b/>
-          <w:color w:val="auto"/>
-          <w:sz w:val="40"/>
-          <w:szCs w:val="52"/>
-        </w:rPr>
-        <w:t xml:space="preserve"> Kornél – JOO2S6</w:t>
+        <w:t>Nátz Kornél – JOO2S6</w:t>
       </w:r>
     </w:p>
     <w:p>
@@ -15688,15 +15664,7 @@
         <w:jc w:val="both"/>
       </w:pPr>
       <w:r>
-        <w:t xml:space="preserve">Megoldásunk egy webes felhasználói kliensből és egy távoli elérésű adatbázis szerverből fog állni. A tervezés során fontos szempont volt a biztonság, ezért megfontoltuk a háromrétegű architektúra kialakítását is, de végül elégségesnek találtuk a Google </w:t>
-      </w:r>
-      <w:proofErr w:type="spellStart"/>
-      <w:r>
-        <w:t>Firebase</w:t>
-      </w:r>
-      <w:proofErr w:type="spellEnd"/>
-      <w:r>
-        <w:t xml:space="preserve"> titkosítását, így a kétrétegű architektúra mellett döntöttük.</w:t>
+        <w:t>Megoldásunk egy webes felhasználói kliensből és egy távoli elérésű adatbázis szerverből fog állni. A tervezés során fontos szempont volt a biztonság, ezért megfontoltuk a háromrétegű architektúra kialakítását is, de végül elégségesnek találtuk a Google Firebase titkosítását, így a kétrétegű architektúra mellett döntöttük.</w:t>
       </w:r>
       <w:r>
         <w:t xml:space="preserve"> </w:t>
@@ -15745,15 +15713,7 @@
         <w:t>datbázisnak a korábban is említett</w:t>
       </w:r>
       <w:r>
-        <w:t xml:space="preserve"> Google </w:t>
-      </w:r>
-      <w:proofErr w:type="spellStart"/>
-      <w:r>
-        <w:t>Firebase</w:t>
-      </w:r>
-      <w:proofErr w:type="spellEnd"/>
-      <w:r>
-        <w:t xml:space="preserve"> </w:t>
+        <w:t xml:space="preserve"> Google Firebase </w:t>
       </w:r>
       <w:r>
         <w:t xml:space="preserve">rendszert </w:t>
@@ -15787,21 +15747,8 @@
         <w:t>ünk</w:t>
       </w:r>
       <w:r>
-        <w:t xml:space="preserve"> a Visual </w:t>
-      </w:r>
-      <w:proofErr w:type="spellStart"/>
-      <w:r>
-        <w:t>Studio</w:t>
-      </w:r>
-      <w:proofErr w:type="spellEnd"/>
-      <w:r>
-        <w:t xml:space="preserve"> </w:t>
-      </w:r>
-      <w:proofErr w:type="spellStart"/>
-      <w:r>
-        <w:t>Code</w:t>
-      </w:r>
-      <w:proofErr w:type="spellEnd"/>
+        <w:t xml:space="preserve"> a Visual Studio Code</w:t>
+      </w:r>
       <w:r>
         <w:t xml:space="preserve"> lesz.</w:t>
       </w:r>
@@ -15816,15 +15763,7 @@
         <w:jc w:val="both"/>
       </w:pPr>
       <w:r>
-        <w:t xml:space="preserve">A projektkezelés támogatására a </w:t>
-      </w:r>
-      <w:proofErr w:type="spellStart"/>
-      <w:r>
-        <w:t>Trello</w:t>
-      </w:r>
-      <w:proofErr w:type="spellEnd"/>
-      <w:r>
-        <w:t xml:space="preserve"> és a </w:t>
+        <w:t xml:space="preserve">A projektkezelés támogatására a Trello és a </w:t>
       </w:r>
       <w:r>
         <w:t xml:space="preserve">GitHub </w:t>
@@ -15843,29 +15782,13 @@
         <w:jc w:val="both"/>
       </w:pPr>
       <w:r>
-        <w:t>A chat alapú kommunikációra elsődlegesen az erre a célra létrehozott Messenger csoportban, a megbeszélések pedig Discord-</w:t>
-      </w:r>
-      <w:proofErr w:type="spellStart"/>
-      <w:r>
-        <w:t>on</w:t>
-      </w:r>
-      <w:proofErr w:type="spellEnd"/>
-      <w:r>
-        <w:t xml:space="preserve"> fognak történi. Amennyiben szükséges személyes találkozókat is szervez</w:t>
+        <w:t>A chat alapú kommunikációra elsődlegesen az erre a célra létrehozott Messenger csoportban, a megbeszélések pedig Discord-on fognak történi. Amennyiben szükséges személyes találkozókat is szervez</w:t>
       </w:r>
       <w:r>
         <w:t xml:space="preserve">ünk </w:t>
       </w:r>
       <w:r>
-        <w:t xml:space="preserve">és más kommunikációs platformokat (pl. Google </w:t>
-      </w:r>
-      <w:proofErr w:type="spellStart"/>
-      <w:r>
-        <w:t>Meet</w:t>
-      </w:r>
-      <w:proofErr w:type="spellEnd"/>
-      <w:r>
-        <w:t>, Zoom) is bevon</w:t>
+        <w:t>és más kommunikációs platformokat (pl. Google Meet, Zoom) is bevon</w:t>
       </w:r>
       <w:r>
         <w:t>unk</w:t>
@@ -16072,23 +15995,13 @@
                 <w:szCs w:val="20"/>
               </w:rPr>
             </w:pPr>
-            <w:proofErr w:type="spellStart"/>
             <w:r>
               <w:rPr>
                 <w:rFonts w:cs="Times New Roman"/>
                 <w:sz w:val="20"/>
                 <w:szCs w:val="20"/>
               </w:rPr>
-              <w:t>Jánoki</w:t>
-            </w:r>
-            <w:proofErr w:type="spellEnd"/>
-            <w:r>
-              <w:rPr>
-                <w:rFonts w:cs="Times New Roman"/>
-                <w:sz w:val="20"/>
-                <w:szCs w:val="20"/>
-              </w:rPr>
-              <w:t xml:space="preserve"> Lilla</w:t>
+              <w:t>Jánoki Lilla</w:t>
             </w:r>
           </w:p>
         </w:tc>
@@ -16107,23 +16020,13 @@
                 <w:szCs w:val="20"/>
               </w:rPr>
             </w:pPr>
-            <w:proofErr w:type="spellStart"/>
             <w:r>
               <w:rPr>
                 <w:rFonts w:cs="Times New Roman"/>
                 <w:sz w:val="20"/>
                 <w:szCs w:val="20"/>
               </w:rPr>
-              <w:t>Nátz</w:t>
-            </w:r>
-            <w:proofErr w:type="spellEnd"/>
-            <w:r>
-              <w:rPr>
-                <w:rFonts w:cs="Times New Roman"/>
-                <w:sz w:val="20"/>
-                <w:szCs w:val="20"/>
-              </w:rPr>
-              <w:t xml:space="preserve"> Kornél</w:t>
+              <w:t>Nátz Kornél</w:t>
             </w:r>
           </w:p>
         </w:tc>
@@ -17083,15 +16986,7 @@
         <w:t>r</w:t>
       </w:r>
       <w:r>
-        <w:t xml:space="preserve"> (</w:t>
-      </w:r>
-      <w:proofErr w:type="spellStart"/>
-      <w:r>
-        <w:t>Glossary</w:t>
-      </w:r>
-      <w:proofErr w:type="spellEnd"/>
-      <w:r>
-        <w:t>)</w:t>
+        <w:t xml:space="preserve"> (Glossary)</w:t>
       </w:r>
       <w:bookmarkEnd w:id="12"/>
       <w:r>
@@ -17108,7 +17003,6 @@
           <w:bCs/>
         </w:rPr>
       </w:pPr>
-      <w:proofErr w:type="spellStart"/>
       <w:r>
         <w:rPr>
           <w:b/>
@@ -17123,7 +17017,6 @@
         </w:rPr>
         <w:t>takeholder</w:t>
       </w:r>
-      <w:proofErr w:type="spellEnd"/>
       <w:r>
         <w:rPr>
           <w:b/>
@@ -17187,21 +17080,12 @@
         <w:spacing w:line="360" w:lineRule="auto"/>
         <w:jc w:val="both"/>
       </w:pPr>
-      <w:proofErr w:type="spellStart"/>
       <w:r>
         <w:rPr>
           <w:b/>
           <w:bCs/>
         </w:rPr>
-        <w:t>Use-Case</w:t>
-      </w:r>
-      <w:proofErr w:type="spellEnd"/>
-      <w:r>
-        <w:rPr>
-          <w:b/>
-          <w:bCs/>
-        </w:rPr>
-        <w:t xml:space="preserve"> diagram</w:t>
+        <w:t>Use-Case diagram</w:t>
       </w:r>
       <w:r>
         <w:t xml:space="preserve"> </w:t>
@@ -17214,31 +17098,7 @@
         <w:jc w:val="both"/>
       </w:pPr>
       <w:r>
-        <w:t xml:space="preserve">Magyarul használati eset diagramként is ismert, a felhasználó és a rendszer közti lehetséges interakciók grafikus ábrázolására használt módszer. A </w:t>
-      </w:r>
-      <w:proofErr w:type="spellStart"/>
-      <w:r>
-        <w:t>Use-Case</w:t>
-      </w:r>
-      <w:proofErr w:type="spellEnd"/>
-      <w:r>
-        <w:t xml:space="preserve"> diagram különböző használati eseteket és különböző típusú felhasználókat mutat be, gyakran más típusú diagramok is kísérik. Az </w:t>
-      </w:r>
-      <w:proofErr w:type="gramStart"/>
-      <w:r>
-        <w:t>egyes eseteket</w:t>
-      </w:r>
-      <w:proofErr w:type="gramEnd"/>
-      <w:r>
-        <w:t xml:space="preserve"> körök vagy ellipszisek jelölik. Az </w:t>
-      </w:r>
-      <w:proofErr w:type="spellStart"/>
-      <w:r>
-        <w:t>aktort</w:t>
-      </w:r>
-      <w:proofErr w:type="spellEnd"/>
-      <w:r>
-        <w:t xml:space="preserve"> (azaz a felhasználót) pálcikafigurákként ábrázolja.</w:t>
+        <w:t>Magyarul használati eset diagramként is ismert, a felhasználó és a rendszer közti lehetséges interakciók grafikus ábrázolására használt módszer. A Use-Case diagram különböző használati eseteket és különböző típusú felhasználókat mutat be, gyakran más típusú diagramok is kísérik. Az egyes eseteket körök vagy ellipszisek jelölik. Az aktort (azaz a felhasználót) pálcikafigurákként ábrázolja.</w:t>
       </w:r>
       <w:r>
         <w:t xml:space="preserve"> </w:t>
@@ -17266,7 +17126,6 @@
           <w:bCs/>
         </w:rPr>
       </w:pPr>
-      <w:proofErr w:type="spellStart"/>
       <w:r>
         <w:rPr>
           <w:b/>
@@ -17275,7 +17134,6 @@
         <w:lastRenderedPageBreak/>
         <w:t>Aktor</w:t>
       </w:r>
-      <w:proofErr w:type="spellEnd"/>
       <w:r>
         <w:rPr>
           <w:b/>
@@ -17290,13 +17148,8 @@
         <w:spacing w:line="360" w:lineRule="auto"/>
         <w:jc w:val="both"/>
       </w:pPr>
-      <w:proofErr w:type="spellStart"/>
-      <w:r>
-        <w:t>Use-Case</w:t>
-      </w:r>
-      <w:proofErr w:type="spellEnd"/>
-      <w:r>
-        <w:t xml:space="preserve"> diagramban egy szerepkört, a rendszer egy felhasználóját reprezentálja. </w:t>
+      <w:r>
+        <w:t xml:space="preserve">Use-Case diagramban egy szerepkört, a rendszer egy felhasználóját reprezentálja. </w:t>
       </w:r>
     </w:p>
     <w:p>
@@ -17369,15 +17222,7 @@
         <w:jc w:val="both"/>
       </w:pPr>
       <w:r>
-        <w:t xml:space="preserve">A TCO (Total Cost of </w:t>
-      </w:r>
-      <w:proofErr w:type="spellStart"/>
-      <w:r>
-        <w:t>Ownership</w:t>
-      </w:r>
-      <w:proofErr w:type="spellEnd"/>
-      <w:r>
-        <w:t>) egy pénzügyi becslés, melynek célja, hogy segítse a vásárlók és a tulajdonosok számára meghatározni egy termék vagy szolgáltatás közvetlen és közvetett költségeit. Ez egy vezetői számviteli eszköz, mely a teljes költségszámításhoz vagy akár az ökológiai, gazdasági számításokhoz is alkalmazható, beleértve a társadalmi költségeket is.</w:t>
+        <w:t>A TCO (Total Cost of Ownership) egy pénzügyi becslés, melynek célja, hogy segítse a vásárlók és a tulajdonosok számára meghatározni egy termék vagy szolgáltatás közvetlen és közvetett költségeit. Ez egy vezetői számviteli eszköz, mely a teljes költségszámításhoz vagy akár az ökológiai, gazdasági számításokhoz is alkalmazható, beleértve a társadalmi költségeket is.</w:t>
       </w:r>
       <w:r>
         <w:t xml:space="preserve"> </w:t>
@@ -17415,15 +17260,7 @@
         <w:jc w:val="both"/>
       </w:pPr>
       <w:r>
-        <w:t xml:space="preserve">Az egyed-kapcsolati modell (vagy ER-modell) egy adott tudásterületen belüli, egymással összefüggő dolgokat ír le. Egy alapvető ER-modell egyed-típusokból áll (amelyek osztályozzák az érdekes dolgokat), és meghatározza az </w:t>
-      </w:r>
-      <w:proofErr w:type="spellStart"/>
-      <w:r>
-        <w:t>egyedek</w:t>
-      </w:r>
-      <w:proofErr w:type="spellEnd"/>
-      <w:r>
-        <w:t xml:space="preserve"> (ezen egyed-típusok példányai) között létező kapcsolatokat. A szoftverfejlesztésben az ER-modellt általában azért alkotják meg, hogy ábrázolja azokat a dolgokat, amelyekre az üzleti folyamatok végrehajtásához egy vállalkozásnak emlékeznie kell. Következésképpen az ER-modell egy absztrakt adatmodellé válik, amely egy olyan adat- vagy információs struktúrát határoz meg, amely egy adatbázisban, jellemzően egy relációs adatbázisban implementálható</w:t>
+        <w:t>Az egyed-kapcsolati modell (vagy ER-modell) egy adott tudásterületen belüli, egymással összefüggő dolgokat ír le. Egy alapvető ER-modell egyed-típusokból áll (amelyek osztályozzák az érdekes dolgokat), és meghatározza az egyedek (ezen egyed-típusok példányai) között létező kapcsolatokat. A szoftverfejlesztésben az ER-modellt általában azért alkotják meg, hogy ábrázolja azokat a dolgokat, amelyekre az üzleti folyamatok végrehajtásához egy vállalkozásnak emlékeznie kell. Következésképpen az ER-modell egy absztrakt adatmodellé válik, amely egy olyan adat- vagy információs struktúrát határoz meg, amely egy adatbázisban, jellemzően egy relációs adatbázisban implementálható</w:t>
       </w:r>
       <w:r>
         <w:t xml:space="preserve">. </w:t>
@@ -17501,31 +17338,7 @@
         <w:jc w:val="both"/>
       </w:pPr>
       <w:r>
-        <w:t xml:space="preserve">A grafikus felhasználói felület vagy grafikus felhasználói interfész (angolul </w:t>
-      </w:r>
-      <w:proofErr w:type="spellStart"/>
-      <w:r>
-        <w:t>graphical</w:t>
-      </w:r>
-      <w:proofErr w:type="spellEnd"/>
-      <w:r>
-        <w:t xml:space="preserve"> </w:t>
-      </w:r>
-      <w:proofErr w:type="spellStart"/>
-      <w:r>
-        <w:t>user</w:t>
-      </w:r>
-      <w:proofErr w:type="spellEnd"/>
-      <w:r>
-        <w:t xml:space="preserve"> </w:t>
-      </w:r>
-      <w:proofErr w:type="spellStart"/>
-      <w:r>
-        <w:t>interface</w:t>
-      </w:r>
-      <w:proofErr w:type="spellEnd"/>
-      <w:r>
-        <w:t>, röviden GUI) a számítástechnikában olyan, a számítógép és ember közti kapcsolatot megvalósító elemek összessége, melyek a monitor képernyőjén szöveges és grafikai elemek együtteseként jelennek meg. A grafikus felhasználói felületeken alapvető szerepe van a mutatóeszközök, például az egér használatának, amelyekkel a grafikus felület elemei intuitív módon, a fizikai világ egyfajta modelljeként kezelhetők.</w:t>
+        <w:t>A grafikus felhasználói felület vagy grafikus felhasználói interfész (angolul graphical user interface, röviden GUI) a számítástechnikában olyan, a számítógép és ember közti kapcsolatot megvalósító elemek összessége, melyek a monitor képernyőjén szöveges és grafikai elemek együtteseként jelennek meg. A grafikus felhasználói felületeken alapvető szerepe van a mutatóeszközök, például az egér használatának, amelyekkel a grafikus felület elemei intuitív módon, a fizikai világ egyfajta modelljeként kezelhetők.</w:t>
       </w:r>
     </w:p>
     <w:p>
@@ -17666,15 +17479,7 @@
         <w:jc w:val="both"/>
       </w:pPr>
       <w:r>
-        <w:t xml:space="preserve">A projektünk a fényképészeket/fotográfusokat célozza meg. A fényképek </w:t>
-      </w:r>
-      <w:proofErr w:type="spellStart"/>
-      <w:r>
-        <w:t>elkészültekor</w:t>
-      </w:r>
-      <w:proofErr w:type="spellEnd"/>
-      <w:r>
-        <w:t>, egészen pontosan az exponáló gomb megnyomásakor, legyen az telefonnal vagy fényképezőgéppel készítve ún. EXIF</w:t>
+        <w:t>A projektünk a fényképészeket/fotográfusokat célozza meg. A fényképek elkészültekor, egészen pontosan az exponáló gomb megnyomásakor, legyen az telefonnal vagy fényképezőgéppel készítve ún. EXIF</w:t>
       </w:r>
       <w:r>
         <w:t xml:space="preserve"> meta</w:t>
@@ -17745,15 +17550,7 @@
         <w:jc w:val="both"/>
       </w:pPr>
       <w:r>
-        <w:t xml:space="preserve">További probléma, hogy bizonyos fényképezőgép vázak és objektívek (pl. régi </w:t>
-      </w:r>
-      <w:proofErr w:type="spellStart"/>
-      <w:r>
-        <w:t>vintage</w:t>
-      </w:r>
-      <w:proofErr w:type="spellEnd"/>
-      <w:r>
-        <w:t xml:space="preserve"> objektívek) bajonett átalakító esetén nem rögzítenek egy képhez minden fontos EXIF adatot.</w:t>
+        <w:t>További probléma, hogy bizonyos fényképezőgép vázak és objektívek (pl. régi vintage objektívek) bajonett átalakító esetén nem rögzítenek egy képhez minden fontos EXIF adatot.</w:t>
       </w:r>
       <w:r>
         <w:t xml:space="preserve"> Ezt kiküszöbölő megoldá</w:t>
@@ -17969,12 +17766,10 @@
       </w:pPr>
       <w:bookmarkStart w:id="24" w:name="_Toc118133221"/>
       <w:bookmarkStart w:id="25" w:name="_Hlk97492435"/>
-      <w:proofErr w:type="spellStart"/>
       <w:r>
         <w:t>Stakeholderek</w:t>
       </w:r>
       <w:bookmarkEnd w:id="24"/>
-      <w:proofErr w:type="spellEnd"/>
       <w:r>
         <w:t xml:space="preserve"> </w:t>
       </w:r>
@@ -19265,31 +19060,7 @@
         <w:jc w:val="both"/>
       </w:pPr>
       <w:r>
-        <w:t xml:space="preserve">A megbeszélésekről szöveges dokumentáció készül a MS Word programmal. Ebben a programban történik a projekt dokumentum vezetése, szerkesztése is. A dokumentumok kezelésére, tárolására az erre a célra létrehozott GitHub repository-t használjuk. Ide felkerülnek minden megbeszélés után a jegyzőkönyvek, illetve itt található a projekt dokumentum legfrissebb verziója is. A bevált gyakorlat szerint a projekttagok elküldik a munkáikat a projektvezetőnek, aki ezeket elfogadja és beilleszti a megfelelő formátumban a közös projekt dokumentumba. A folyamatábrák és </w:t>
-      </w:r>
-      <w:proofErr w:type="spellStart"/>
-      <w:r>
-        <w:t>use</w:t>
-      </w:r>
-      <w:proofErr w:type="spellEnd"/>
-      <w:r>
-        <w:t xml:space="preserve"> </w:t>
-      </w:r>
-      <w:proofErr w:type="spellStart"/>
-      <w:r>
-        <w:t>case</w:t>
-      </w:r>
-      <w:proofErr w:type="spellEnd"/>
-      <w:r>
-        <w:t xml:space="preserve"> diagrammok a </w:t>
-      </w:r>
-      <w:proofErr w:type="spellStart"/>
-      <w:r>
-        <w:t>Miro</w:t>
-      </w:r>
-      <w:proofErr w:type="spellEnd"/>
-      <w:r>
-        <w:t xml:space="preserve"> program ingyenes, online verziójával készültek, a halszálka diagrammhoz Photoshop-ot használtunk. </w:t>
+        <w:t xml:space="preserve">A megbeszélésekről szöveges dokumentáció készül a MS Word programmal. Ebben a programban történik a projekt dokumentum vezetése, szerkesztése is. A dokumentumok kezelésére, tárolására az erre a célra létrehozott GitHub repository-t használjuk. Ide felkerülnek minden megbeszélés után a jegyzőkönyvek, illetve itt található a projekt dokumentum legfrissebb verziója is. A bevált gyakorlat szerint a projekttagok elküldik a munkáikat a projektvezetőnek, aki ezeket elfogadja és beilleszti a megfelelő formátumban a közös projekt dokumentumba. A folyamatábrák és use case diagrammok a Miro program ingyenes, online verziójával készültek, a halszálka diagrammhoz Photoshop-ot használtunk. </w:t>
       </w:r>
     </w:p>
     <w:p>
@@ -19299,23 +19070,7 @@
         <w:jc w:val="both"/>
       </w:pPr>
       <w:r>
-        <w:t xml:space="preserve">Szoftveres háttérnek a Visual </w:t>
-      </w:r>
-      <w:proofErr w:type="spellStart"/>
-      <w:r>
-        <w:t>Studio</w:t>
-      </w:r>
-      <w:proofErr w:type="spellEnd"/>
-      <w:r>
-        <w:t xml:space="preserve"> </w:t>
-      </w:r>
-      <w:proofErr w:type="spellStart"/>
-      <w:r>
-        <w:t>Code</w:t>
-      </w:r>
-      <w:proofErr w:type="spellEnd"/>
-      <w:r>
-        <w:t>-ot és a C++ programozási nyelvet választottuk.</w:t>
+        <w:t>Szoftveres háttérnek a Visual Studio Code-ot és a C++ programozási nyelvet választottuk.</w:t>
       </w:r>
     </w:p>
     <w:p>
@@ -19325,15 +19080,7 @@
         <w:jc w:val="both"/>
       </w:pPr>
       <w:r>
-        <w:t xml:space="preserve">Adatbázis tervezéséhez pedig egy nyílt forráskódú, webes adatbázis kezelő felületet, a MSSQL Server Management </w:t>
-      </w:r>
-      <w:proofErr w:type="spellStart"/>
-      <w:r>
-        <w:t>Studio</w:t>
-      </w:r>
-      <w:proofErr w:type="spellEnd"/>
-      <w:r>
-        <w:t xml:space="preserve"> és a MSSQL-t fogjuk alkalmazni</w:t>
+        <w:t>Adatbázis tervezéséhez pedig egy nyílt forráskódú, webes adatbázis kezelő felületet, a MSSQL Server Management Studio és a MSSQL-t fogjuk alkalmazni</w:t>
       </w:r>
     </w:p>
     <w:p>
@@ -19450,7 +19197,6 @@
       <w:r>
         <w:t xml:space="preserve"> tábla van: </w:t>
       </w:r>
-      <w:proofErr w:type="spellStart"/>
       <w:r>
         <w:rPr>
           <w:b/>
@@ -19458,7 +19204,6 @@
         </w:rPr>
         <w:t>User</w:t>
       </w:r>
-      <w:proofErr w:type="spellEnd"/>
       <w:r>
         <w:t xml:space="preserve">, </w:t>
       </w:r>
@@ -19472,7 +19217,6 @@
       <w:r>
         <w:t xml:space="preserve">, </w:t>
       </w:r>
-      <w:proofErr w:type="spellStart"/>
       <w:r>
         <w:rPr>
           <w:b/>
@@ -19480,7 +19224,6 @@
         </w:rPr>
         <w:t>Lens</w:t>
       </w:r>
-      <w:proofErr w:type="spellEnd"/>
       <w:r>
         <w:t xml:space="preserve">, </w:t>
       </w:r>
@@ -19492,15 +19235,7 @@
         <w:t>Picture</w:t>
       </w:r>
       <w:r>
-        <w:t xml:space="preserve">. A </w:t>
-      </w:r>
-      <w:proofErr w:type="spellStart"/>
-      <w:r>
-        <w:t>User</w:t>
-      </w:r>
-      <w:proofErr w:type="spellEnd"/>
-      <w:r>
-        <w:t xml:space="preserve"> tábla tárolni fogja a felhasználó </w:t>
+        <w:t xml:space="preserve">. A User tábla tárolni fogja a felhasználó </w:t>
       </w:r>
       <w:r>
         <w:t>MAC címét</w:t>
@@ -19509,88 +19244,70 @@
         <w:t>,</w:t>
       </w:r>
       <w:r>
-        <w:t xml:space="preserve"> mint egyedi azonosítót és mivel a felhasználó minden interakció végrehajtója, így a többi tábla ID rekordja is a </w:t>
-      </w:r>
-      <w:proofErr w:type="spellStart"/>
-      <w:r>
-        <w:t>User</w:t>
-      </w:r>
-      <w:proofErr w:type="spellEnd"/>
+        <w:t xml:space="preserve"> mint egyedi azonosítót és mivel a felhasználó minden interakció végrehajtója, így a többi tábla ID rekordja is a User </w:t>
+      </w:r>
+      <w:r>
+        <w:t>táblában ker</w:t>
+      </w:r>
+      <w:r>
+        <w:t>ü</w:t>
+      </w:r>
+      <w:r>
+        <w:t>l külön tárolásra majd</w:t>
+      </w:r>
+      <w:r>
+        <w:t xml:space="preserve">. </w:t>
+      </w:r>
+      <w:r>
+        <w:t>A Body</w:t>
+      </w:r>
+      <w:r>
+        <w:t xml:space="preserve"> táblában a fényképezőgép váz tulajdonságai kerülnek tárolásra</w:t>
+      </w:r>
+      <w:r>
+        <w:t xml:space="preserve"> a váz ID-ja mellett</w:t>
+      </w:r>
+      <w:r>
+        <w:t>, mint a fényképezőgép márka, modell típusa, expozíciós idő, expozíciós program, fénymérési mód, szoftver és a vaku módja.</w:t>
+      </w:r>
       <w:r>
         <w:t xml:space="preserve"> </w:t>
       </w:r>
       <w:r>
-        <w:t>táblában ker</w:t>
-      </w:r>
-      <w:r>
-        <w:t>ü</w:t>
-      </w:r>
-      <w:r>
-        <w:t>l külön tárolásra majd</w:t>
-      </w:r>
-      <w:r>
-        <w:t xml:space="preserve">. </w:t>
-      </w:r>
-      <w:r>
-        <w:t>A Body</w:t>
-      </w:r>
-      <w:r>
-        <w:t xml:space="preserve"> táblában a fényképezőgép váz tulajdonságai kerülnek tárolásra</w:t>
-      </w:r>
-      <w:r>
-        <w:t xml:space="preserve"> a váz ID-ja mellett</w:t>
-      </w:r>
-      <w:r>
-        <w:t>, mint a fényképezőgép márka, modell típusa, expozíciós idő, expozíciós program, fénymérési mód, szoftver és a vaku módja.</w:t>
+        <w:t xml:space="preserve">A </w:t>
+      </w:r>
+      <w:r>
+        <w:t>Lens</w:t>
+      </w:r>
+      <w:r>
+        <w:t xml:space="preserve"> tábla tárolni fogja a</w:t>
+      </w:r>
+      <w:r>
+        <w:t xml:space="preserve">z objektív </w:t>
+      </w:r>
+      <w:r>
+        <w:t>ID-j</w:t>
+      </w:r>
+      <w:r>
+        <w:t>á</w:t>
+      </w:r>
+      <w:r>
+        <w:t xml:space="preserve">t, </w:t>
+      </w:r>
+      <w:r>
+        <w:t>a rekeszértékét és a fókuszálási távolságot</w:t>
+      </w:r>
+      <w:r>
+        <w:t>. A</w:t>
+      </w:r>
+      <w:r>
+        <w:t xml:space="preserve"> fénykép azonosítóján kívül</w:t>
       </w:r>
       <w:r>
         <w:t xml:space="preserve"> </w:t>
       </w:r>
       <w:r>
-        <w:t xml:space="preserve">A </w:t>
-      </w:r>
-      <w:proofErr w:type="spellStart"/>
-      <w:r>
-        <w:t>Lens</w:t>
-      </w:r>
-      <w:proofErr w:type="spellEnd"/>
-      <w:r>
-        <w:t xml:space="preserve"> tábla tárolni fogja a</w:t>
-      </w:r>
-      <w:r>
-        <w:t xml:space="preserve">z objektív </w:t>
-      </w:r>
-      <w:r>
-        <w:t>ID-j</w:t>
-      </w:r>
-      <w:r>
-        <w:t>á</w:t>
-      </w:r>
-      <w:r>
-        <w:t xml:space="preserve">t, </w:t>
-      </w:r>
-      <w:r>
-        <w:t>a rekeszértékét és a fókuszálási távolságot</w:t>
-      </w:r>
-      <w:r>
-        <w:t>. A</w:t>
-      </w:r>
-      <w:r>
-        <w:t xml:space="preserve"> fénykép azonosítóján kívül</w:t>
-      </w:r>
-      <w:r>
-        <w:t xml:space="preserve"> </w:t>
-      </w:r>
-      <w:r>
-        <w:t>(</w:t>
-      </w:r>
-      <w:proofErr w:type="spellStart"/>
-      <w:r>
-        <w:t>PictureID</w:t>
-      </w:r>
-      <w:proofErr w:type="spellEnd"/>
-      <w:r>
-        <w:t>), a Picture</w:t>
+        <w:t>(PictureID), a Picture</w:t>
       </w:r>
       <w:r>
         <w:t xml:space="preserve"> tábla tárolni fogja az </w:t>
@@ -19727,25 +19444,23 @@
                 <w:color w:val="000000"/>
                 <w:lang w:eastAsia="hu-HU"/>
               </w:rPr>
-              <w:t>(</w:t>
-            </w:r>
-            <w:proofErr w:type="spellStart"/>
+              <w:t>(UserID,</w:t>
+            </w:r>
             <w:r>
               <w:rPr>
                 <w:rFonts w:eastAsia="Times New Roman" w:cs="Times New Roman"/>
                 <w:color w:val="000000"/>
                 <w:lang w:eastAsia="hu-HU"/>
               </w:rPr>
-              <w:t>UserID</w:t>
-            </w:r>
-            <w:proofErr w:type="spellEnd"/>
+              <w:t xml:space="preserve"> BodyID, LensID, PictureID,</w:t>
+            </w:r>
             <w:r>
               <w:rPr>
                 <w:rFonts w:eastAsia="Times New Roman" w:cs="Times New Roman"/>
                 <w:color w:val="000000"/>
                 <w:lang w:eastAsia="hu-HU"/>
               </w:rPr>
-              <w:t>,</w:t>
+              <w:t xml:space="preserve"> </w:t>
             </w:r>
             <w:r>
               <w:rPr>
@@ -19753,80 +19468,8 @@
                 <w:color w:val="000000"/>
                 <w:lang w:eastAsia="hu-HU"/>
               </w:rPr>
-              <w:t xml:space="preserve"> </w:t>
-            </w:r>
-            <w:proofErr w:type="spellStart"/>
-            <w:r>
-              <w:rPr>
-                <w:rFonts w:eastAsia="Times New Roman" w:cs="Times New Roman"/>
-                <w:color w:val="000000"/>
-                <w:lang w:eastAsia="hu-HU"/>
-              </w:rPr>
-              <w:t>BodyID</w:t>
-            </w:r>
-            <w:proofErr w:type="spellEnd"/>
-            <w:r>
-              <w:rPr>
-                <w:rFonts w:eastAsia="Times New Roman" w:cs="Times New Roman"/>
-                <w:color w:val="000000"/>
-                <w:lang w:eastAsia="hu-HU"/>
-              </w:rPr>
-              <w:t xml:space="preserve">, </w:t>
-            </w:r>
-            <w:proofErr w:type="spellStart"/>
-            <w:r>
-              <w:rPr>
-                <w:rFonts w:eastAsia="Times New Roman" w:cs="Times New Roman"/>
-                <w:color w:val="000000"/>
-                <w:lang w:eastAsia="hu-HU"/>
-              </w:rPr>
-              <w:t>LensID</w:t>
-            </w:r>
-            <w:proofErr w:type="spellEnd"/>
-            <w:r>
-              <w:rPr>
-                <w:rFonts w:eastAsia="Times New Roman" w:cs="Times New Roman"/>
-                <w:color w:val="000000"/>
-                <w:lang w:eastAsia="hu-HU"/>
-              </w:rPr>
-              <w:t xml:space="preserve">, </w:t>
-            </w:r>
-            <w:proofErr w:type="spellStart"/>
-            <w:r>
-              <w:rPr>
-                <w:rFonts w:eastAsia="Times New Roman" w:cs="Times New Roman"/>
-                <w:color w:val="000000"/>
-                <w:lang w:eastAsia="hu-HU"/>
-              </w:rPr>
-              <w:t>PictureID</w:t>
-            </w:r>
-            <w:proofErr w:type="spellEnd"/>
-            <w:r>
-              <w:rPr>
-                <w:rFonts w:eastAsia="Times New Roman" w:cs="Times New Roman"/>
-                <w:color w:val="000000"/>
-                <w:lang w:eastAsia="hu-HU"/>
-              </w:rPr>
-              <w:t>,</w:t>
-            </w:r>
-            <w:r>
-              <w:rPr>
-                <w:rFonts w:eastAsia="Times New Roman" w:cs="Times New Roman"/>
-                <w:color w:val="000000"/>
-                <w:lang w:eastAsia="hu-HU"/>
-              </w:rPr>
-              <w:t xml:space="preserve"> </w:t>
-            </w:r>
-            <w:proofErr w:type="spellStart"/>
-            <w:r>
-              <w:rPr>
-                <w:rFonts w:eastAsia="Times New Roman" w:cs="Times New Roman"/>
-                <w:color w:val="000000"/>
-                <w:lang w:eastAsia="hu-HU"/>
-              </w:rPr>
               <w:t>MacAddress</w:t>
             </w:r>
-            <w:proofErr w:type="spellEnd"/>
             <w:r>
               <w:rPr>
                 <w:rFonts w:eastAsia="Times New Roman" w:cs="Times New Roman"/>
@@ -19881,7 +19524,6 @@
               </w:rPr>
               <w:t>(</w:t>
             </w:r>
-            <w:proofErr w:type="spellStart"/>
             <w:r>
               <w:rPr>
                 <w:rFonts w:eastAsia="Times New Roman" w:cs="Times New Roman"/>
@@ -19890,7 +19532,6 @@
               </w:rPr>
               <w:t>BodyID</w:t>
             </w:r>
-            <w:proofErr w:type="spellEnd"/>
             <w:r>
               <w:rPr>
                 <w:rFonts w:eastAsia="Times New Roman" w:cs="Times New Roman"/>
@@ -19899,7 +19540,6 @@
               </w:rPr>
               <w:t xml:space="preserve">, </w:t>
             </w:r>
-            <w:proofErr w:type="spellStart"/>
             <w:r>
               <w:rPr>
                 <w:rFonts w:eastAsia="Times New Roman" w:cs="Times New Roman"/>
@@ -19908,7 +19548,6 @@
               </w:rPr>
               <w:t>Company</w:t>
             </w:r>
-            <w:proofErr w:type="spellEnd"/>
             <w:r>
               <w:rPr>
                 <w:rFonts w:eastAsia="Times New Roman" w:cs="Times New Roman"/>
@@ -19917,7 +19556,6 @@
               </w:rPr>
               <w:t xml:space="preserve">, </w:t>
             </w:r>
-            <w:proofErr w:type="spellStart"/>
             <w:r>
               <w:rPr>
                 <w:rFonts w:eastAsia="Times New Roman" w:cs="Times New Roman"/>
@@ -19926,7 +19564,6 @@
               </w:rPr>
               <w:t>BodyType</w:t>
             </w:r>
-            <w:proofErr w:type="spellEnd"/>
             <w:r>
               <w:rPr>
                 <w:rFonts w:eastAsia="Times New Roman" w:cs="Times New Roman"/>
@@ -19935,7 +19572,6 @@
               </w:rPr>
               <w:t xml:space="preserve">, </w:t>
             </w:r>
-            <w:proofErr w:type="spellStart"/>
             <w:r>
               <w:rPr>
                 <w:rFonts w:eastAsia="Times New Roman" w:cs="Times New Roman"/>
@@ -19944,7 +19580,6 @@
               </w:rPr>
               <w:t>ExpoTime</w:t>
             </w:r>
-            <w:proofErr w:type="spellEnd"/>
             <w:r>
               <w:rPr>
                 <w:rFonts w:eastAsia="Times New Roman" w:cs="Times New Roman"/>
@@ -19953,7 +19588,6 @@
               </w:rPr>
               <w:t xml:space="preserve">, </w:t>
             </w:r>
-            <w:proofErr w:type="spellStart"/>
             <w:r>
               <w:rPr>
                 <w:rFonts w:eastAsia="Times New Roman" w:cs="Times New Roman"/>
@@ -19962,7 +19596,6 @@
               </w:rPr>
               <w:t>ExpoProgram</w:t>
             </w:r>
-            <w:proofErr w:type="spellEnd"/>
             <w:r>
               <w:rPr>
                 <w:rFonts w:eastAsia="Times New Roman" w:cs="Times New Roman"/>
@@ -19971,7 +19604,6 @@
               </w:rPr>
               <w:t xml:space="preserve">, </w:t>
             </w:r>
-            <w:proofErr w:type="spellStart"/>
             <w:r>
               <w:rPr>
                 <w:rFonts w:eastAsia="Times New Roman" w:cs="Times New Roman"/>
@@ -19980,7 +19612,6 @@
               </w:rPr>
               <w:t>MeteringMode</w:t>
             </w:r>
-            <w:proofErr w:type="spellEnd"/>
             <w:r>
               <w:rPr>
                 <w:rFonts w:eastAsia="Times New Roman" w:cs="Times New Roman"/>
@@ -20005,7 +19636,6 @@
               </w:rPr>
               <w:t xml:space="preserve">, </w:t>
             </w:r>
-            <w:proofErr w:type="spellStart"/>
             <w:r>
               <w:rPr>
                 <w:rFonts w:eastAsia="Times New Roman" w:cs="Times New Roman"/>
@@ -20014,7 +19644,6 @@
               </w:rPr>
               <w:t>FlashMode</w:t>
             </w:r>
-            <w:proofErr w:type="spellEnd"/>
             <w:r>
               <w:rPr>
                 <w:rFonts w:eastAsia="Times New Roman" w:cs="Times New Roman"/>
@@ -20069,7 +19698,6 @@
               </w:rPr>
               <w:t>(</w:t>
             </w:r>
-            <w:proofErr w:type="spellStart"/>
             <w:r>
               <w:rPr>
                 <w:rFonts w:eastAsia="Times New Roman" w:cs="Times New Roman"/>
@@ -20078,7 +19706,6 @@
               </w:rPr>
               <w:t>LensID</w:t>
             </w:r>
-            <w:proofErr w:type="spellEnd"/>
             <w:r>
               <w:rPr>
                 <w:rFonts w:eastAsia="Times New Roman" w:cs="Times New Roman"/>
@@ -20087,7 +19714,6 @@
               </w:rPr>
               <w:t xml:space="preserve">, </w:t>
             </w:r>
-            <w:proofErr w:type="spellStart"/>
             <w:r>
               <w:rPr>
                 <w:rFonts w:eastAsia="Times New Roman" w:cs="Times New Roman"/>
@@ -20096,7 +19722,6 @@
               </w:rPr>
               <w:t>Aperture</w:t>
             </w:r>
-            <w:proofErr w:type="spellEnd"/>
             <w:r>
               <w:rPr>
                 <w:rFonts w:eastAsia="Times New Roman" w:cs="Times New Roman"/>
@@ -20105,7 +19730,6 @@
               </w:rPr>
               <w:t xml:space="preserve">, </w:t>
             </w:r>
-            <w:proofErr w:type="spellStart"/>
             <w:r>
               <w:rPr>
                 <w:rFonts w:eastAsia="Times New Roman" w:cs="Times New Roman"/>
@@ -20114,7 +19738,6 @@
               </w:rPr>
               <w:t>FocalLength</w:t>
             </w:r>
-            <w:proofErr w:type="spellEnd"/>
             <w:r>
               <w:rPr>
                 <w:rFonts w:eastAsia="Times New Roman" w:cs="Times New Roman"/>
@@ -20177,7 +19800,6 @@
               </w:rPr>
               <w:t>(</w:t>
             </w:r>
-            <w:proofErr w:type="spellStart"/>
             <w:r>
               <w:rPr>
                 <w:rFonts w:eastAsia="Times New Roman" w:cs="Times New Roman"/>
@@ -20186,7 +19808,6 @@
               </w:rPr>
               <w:t>PictureID</w:t>
             </w:r>
-            <w:proofErr w:type="spellEnd"/>
             <w:r>
               <w:rPr>
                 <w:rFonts w:eastAsia="Times New Roman" w:cs="Times New Roman"/>
@@ -20195,7 +19816,6 @@
               </w:rPr>
               <w:t xml:space="preserve">, </w:t>
             </w:r>
-            <w:proofErr w:type="spellStart"/>
             <w:r>
               <w:rPr>
                 <w:rFonts w:eastAsia="Times New Roman" w:cs="Times New Roman"/>
@@ -20204,7 +19824,6 @@
               </w:rPr>
               <w:t>CreateDate</w:t>
             </w:r>
-            <w:proofErr w:type="spellEnd"/>
             <w:r>
               <w:rPr>
                 <w:rFonts w:eastAsia="Times New Roman" w:cs="Times New Roman"/>
@@ -20213,7 +19832,6 @@
               </w:rPr>
               <w:t xml:space="preserve">, </w:t>
             </w:r>
-            <w:proofErr w:type="spellStart"/>
             <w:r>
               <w:rPr>
                 <w:rFonts w:eastAsia="Times New Roman" w:cs="Times New Roman"/>
@@ -20222,7 +19840,6 @@
               </w:rPr>
               <w:t>Compression</w:t>
             </w:r>
-            <w:proofErr w:type="spellEnd"/>
             <w:r>
               <w:rPr>
                 <w:rFonts w:eastAsia="Times New Roman" w:cs="Times New Roman"/>
@@ -20231,7 +19848,6 @@
               </w:rPr>
               <w:t xml:space="preserve">, </w:t>
             </w:r>
-            <w:proofErr w:type="spellStart"/>
             <w:r>
               <w:rPr>
                 <w:rFonts w:eastAsia="Times New Roman" w:cs="Times New Roman"/>
@@ -20240,7 +19856,6 @@
               </w:rPr>
               <w:t>Width</w:t>
             </w:r>
-            <w:proofErr w:type="spellEnd"/>
             <w:r>
               <w:rPr>
                 <w:rFonts w:eastAsia="Times New Roman" w:cs="Times New Roman"/>
@@ -20249,7 +19864,6 @@
               </w:rPr>
               <w:t xml:space="preserve">, </w:t>
             </w:r>
-            <w:proofErr w:type="spellStart"/>
             <w:r>
               <w:rPr>
                 <w:rFonts w:eastAsia="Times New Roman" w:cs="Times New Roman"/>
@@ -20258,7 +19872,6 @@
               </w:rPr>
               <w:t>Height</w:t>
             </w:r>
-            <w:proofErr w:type="spellEnd"/>
             <w:r>
               <w:rPr>
                 <w:rFonts w:eastAsia="Times New Roman" w:cs="Times New Roman"/>
@@ -20267,7 +19880,6 @@
               </w:rPr>
               <w:t xml:space="preserve">, </w:t>
             </w:r>
-            <w:proofErr w:type="spellStart"/>
             <w:r>
               <w:rPr>
                 <w:rFonts w:eastAsia="Times New Roman" w:cs="Times New Roman"/>
@@ -20276,79 +19888,22 @@
               </w:rPr>
               <w:t>FileSize</w:t>
             </w:r>
-            <w:proofErr w:type="spellEnd"/>
             <w:r>
               <w:rPr>
                 <w:rFonts w:eastAsia="Times New Roman" w:cs="Times New Roman"/>
                 <w:color w:val="000000"/>
                 <w:lang w:eastAsia="hu-HU"/>
               </w:rPr>
-              <w:t xml:space="preserve">, </w:t>
-            </w:r>
-            <w:proofErr w:type="spellStart"/>
+              <w:t xml:space="preserve">, FileType, </w:t>
+            </w:r>
             <w:r>
               <w:rPr>
                 <w:rFonts w:eastAsia="Times New Roman" w:cs="Times New Roman"/>
                 <w:color w:val="000000"/>
                 <w:lang w:eastAsia="hu-HU"/>
               </w:rPr>
-              <w:t>FileType</w:t>
-            </w:r>
-            <w:proofErr w:type="spellEnd"/>
-            <w:r>
-              <w:rPr>
-                <w:rFonts w:eastAsia="Times New Roman" w:cs="Times New Roman"/>
-                <w:color w:val="000000"/>
-                <w:lang w:eastAsia="hu-HU"/>
-              </w:rPr>
-              <w:t xml:space="preserve">, </w:t>
-            </w:r>
-            <w:proofErr w:type="spellStart"/>
-            <w:r>
-              <w:rPr>
-                <w:rFonts w:eastAsia="Times New Roman" w:cs="Times New Roman"/>
-                <w:color w:val="000000"/>
-                <w:lang w:eastAsia="hu-HU"/>
-              </w:rPr>
-              <w:t>Iso</w:t>
-            </w:r>
-            <w:proofErr w:type="spellEnd"/>
-            <w:r>
-              <w:rPr>
-                <w:rFonts w:eastAsia="Times New Roman" w:cs="Times New Roman"/>
-                <w:color w:val="000000"/>
-                <w:lang w:eastAsia="hu-HU"/>
-              </w:rPr>
-              <w:t xml:space="preserve">, </w:t>
-            </w:r>
-            <w:proofErr w:type="spellStart"/>
-            <w:r>
-              <w:rPr>
-                <w:rFonts w:eastAsia="Times New Roman" w:cs="Times New Roman"/>
-                <w:color w:val="000000"/>
-                <w:lang w:eastAsia="hu-HU"/>
-              </w:rPr>
-              <w:t>ColorSpace</w:t>
-            </w:r>
-            <w:proofErr w:type="spellEnd"/>
-            <w:r>
-              <w:rPr>
-                <w:rFonts w:eastAsia="Times New Roman" w:cs="Times New Roman"/>
-                <w:color w:val="000000"/>
-                <w:lang w:eastAsia="hu-HU"/>
-              </w:rPr>
-              <w:t xml:space="preserve">, </w:t>
-            </w:r>
-            <w:proofErr w:type="spellStart"/>
-            <w:r>
-              <w:rPr>
-                <w:rFonts w:eastAsia="Times New Roman" w:cs="Times New Roman"/>
-                <w:color w:val="000000"/>
-                <w:lang w:eastAsia="hu-HU"/>
-              </w:rPr>
-              <w:t>Author</w:t>
-            </w:r>
-            <w:proofErr w:type="spellEnd"/>
+              <w:t>Iso, ColorSpace, Author</w:t>
+            </w:r>
             <w:r>
               <w:rPr>
                 <w:rFonts w:eastAsia="Times New Roman" w:cs="Times New Roman"/>
@@ -20453,13 +20008,8 @@
                 <w:lang w:eastAsia="hu-HU"/>
               </w:rPr>
             </w:pPr>
-            <w:proofErr w:type="spellStart"/>
-            <w:r>
-              <w:t>UserID</w:t>
-            </w:r>
-            <w:proofErr w:type="spellEnd"/>
-            <w:r>
-              <w:t xml:space="preserve"> [int] NOT NULL</w:t>
+            <w:r>
+              <w:t>UserID [int] NOT NULL</w:t>
             </w:r>
           </w:p>
         </w:tc>
@@ -20490,11 +20040,9 @@
                 <w:lang w:eastAsia="hu-HU"/>
               </w:rPr>
             </w:pPr>
-            <w:proofErr w:type="spellStart"/>
             <w:r>
               <w:t>BodyID</w:t>
             </w:r>
-            <w:proofErr w:type="spellEnd"/>
             <w:r>
               <w:t xml:space="preserve"> [</w:t>
             </w:r>
@@ -20533,11 +20081,9 @@
                 <w:lang w:eastAsia="hu-HU"/>
               </w:rPr>
             </w:pPr>
-            <w:proofErr w:type="spellStart"/>
             <w:r>
               <w:t>LensID</w:t>
             </w:r>
-            <w:proofErr w:type="spellEnd"/>
             <w:r>
               <w:t xml:space="preserve"> [</w:t>
             </w:r>
@@ -20576,11 +20122,9 @@
                 <w:lang w:eastAsia="hu-HU"/>
               </w:rPr>
             </w:pPr>
-            <w:proofErr w:type="spellStart"/>
             <w:r>
               <w:t>PictureID</w:t>
             </w:r>
-            <w:proofErr w:type="spellEnd"/>
             <w:r>
               <w:t xml:space="preserve"> [</w:t>
             </w:r>
@@ -20619,22 +20163,18 @@
                 <w:lang w:eastAsia="hu-HU"/>
               </w:rPr>
             </w:pPr>
-            <w:proofErr w:type="spellStart"/>
             <w:r>
               <w:t>MacAddress</w:t>
             </w:r>
-            <w:proofErr w:type="spellEnd"/>
             <w:r>
               <w:t xml:space="preserve"> [</w:t>
             </w:r>
             <w:r>
               <w:t>int</w:t>
             </w:r>
-            <w:proofErr w:type="gramStart"/>
             <w:r>
               <w:t>](</w:t>
             </w:r>
-            <w:proofErr w:type="gramEnd"/>
             <w:r>
               <w:t>17</w:t>
             </w:r>
@@ -20740,11 +20280,9 @@
             <w:pPr>
               <w:spacing w:line="360" w:lineRule="auto"/>
             </w:pPr>
-            <w:proofErr w:type="spellStart"/>
             <w:r>
               <w:t>BodyID</w:t>
             </w:r>
-            <w:proofErr w:type="spellEnd"/>
             <w:r>
               <w:t xml:space="preserve"> [int] NOT NULL</w:t>
             </w:r>
@@ -20771,19 +20309,15 @@
             <w:pPr>
               <w:spacing w:line="360" w:lineRule="auto"/>
             </w:pPr>
-            <w:proofErr w:type="spellStart"/>
             <w:r>
               <w:t>Company</w:t>
             </w:r>
-            <w:proofErr w:type="spellEnd"/>
             <w:r>
               <w:t xml:space="preserve"> [</w:t>
             </w:r>
-            <w:proofErr w:type="spellStart"/>
             <w:r>
               <w:t>nvarchar</w:t>
             </w:r>
-            <w:proofErr w:type="spellEnd"/>
             <w:r>
               <w:t>] NOT NULL</w:t>
             </w:r>
@@ -20810,19 +20344,15 @@
             <w:pPr>
               <w:spacing w:line="360" w:lineRule="auto"/>
             </w:pPr>
-            <w:proofErr w:type="spellStart"/>
             <w:r>
               <w:t>BodyType</w:t>
             </w:r>
-            <w:proofErr w:type="spellEnd"/>
             <w:r>
               <w:t xml:space="preserve"> [</w:t>
             </w:r>
-            <w:proofErr w:type="spellStart"/>
             <w:r>
               <w:t>nvarchar</w:t>
             </w:r>
-            <w:proofErr w:type="spellEnd"/>
             <w:r>
               <w:t>] NOT NULL</w:t>
             </w:r>
@@ -20855,19 +20385,15 @@
                 <w:lang w:eastAsia="hu-HU"/>
               </w:rPr>
             </w:pPr>
-            <w:proofErr w:type="spellStart"/>
             <w:r>
               <w:t>ExpoTime</w:t>
             </w:r>
-            <w:proofErr w:type="spellEnd"/>
             <w:r>
               <w:t xml:space="preserve"> [</w:t>
             </w:r>
-            <w:proofErr w:type="spellStart"/>
             <w:r>
               <w:t>double</w:t>
             </w:r>
-            <w:proofErr w:type="spellEnd"/>
             <w:r>
               <w:t>] NOT NULL</w:t>
             </w:r>
@@ -20894,11 +20420,9 @@
             <w:pPr>
               <w:spacing w:line="360" w:lineRule="auto"/>
             </w:pPr>
-            <w:proofErr w:type="spellStart"/>
             <w:r>
               <w:t>ExpoProgram</w:t>
             </w:r>
-            <w:proofErr w:type="spellEnd"/>
             <w:r>
               <w:t xml:space="preserve"> [</w:t>
             </w:r>
@@ -20931,11 +20455,9 @@
             <w:pPr>
               <w:spacing w:line="360" w:lineRule="auto"/>
             </w:pPr>
-            <w:proofErr w:type="spellStart"/>
             <w:r>
               <w:t>MeteringMode</w:t>
             </w:r>
-            <w:proofErr w:type="spellEnd"/>
             <w:r>
               <w:t xml:space="preserve"> [</w:t>
             </w:r>
@@ -20969,15 +20491,7 @@
               <w:spacing w:line="360" w:lineRule="auto"/>
             </w:pPr>
             <w:r>
-              <w:t>Software [</w:t>
-            </w:r>
-            <w:proofErr w:type="spellStart"/>
-            <w:r>
-              <w:t>nvarchar</w:t>
-            </w:r>
-            <w:proofErr w:type="spellEnd"/>
-            <w:r>
-              <w:t>] NOT NULL</w:t>
+              <w:t>Software [nvarchar] NOT NULL</w:t>
             </w:r>
           </w:p>
         </w:tc>
@@ -21002,21 +20516,8 @@
             <w:pPr>
               <w:spacing w:line="360" w:lineRule="auto"/>
             </w:pPr>
-            <w:proofErr w:type="spellStart"/>
-            <w:r>
-              <w:t>FlashMode</w:t>
-            </w:r>
-            <w:proofErr w:type="spellEnd"/>
-            <w:r>
-              <w:t xml:space="preserve"> [</w:t>
-            </w:r>
-            <w:proofErr w:type="spellStart"/>
-            <w:r>
-              <w:t>nvarchar</w:t>
-            </w:r>
-            <w:proofErr w:type="spellEnd"/>
-            <w:r>
-              <w:t>] NOT NULL</w:t>
+            <w:r>
+              <w:t>FlashMode [nvarchar] NOT NULL</w:t>
             </w:r>
           </w:p>
         </w:tc>
@@ -21123,11 +20624,9 @@
                 <w:lang w:eastAsia="hu-HU"/>
               </w:rPr>
             </w:pPr>
-            <w:proofErr w:type="spellStart"/>
             <w:r>
               <w:t>LensID</w:t>
             </w:r>
-            <w:proofErr w:type="spellEnd"/>
             <w:r>
               <w:t xml:space="preserve"> [int] NOT NULL</w:t>
             </w:r>
@@ -21160,19 +20659,15 @@
                 <w:lang w:eastAsia="hu-HU"/>
               </w:rPr>
             </w:pPr>
-            <w:proofErr w:type="spellStart"/>
             <w:r>
               <w:t>Aperture</w:t>
             </w:r>
-            <w:proofErr w:type="spellEnd"/>
             <w:r>
               <w:t xml:space="preserve"> [</w:t>
             </w:r>
-            <w:proofErr w:type="spellStart"/>
             <w:r>
               <w:t>double</w:t>
             </w:r>
-            <w:proofErr w:type="spellEnd"/>
             <w:r>
               <w:t>] NOT NULL</w:t>
             </w:r>
@@ -21205,11 +20700,9 @@
                 <w:lang w:eastAsia="hu-HU"/>
               </w:rPr>
             </w:pPr>
-            <w:proofErr w:type="spellStart"/>
             <w:r>
               <w:t>FocalLength</w:t>
             </w:r>
-            <w:proofErr w:type="spellEnd"/>
             <w:r>
               <w:t xml:space="preserve"> [</w:t>
             </w:r>
@@ -21329,11 +20822,9 @@
                 <w:lang w:eastAsia="hu-HU"/>
               </w:rPr>
             </w:pPr>
-            <w:proofErr w:type="spellStart"/>
             <w:r>
               <w:t>PictureID</w:t>
             </w:r>
-            <w:proofErr w:type="spellEnd"/>
             <w:r>
               <w:t xml:space="preserve"> [int] NOT NULL</w:t>
             </w:r>
@@ -21366,19 +20857,15 @@
                 <w:lang w:eastAsia="hu-HU"/>
               </w:rPr>
             </w:pPr>
-            <w:proofErr w:type="spellStart"/>
             <w:r>
               <w:t>CreateDate</w:t>
             </w:r>
-            <w:proofErr w:type="spellEnd"/>
             <w:r>
               <w:t xml:space="preserve"> [</w:t>
             </w:r>
-            <w:proofErr w:type="spellStart"/>
             <w:r>
               <w:t>datetime</w:t>
             </w:r>
-            <w:proofErr w:type="spellEnd"/>
             <w:r>
               <w:t>] NOT NULL</w:t>
             </w:r>
@@ -21411,21 +20898,11 @@
                 <w:lang w:eastAsia="hu-HU"/>
               </w:rPr>
             </w:pPr>
-            <w:proofErr w:type="spellStart"/>
             <w:r>
               <w:t>Compression</w:t>
             </w:r>
-            <w:proofErr w:type="spellEnd"/>
-            <w:r>
-              <w:t xml:space="preserve"> [</w:t>
-            </w:r>
-            <w:proofErr w:type="spellStart"/>
-            <w:r>
-              <w:t>nvarchar</w:t>
-            </w:r>
-            <w:proofErr w:type="spellEnd"/>
-            <w:r>
-              <w:t>] NOT NULL</w:t>
+            <w:r>
+              <w:t xml:space="preserve"> [nvarchar] NOT NULL</w:t>
             </w:r>
           </w:p>
         </w:tc>
@@ -21456,11 +20933,9 @@
                 <w:lang w:eastAsia="hu-HU"/>
               </w:rPr>
             </w:pPr>
-            <w:proofErr w:type="spellStart"/>
             <w:r>
               <w:t>Width</w:t>
             </w:r>
-            <w:proofErr w:type="spellEnd"/>
             <w:r>
               <w:t xml:space="preserve"> [</w:t>
             </w:r>
@@ -21498,11 +20973,9 @@
                 <w:lang w:eastAsia="hu-HU"/>
               </w:rPr>
             </w:pPr>
-            <w:proofErr w:type="spellStart"/>
             <w:r>
               <w:t>Height</w:t>
             </w:r>
-            <w:proofErr w:type="spellEnd"/>
             <w:r>
               <w:t xml:space="preserve"> [</w:t>
             </w:r>
@@ -21535,11 +21008,9 @@
             <w:pPr>
               <w:spacing w:line="360" w:lineRule="auto"/>
             </w:pPr>
-            <w:proofErr w:type="spellStart"/>
             <w:r>
               <w:t>FileSize</w:t>
             </w:r>
-            <w:proofErr w:type="spellEnd"/>
             <w:r>
               <w:t xml:space="preserve"> [</w:t>
             </w:r>
@@ -21572,21 +21043,8 @@
             <w:pPr>
               <w:spacing w:line="360" w:lineRule="auto"/>
             </w:pPr>
-            <w:proofErr w:type="spellStart"/>
-            <w:r>
-              <w:t>FileType</w:t>
-            </w:r>
-            <w:proofErr w:type="spellEnd"/>
-            <w:r>
-              <w:t xml:space="preserve"> [</w:t>
-            </w:r>
-            <w:proofErr w:type="spellStart"/>
-            <w:r>
-              <w:t>nvarchar</w:t>
-            </w:r>
-            <w:proofErr w:type="spellEnd"/>
-            <w:r>
-              <w:t>] NOT NULL</w:t>
+            <w:r>
+              <w:t>FileType [nvarchar] NOT NULL</w:t>
             </w:r>
           </w:p>
         </w:tc>
@@ -21611,13 +21069,8 @@
             <w:pPr>
               <w:spacing w:line="360" w:lineRule="auto"/>
             </w:pPr>
-            <w:proofErr w:type="spellStart"/>
-            <w:r>
-              <w:t>Iso</w:t>
-            </w:r>
-            <w:proofErr w:type="spellEnd"/>
-            <w:r>
-              <w:t xml:space="preserve"> [int] NOT NULL</w:t>
+            <w:r>
+              <w:t>Iso [int] NOT NULL</w:t>
             </w:r>
           </w:p>
         </w:tc>
@@ -21642,21 +21095,8 @@
             <w:pPr>
               <w:spacing w:line="360" w:lineRule="auto"/>
             </w:pPr>
-            <w:proofErr w:type="spellStart"/>
-            <w:r>
-              <w:t>ColorSpace</w:t>
-            </w:r>
-            <w:proofErr w:type="spellEnd"/>
-            <w:r>
-              <w:t xml:space="preserve"> [</w:t>
-            </w:r>
-            <w:proofErr w:type="spellStart"/>
-            <w:r>
-              <w:t>boolean</w:t>
-            </w:r>
-            <w:proofErr w:type="spellEnd"/>
-            <w:r>
-              <w:t>] NOT NULL</w:t>
+            <w:r>
+              <w:t>ColorSpace [boolean] NOT NULL</w:t>
             </w:r>
           </w:p>
         </w:tc>
@@ -21681,21 +21121,8 @@
             <w:pPr>
               <w:spacing w:line="360" w:lineRule="auto"/>
             </w:pPr>
-            <w:proofErr w:type="spellStart"/>
-            <w:r>
-              <w:t>Author</w:t>
-            </w:r>
-            <w:proofErr w:type="spellEnd"/>
-            <w:r>
-              <w:t xml:space="preserve"> [</w:t>
-            </w:r>
-            <w:proofErr w:type="spellStart"/>
-            <w:r>
-              <w:t>nvarchar</w:t>
-            </w:r>
-            <w:proofErr w:type="spellEnd"/>
-            <w:r>
-              <w:t>] NOT NULL</w:t>
+            <w:r>
+              <w:t>Author [nvarchar] NOT NULL</w:t>
             </w:r>
           </w:p>
         </w:tc>
@@ -21777,27 +21204,14 @@
         <w:pStyle w:val="Kpalrs"/>
         <w:jc w:val="center"/>
       </w:pPr>
-      <w:r>
-        <w:fldChar w:fldCharType="begin"/>
-      </w:r>
-      <w:r>
-        <w:instrText xml:space="preserve"> SEQ ábra \* ARABIC </w:instrText>
-      </w:r>
-      <w:r>
-        <w:fldChar w:fldCharType="separate"/>
-      </w:r>
-      <w:r>
-        <w:rPr>
-          <w:noProof/>
-        </w:rPr>
-        <w:t>1</w:t>
-      </w:r>
-      <w:r>
-        <w:rPr>
-          <w:noProof/>
-        </w:rPr>
-        <w:fldChar w:fldCharType="end"/>
-      </w:r>
+      <w:fldSimple w:instr=" SEQ ábra \* ARABIC ">
+        <w:r>
+          <w:rPr>
+            <w:noProof/>
+          </w:rPr>
+          <w:t>1</w:t>
+        </w:r>
+      </w:fldSimple>
       <w:r>
         <w:t>. ábra - Adatmodell</w:t>
       </w:r>
@@ -21873,27 +21287,14 @@
         <w:pStyle w:val="Kpalrs"/>
         <w:jc w:val="center"/>
       </w:pPr>
-      <w:r>
-        <w:fldChar w:fldCharType="begin"/>
-      </w:r>
-      <w:r>
-        <w:instrText xml:space="preserve"> SEQ ábra \* ARABIC </w:instrText>
-      </w:r>
-      <w:r>
-        <w:fldChar w:fldCharType="separate"/>
-      </w:r>
-      <w:r>
-        <w:rPr>
-          <w:noProof/>
-        </w:rPr>
-        <w:t>2</w:t>
-      </w:r>
-      <w:r>
-        <w:rPr>
-          <w:noProof/>
-        </w:rPr>
-        <w:fldChar w:fldCharType="end"/>
-      </w:r>
+      <w:fldSimple w:instr=" SEQ ábra \* ARABIC ">
+        <w:r>
+          <w:rPr>
+            <w:noProof/>
+          </w:rPr>
+          <w:t>2</w:t>
+        </w:r>
+      </w:fldSimple>
       <w:r>
         <w:t>. ábra - Egyed-kapcsolat diagram</w:t>
       </w:r>
@@ -22096,13 +21497,8 @@
         <w:t>USER tábla:</w:t>
       </w:r>
       <w:r>
-        <w:t xml:space="preserve"> </w:t>
-      </w:r>
-      <w:proofErr w:type="spellStart"/>
-      <w:r>
-        <w:t>UserID</w:t>
-      </w:r>
-      <w:proofErr w:type="spellEnd"/>
+        <w:t xml:space="preserve"> UserID</w:t>
+      </w:r>
     </w:p>
     <w:p>
       <w:pPr>
@@ -22127,11 +21523,9 @@
       <w:r>
         <w:t xml:space="preserve"> </w:t>
       </w:r>
-      <w:proofErr w:type="spellStart"/>
       <w:r>
         <w:t>BodyID</w:t>
       </w:r>
-      <w:proofErr w:type="spellEnd"/>
     </w:p>
     <w:p>
       <w:pPr>
@@ -22156,11 +21550,9 @@
       <w:r>
         <w:t xml:space="preserve"> </w:t>
       </w:r>
-      <w:proofErr w:type="spellStart"/>
       <w:r>
         <w:t>LensID</w:t>
       </w:r>
-      <w:proofErr w:type="spellEnd"/>
     </w:p>
     <w:p>
       <w:pPr>
@@ -22185,11 +21577,9 @@
       <w:r>
         <w:t xml:space="preserve"> </w:t>
       </w:r>
-      <w:proofErr w:type="spellStart"/>
       <w:r>
         <w:t>PictureID</w:t>
       </w:r>
-      <w:proofErr w:type="spellEnd"/>
     </w:p>
     <w:p>
       <w:pPr>
@@ -22227,33 +21617,21 @@
       <w:r>
         <w:t xml:space="preserve"> </w:t>
       </w:r>
-      <w:proofErr w:type="spellStart"/>
       <w:r>
         <w:t>BodyID</w:t>
       </w:r>
-      <w:proofErr w:type="spellEnd"/>
       <w:r>
         <w:t>,</w:t>
       </w:r>
       <w:r>
-        <w:t xml:space="preserve"> </w:t>
-      </w:r>
-      <w:proofErr w:type="spellStart"/>
-      <w:r>
-        <w:t>Lens</w:t>
+        <w:t xml:space="preserve"> Lens</w:t>
       </w:r>
       <w:r>
         <w:t>ID</w:t>
       </w:r>
-      <w:proofErr w:type="spellEnd"/>
-      <w:r>
-        <w:t xml:space="preserve">, </w:t>
-      </w:r>
-      <w:proofErr w:type="spellStart"/>
-      <w:r>
-        <w:t>PictureID</w:t>
-      </w:r>
-      <w:proofErr w:type="spellEnd"/>
+      <w:r>
+        <w:t>, PictureID</w:t>
+      </w:r>
     </w:p>
     <w:p>
       <w:pPr>
@@ -22264,33 +21642,6 @@
         <w:t>Megszorítások</w:t>
       </w:r>
       <w:bookmarkEnd w:id="88"/>
-      <w:r>
-        <w:t xml:space="preserve"> </w:t>
-      </w:r>
-    </w:p>
-    <w:p>
-      <w:pPr>
-        <w:pStyle w:val="Cmsor2"/>
-      </w:pPr>
-      <w:bookmarkStart w:id="89" w:name="_Toc118133263"/>
-      <w:r>
-        <w:lastRenderedPageBreak/>
-        <w:t>Tárolt eljárások</w:t>
-      </w:r>
-      <w:bookmarkEnd w:id="89"/>
-      <w:r>
-        <w:t xml:space="preserve"> </w:t>
-      </w:r>
-    </w:p>
-    <w:p>
-      <w:pPr>
-        <w:pStyle w:val="Cmsor2"/>
-      </w:pPr>
-      <w:bookmarkStart w:id="90" w:name="_Toc118133264"/>
-      <w:r>
-        <w:t>Továbbfejlesztési ötletek</w:t>
-      </w:r>
-      <w:bookmarkEnd w:id="90"/>
       <w:r>
         <w:t xml:space="preserve"> </w:t>
       </w:r>
@@ -22302,7 +21653,355 @@
         <w:jc w:val="both"/>
       </w:pPr>
       <w:r>
-        <w:t>Továbbfejlesztési ötletek is felmerültek, amelyek az alkalmazás használatának könnyítését és fejlesztés szempontjából az átláthatóságot segítik:</w:t>
+        <w:rPr>
+          <w:b/>
+          <w:bCs/>
+        </w:rPr>
+        <w:t>USER tábla:</w:t>
+      </w:r>
+      <w:r>
+        <w:t xml:space="preserve"> </w:t>
+      </w:r>
+    </w:p>
+    <w:p>
+      <w:pPr>
+        <w:pStyle w:val="Szvegtrzs"/>
+        <w:numPr>
+          <w:ilvl w:val="0"/>
+          <w:numId w:val="41"/>
+        </w:numPr>
+        <w:spacing w:line="360" w:lineRule="auto"/>
+        <w:jc w:val="both"/>
+      </w:pPr>
+      <w:r>
+        <w:t>A MAC cím 17 karakterből kell álljon (</w:t>
+      </w:r>
+      <w:r>
+        <w:t>00:1B:44:11:3A:B7</w:t>
+      </w:r>
+      <w:r>
+        <w:t xml:space="preserve"> formátum)</w:t>
+      </w:r>
+    </w:p>
+    <w:p>
+      <w:pPr>
+        <w:pStyle w:val="Szvegtrzs"/>
+        <w:numPr>
+          <w:ilvl w:val="0"/>
+          <w:numId w:val="41"/>
+        </w:numPr>
+        <w:spacing w:line="360" w:lineRule="auto"/>
+        <w:jc w:val="both"/>
+      </w:pPr>
+      <w:r>
+        <w:lastRenderedPageBreak/>
+        <w:t>A MAC cím</w:t>
+      </w:r>
+      <w:r>
+        <w:t xml:space="preserve"> minden 3. karaktere „:” karakter kell legyen</w:t>
+      </w:r>
+    </w:p>
+    <w:p>
+      <w:pPr>
+        <w:pStyle w:val="Szvegtrzs"/>
+        <w:spacing w:line="360" w:lineRule="auto"/>
+        <w:jc w:val="both"/>
+      </w:pPr>
+      <w:r>
+        <w:rPr>
+          <w:b/>
+          <w:bCs/>
+        </w:rPr>
+        <w:t>BODY</w:t>
+      </w:r>
+      <w:r>
+        <w:rPr>
+          <w:b/>
+          <w:bCs/>
+        </w:rPr>
+        <w:t xml:space="preserve"> tábla:</w:t>
+      </w:r>
+      <w:r>
+        <w:t xml:space="preserve"> </w:t>
+      </w:r>
+    </w:p>
+    <w:p>
+      <w:pPr>
+        <w:pStyle w:val="Szvegtrzs"/>
+        <w:numPr>
+          <w:ilvl w:val="0"/>
+          <w:numId w:val="41"/>
+        </w:numPr>
+        <w:spacing w:line="360" w:lineRule="auto"/>
+        <w:jc w:val="both"/>
+      </w:pPr>
+      <w:r>
+        <w:t xml:space="preserve">Az expozíciós idő </w:t>
+      </w:r>
+      <w:r>
+        <w:t>1/1</w:t>
+      </w:r>
+      <w:r>
+        <w:t xml:space="preserve">6 </w:t>
+      </w:r>
+      <w:r>
+        <w:t xml:space="preserve">000 másodperctől egészen végtelenig terjedhet, emiatt legalább </w:t>
+      </w:r>
+      <w:r>
+        <w:t>0</w:t>
+      </w:r>
+      <w:r>
+        <w:t>.0000625</w:t>
+      </w:r>
+      <w:r>
+        <w:t xml:space="preserve"> (1/16 000)</w:t>
+      </w:r>
+      <w:r>
+        <w:t xml:space="preserve"> értéknek kell lennie</w:t>
+      </w:r>
+    </w:p>
+    <w:p>
+      <w:pPr>
+        <w:pStyle w:val="Szvegtrzs"/>
+        <w:numPr>
+          <w:ilvl w:val="0"/>
+          <w:numId w:val="41"/>
+        </w:numPr>
+        <w:spacing w:line="360" w:lineRule="auto"/>
+        <w:jc w:val="both"/>
+      </w:pPr>
+      <w:r>
+        <w:t xml:space="preserve">Az expozíciós program [0, 8] intervallumba kell essen, mivel EXIF adatként 0, 1, 2, 3, 4, 5, 6, 7, 8 értéket vehet csak fel </w:t>
+      </w:r>
+    </w:p>
+    <w:p>
+      <w:pPr>
+        <w:pStyle w:val="Szvegtrzs"/>
+        <w:numPr>
+          <w:ilvl w:val="0"/>
+          <w:numId w:val="41"/>
+        </w:numPr>
+        <w:spacing w:line="360" w:lineRule="auto"/>
+        <w:jc w:val="both"/>
+      </w:pPr>
+      <w:r>
+        <w:t>A fénymérési mód [</w:t>
+      </w:r>
+      <w:r>
+        <w:t>0, 6] intervallumba kell essen, illetve a {255} érték is megengedett (ez jelképezi az egyéb módot)</w:t>
+      </w:r>
+    </w:p>
+    <w:p>
+      <w:pPr>
+        <w:pStyle w:val="Szvegtrzs"/>
+        <w:spacing w:line="360" w:lineRule="auto"/>
+        <w:jc w:val="both"/>
+      </w:pPr>
+      <w:r>
+        <w:rPr>
+          <w:b/>
+          <w:bCs/>
+        </w:rPr>
+        <w:t>LENS</w:t>
+      </w:r>
+      <w:r>
+        <w:rPr>
+          <w:b/>
+          <w:bCs/>
+        </w:rPr>
+        <w:t xml:space="preserve"> tábla:</w:t>
+      </w:r>
+      <w:r>
+        <w:t xml:space="preserve"> </w:t>
+      </w:r>
+    </w:p>
+    <w:p>
+      <w:pPr>
+        <w:pStyle w:val="Szvegtrzs"/>
+        <w:numPr>
+          <w:ilvl w:val="0"/>
+          <w:numId w:val="41"/>
+        </w:numPr>
+        <w:spacing w:line="360" w:lineRule="auto"/>
+        <w:jc w:val="both"/>
+      </w:pPr>
+      <w:r>
+        <w:t>A rekeszérték [0, 32] intervallumba kell essen</w:t>
+      </w:r>
+    </w:p>
+    <w:p>
+      <w:pPr>
+        <w:pStyle w:val="Szvegtrzs"/>
+        <w:numPr>
+          <w:ilvl w:val="0"/>
+          <w:numId w:val="41"/>
+        </w:numPr>
+        <w:spacing w:line="360" w:lineRule="auto"/>
+        <w:jc w:val="both"/>
+      </w:pPr>
+      <w:r>
+        <w:t>A fókusztávolság minimum 0 értéket kell felvegyen</w:t>
+      </w:r>
+    </w:p>
+    <w:p>
+      <w:pPr>
+        <w:pStyle w:val="Cmsor2"/>
+      </w:pPr>
+      <w:bookmarkStart w:id="89" w:name="_Toc118133263"/>
+      <w:r>
+        <w:t>Tárolt eljárások</w:t>
+      </w:r>
+      <w:bookmarkEnd w:id="89"/>
+      <w:r>
+        <w:t xml:space="preserve"> </w:t>
+      </w:r>
+    </w:p>
+    <w:p>
+      <w:pPr>
+        <w:spacing w:after="120" w:line="360" w:lineRule="auto"/>
+      </w:pPr>
+      <w:r>
+        <w:t>Az adatbázisban tárolt eljárások a program üzemeltetését segítik.</w:t>
+      </w:r>
+    </w:p>
+    <w:p>
+      <w:pPr>
+        <w:pStyle w:val="Listaszerbekezds"/>
+        <w:numPr>
+          <w:ilvl w:val="0"/>
+          <w:numId w:val="42"/>
+        </w:numPr>
+        <w:spacing w:after="120" w:line="360" w:lineRule="auto"/>
+        <w:ind w:left="714" w:hanging="357"/>
+      </w:pPr>
+      <w:r>
+        <w:t>CreateUser: Az inputként kapott MAC cím alapján automatikusan hoz létre egy új felhasználót. A UserID kiosztása automatikusan történik.</w:t>
+      </w:r>
+    </w:p>
+    <w:p>
+      <w:pPr>
+        <w:pStyle w:val="Listaszerbekezds"/>
+        <w:numPr>
+          <w:ilvl w:val="0"/>
+          <w:numId w:val="42"/>
+        </w:numPr>
+        <w:spacing w:after="120" w:line="360" w:lineRule="auto"/>
+        <w:ind w:left="714" w:hanging="357"/>
+      </w:pPr>
+      <w:r>
+        <w:t>Add</w:t>
+      </w:r>
+      <w:r>
+        <w:t>Body</w:t>
+      </w:r>
+      <w:r>
+        <w:t xml:space="preserve">: </w:t>
+      </w:r>
+      <w:r>
+        <w:t xml:space="preserve">Jelen esetben </w:t>
+      </w:r>
+      <w:r>
+        <w:t xml:space="preserve">azt </w:t>
+      </w:r>
+      <w:r>
+        <w:t>feltételezzük</w:t>
+      </w:r>
+      <w:r>
+        <w:t>,</w:t>
+      </w:r>
+      <w:r>
+        <w:t xml:space="preserve"> hogy egy felhasználónak </w:t>
+      </w:r>
+      <w:r>
+        <w:t>több</w:t>
+      </w:r>
+      <w:r>
+        <w:t xml:space="preserve"> fényképezőgépe </w:t>
+      </w:r>
+      <w:r>
+        <w:t>lehet</w:t>
+      </w:r>
+      <w:r>
+        <w:t>.</w:t>
+      </w:r>
+      <w:r>
+        <w:t xml:space="preserve"> A</w:t>
+      </w:r>
+      <w:r>
+        <w:t xml:space="preserve"> kép</w:t>
+      </w:r>
+      <w:r>
+        <w:t xml:space="preserve"> EXIF adatból kiolvasva automatikusan felveszi a még nem ismert fényképezőgépet és felveszi azt új kameraként az adatbázisba.</w:t>
+      </w:r>
+      <w:r>
+        <w:t xml:space="preserve"> A </w:t>
+      </w:r>
+      <w:r>
+        <w:t>BodyID kiosztása automatikusan történik.</w:t>
+      </w:r>
+    </w:p>
+    <w:p>
+      <w:pPr>
+        <w:pStyle w:val="Listaszerbekezds"/>
+        <w:numPr>
+          <w:ilvl w:val="0"/>
+          <w:numId w:val="42"/>
+        </w:numPr>
+        <w:spacing w:after="120" w:line="360" w:lineRule="auto"/>
+        <w:ind w:left="714" w:hanging="357"/>
+      </w:pPr>
+      <w:r>
+        <w:t>AddLens: Itt szintén feltételezzük, hogy egy fényképezőgéphez nem csak egy objektívet használhat a felhasználó, így ezt a kép EXIF adatokból kiolvasva automatikusan felveszi új objektívként.</w:t>
+      </w:r>
+      <w:r>
+        <w:t xml:space="preserve"> A LensID kiosztása automatikusan történik.</w:t>
+      </w:r>
+    </w:p>
+    <w:p>
+      <w:pPr>
+        <w:pStyle w:val="Listaszerbekezds"/>
+        <w:numPr>
+          <w:ilvl w:val="0"/>
+          <w:numId w:val="42"/>
+        </w:numPr>
+        <w:spacing w:after="120" w:line="360" w:lineRule="auto"/>
+        <w:ind w:left="714" w:hanging="357"/>
+      </w:pPr>
+      <w:r>
+        <w:t xml:space="preserve">AddPicture: </w:t>
+      </w:r>
+      <w:r>
+        <w:t>Képeket feltöltve a webalkalmazásba automatikusan létrehoz egy új képet az adatbázisban.</w:t>
+      </w:r>
+      <w:r>
+        <w:t xml:space="preserve"> A PictureID kiosztása automatikusan történik.</w:t>
+      </w:r>
+    </w:p>
+    <w:p>
+      <w:pPr>
+        <w:pStyle w:val="Cmsor2"/>
+      </w:pPr>
+      <w:bookmarkStart w:id="90" w:name="_Toc118133264"/>
+      <w:r>
+        <w:t>Továbbfejlesztési ötletek</w:t>
+      </w:r>
+      <w:bookmarkEnd w:id="90"/>
+      <w:r>
+        <w:t xml:space="preserve"> </w:t>
+      </w:r>
+    </w:p>
+    <w:p>
+      <w:pPr>
+        <w:pStyle w:val="Szvegtrzs"/>
+        <w:spacing w:line="360" w:lineRule="auto"/>
+        <w:jc w:val="both"/>
+      </w:pPr>
+      <w:r>
+        <w:t xml:space="preserve">Továbbfejlesztési ötletek is felmerültek, amelyek az alkalmazás használatának könnyítését és </w:t>
+      </w:r>
+      <w:r>
+        <w:lastRenderedPageBreak/>
+        <w:t>fejlesztés szempontjából az átláthatóságot segítik:</w:t>
       </w:r>
     </w:p>
     <w:p>
@@ -22423,7 +22122,6 @@
         <w:docPartUnique/>
       </w:docPartObj>
     </w:sdtPr>
-    <w:sdtEndPr/>
     <w:sdtContent>
       <w:p>
         <w:pPr>
@@ -24315,6 +24013,119 @@
     </w:lvl>
   </w:abstractNum>
   <w:abstractNum w:abstractNumId="16" w15:restartNumberingAfterBreak="0">
+    <w:nsid w:val="25B65DF7"/>
+    <w:multiLevelType w:val="hybridMultilevel"/>
+    <w:tmpl w:val="1A4ACC7A"/>
+    <w:lvl w:ilvl="0" w:tplc="040E0001">
+      <w:start w:val="1"/>
+      <w:numFmt w:val="bullet"/>
+      <w:lvlText w:val=""/>
+      <w:lvlJc w:val="left"/>
+      <w:pPr>
+        <w:ind w:left="720" w:hanging="360"/>
+      </w:pPr>
+      <w:rPr>
+        <w:rFonts w:ascii="Symbol" w:hAnsi="Symbol" w:hint="default"/>
+      </w:rPr>
+    </w:lvl>
+    <w:lvl w:ilvl="1" w:tplc="040E0003" w:tentative="1">
+      <w:start w:val="1"/>
+      <w:numFmt w:val="bullet"/>
+      <w:lvlText w:val="o"/>
+      <w:lvlJc w:val="left"/>
+      <w:pPr>
+        <w:ind w:left="1440" w:hanging="360"/>
+      </w:pPr>
+      <w:rPr>
+        <w:rFonts w:ascii="Courier New" w:hAnsi="Courier New" w:cs="Courier New" w:hint="default"/>
+      </w:rPr>
+    </w:lvl>
+    <w:lvl w:ilvl="2" w:tplc="040E0005" w:tentative="1">
+      <w:start w:val="1"/>
+      <w:numFmt w:val="bullet"/>
+      <w:lvlText w:val=""/>
+      <w:lvlJc w:val="left"/>
+      <w:pPr>
+        <w:ind w:left="2160" w:hanging="360"/>
+      </w:pPr>
+      <w:rPr>
+        <w:rFonts w:ascii="Wingdings" w:hAnsi="Wingdings" w:hint="default"/>
+      </w:rPr>
+    </w:lvl>
+    <w:lvl w:ilvl="3" w:tplc="040E0001" w:tentative="1">
+      <w:start w:val="1"/>
+      <w:numFmt w:val="bullet"/>
+      <w:lvlText w:val=""/>
+      <w:lvlJc w:val="left"/>
+      <w:pPr>
+        <w:ind w:left="2880" w:hanging="360"/>
+      </w:pPr>
+      <w:rPr>
+        <w:rFonts w:ascii="Symbol" w:hAnsi="Symbol" w:hint="default"/>
+      </w:rPr>
+    </w:lvl>
+    <w:lvl w:ilvl="4" w:tplc="040E0003" w:tentative="1">
+      <w:start w:val="1"/>
+      <w:numFmt w:val="bullet"/>
+      <w:lvlText w:val="o"/>
+      <w:lvlJc w:val="left"/>
+      <w:pPr>
+        <w:ind w:left="3600" w:hanging="360"/>
+      </w:pPr>
+      <w:rPr>
+        <w:rFonts w:ascii="Courier New" w:hAnsi="Courier New" w:cs="Courier New" w:hint="default"/>
+      </w:rPr>
+    </w:lvl>
+    <w:lvl w:ilvl="5" w:tplc="040E0005" w:tentative="1">
+      <w:start w:val="1"/>
+      <w:numFmt w:val="bullet"/>
+      <w:lvlText w:val=""/>
+      <w:lvlJc w:val="left"/>
+      <w:pPr>
+        <w:ind w:left="4320" w:hanging="360"/>
+      </w:pPr>
+      <w:rPr>
+        <w:rFonts w:ascii="Wingdings" w:hAnsi="Wingdings" w:hint="default"/>
+      </w:rPr>
+    </w:lvl>
+    <w:lvl w:ilvl="6" w:tplc="040E0001" w:tentative="1">
+      <w:start w:val="1"/>
+      <w:numFmt w:val="bullet"/>
+      <w:lvlText w:val=""/>
+      <w:lvlJc w:val="left"/>
+      <w:pPr>
+        <w:ind w:left="5040" w:hanging="360"/>
+      </w:pPr>
+      <w:rPr>
+        <w:rFonts w:ascii="Symbol" w:hAnsi="Symbol" w:hint="default"/>
+      </w:rPr>
+    </w:lvl>
+    <w:lvl w:ilvl="7" w:tplc="040E0003" w:tentative="1">
+      <w:start w:val="1"/>
+      <w:numFmt w:val="bullet"/>
+      <w:lvlText w:val="o"/>
+      <w:lvlJc w:val="left"/>
+      <w:pPr>
+        <w:ind w:left="5760" w:hanging="360"/>
+      </w:pPr>
+      <w:rPr>
+        <w:rFonts w:ascii="Courier New" w:hAnsi="Courier New" w:cs="Courier New" w:hint="default"/>
+      </w:rPr>
+    </w:lvl>
+    <w:lvl w:ilvl="8" w:tplc="040E0005" w:tentative="1">
+      <w:start w:val="1"/>
+      <w:numFmt w:val="bullet"/>
+      <w:lvlText w:val=""/>
+      <w:lvlJc w:val="left"/>
+      <w:pPr>
+        <w:ind w:left="6480" w:hanging="360"/>
+      </w:pPr>
+      <w:rPr>
+        <w:rFonts w:ascii="Wingdings" w:hAnsi="Wingdings" w:hint="default"/>
+      </w:rPr>
+    </w:lvl>
+  </w:abstractNum>
+  <w:abstractNum w:abstractNumId="17" w15:restartNumberingAfterBreak="0">
     <w:nsid w:val="3202453C"/>
     <w:multiLevelType w:val="multilevel"/>
     <w:tmpl w:val="CDB8C130"/>
@@ -24429,7 +24240,7 @@
       </w:rPr>
     </w:lvl>
   </w:abstractNum>
-  <w:abstractNum w:abstractNumId="17" w15:restartNumberingAfterBreak="0">
+  <w:abstractNum w:abstractNumId="18" w15:restartNumberingAfterBreak="0">
     <w:nsid w:val="37C66EAF"/>
     <w:multiLevelType w:val="hybridMultilevel"/>
     <w:tmpl w:val="76260044"/>
@@ -24542,7 +24353,7 @@
       </w:rPr>
     </w:lvl>
   </w:abstractNum>
-  <w:abstractNum w:abstractNumId="18" w15:restartNumberingAfterBreak="0">
+  <w:abstractNum w:abstractNumId="19" w15:restartNumberingAfterBreak="0">
     <w:nsid w:val="3C3F7A2B"/>
     <w:multiLevelType w:val="hybridMultilevel"/>
     <w:tmpl w:val="223000A0"/>
@@ -24655,7 +24466,7 @@
       </w:rPr>
     </w:lvl>
   </w:abstractNum>
-  <w:abstractNum w:abstractNumId="19" w15:restartNumberingAfterBreak="0">
+  <w:abstractNum w:abstractNumId="20" w15:restartNumberingAfterBreak="0">
     <w:nsid w:val="43C100AE"/>
     <w:multiLevelType w:val="multilevel"/>
     <w:tmpl w:val="42C02236"/>
@@ -24771,7 +24582,7 @@
       </w:rPr>
     </w:lvl>
   </w:abstractNum>
-  <w:abstractNum w:abstractNumId="20" w15:restartNumberingAfterBreak="0">
+  <w:abstractNum w:abstractNumId="21" w15:restartNumberingAfterBreak="0">
     <w:nsid w:val="43D86ADA"/>
     <w:multiLevelType w:val="hybridMultilevel"/>
     <w:tmpl w:val="EB908014"/>
@@ -24884,7 +24695,7 @@
       </w:rPr>
     </w:lvl>
   </w:abstractNum>
-  <w:abstractNum w:abstractNumId="21" w15:restartNumberingAfterBreak="0">
+  <w:abstractNum w:abstractNumId="22" w15:restartNumberingAfterBreak="0">
     <w:nsid w:val="460B551F"/>
     <w:multiLevelType w:val="hybridMultilevel"/>
     <w:tmpl w:val="BFC683A0"/>
@@ -24998,7 +24809,7 @@
       </w:rPr>
     </w:lvl>
   </w:abstractNum>
-  <w:abstractNum w:abstractNumId="22" w15:restartNumberingAfterBreak="0">
+  <w:abstractNum w:abstractNumId="23" w15:restartNumberingAfterBreak="0">
     <w:nsid w:val="4A8A6108"/>
     <w:multiLevelType w:val="hybridMultilevel"/>
     <w:tmpl w:val="1C149F6A"/>
@@ -25111,7 +24922,7 @@
       </w:rPr>
     </w:lvl>
   </w:abstractNum>
-  <w:abstractNum w:abstractNumId="23" w15:restartNumberingAfterBreak="0">
+  <w:abstractNum w:abstractNumId="24" w15:restartNumberingAfterBreak="0">
     <w:nsid w:val="4AEF7683"/>
     <w:multiLevelType w:val="hybridMultilevel"/>
     <w:tmpl w:val="9440DA02"/>
@@ -25224,7 +25035,7 @@
       </w:rPr>
     </w:lvl>
   </w:abstractNum>
-  <w:abstractNum w:abstractNumId="24" w15:restartNumberingAfterBreak="0">
+  <w:abstractNum w:abstractNumId="25" w15:restartNumberingAfterBreak="0">
     <w:nsid w:val="4D696C55"/>
     <w:multiLevelType w:val="hybridMultilevel"/>
     <w:tmpl w:val="6B5ABB06"/>
@@ -25337,7 +25148,7 @@
       </w:rPr>
     </w:lvl>
   </w:abstractNum>
-  <w:abstractNum w:abstractNumId="25" w15:restartNumberingAfterBreak="0">
+  <w:abstractNum w:abstractNumId="26" w15:restartNumberingAfterBreak="0">
     <w:nsid w:val="567219DF"/>
     <w:multiLevelType w:val="multilevel"/>
     <w:tmpl w:val="BD2CDD04"/>
@@ -25452,7 +25263,7 @@
       </w:rPr>
     </w:lvl>
   </w:abstractNum>
-  <w:abstractNum w:abstractNumId="26" w15:restartNumberingAfterBreak="0">
+  <w:abstractNum w:abstractNumId="27" w15:restartNumberingAfterBreak="0">
     <w:nsid w:val="56FA72DC"/>
     <w:multiLevelType w:val="hybridMultilevel"/>
     <w:tmpl w:val="552ABE16"/>
@@ -25565,7 +25376,120 @@
       </w:rPr>
     </w:lvl>
   </w:abstractNum>
-  <w:abstractNum w:abstractNumId="27" w15:restartNumberingAfterBreak="0">
+  <w:abstractNum w:abstractNumId="28" w15:restartNumberingAfterBreak="0">
+    <w:nsid w:val="5CDD4D3D"/>
+    <w:multiLevelType w:val="hybridMultilevel"/>
+    <w:tmpl w:val="E6F629F2"/>
+    <w:lvl w:ilvl="0" w:tplc="040E0001">
+      <w:start w:val="1"/>
+      <w:numFmt w:val="bullet"/>
+      <w:lvlText w:val=""/>
+      <w:lvlJc w:val="left"/>
+      <w:pPr>
+        <w:ind w:left="720" w:hanging="360"/>
+      </w:pPr>
+      <w:rPr>
+        <w:rFonts w:ascii="Symbol" w:hAnsi="Symbol" w:hint="default"/>
+      </w:rPr>
+    </w:lvl>
+    <w:lvl w:ilvl="1" w:tplc="040E0003" w:tentative="1">
+      <w:start w:val="1"/>
+      <w:numFmt w:val="bullet"/>
+      <w:lvlText w:val="o"/>
+      <w:lvlJc w:val="left"/>
+      <w:pPr>
+        <w:ind w:left="1440" w:hanging="360"/>
+      </w:pPr>
+      <w:rPr>
+        <w:rFonts w:ascii="Courier New" w:hAnsi="Courier New" w:cs="Courier New" w:hint="default"/>
+      </w:rPr>
+    </w:lvl>
+    <w:lvl w:ilvl="2" w:tplc="040E0005" w:tentative="1">
+      <w:start w:val="1"/>
+      <w:numFmt w:val="bullet"/>
+      <w:lvlText w:val=""/>
+      <w:lvlJc w:val="left"/>
+      <w:pPr>
+        <w:ind w:left="2160" w:hanging="360"/>
+      </w:pPr>
+      <w:rPr>
+        <w:rFonts w:ascii="Wingdings" w:hAnsi="Wingdings" w:hint="default"/>
+      </w:rPr>
+    </w:lvl>
+    <w:lvl w:ilvl="3" w:tplc="040E0001" w:tentative="1">
+      <w:start w:val="1"/>
+      <w:numFmt w:val="bullet"/>
+      <w:lvlText w:val=""/>
+      <w:lvlJc w:val="left"/>
+      <w:pPr>
+        <w:ind w:left="2880" w:hanging="360"/>
+      </w:pPr>
+      <w:rPr>
+        <w:rFonts w:ascii="Symbol" w:hAnsi="Symbol" w:hint="default"/>
+      </w:rPr>
+    </w:lvl>
+    <w:lvl w:ilvl="4" w:tplc="040E0003" w:tentative="1">
+      <w:start w:val="1"/>
+      <w:numFmt w:val="bullet"/>
+      <w:lvlText w:val="o"/>
+      <w:lvlJc w:val="left"/>
+      <w:pPr>
+        <w:ind w:left="3600" w:hanging="360"/>
+      </w:pPr>
+      <w:rPr>
+        <w:rFonts w:ascii="Courier New" w:hAnsi="Courier New" w:cs="Courier New" w:hint="default"/>
+      </w:rPr>
+    </w:lvl>
+    <w:lvl w:ilvl="5" w:tplc="040E0005" w:tentative="1">
+      <w:start w:val="1"/>
+      <w:numFmt w:val="bullet"/>
+      <w:lvlText w:val=""/>
+      <w:lvlJc w:val="left"/>
+      <w:pPr>
+        <w:ind w:left="4320" w:hanging="360"/>
+      </w:pPr>
+      <w:rPr>
+        <w:rFonts w:ascii="Wingdings" w:hAnsi="Wingdings" w:hint="default"/>
+      </w:rPr>
+    </w:lvl>
+    <w:lvl w:ilvl="6" w:tplc="040E0001" w:tentative="1">
+      <w:start w:val="1"/>
+      <w:numFmt w:val="bullet"/>
+      <w:lvlText w:val=""/>
+      <w:lvlJc w:val="left"/>
+      <w:pPr>
+        <w:ind w:left="5040" w:hanging="360"/>
+      </w:pPr>
+      <w:rPr>
+        <w:rFonts w:ascii="Symbol" w:hAnsi="Symbol" w:hint="default"/>
+      </w:rPr>
+    </w:lvl>
+    <w:lvl w:ilvl="7" w:tplc="040E0003" w:tentative="1">
+      <w:start w:val="1"/>
+      <w:numFmt w:val="bullet"/>
+      <w:lvlText w:val="o"/>
+      <w:lvlJc w:val="left"/>
+      <w:pPr>
+        <w:ind w:left="5760" w:hanging="360"/>
+      </w:pPr>
+      <w:rPr>
+        <w:rFonts w:ascii="Courier New" w:hAnsi="Courier New" w:cs="Courier New" w:hint="default"/>
+      </w:rPr>
+    </w:lvl>
+    <w:lvl w:ilvl="8" w:tplc="040E0005" w:tentative="1">
+      <w:start w:val="1"/>
+      <w:numFmt w:val="bullet"/>
+      <w:lvlText w:val=""/>
+      <w:lvlJc w:val="left"/>
+      <w:pPr>
+        <w:ind w:left="6480" w:hanging="360"/>
+      </w:pPr>
+      <w:rPr>
+        <w:rFonts w:ascii="Wingdings" w:hAnsi="Wingdings" w:hint="default"/>
+      </w:rPr>
+    </w:lvl>
+  </w:abstractNum>
+  <w:abstractNum w:abstractNumId="29" w15:restartNumberingAfterBreak="0">
     <w:nsid w:val="5F701E11"/>
     <w:multiLevelType w:val="hybridMultilevel"/>
     <w:tmpl w:val="5B7895E2"/>
@@ -25678,7 +25602,7 @@
       </w:rPr>
     </w:lvl>
   </w:abstractNum>
-  <w:abstractNum w:abstractNumId="28" w15:restartNumberingAfterBreak="0">
+  <w:abstractNum w:abstractNumId="30" w15:restartNumberingAfterBreak="0">
     <w:nsid w:val="6358745F"/>
     <w:multiLevelType w:val="hybridMultilevel"/>
     <w:tmpl w:val="48D8FB76"/>
@@ -25792,7 +25716,7 @@
       </w:rPr>
     </w:lvl>
   </w:abstractNum>
-  <w:abstractNum w:abstractNumId="29" w15:restartNumberingAfterBreak="0">
+  <w:abstractNum w:abstractNumId="31" w15:restartNumberingAfterBreak="0">
     <w:nsid w:val="67F5022B"/>
     <w:multiLevelType w:val="hybridMultilevel"/>
     <w:tmpl w:val="3AD8B8F0"/>
@@ -25905,7 +25829,7 @@
       </w:rPr>
     </w:lvl>
   </w:abstractNum>
-  <w:abstractNum w:abstractNumId="30" w15:restartNumberingAfterBreak="0">
+  <w:abstractNum w:abstractNumId="32" w15:restartNumberingAfterBreak="0">
     <w:nsid w:val="68B25218"/>
     <w:multiLevelType w:val="hybridMultilevel"/>
     <w:tmpl w:val="8CD41F8C"/>
@@ -26018,7 +25942,7 @@
       </w:rPr>
     </w:lvl>
   </w:abstractNum>
-  <w:abstractNum w:abstractNumId="31" w15:restartNumberingAfterBreak="0">
+  <w:abstractNum w:abstractNumId="33" w15:restartNumberingAfterBreak="0">
     <w:nsid w:val="6A9E028D"/>
     <w:multiLevelType w:val="multilevel"/>
     <w:tmpl w:val="D9FAE6FC"/>
@@ -26105,7 +26029,7 @@
       </w:pPr>
     </w:lvl>
   </w:abstractNum>
-  <w:abstractNum w:abstractNumId="32" w15:restartNumberingAfterBreak="0">
+  <w:abstractNum w:abstractNumId="34" w15:restartNumberingAfterBreak="0">
     <w:nsid w:val="73F552CD"/>
     <w:multiLevelType w:val="hybridMultilevel"/>
     <w:tmpl w:val="948A09B0"/>
@@ -26218,7 +26142,7 @@
       </w:rPr>
     </w:lvl>
   </w:abstractNum>
-  <w:abstractNum w:abstractNumId="33" w15:restartNumberingAfterBreak="0">
+  <w:abstractNum w:abstractNumId="35" w15:restartNumberingAfterBreak="0">
     <w:nsid w:val="77541E04"/>
     <w:multiLevelType w:val="hybridMultilevel"/>
     <w:tmpl w:val="CF3E2272"/>
@@ -26332,7 +26256,7 @@
       </w:rPr>
     </w:lvl>
   </w:abstractNum>
-  <w:abstractNum w:abstractNumId="34" w15:restartNumberingAfterBreak="0">
+  <w:abstractNum w:abstractNumId="36" w15:restartNumberingAfterBreak="0">
     <w:nsid w:val="77B536B4"/>
     <w:multiLevelType w:val="hybridMultilevel"/>
     <w:tmpl w:val="A490AB52"/>
@@ -26445,7 +26369,7 @@
       </w:rPr>
     </w:lvl>
   </w:abstractNum>
-  <w:abstractNum w:abstractNumId="35" w15:restartNumberingAfterBreak="0">
+  <w:abstractNum w:abstractNumId="37" w15:restartNumberingAfterBreak="0">
     <w:nsid w:val="795C1F06"/>
     <w:multiLevelType w:val="hybridMultilevel"/>
     <w:tmpl w:val="D5829B20"/>
@@ -26531,7 +26455,7 @@
       </w:pPr>
     </w:lvl>
   </w:abstractNum>
-  <w:abstractNum w:abstractNumId="36" w15:restartNumberingAfterBreak="0">
+  <w:abstractNum w:abstractNumId="38" w15:restartNumberingAfterBreak="0">
     <w:nsid w:val="7A3D4664"/>
     <w:multiLevelType w:val="hybridMultilevel"/>
     <w:tmpl w:val="55A2B296"/>
@@ -26644,7 +26568,7 @@
       </w:rPr>
     </w:lvl>
   </w:abstractNum>
-  <w:abstractNum w:abstractNumId="37" w15:restartNumberingAfterBreak="0">
+  <w:abstractNum w:abstractNumId="39" w15:restartNumberingAfterBreak="0">
     <w:nsid w:val="7BB942F4"/>
     <w:multiLevelType w:val="hybridMultilevel"/>
     <w:tmpl w:val="871E24E2"/>
@@ -26764,43 +26688,43 @@
     <w:abstractNumId w:val="10"/>
   </w:num>
   <w:num w:numId="3" w16cid:durableId="2077973930">
-    <w:abstractNumId w:val="25"/>
+    <w:abstractNumId w:val="26"/>
   </w:num>
   <w:num w:numId="4" w16cid:durableId="42945551">
-    <w:abstractNumId w:val="31"/>
+    <w:abstractNumId w:val="33"/>
   </w:num>
   <w:num w:numId="5" w16cid:durableId="1342585905">
-    <w:abstractNumId w:val="19"/>
+    <w:abstractNumId w:val="20"/>
   </w:num>
   <w:num w:numId="6" w16cid:durableId="1140800910">
-    <w:abstractNumId w:val="16"/>
+    <w:abstractNumId w:val="17"/>
   </w:num>
   <w:num w:numId="7" w16cid:durableId="2094626592">
-    <w:abstractNumId w:val="23"/>
+    <w:abstractNumId w:val="24"/>
   </w:num>
   <w:num w:numId="8" w16cid:durableId="1369450653">
-    <w:abstractNumId w:val="36"/>
+    <w:abstractNumId w:val="38"/>
   </w:num>
   <w:num w:numId="9" w16cid:durableId="761343522">
-    <w:abstractNumId w:val="22"/>
+    <w:abstractNumId w:val="23"/>
   </w:num>
   <w:num w:numId="10" w16cid:durableId="1656911766">
     <w:abstractNumId w:val="5"/>
   </w:num>
   <w:num w:numId="11" w16cid:durableId="673143769">
-    <w:abstractNumId w:val="20"/>
+    <w:abstractNumId w:val="21"/>
   </w:num>
   <w:num w:numId="12" w16cid:durableId="1571036487">
-    <w:abstractNumId w:val="37"/>
+    <w:abstractNumId w:val="39"/>
   </w:num>
   <w:num w:numId="13" w16cid:durableId="1314603968">
-    <w:abstractNumId w:val="34"/>
+    <w:abstractNumId w:val="36"/>
   </w:num>
   <w:num w:numId="14" w16cid:durableId="518274463">
     <w:abstractNumId w:val="8"/>
   </w:num>
   <w:num w:numId="15" w16cid:durableId="627515435">
-    <w:abstractNumId w:val="18"/>
+    <w:abstractNumId w:val="19"/>
   </w:num>
   <w:num w:numId="16" w16cid:durableId="311640118">
     <w:abstractNumId w:val="12"/>
@@ -26815,19 +26739,19 @@
     <w:abstractNumId w:val="11"/>
   </w:num>
   <w:num w:numId="20" w16cid:durableId="1646006637">
-    <w:abstractNumId w:val="28"/>
+    <w:abstractNumId w:val="30"/>
   </w:num>
   <w:num w:numId="21" w16cid:durableId="1502895223">
-    <w:abstractNumId w:val="26"/>
+    <w:abstractNumId w:val="27"/>
   </w:num>
   <w:num w:numId="22" w16cid:durableId="1955820521">
     <w:abstractNumId w:val="3"/>
   </w:num>
   <w:num w:numId="23" w16cid:durableId="1629900023">
-    <w:abstractNumId w:val="33"/>
+    <w:abstractNumId w:val="35"/>
   </w:num>
   <w:num w:numId="24" w16cid:durableId="1005715707">
-    <w:abstractNumId w:val="21"/>
+    <w:abstractNumId w:val="22"/>
   </w:num>
   <w:num w:numId="25" w16cid:durableId="758402613">
     <w:abstractNumId w:val="2"/>
@@ -26839,28 +26763,28 @@
     <w:abstractNumId w:val="14"/>
   </w:num>
   <w:num w:numId="28" w16cid:durableId="485782873">
-    <w:abstractNumId w:val="35"/>
+    <w:abstractNumId w:val="37"/>
   </w:num>
   <w:num w:numId="29" w16cid:durableId="505287505">
+    <w:abstractNumId w:val="33"/>
+  </w:num>
+  <w:num w:numId="30" w16cid:durableId="1128627757">
+    <w:abstractNumId w:val="33"/>
+  </w:num>
+  <w:num w:numId="31" w16cid:durableId="1271279260">
+    <w:abstractNumId w:val="33"/>
+  </w:num>
+  <w:num w:numId="32" w16cid:durableId="999624977">
+    <w:abstractNumId w:val="29"/>
+  </w:num>
+  <w:num w:numId="33" w16cid:durableId="990255269">
+    <w:abstractNumId w:val="18"/>
+  </w:num>
+  <w:num w:numId="34" w16cid:durableId="628895919">
     <w:abstractNumId w:val="31"/>
   </w:num>
-  <w:num w:numId="30" w16cid:durableId="1128627757">
-    <w:abstractNumId w:val="31"/>
-  </w:num>
-  <w:num w:numId="31" w16cid:durableId="1271279260">
-    <w:abstractNumId w:val="31"/>
-  </w:num>
-  <w:num w:numId="32" w16cid:durableId="999624977">
-    <w:abstractNumId w:val="27"/>
-  </w:num>
-  <w:num w:numId="33" w16cid:durableId="990255269">
-    <w:abstractNumId w:val="17"/>
-  </w:num>
-  <w:num w:numId="34" w16cid:durableId="628895919">
-    <w:abstractNumId w:val="29"/>
-  </w:num>
   <w:num w:numId="35" w16cid:durableId="554778733">
-    <w:abstractNumId w:val="24"/>
+    <w:abstractNumId w:val="25"/>
   </w:num>
   <w:num w:numId="36" w16cid:durableId="1444417032">
     <w:abstractNumId w:val="7"/>
@@ -26869,13 +26793,19 @@
     <w:abstractNumId w:val="13"/>
   </w:num>
   <w:num w:numId="38" w16cid:durableId="1854759875">
-    <w:abstractNumId w:val="32"/>
+    <w:abstractNumId w:val="34"/>
   </w:num>
   <w:num w:numId="39" w16cid:durableId="2118257680">
-    <w:abstractNumId w:val="30"/>
+    <w:abstractNumId w:val="32"/>
   </w:num>
   <w:num w:numId="40" w16cid:durableId="1481770691">
     <w:abstractNumId w:val="15"/>
+  </w:num>
+  <w:num w:numId="41" w16cid:durableId="2102951364">
+    <w:abstractNumId w:val="16"/>
+  </w:num>
+  <w:num w:numId="42" w16cid:durableId="1570379275">
+    <w:abstractNumId w:val="28"/>
   </w:num>
   <w:numIdMacAtCleanup w:val="25"/>
 </w:numbering>

</xml_diff>

<commit_message>
Hibajavítások a teljes dokumentumban.
</commit_message>
<xml_diff>
--- a/Adorjan_Andras_G6I6ZQ_Projektmunka_II.docx
+++ b/Adorjan_Andras_G6I6ZQ_Projektmunka_II.docx
@@ -10679,6 +10679,7 @@
           <w:szCs w:val="52"/>
         </w:rPr>
       </w:pPr>
+      <w:proofErr w:type="spellStart"/>
       <w:r>
         <w:rPr>
           <w:rFonts w:cs="Times New Roman"/>
@@ -10687,7 +10688,18 @@
           <w:sz w:val="40"/>
           <w:szCs w:val="52"/>
         </w:rPr>
-        <w:t>Jánoki Lilla – G4O424</w:t>
+        <w:t>Jánoki</w:t>
+      </w:r>
+      <w:proofErr w:type="spellEnd"/>
+      <w:r>
+        <w:rPr>
+          <w:rFonts w:cs="Times New Roman"/>
+          <w:b/>
+          <w:color w:val="auto"/>
+          <w:sz w:val="40"/>
+          <w:szCs w:val="52"/>
+        </w:rPr>
+        <w:t xml:space="preserve"> Lilla – G4O424</w:t>
       </w:r>
     </w:p>
     <w:p>
@@ -10702,6 +10714,7 @@
           <w:szCs w:val="52"/>
         </w:rPr>
       </w:pPr>
+      <w:proofErr w:type="spellStart"/>
       <w:r>
         <w:rPr>
           <w:rFonts w:cs="Times New Roman"/>
@@ -10710,7 +10723,18 @@
           <w:sz w:val="40"/>
           <w:szCs w:val="52"/>
         </w:rPr>
-        <w:t>Nátz Kornél – JOO2S6</w:t>
+        <w:t>Nátz</w:t>
+      </w:r>
+      <w:proofErr w:type="spellEnd"/>
+      <w:r>
+        <w:rPr>
+          <w:rFonts w:cs="Times New Roman"/>
+          <w:b/>
+          <w:color w:val="auto"/>
+          <w:sz w:val="40"/>
+          <w:szCs w:val="52"/>
+        </w:rPr>
+        <w:t xml:space="preserve"> Kornél – JOO2S6</w:t>
       </w:r>
     </w:p>
     <w:p>
@@ -12287,7 +12311,7 @@
                 <w:sz w:val="28"/>
                 <w:szCs w:val="22"/>
               </w:rPr>
-              <w:t>9</w:t>
+              <w:t>10</w:t>
             </w:r>
             <w:r>
               <w:rPr>
@@ -12398,7 +12422,7 @@
                 <w:sz w:val="28"/>
                 <w:szCs w:val="22"/>
               </w:rPr>
-              <w:t>9</w:t>
+              <w:t>10</w:t>
             </w:r>
             <w:r>
               <w:rPr>
@@ -12509,7 +12533,7 @@
                 <w:sz w:val="28"/>
                 <w:szCs w:val="22"/>
               </w:rPr>
-              <w:t>9</w:t>
+              <w:t>10</w:t>
             </w:r>
             <w:r>
               <w:rPr>
@@ -12620,7 +12644,7 @@
                 <w:sz w:val="28"/>
                 <w:szCs w:val="22"/>
               </w:rPr>
-              <w:t>9</w:t>
+              <w:t>11</w:t>
             </w:r>
             <w:r>
               <w:rPr>
@@ -12731,7 +12755,7 @@
                 <w:sz w:val="28"/>
                 <w:szCs w:val="22"/>
               </w:rPr>
-              <w:t>10</w:t>
+              <w:t>12</w:t>
             </w:r>
             <w:r>
               <w:rPr>
@@ -12842,7 +12866,7 @@
                 <w:sz w:val="28"/>
                 <w:szCs w:val="22"/>
               </w:rPr>
-              <w:t>10</w:t>
+              <w:t>12</w:t>
             </w:r>
             <w:r>
               <w:rPr>
@@ -12953,7 +12977,7 @@
                 <w:sz w:val="28"/>
                 <w:szCs w:val="22"/>
               </w:rPr>
-              <w:t>10</w:t>
+              <w:t>13</w:t>
             </w:r>
             <w:r>
               <w:rPr>
@@ -13062,7 +13086,7 @@
                 <w:sz w:val="24"/>
                 <w:szCs w:val="24"/>
               </w:rPr>
-              <w:t>10</w:t>
+              <w:t>13</w:t>
             </w:r>
             <w:r>
               <w:rPr>
@@ -13171,7 +13195,7 @@
                 <w:sz w:val="24"/>
                 <w:szCs w:val="24"/>
               </w:rPr>
-              <w:t>10</w:t>
+              <w:t>13</w:t>
             </w:r>
             <w:r>
               <w:rPr>
@@ -13280,7 +13304,7 @@
                 <w:sz w:val="24"/>
                 <w:szCs w:val="24"/>
               </w:rPr>
-              <w:t>10</w:t>
+              <w:t>14</w:t>
             </w:r>
             <w:r>
               <w:rPr>
@@ -13391,7 +13415,7 @@
                 <w:sz w:val="28"/>
                 <w:szCs w:val="22"/>
               </w:rPr>
-              <w:t>10</w:t>
+              <w:t>14</w:t>
             </w:r>
             <w:r>
               <w:rPr>
@@ -13502,7 +13526,7 @@
                 <w:sz w:val="28"/>
                 <w:szCs w:val="22"/>
               </w:rPr>
-              <w:t>10</w:t>
+              <w:t>14</w:t>
             </w:r>
             <w:r>
               <w:rPr>
@@ -13613,7 +13637,7 @@
                 <w:sz w:val="28"/>
                 <w:szCs w:val="22"/>
               </w:rPr>
-              <w:t>10</w:t>
+              <w:t>15</w:t>
             </w:r>
             <w:r>
               <w:rPr>
@@ -13724,7 +13748,7 @@
                 <w:sz w:val="28"/>
                 <w:szCs w:val="22"/>
               </w:rPr>
-              <w:t>10</w:t>
+              <w:t>15</w:t>
             </w:r>
             <w:r>
               <w:rPr>
@@ -13835,7 +13859,7 @@
                 <w:sz w:val="28"/>
                 <w:szCs w:val="22"/>
               </w:rPr>
-              <w:t>10</w:t>
+              <w:t>15</w:t>
             </w:r>
             <w:r>
               <w:rPr>
@@ -13946,7 +13970,7 @@
                 <w:sz w:val="28"/>
                 <w:szCs w:val="22"/>
               </w:rPr>
-              <w:t>11</w:t>
+              <w:t>16</w:t>
             </w:r>
             <w:r>
               <w:rPr>
@@ -14057,7 +14081,7 @@
                 <w:sz w:val="28"/>
                 <w:szCs w:val="22"/>
               </w:rPr>
-              <w:t>11</w:t>
+              <w:t>16</w:t>
             </w:r>
             <w:r>
               <w:rPr>
@@ -14168,7 +14192,7 @@
                 <w:sz w:val="28"/>
                 <w:szCs w:val="22"/>
               </w:rPr>
-              <w:t>11</w:t>
+              <w:t>16</w:t>
             </w:r>
             <w:r>
               <w:rPr>
@@ -14279,7 +14303,7 @@
                 <w:sz w:val="28"/>
                 <w:szCs w:val="22"/>
               </w:rPr>
-              <w:t>11</w:t>
+              <w:t>16</w:t>
             </w:r>
             <w:r>
               <w:rPr>
@@ -14390,7 +14414,7 @@
                 <w:sz w:val="28"/>
                 <w:szCs w:val="22"/>
               </w:rPr>
-              <w:t>12</w:t>
+              <w:t>17</w:t>
             </w:r>
             <w:r>
               <w:rPr>
@@ -14501,7 +14525,7 @@
                 <w:sz w:val="28"/>
                 <w:szCs w:val="22"/>
               </w:rPr>
-              <w:t>12</w:t>
+              <w:t>17</w:t>
             </w:r>
             <w:r>
               <w:rPr>
@@ -14612,7 +14636,7 @@
                 <w:sz w:val="28"/>
                 <w:szCs w:val="22"/>
               </w:rPr>
-              <w:t>12</w:t>
+              <w:t>17</w:t>
             </w:r>
             <w:r>
               <w:rPr>
@@ -14723,7 +14747,7 @@
                 <w:sz w:val="28"/>
                 <w:szCs w:val="22"/>
               </w:rPr>
-              <w:t>14</w:t>
+              <w:t>19</w:t>
             </w:r>
             <w:r>
               <w:rPr>
@@ -14834,7 +14858,7 @@
                 <w:sz w:val="28"/>
                 <w:szCs w:val="22"/>
               </w:rPr>
-              <w:t>14</w:t>
+              <w:t>20</w:t>
             </w:r>
             <w:r>
               <w:rPr>
@@ -14945,7 +14969,7 @@
                 <w:sz w:val="28"/>
                 <w:szCs w:val="22"/>
               </w:rPr>
-              <w:t>14</w:t>
+              <w:t>20</w:t>
             </w:r>
             <w:r>
               <w:rPr>
@@ -15054,7 +15078,7 @@
                 <w:sz w:val="24"/>
                 <w:szCs w:val="24"/>
               </w:rPr>
-              <w:t>14</w:t>
+              <w:t>20</w:t>
             </w:r>
             <w:r>
               <w:rPr>
@@ -15163,7 +15187,7 @@
                 <w:sz w:val="24"/>
                 <w:szCs w:val="24"/>
               </w:rPr>
-              <w:t>14</w:t>
+              <w:t>20</w:t>
             </w:r>
             <w:r>
               <w:rPr>
@@ -15272,7 +15296,7 @@
                 <w:sz w:val="24"/>
                 <w:szCs w:val="24"/>
               </w:rPr>
-              <w:t>14</w:t>
+              <w:t>20</w:t>
             </w:r>
             <w:r>
               <w:rPr>
@@ -15383,7 +15407,7 @@
                 <w:sz w:val="28"/>
                 <w:szCs w:val="22"/>
               </w:rPr>
-              <w:t>14</w:t>
+              <w:t>21</w:t>
             </w:r>
             <w:r>
               <w:rPr>
@@ -15494,7 +15518,7 @@
                 <w:sz w:val="28"/>
                 <w:szCs w:val="22"/>
               </w:rPr>
-              <w:t>14</w:t>
+              <w:t>21</w:t>
             </w:r>
             <w:r>
               <w:rPr>
@@ -15664,7 +15688,15 @@
         <w:jc w:val="both"/>
       </w:pPr>
       <w:r>
-        <w:t>Megoldásunk egy webes felhasználói kliensből és egy távoli elérésű adatbázis szerverből fog állni. A tervezés során fontos szempont volt a biztonság, ezért megfontoltuk a háromrétegű architektúra kialakítását is, de végül elégségesnek találtuk a Google Firebase titkosítását, így a kétrétegű architektúra mellett döntöttük.</w:t>
+        <w:t xml:space="preserve">Megoldásunk egy webes felhasználói kliensből és egy távoli elérésű adatbázis szerverből fog állni. A tervezés során fontos szempont volt a biztonság, ezért megfontoltuk a háromrétegű architektúra kialakítását is, de végül elégségesnek találtuk a Google </w:t>
+      </w:r>
+      <w:proofErr w:type="spellStart"/>
+      <w:r>
+        <w:t>Firebase</w:t>
+      </w:r>
+      <w:proofErr w:type="spellEnd"/>
+      <w:r>
+        <w:t xml:space="preserve"> titkosítását, így a kétrétegű architektúra mellett döntöttük.</w:t>
       </w:r>
       <w:r>
         <w:t xml:space="preserve"> </w:t>
@@ -15713,7 +15745,15 @@
         <w:t>datbázisnak a korábban is említett</w:t>
       </w:r>
       <w:r>
-        <w:t xml:space="preserve"> Google Firebase </w:t>
+        <w:t xml:space="preserve"> Google </w:t>
+      </w:r>
+      <w:proofErr w:type="spellStart"/>
+      <w:r>
+        <w:t>Firebase</w:t>
+      </w:r>
+      <w:proofErr w:type="spellEnd"/>
+      <w:r>
+        <w:t xml:space="preserve"> </w:t>
       </w:r>
       <w:r>
         <w:t xml:space="preserve">rendszert </w:t>
@@ -15747,8 +15787,21 @@
         <w:t>ünk</w:t>
       </w:r>
       <w:r>
-        <w:t xml:space="preserve"> a Visual Studio Code</w:t>
-      </w:r>
+        <w:t xml:space="preserve"> a Visual </w:t>
+      </w:r>
+      <w:proofErr w:type="spellStart"/>
+      <w:r>
+        <w:t>Studio</w:t>
+      </w:r>
+      <w:proofErr w:type="spellEnd"/>
+      <w:r>
+        <w:t xml:space="preserve"> </w:t>
+      </w:r>
+      <w:proofErr w:type="spellStart"/>
+      <w:r>
+        <w:t>Code</w:t>
+      </w:r>
+      <w:proofErr w:type="spellEnd"/>
       <w:r>
         <w:t xml:space="preserve"> lesz.</w:t>
       </w:r>
@@ -15763,7 +15816,15 @@
         <w:jc w:val="both"/>
       </w:pPr>
       <w:r>
-        <w:t xml:space="preserve">A projektkezelés támogatására a Trello és a </w:t>
+        <w:t xml:space="preserve">A projektkezelés támogatására a </w:t>
+      </w:r>
+      <w:proofErr w:type="spellStart"/>
+      <w:r>
+        <w:t>Trello</w:t>
+      </w:r>
+      <w:proofErr w:type="spellEnd"/>
+      <w:r>
+        <w:t xml:space="preserve"> és a </w:t>
       </w:r>
       <w:r>
         <w:t xml:space="preserve">GitHub </w:t>
@@ -15782,13 +15843,29 @@
         <w:jc w:val="both"/>
       </w:pPr>
       <w:r>
-        <w:t>A chat alapú kommunikációra elsődlegesen az erre a célra létrehozott Messenger csoportban, a megbeszélések pedig Discord-on fognak történi. Amennyiben szükséges személyes találkozókat is szervez</w:t>
+        <w:t>A chat alapú kommunikációra elsődlegesen az erre a célra létrehozott Messenger csoportban, a megbeszélések pedig Discord-</w:t>
+      </w:r>
+      <w:proofErr w:type="spellStart"/>
+      <w:r>
+        <w:t>on</w:t>
+      </w:r>
+      <w:proofErr w:type="spellEnd"/>
+      <w:r>
+        <w:t xml:space="preserve"> fognak történi. Amennyiben szükséges személyes találkozókat is szervez</w:t>
       </w:r>
       <w:r>
         <w:t xml:space="preserve">ünk </w:t>
       </w:r>
       <w:r>
-        <w:t>és más kommunikációs platformokat (pl. Google Meet, Zoom) is bevon</w:t>
+        <w:t xml:space="preserve">és más kommunikációs platformokat (pl. Google </w:t>
+      </w:r>
+      <w:proofErr w:type="spellStart"/>
+      <w:r>
+        <w:t>Meet</w:t>
+      </w:r>
+      <w:proofErr w:type="spellEnd"/>
+      <w:r>
+        <w:t>, Zoom) is bevon</w:t>
       </w:r>
       <w:r>
         <w:t>unk</w:t>
@@ -15995,13 +16072,23 @@
                 <w:szCs w:val="20"/>
               </w:rPr>
             </w:pPr>
+            <w:proofErr w:type="spellStart"/>
             <w:r>
               <w:rPr>
                 <w:rFonts w:cs="Times New Roman"/>
                 <w:sz w:val="20"/>
                 <w:szCs w:val="20"/>
               </w:rPr>
-              <w:t>Jánoki Lilla</w:t>
+              <w:t>Jánoki</w:t>
+            </w:r>
+            <w:proofErr w:type="spellEnd"/>
+            <w:r>
+              <w:rPr>
+                <w:rFonts w:cs="Times New Roman"/>
+                <w:sz w:val="20"/>
+                <w:szCs w:val="20"/>
+              </w:rPr>
+              <w:t xml:space="preserve"> Lilla</w:t>
             </w:r>
           </w:p>
         </w:tc>
@@ -16020,13 +16107,23 @@
                 <w:szCs w:val="20"/>
               </w:rPr>
             </w:pPr>
+            <w:proofErr w:type="spellStart"/>
             <w:r>
               <w:rPr>
                 <w:rFonts w:cs="Times New Roman"/>
                 <w:sz w:val="20"/>
                 <w:szCs w:val="20"/>
               </w:rPr>
-              <w:t>Nátz Kornél</w:t>
+              <w:t>Nátz</w:t>
+            </w:r>
+            <w:proofErr w:type="spellEnd"/>
+            <w:r>
+              <w:rPr>
+                <w:rFonts w:cs="Times New Roman"/>
+                <w:sz w:val="20"/>
+                <w:szCs w:val="20"/>
+              </w:rPr>
+              <w:t xml:space="preserve"> Kornél</w:t>
             </w:r>
           </w:p>
         </w:tc>
@@ -16986,7 +17083,15 @@
         <w:t>r</w:t>
       </w:r>
       <w:r>
-        <w:t xml:space="preserve"> (Glossary)</w:t>
+        <w:t xml:space="preserve"> (</w:t>
+      </w:r>
+      <w:proofErr w:type="spellStart"/>
+      <w:r>
+        <w:t>Glossary</w:t>
+      </w:r>
+      <w:proofErr w:type="spellEnd"/>
+      <w:r>
+        <w:t>)</w:t>
       </w:r>
       <w:bookmarkEnd w:id="12"/>
       <w:r>
@@ -17008,14 +17113,21 @@
           <w:b/>
           <w:bCs/>
         </w:rPr>
-        <w:t>S</w:t>
+        <w:t>E</w:t>
       </w:r>
       <w:r>
         <w:rPr>
           <w:b/>
           <w:bCs/>
         </w:rPr>
-        <w:t>takeholder</w:t>
+        <w:t>XIF</w:t>
+      </w:r>
+      <w:r>
+        <w:rPr>
+          <w:b/>
+          <w:bCs/>
+        </w:rPr>
+        <w:t xml:space="preserve"> adat</w:t>
       </w:r>
       <w:r>
         <w:rPr>
@@ -17036,31 +17148,7 @@
         </w:rPr>
       </w:pPr>
       <w:r>
-        <w:t>A</w:t>
-      </w:r>
-      <w:r>
-        <w:t>z</w:t>
-      </w:r>
-      <w:r>
-        <w:t xml:space="preserve"> üzleti igényspecifikáci</w:t>
-      </w:r>
-      <w:r>
-        <w:t>ó</w:t>
-      </w:r>
-      <w:r>
-        <w:t xml:space="preserve"> a </w:t>
-      </w:r>
-      <w:r>
-        <w:t>résztvevő</w:t>
-      </w:r>
-      <w:r>
-        <w:t>je</w:t>
-      </w:r>
-      <w:r>
-        <w:t>.</w:t>
-      </w:r>
-      <w:r>
-        <w:t xml:space="preserve"> </w:t>
+        <w:t xml:space="preserve">Magyarázat. </w:t>
       </w:r>
     </w:p>
     <w:p>
@@ -17079,29 +17167,17 @@
         <w:pStyle w:val="Szvegtrzs"/>
         <w:spacing w:line="360" w:lineRule="auto"/>
         <w:jc w:val="both"/>
-      </w:pPr>
-      <w:r>
         <w:rPr>
           <w:b/>
           <w:bCs/>
         </w:rPr>
-        <w:t>Use-Case diagram</w:t>
-      </w:r>
-      <w:r>
-        <w:t xml:space="preserve"> </w:t>
-      </w:r>
-    </w:p>
-    <w:p>
-      <w:pPr>
-        <w:pStyle w:val="Szvegtrzs"/>
-        <w:spacing w:line="360" w:lineRule="auto"/>
-        <w:jc w:val="both"/>
-      </w:pPr>
-      <w:r>
-        <w:t>Magyarul használati eset diagramként is ismert, a felhasználó és a rendszer közti lehetséges interakciók grafikus ábrázolására használt módszer. A Use-Case diagram különböző használati eseteket és különböző típusú felhasználókat mutat be, gyakran más típusú diagramok is kísérik. Az egyes eseteket körök vagy ellipszisek jelölik. Az aktort (azaz a felhasználót) pálcikafigurákként ábrázolja.</w:t>
-      </w:r>
-      <w:r>
-        <w:t xml:space="preserve"> </w:t>
+      </w:pPr>
+      <w:r>
+        <w:rPr>
+          <w:b/>
+          <w:bCs/>
+        </w:rPr>
+        <w:t xml:space="preserve">Gyújtótávolság </w:t>
       </w:r>
     </w:p>
     <w:p>
@@ -17114,50 +17190,9 @@
           <w:bCs/>
         </w:rPr>
       </w:pPr>
-    </w:p>
-    <w:p>
-      <w:pPr>
-        <w:pStyle w:val="Szvegtrzs"/>
-        <w:pageBreakBefore/>
-        <w:spacing w:line="360" w:lineRule="auto"/>
-        <w:jc w:val="both"/>
-        <w:rPr>
-          <w:b/>
-          <w:bCs/>
-        </w:rPr>
-      </w:pPr>
-      <w:r>
-        <w:rPr>
-          <w:b/>
-          <w:bCs/>
-        </w:rPr>
-        <w:lastRenderedPageBreak/>
-        <w:t>Aktor</w:t>
-      </w:r>
-      <w:r>
-        <w:rPr>
-          <w:b/>
-          <w:bCs/>
-        </w:rPr>
-        <w:t xml:space="preserve"> </w:t>
-      </w:r>
-    </w:p>
-    <w:p>
-      <w:pPr>
-        <w:pStyle w:val="Szvegtrzs"/>
-        <w:spacing w:line="360" w:lineRule="auto"/>
-        <w:jc w:val="both"/>
-      </w:pPr>
-      <w:r>
-        <w:t xml:space="preserve">Use-Case diagramban egy szerepkört, a rendszer egy felhasználóját reprezentálja. </w:t>
-      </w:r>
-    </w:p>
-    <w:p>
-      <w:pPr>
-        <w:pStyle w:val="Szvegtrzs"/>
-        <w:spacing w:line="360" w:lineRule="auto"/>
-        <w:jc w:val="both"/>
-      </w:pPr>
+      <w:r>
+        <w:t xml:space="preserve">Magyarázat. </w:t>
+      </w:r>
     </w:p>
     <w:p>
       <w:pPr>
@@ -17169,33 +17204,6 @@
           <w:bCs/>
         </w:rPr>
       </w:pPr>
-      <w:r>
-        <w:rPr>
-          <w:b/>
-          <w:bCs/>
-        </w:rPr>
-        <w:t xml:space="preserve">SWOT analízis </w:t>
-      </w:r>
-    </w:p>
-    <w:p>
-      <w:pPr>
-        <w:pStyle w:val="Szvegtrzs"/>
-        <w:spacing w:line="360" w:lineRule="auto"/>
-        <w:jc w:val="both"/>
-      </w:pPr>
-      <w:r>
-        <w:t>A SWOT analízis (vagy más néven mátrix) egy stratégiai tervezési és stratégiai irányítási elemzéshez használt technika, mely segít egy személynek vagy szervezetnek abban, hogy azonosítani tudják a versenytásakkal szembeni vagy a projekttervezéssel kapcsolatos erősségeket, gyengeségeket, lehetőségeket vagy veszélyeket.</w:t>
-      </w:r>
-      <w:r>
-        <w:t xml:space="preserve"> </w:t>
-      </w:r>
-    </w:p>
-    <w:p>
-      <w:pPr>
-        <w:pStyle w:val="Szvegtrzs"/>
-        <w:spacing w:line="360" w:lineRule="auto"/>
-        <w:jc w:val="both"/>
-      </w:pPr>
     </w:p>
     <w:p>
       <w:pPr>
@@ -17207,33 +17215,22 @@
           <w:bCs/>
         </w:rPr>
       </w:pPr>
+      <w:proofErr w:type="spellStart"/>
       <w:r>
         <w:rPr>
           <w:b/>
           <w:bCs/>
         </w:rPr>
-        <w:t xml:space="preserve">TCO </w:t>
-      </w:r>
-    </w:p>
-    <w:p>
-      <w:pPr>
-        <w:pStyle w:val="Szvegtrzs"/>
-        <w:spacing w:line="360" w:lineRule="auto"/>
-        <w:jc w:val="both"/>
-      </w:pPr>
-      <w:r>
-        <w:t>A TCO (Total Cost of Ownership) egy pénzügyi becslés, melynek célja, hogy segítse a vásárlók és a tulajdonosok számára meghatározni egy termék vagy szolgáltatás közvetlen és közvetett költségeit. Ez egy vezetői számviteli eszköz, mely a teljes költségszámításhoz vagy akár az ökológiai, gazdasági számításokhoz is alkalmazható, beleértve a társadalmi költségeket is.</w:t>
-      </w:r>
-      <w:r>
-        <w:t xml:space="preserve"> </w:t>
-      </w:r>
-    </w:p>
-    <w:p>
-      <w:pPr>
-        <w:pStyle w:val="Szvegtrzs"/>
-        <w:spacing w:line="360" w:lineRule="auto"/>
-        <w:jc w:val="both"/>
-      </w:pPr>
+        <w:t>Vintage</w:t>
+      </w:r>
+      <w:proofErr w:type="spellEnd"/>
+      <w:r>
+        <w:rPr>
+          <w:b/>
+          <w:bCs/>
+        </w:rPr>
+        <w:t xml:space="preserve"> objektív </w:t>
+      </w:r>
     </w:p>
     <w:p>
       <w:pPr>
@@ -17246,72 +17243,8 @@
         </w:rPr>
       </w:pPr>
       <w:r>
-        <w:rPr>
-          <w:b/>
-          <w:bCs/>
-        </w:rPr>
-        <w:t xml:space="preserve">Egyed-kapcsolat diagram </w:t>
-      </w:r>
-    </w:p>
-    <w:p>
-      <w:pPr>
-        <w:pStyle w:val="Szvegtrzs"/>
-        <w:spacing w:line="360" w:lineRule="auto"/>
-        <w:jc w:val="both"/>
-      </w:pPr>
-      <w:r>
-        <w:t>Az egyed-kapcsolati modell (vagy ER-modell) egy adott tudásterületen belüli, egymással összefüggő dolgokat ír le. Egy alapvető ER-modell egyed-típusokból áll (amelyek osztályozzák az érdekes dolgokat), és meghatározza az egyedek (ezen egyed-típusok példányai) között létező kapcsolatokat. A szoftverfejlesztésben az ER-modellt általában azért alkotják meg, hogy ábrázolja azokat a dolgokat, amelyekre az üzleti folyamatok végrehajtásához egy vállalkozásnak emlékeznie kell. Következésképpen az ER-modell egy absztrakt adatmodellé válik, amely egy olyan adat- vagy információs struktúrát határoz meg, amely egy adatbázisban, jellemzően egy relációs adatbázisban implementálható</w:t>
-      </w:r>
-      <w:r>
-        <w:t xml:space="preserve">. </w:t>
-      </w:r>
-    </w:p>
-    <w:p>
-      <w:pPr>
-        <w:pStyle w:val="Szvegtrzs"/>
-        <w:spacing w:line="360" w:lineRule="auto"/>
-        <w:jc w:val="both"/>
-      </w:pPr>
-    </w:p>
-    <w:p>
-      <w:pPr>
-        <w:pStyle w:val="Szvegtrzs"/>
-        <w:pageBreakBefore/>
-        <w:spacing w:line="360" w:lineRule="auto"/>
-        <w:jc w:val="both"/>
-        <w:rPr>
-          <w:b/>
-          <w:bCs/>
-        </w:rPr>
-      </w:pPr>
-      <w:r>
-        <w:rPr>
-          <w:b/>
-          <w:bCs/>
-        </w:rPr>
-        <w:lastRenderedPageBreak/>
-        <w:t xml:space="preserve">Tárolt eljárás </w:t>
-      </w:r>
-    </w:p>
-    <w:p>
-      <w:pPr>
-        <w:pStyle w:val="Szvegtrzs"/>
-        <w:spacing w:line="360" w:lineRule="auto"/>
-        <w:jc w:val="both"/>
-      </w:pPr>
-      <w:r>
-        <w:t>A tárolt eljárás a strukturált lekérdezési nyelv (SQL) utasítások gyűjteménye a hozzá rendelt névvel. Ezeket a tárolt eljárásokat egy relációs adatbázis-kezelő rendszerben (RDBMS) tárolják. Tehát lehetséges az eljárás többszörös meghívása, amely csökkenti a végrehajtási időt. Az adatok eljárásokkal módosíthatók, és a fő előnye az, hogy nem kapcsolódnak egy adott alkalmazáshoz.</w:t>
-      </w:r>
-      <w:r>
-        <w:t xml:space="preserve"> </w:t>
-      </w:r>
-    </w:p>
-    <w:p>
-      <w:pPr>
-        <w:pStyle w:val="Szvegtrzs"/>
-        <w:spacing w:line="360" w:lineRule="auto"/>
-        <w:jc w:val="both"/>
-      </w:pPr>
+        <w:t xml:space="preserve">Magyarázat. </w:t>
+      </w:r>
     </w:p>
     <w:p>
       <w:pPr>
@@ -17323,23 +17256,6 @@
           <w:bCs/>
         </w:rPr>
       </w:pPr>
-      <w:r>
-        <w:rPr>
-          <w:b/>
-          <w:bCs/>
-        </w:rPr>
-        <w:t xml:space="preserve">GUI </w:t>
-      </w:r>
-    </w:p>
-    <w:p>
-      <w:pPr>
-        <w:pStyle w:val="Szvegtrzs"/>
-        <w:spacing w:line="360" w:lineRule="auto"/>
-        <w:jc w:val="both"/>
-      </w:pPr>
-      <w:r>
-        <w:t>A grafikus felhasználói felület vagy grafikus felhasználói interfész (angolul graphical user interface, röviden GUI) a számítástechnikában olyan, a számítógép és ember közti kapcsolatot megvalósító elemek összessége, melyek a monitor képernyőjén szöveges és grafikai elemek együtteseként jelennek meg. A grafikus felhasználói felületeken alapvető szerepe van a mutatóeszközök, például az egér használatának, amelyekkel a grafikus felület elemei intuitív módon, a fizikai világ egyfajta modelljeként kezelhetők.</w:t>
-      </w:r>
     </w:p>
     <w:p>
       <w:pPr>
@@ -17351,6 +17267,13 @@
           <w:bCs/>
         </w:rPr>
       </w:pPr>
+      <w:r>
+        <w:rPr>
+          <w:b/>
+          <w:bCs/>
+        </w:rPr>
+        <w:t xml:space="preserve">Expozíció </w:t>
+      </w:r>
     </w:p>
     <w:p>
       <w:pPr>
@@ -17363,29 +17286,8 @@
         </w:rPr>
       </w:pPr>
       <w:r>
-        <w:rPr>
-          <w:b/>
-          <w:bCs/>
-        </w:rPr>
-        <w:t>Elsődleges kulcs</w:t>
-      </w:r>
-    </w:p>
-    <w:p>
-      <w:pPr>
-        <w:pStyle w:val="Szvegtrzs"/>
-        <w:spacing w:line="360" w:lineRule="auto"/>
-        <w:jc w:val="both"/>
-      </w:pPr>
-      <w:r>
-        <w:t>Egy relációs adatbázis használatakor minden táblában meg kell jelölni, hogy melyik mező, vagy melyik mezők együttesen az elsődleges kulcsok. Az elsődleges kulcs minden rekordban egyedi.</w:t>
-      </w:r>
-    </w:p>
-    <w:p>
-      <w:pPr>
-        <w:pStyle w:val="Szvegtrzs"/>
-        <w:spacing w:line="360" w:lineRule="auto"/>
-        <w:jc w:val="both"/>
-      </w:pPr>
+        <w:t xml:space="preserve">Magyarázat. </w:t>
+      </w:r>
     </w:p>
     <w:p>
       <w:pPr>
@@ -17397,6 +17299,199 @@
           <w:bCs/>
         </w:rPr>
       </w:pPr>
+    </w:p>
+    <w:p>
+      <w:pPr>
+        <w:pStyle w:val="Szvegtrzs"/>
+        <w:spacing w:line="360" w:lineRule="auto"/>
+        <w:jc w:val="both"/>
+        <w:rPr>
+          <w:b/>
+          <w:bCs/>
+        </w:rPr>
+      </w:pPr>
+      <w:proofErr w:type="spellStart"/>
+      <w:r>
+        <w:rPr>
+          <w:b/>
+          <w:bCs/>
+        </w:rPr>
+        <w:t>Stakeholder</w:t>
+      </w:r>
+      <w:proofErr w:type="spellEnd"/>
+      <w:r>
+        <w:rPr>
+          <w:b/>
+          <w:bCs/>
+        </w:rPr>
+        <w:t xml:space="preserve"> </w:t>
+      </w:r>
+    </w:p>
+    <w:p>
+      <w:pPr>
+        <w:pStyle w:val="Szvegtrzs"/>
+        <w:spacing w:line="360" w:lineRule="auto"/>
+        <w:jc w:val="both"/>
+        <w:rPr>
+          <w:b/>
+          <w:bCs/>
+        </w:rPr>
+      </w:pPr>
+      <w:r>
+        <w:t>A</w:t>
+      </w:r>
+      <w:r>
+        <w:t xml:space="preserve">z üzleti igényspecifikáció a </w:t>
+      </w:r>
+      <w:r>
+        <w:t>résztvevő</w:t>
+      </w:r>
+      <w:r>
+        <w:t xml:space="preserve">je. </w:t>
+      </w:r>
+    </w:p>
+    <w:p>
+      <w:pPr>
+        <w:pStyle w:val="Szvegtrzs"/>
+        <w:spacing w:line="360" w:lineRule="auto"/>
+        <w:jc w:val="both"/>
+        <w:rPr>
+          <w:b/>
+          <w:bCs/>
+        </w:rPr>
+      </w:pPr>
+    </w:p>
+    <w:p>
+      <w:pPr>
+        <w:pStyle w:val="Szvegtrzs"/>
+        <w:spacing w:line="360" w:lineRule="auto"/>
+        <w:jc w:val="both"/>
+        <w:rPr>
+          <w:b/>
+          <w:bCs/>
+        </w:rPr>
+      </w:pPr>
+      <w:r>
+        <w:rPr>
+          <w:b/>
+          <w:bCs/>
+        </w:rPr>
+        <w:t xml:space="preserve">Nyers fénykép </w:t>
+      </w:r>
+    </w:p>
+    <w:p>
+      <w:pPr>
+        <w:pStyle w:val="Szvegtrzs"/>
+        <w:spacing w:line="360" w:lineRule="auto"/>
+        <w:jc w:val="both"/>
+        <w:rPr>
+          <w:b/>
+          <w:bCs/>
+        </w:rPr>
+      </w:pPr>
+      <w:r>
+        <w:t xml:space="preserve">Magyarázat. </w:t>
+      </w:r>
+    </w:p>
+    <w:p>
+      <w:pPr>
+        <w:pStyle w:val="Szvegtrzs"/>
+        <w:spacing w:line="360" w:lineRule="auto"/>
+        <w:jc w:val="both"/>
+        <w:rPr>
+          <w:b/>
+          <w:bCs/>
+        </w:rPr>
+      </w:pPr>
+    </w:p>
+    <w:p>
+      <w:pPr>
+        <w:pStyle w:val="Szvegtrzs"/>
+        <w:spacing w:line="360" w:lineRule="auto"/>
+        <w:jc w:val="both"/>
+        <w:rPr>
+          <w:b/>
+          <w:bCs/>
+        </w:rPr>
+      </w:pPr>
+      <w:r>
+        <w:rPr>
+          <w:b/>
+          <w:bCs/>
+        </w:rPr>
+        <w:t xml:space="preserve">Vaku </w:t>
+      </w:r>
+    </w:p>
+    <w:p>
+      <w:pPr>
+        <w:pStyle w:val="Szvegtrzs"/>
+        <w:spacing w:line="360" w:lineRule="auto"/>
+        <w:jc w:val="both"/>
+        <w:rPr>
+          <w:b/>
+          <w:bCs/>
+        </w:rPr>
+      </w:pPr>
+      <w:r>
+        <w:t xml:space="preserve">Magyarázat. </w:t>
+      </w:r>
+    </w:p>
+    <w:p>
+      <w:pPr>
+        <w:pStyle w:val="Szvegtrzs"/>
+        <w:spacing w:line="360" w:lineRule="auto"/>
+        <w:jc w:val="both"/>
+        <w:rPr>
+          <w:b/>
+          <w:bCs/>
+        </w:rPr>
+      </w:pPr>
+    </w:p>
+    <w:p>
+      <w:pPr>
+        <w:pStyle w:val="Szvegtrzs"/>
+        <w:spacing w:line="360" w:lineRule="auto"/>
+        <w:jc w:val="both"/>
+        <w:rPr>
+          <w:b/>
+          <w:bCs/>
+        </w:rPr>
+      </w:pPr>
+      <w:r>
+        <w:rPr>
+          <w:b/>
+          <w:bCs/>
+        </w:rPr>
+        <w:t>Elsődleges kulcs</w:t>
+      </w:r>
+    </w:p>
+    <w:p>
+      <w:pPr>
+        <w:pStyle w:val="Szvegtrzs"/>
+        <w:spacing w:line="360" w:lineRule="auto"/>
+        <w:jc w:val="both"/>
+      </w:pPr>
+      <w:r>
+        <w:t>Egy relációs adatbázis használatakor minden táblában meg kell jelölni, hogy melyik mező, vagy melyik mezők együttesen az elsődleges kulcsok. Az elsődleges kulcs minden rekordban egyedi.</w:t>
+      </w:r>
+    </w:p>
+    <w:p>
+      <w:pPr>
+        <w:pStyle w:val="Szvegtrzs"/>
+        <w:spacing w:line="360" w:lineRule="auto"/>
+        <w:jc w:val="both"/>
+      </w:pPr>
+    </w:p>
+    <w:p>
+      <w:pPr>
+        <w:pStyle w:val="Szvegtrzs"/>
+        <w:spacing w:line="360" w:lineRule="auto"/>
+        <w:jc w:val="both"/>
+        <w:rPr>
+          <w:b/>
+          <w:bCs/>
+        </w:rPr>
+      </w:pPr>
       <w:r>
         <w:rPr>
           <w:b/>
@@ -17413,6 +17508,137 @@
       </w:pPr>
       <w:r>
         <w:t>Az idegen kulcs olyan oszlop, amelyet a másik táblázatban elsődleges kulcsnak neveznek, azaz a táblázat elsődleges kulcsa idegen kulcsnak nevezhető egy másik táblázatban. Lehet, hogy az idegen kulcs duplikált &amp; NULL értékeket tartalmaz, ha a NULL értékeket elfogadják.</w:t>
+      </w:r>
+    </w:p>
+    <w:p>
+      <w:pPr>
+        <w:pStyle w:val="Szvegtrzs"/>
+        <w:spacing w:line="360" w:lineRule="auto"/>
+        <w:jc w:val="both"/>
+        <w:rPr>
+          <w:b/>
+          <w:bCs/>
+        </w:rPr>
+      </w:pPr>
+    </w:p>
+    <w:p>
+      <w:pPr>
+        <w:pStyle w:val="Szvegtrzs"/>
+        <w:spacing w:line="360" w:lineRule="auto"/>
+        <w:jc w:val="both"/>
+        <w:rPr>
+          <w:b/>
+          <w:bCs/>
+        </w:rPr>
+      </w:pPr>
+      <w:r>
+        <w:rPr>
+          <w:b/>
+          <w:bCs/>
+        </w:rPr>
+        <w:t xml:space="preserve">Adatmodell </w:t>
+      </w:r>
+    </w:p>
+    <w:p>
+      <w:pPr>
+        <w:pStyle w:val="Szvegtrzs"/>
+        <w:spacing w:line="360" w:lineRule="auto"/>
+        <w:jc w:val="both"/>
+        <w:rPr>
+          <w:b/>
+          <w:bCs/>
+        </w:rPr>
+      </w:pPr>
+      <w:r>
+        <w:t xml:space="preserve">Magyarázat. </w:t>
+      </w:r>
+    </w:p>
+    <w:p>
+      <w:pPr>
+        <w:pStyle w:val="Szvegtrzs"/>
+        <w:spacing w:line="360" w:lineRule="auto"/>
+        <w:jc w:val="both"/>
+        <w:rPr>
+          <w:b/>
+          <w:bCs/>
+        </w:rPr>
+      </w:pPr>
+    </w:p>
+    <w:p>
+      <w:pPr>
+        <w:pStyle w:val="Szvegtrzs"/>
+        <w:spacing w:line="360" w:lineRule="auto"/>
+        <w:jc w:val="both"/>
+        <w:rPr>
+          <w:b/>
+          <w:bCs/>
+        </w:rPr>
+      </w:pPr>
+      <w:r>
+        <w:rPr>
+          <w:b/>
+          <w:bCs/>
+        </w:rPr>
+        <w:t xml:space="preserve">Egyed-kapcsolat diagram </w:t>
+      </w:r>
+    </w:p>
+    <w:p>
+      <w:pPr>
+        <w:pStyle w:val="Szvegtrzs"/>
+        <w:spacing w:line="360" w:lineRule="auto"/>
+        <w:jc w:val="both"/>
+      </w:pPr>
+      <w:r>
+        <w:t xml:space="preserve">Az egyed-kapcsolati modell (vagy ER-modell) egy adott tudásterületen belüli, egymással összefüggő dolgokat ír le. Egy alapvető ER-modell egyed-típusokból áll (amelyek osztályozzák az érdekes dolgokat), és meghatározza az </w:t>
+      </w:r>
+      <w:proofErr w:type="spellStart"/>
+      <w:r>
+        <w:t>egyedek</w:t>
+      </w:r>
+      <w:proofErr w:type="spellEnd"/>
+      <w:r>
+        <w:t xml:space="preserve"> (ezen egyed-típusok példányai) között létező kapcsolatokat. A szoftverfejlesztésben az ER-modellt általában azért alkotják meg, hogy ábrázolja azokat a dolgokat, amelyekre az üzleti folyamatok végrehajtásához egy vállalkozásnak emlékeznie kell. Következésképpen az ER-modell egy absztrakt adatmodellé válik, amely egy olyan adat- vagy információs struktúrát határoz meg, amely egy adatbázisban, jellemzően egy relációs adatbázisban implementálható</w:t>
+      </w:r>
+      <w:r>
+        <w:t xml:space="preserve">. </w:t>
+      </w:r>
+    </w:p>
+    <w:p>
+      <w:pPr>
+        <w:pStyle w:val="Szvegtrzs"/>
+        <w:spacing w:line="360" w:lineRule="auto"/>
+        <w:jc w:val="both"/>
+      </w:pPr>
+    </w:p>
+    <w:p>
+      <w:pPr>
+        <w:pStyle w:val="Szvegtrzs"/>
+        <w:spacing w:line="360" w:lineRule="auto"/>
+        <w:jc w:val="both"/>
+        <w:rPr>
+          <w:b/>
+          <w:bCs/>
+        </w:rPr>
+      </w:pPr>
+      <w:r>
+        <w:rPr>
+          <w:b/>
+          <w:bCs/>
+        </w:rPr>
+        <w:t xml:space="preserve">Tárolt eljárás </w:t>
+      </w:r>
+    </w:p>
+    <w:p>
+      <w:pPr>
+        <w:pStyle w:val="Szvegtrzs"/>
+        <w:spacing w:line="360" w:lineRule="auto"/>
+        <w:jc w:val="both"/>
+      </w:pPr>
+      <w:r>
+        <w:t>A tárolt eljárás a strukturált lekérdezési nyelv (SQL) utasítások gyűjteménye a hozzá rendelt névvel. Ezeket a tárolt eljárásokat egy relációs adatbázis-kezelő rendszerben (RDBMS) tárolják. Tehát lehetséges az eljárás többszörös meghívása, amely csökkenti a végrehajtási időt. Az adatok eljárásokkal módosíthatók, és a fő előnye az, hogy nem kapcsolódnak egy adott alkalmazáshoz.</w:t>
+      </w:r>
+      <w:r>
+        <w:t xml:space="preserve"> </w:t>
       </w:r>
     </w:p>
     <w:p>
@@ -17479,10 +17705,24 @@
         <w:jc w:val="both"/>
       </w:pPr>
       <w:r>
-        <w:t>A projektünk a fényképészeket/fotográfusokat célozza meg. A fényképek elkészültekor, egészen pontosan az exponáló gomb megnyomásakor, legyen az telefonnal vagy fényképezőgéppel készítve ún. EXIF</w:t>
-      </w:r>
-      <w:r>
-        <w:t xml:space="preserve"> meta</w:t>
+        <w:t xml:space="preserve">A projektünk a fényképészeket/fotográfusokat célozza meg. A fényképek </w:t>
+      </w:r>
+      <w:proofErr w:type="spellStart"/>
+      <w:r>
+        <w:t>elkészültekor</w:t>
+      </w:r>
+      <w:proofErr w:type="spellEnd"/>
+      <w:r>
+        <w:t>, egészen pontosan az exponáló gomb megnyomásakor, legyen az telefonnal vagy fényképezőgéppel készítve</w:t>
+      </w:r>
+      <w:r>
+        <w:t xml:space="preserve"> </w:t>
+      </w:r>
+      <w:r>
+        <w:t>EXIF</w:t>
+      </w:r>
+      <w:r>
+        <w:t xml:space="preserve"> </w:t>
       </w:r>
       <w:r>
         <w:t>adatok készülnek.</w:t>
@@ -17512,7 +17752,13 @@
         <w:t>.</w:t>
       </w:r>
       <w:r>
-        <w:t xml:space="preserve"> Így képszerkesztéskor könnyen kiolvashatjuk a kép EXIF adatai közül pl., hogy hány mm-es objektívvel készült el a kép.</w:t>
+        <w:t xml:space="preserve"> Így képszerkesztéskor könnyen kiolvashatjuk a kép EXIF adatai közül pl., hogy hány mm-es </w:t>
+      </w:r>
+      <w:r>
+        <w:t xml:space="preserve">gyújtótávolságú </w:t>
+      </w:r>
+      <w:r>
+        <w:t>objektívvel készült el a kép.</w:t>
       </w:r>
     </w:p>
     <w:p>
@@ -17550,7 +17796,15 @@
         <w:jc w:val="both"/>
       </w:pPr>
       <w:r>
-        <w:t>További probléma, hogy bizonyos fényképezőgép vázak és objektívek (pl. régi vintage objektívek) bajonett átalakító esetén nem rögzítenek egy képhez minden fontos EXIF adatot.</w:t>
+        <w:t xml:space="preserve">További probléma, hogy bizonyos fényképezőgép vázak és objektívek (pl. régi </w:t>
+      </w:r>
+      <w:proofErr w:type="spellStart"/>
+      <w:r>
+        <w:t>vintage</w:t>
+      </w:r>
+      <w:proofErr w:type="spellEnd"/>
+      <w:r>
+        <w:t xml:space="preserve"> objektívek) bajonett átalakító esetén nem rögzítenek egy képhez minden fontos EXIF adatot.</w:t>
       </w:r>
       <w:r>
         <w:t xml:space="preserve"> Ezt kiküszöbölő megoldá</w:t>
@@ -17595,6 +17849,7 @@
     </w:p>
     <w:p>
       <w:pPr>
+        <w:keepNext/>
         <w:jc w:val="center"/>
       </w:pPr>
       <w:r>
@@ -17646,6 +17901,80 @@
     </w:p>
     <w:p>
       <w:pPr>
+        <w:pStyle w:val="Kpalrs"/>
+        <w:jc w:val="center"/>
+        <w:rPr>
+          <w:rFonts w:ascii="Times New Roman" w:hAnsi="Times New Roman" w:cs="Times New Roman"/>
+          <w:b/>
+          <w:bCs/>
+          <w:i w:val="0"/>
+          <w:iCs w:val="0"/>
+        </w:rPr>
+      </w:pPr>
+      <w:r>
+        <w:rPr>
+          <w:rFonts w:ascii="Times New Roman" w:hAnsi="Times New Roman" w:cs="Times New Roman"/>
+          <w:b/>
+          <w:bCs/>
+          <w:i w:val="0"/>
+          <w:iCs w:val="0"/>
+        </w:rPr>
+        <w:fldChar w:fldCharType="begin"/>
+      </w:r>
+      <w:r>
+        <w:rPr>
+          <w:rFonts w:ascii="Times New Roman" w:hAnsi="Times New Roman" w:cs="Times New Roman"/>
+          <w:b/>
+          <w:bCs/>
+          <w:i w:val="0"/>
+          <w:iCs w:val="0"/>
+        </w:rPr>
+        <w:instrText xml:space="preserve"> SEQ ábra \* ARABIC </w:instrText>
+      </w:r>
+      <w:r>
+        <w:rPr>
+          <w:rFonts w:ascii="Times New Roman" w:hAnsi="Times New Roman" w:cs="Times New Roman"/>
+          <w:b/>
+          <w:bCs/>
+          <w:i w:val="0"/>
+          <w:iCs w:val="0"/>
+        </w:rPr>
+        <w:fldChar w:fldCharType="separate"/>
+      </w:r>
+      <w:r>
+        <w:rPr>
+          <w:rFonts w:ascii="Times New Roman" w:hAnsi="Times New Roman" w:cs="Times New Roman"/>
+          <w:b/>
+          <w:bCs/>
+          <w:i w:val="0"/>
+          <w:iCs w:val="0"/>
+          <w:noProof/>
+        </w:rPr>
+        <w:t>1</w:t>
+      </w:r>
+      <w:r>
+        <w:rPr>
+          <w:rFonts w:ascii="Times New Roman" w:hAnsi="Times New Roman" w:cs="Times New Roman"/>
+          <w:b/>
+          <w:bCs/>
+          <w:i w:val="0"/>
+          <w:iCs w:val="0"/>
+        </w:rPr>
+        <w:fldChar w:fldCharType="end"/>
+      </w:r>
+      <w:r>
+        <w:rPr>
+          <w:rFonts w:ascii="Times New Roman" w:hAnsi="Times New Roman" w:cs="Times New Roman"/>
+          <w:b/>
+          <w:bCs/>
+          <w:i w:val="0"/>
+          <w:iCs w:val="0"/>
+        </w:rPr>
+        <w:t>. ábra - A probléma folyamatábrája</w:t>
+      </w:r>
+    </w:p>
+    <w:p>
+      <w:pPr>
         <w:jc w:val="center"/>
       </w:pPr>
     </w:p>
@@ -17656,7 +17985,13 @@
         <w:jc w:val="both"/>
       </w:pPr>
       <w:r>
-        <w:t>Az xy. ábrán az expozíció (START) és a fájlkezelés (STOP) közti lehetséges kimentelek láthatók. A kiindulópont minden esetben az expozíció, hiszen az EXIF adatok kezeléséhez először létre kell jönnie egy fényképnek, melyen a későbbiekben dolgozhatunk. A folyamat célja az, hogy a fájlkezelés EXIF adatok használatával történhessen, ám ez a jelen rendszerben nem minden esetben lehetséges, esetleg nem a legjobb minőségben történik.</w:t>
+        <w:t xml:space="preserve">Az </w:t>
+      </w:r>
+      <w:r>
+        <w:t>1</w:t>
+      </w:r>
+      <w:r>
+        <w:t>. ábrán az expozíció (START) és a fájlkezelés (STOP) közti lehetséges kimentelek láthatók. A kiindulópont minden esetben az expozíció, hiszen az EXIF adatok kezeléséhez először létre kell jönnie egy fényképnek, melyen a későbbiekben dolgozhatunk. A folyamat célja az, hogy a fájlkezelés EXIF adatok használatával történhessen, ám ez a jelen rendszerben nem minden esetben lehetséges, esetleg nem a legjobb minőségben történik.</w:t>
       </w:r>
     </w:p>
     <w:p>
@@ -17676,11 +18011,11 @@
         <w:jc w:val="both"/>
       </w:pPr>
       <w:r>
-        <w:t xml:space="preserve">Amennyiben keletkeztek, meg kell állapítanunk, hogy ezen adatok helyesek-e, amennyiben igen, természetesen a folyamat lezártnak is tekinthető, hiszen képesek vagyunk a fájlkezelésre a megfelelő EXIF adatok használatával. A helyzet azonban a legtöbb esetben nem ilyen egyszerű. Amennyiben ezen adatok ugyan létrejöttek, de nem megfelelők/helyesek, akkor meg kell néznünk, hogy szerkeszthetők-e. Ugyanígy kell tennünk, amennyiben automatikusan nem keletkeztek EXIF adatok. Ha az adatok szerkeszthetők, visszajutunk a „Helyesek az EXIF adatok?” kérdéshez, innen pedig le is zárhatjuk a folyamatot vagy amennyiben még maradt hiba az adatokban, ismételt javítással </w:t>
+        <w:t xml:space="preserve">Amennyiben keletkeztek, meg kell állapítanunk, hogy ezen adatok helyesek-e, amennyiben igen, természetesen a folyamat lezártnak is tekinthető, hiszen képesek vagyunk a fájlkezelésre a megfelelő EXIF adatok használatával. A helyzet azonban a legtöbb esetben nem ilyen egyszerű. Amennyiben ezen adatok ugyan létrejöttek, de nem megfelelők/helyesek, akkor meg kell néznünk, hogy szerkeszthetők-e. Ugyanígy kell tennünk, amennyiben automatikusan nem keletkeztek EXIF adatok. Ha az adatok szerkeszthetők, visszajutunk a „Helyesek az EXIF adatok?” kérdéshez, innen pedig le </w:t>
       </w:r>
       <w:r>
         <w:lastRenderedPageBreak/>
-        <w:t>korrigálhatjuk hibáinkat.</w:t>
+        <w:t>is zárhatjuk a folyamatot vagy amennyiben még maradt hiba az adatokban, ismételt javítással korrigálhatjuk hibáinkat.</w:t>
       </w:r>
     </w:p>
     <w:p>
@@ -17766,10 +18101,12 @@
       </w:pPr>
       <w:bookmarkStart w:id="24" w:name="_Toc118133221"/>
       <w:bookmarkStart w:id="25" w:name="_Hlk97492435"/>
+      <w:proofErr w:type="spellStart"/>
       <w:r>
         <w:t>Stakeholderek</w:t>
       </w:r>
       <w:bookmarkEnd w:id="24"/>
+      <w:proofErr w:type="spellEnd"/>
       <w:r>
         <w:t xml:space="preserve"> </w:t>
       </w:r>
@@ -17832,7 +18169,13 @@
         <w:jc w:val="both"/>
       </w:pPr>
       <w:r>
-        <w:t>A befektetők kulcsszerepet játszhatnak az applikáció létrehozásának, fenntartásának és továbbfejlesztésének finanszírozásában. Minél népszerűbb lesz az alkalmazás, annál több emberhez juthat el és annál több utas veheti igénybe a szolgáltatásokat. Később az alkalmazást ki is lehet bővíteni és további szolgáltatásokat biztosítani.</w:t>
+        <w:t xml:space="preserve">A befektetők kulcsszerepet játszhatnak az applikáció létrehozásának, fenntartásának és továbbfejlesztésének finanszírozásában. Minél népszerűbb lesz az alkalmazás, annál több emberhez juthat el és annál több </w:t>
+      </w:r>
+      <w:r>
+        <w:t>fotós</w:t>
+      </w:r>
+      <w:r>
+        <w:t xml:space="preserve"> veheti igénybe a szolgáltatásokat. Később az alkalmazást ki is lehet bővíteni és további szolgáltatásokat biztosítani.</w:t>
       </w:r>
     </w:p>
     <w:p>
@@ -18728,9 +19071,12 @@
         <w:t>k</w:t>
       </w:r>
       <w:r>
-        <w:t>övetelmények:</w:t>
+        <w:t>övetelmények</w:t>
       </w:r>
       <w:bookmarkEnd w:id="53"/>
+      <w:r>
+        <w:t xml:space="preserve"> </w:t>
+      </w:r>
     </w:p>
     <w:p>
       <w:pPr>
@@ -19050,7 +19396,27 @@
         <w:jc w:val="both"/>
       </w:pPr>
       <w:r>
-        <w:t xml:space="preserve">Az alapvető platformunk a chat alapú kommunikációhoz az erre a célra létrehozott Messenger csoport. Itt folyik a mindennapos kommunikáció, és itt szoktuk összegyűjteni a kérdéseket és a megoldandó feladatokat. A gyakorlati órák után tartott személyes megbeszéléseken, kívül minden vasárnap este tartunk online megbeszélést, amihez a Discord programot használjuk. Általában itt kerülnek elfogadásra az adott heti és kiosztásra a következő heti feladatok, továbbá itt vitatjuk meg a felmerülő kérdéseket is. </w:t>
+        <w:t xml:space="preserve">Az alapvető platformunk a chat alapú kommunikációhoz az erre a célra létrehozott </w:t>
+      </w:r>
+      <w:r>
+        <w:rPr>
+          <w:b/>
+          <w:bCs/>
+        </w:rPr>
+        <w:t>Messenger</w:t>
+      </w:r>
+      <w:r>
+        <w:t xml:space="preserve"> csoport. Itt folyik a mindennapos kommunikáció, és itt szoktuk összegyűjteni a kérdéseket és a megoldandó feladatokat. A gyakorlati órák után tartott személyes megbeszéléseken, kívül minden vasárnap este tartunk online megbeszélést, amihez a </w:t>
+      </w:r>
+      <w:r>
+        <w:rPr>
+          <w:b/>
+          <w:bCs/>
+        </w:rPr>
+        <w:t>Discord</w:t>
+      </w:r>
+      <w:r>
+        <w:t xml:space="preserve"> programot használjuk. Általában itt kerülnek elfogadásra az adott heti és kiosztásra a következő heti feladatok, továbbá itt vitatjuk meg a felmerülő kérdéseket is. </w:t>
       </w:r>
     </w:p>
     <w:p>
@@ -19060,7 +19426,73 @@
         <w:jc w:val="both"/>
       </w:pPr>
       <w:r>
-        <w:t xml:space="preserve">A megbeszélésekről szöveges dokumentáció készül a MS Word programmal. Ebben a programban történik a projekt dokumentum vezetése, szerkesztése is. A dokumentumok kezelésére, tárolására az erre a célra létrehozott GitHub repository-t használjuk. Ide felkerülnek minden megbeszélés után a jegyzőkönyvek, illetve itt található a projekt dokumentum legfrissebb verziója is. A bevált gyakorlat szerint a projekttagok elküldik a munkáikat a projektvezetőnek, aki ezeket elfogadja és beilleszti a megfelelő formátumban a közös projekt dokumentumba. A folyamatábrák és use case diagrammok a Miro program ingyenes, online verziójával készültek, a halszálka diagrammhoz Photoshop-ot használtunk. </w:t>
+        <w:t>A</w:t>
+      </w:r>
+      <w:r>
+        <w:t>z</w:t>
+      </w:r>
+      <w:r>
+        <w:t xml:space="preserve"> </w:t>
+      </w:r>
+      <w:r>
+        <w:rPr>
+          <w:b/>
+          <w:bCs/>
+        </w:rPr>
+        <w:t>MS Word</w:t>
+      </w:r>
+      <w:r>
+        <w:t xml:space="preserve"> programban történik a projekt dokumentum vezetése, szerkesztése. A dokumentumok kezelésére, tárolására az erre a célra létrehozott </w:t>
+      </w:r>
+      <w:r>
+        <w:rPr>
+          <w:b/>
+          <w:bCs/>
+        </w:rPr>
+        <w:t>GitHub</w:t>
+      </w:r>
+      <w:r>
+        <w:t xml:space="preserve"> repository-t használjuk. </w:t>
+      </w:r>
+      <w:r>
+        <w:t>I</w:t>
+      </w:r>
+      <w:r>
+        <w:t xml:space="preserve">tt található a projekt dokumentum legfrissebb verziója </w:t>
+      </w:r>
+      <w:r>
+        <w:t xml:space="preserve">és a kiegészítő, fejlesztést segítő fájlok </w:t>
+      </w:r>
+      <w:r>
+        <w:t xml:space="preserve">is. A bevált gyakorlat szerint a projekttagok elküldik a munkáikat a projektvezetőnek, aki ezeket elfogadja és beilleszti a megfelelő formátumban a közös projekt dokumentumba. A folyamatábrák és </w:t>
+      </w:r>
+      <w:proofErr w:type="spellStart"/>
+      <w:r>
+        <w:t>use</w:t>
+      </w:r>
+      <w:proofErr w:type="spellEnd"/>
+      <w:r>
+        <w:t xml:space="preserve"> </w:t>
+      </w:r>
+      <w:proofErr w:type="spellStart"/>
+      <w:r>
+        <w:t>case</w:t>
+      </w:r>
+      <w:proofErr w:type="spellEnd"/>
+      <w:r>
+        <w:t xml:space="preserve"> diagrammok a </w:t>
+      </w:r>
+      <w:proofErr w:type="spellStart"/>
+      <w:r>
+        <w:rPr>
+          <w:b/>
+          <w:bCs/>
+        </w:rPr>
+        <w:t>Miro</w:t>
+      </w:r>
+      <w:proofErr w:type="spellEnd"/>
+      <w:r>
+        <w:t xml:space="preserve"> program ingyenes, online verziójával készültek. </w:t>
       </w:r>
     </w:p>
     <w:p>
@@ -19070,7 +19502,57 @@
         <w:jc w:val="both"/>
       </w:pPr>
       <w:r>
-        <w:t>Szoftveres háttérnek a Visual Studio Code-ot és a C++ programozási nyelvet választottuk.</w:t>
+        <w:t xml:space="preserve">Szoftveres háttérnek a </w:t>
+      </w:r>
+      <w:r>
+        <w:rPr>
+          <w:b/>
+          <w:bCs/>
+        </w:rPr>
+        <w:t xml:space="preserve">Visual </w:t>
+      </w:r>
+      <w:proofErr w:type="spellStart"/>
+      <w:r>
+        <w:rPr>
+          <w:b/>
+          <w:bCs/>
+        </w:rPr>
+        <w:t>Studio</w:t>
+      </w:r>
+      <w:proofErr w:type="spellEnd"/>
+      <w:r>
+        <w:rPr>
+          <w:b/>
+          <w:bCs/>
+        </w:rPr>
+        <w:t xml:space="preserve"> </w:t>
+      </w:r>
+      <w:proofErr w:type="spellStart"/>
+      <w:r>
+        <w:rPr>
+          <w:b/>
+          <w:bCs/>
+        </w:rPr>
+        <w:t>Code</w:t>
+      </w:r>
+      <w:proofErr w:type="spellEnd"/>
+      <w:r>
+        <w:t xml:space="preserve">-ot és a </w:t>
+      </w:r>
+      <w:r>
+        <w:t>HTML, CSS és Java Script</w:t>
+      </w:r>
+      <w:r>
+        <w:t xml:space="preserve"> programozási nyelve</w:t>
+      </w:r>
+      <w:r>
+        <w:t>ket és környezeteket</w:t>
+      </w:r>
+      <w:r>
+        <w:t xml:space="preserve"> választottuk.</w:t>
+      </w:r>
+      <w:r>
+        <w:t xml:space="preserve"> </w:t>
       </w:r>
     </w:p>
     <w:p>
@@ -19080,7 +19562,26 @@
         <w:jc w:val="both"/>
       </w:pPr>
       <w:r>
-        <w:t>Adatbázis tervezéséhez pedig egy nyílt forráskódú, webes adatbázis kezelő felületet, a MSSQL Server Management Studio és a MSSQL-t fogjuk alkalmazni</w:t>
+        <w:t xml:space="preserve">Adatbázis tervezéséhez </w:t>
+      </w:r>
+      <w:r>
+        <w:rPr>
+          <w:b/>
+          <w:bCs/>
+        </w:rPr>
+        <w:t xml:space="preserve">Google </w:t>
+      </w:r>
+      <w:proofErr w:type="spellStart"/>
+      <w:r>
+        <w:rPr>
+          <w:b/>
+          <w:bCs/>
+        </w:rPr>
+        <w:t>Firebase</w:t>
+      </w:r>
+      <w:proofErr w:type="spellEnd"/>
+      <w:r>
+        <w:t xml:space="preserve">-t használunk. </w:t>
       </w:r>
     </w:p>
     <w:p>
@@ -19197,6 +19698,7 @@
       <w:r>
         <w:t xml:space="preserve"> tábla van: </w:t>
       </w:r>
+      <w:proofErr w:type="spellStart"/>
       <w:r>
         <w:rPr>
           <w:b/>
@@ -19204,6 +19706,7 @@
         </w:rPr>
         <w:t>User</w:t>
       </w:r>
+      <w:proofErr w:type="spellEnd"/>
       <w:r>
         <w:t xml:space="preserve">, </w:t>
       </w:r>
@@ -19217,6 +19720,7 @@
       <w:r>
         <w:t xml:space="preserve">, </w:t>
       </w:r>
+      <w:proofErr w:type="spellStart"/>
       <w:r>
         <w:rPr>
           <w:b/>
@@ -19224,6 +19728,7 @@
         </w:rPr>
         <w:t>Lens</w:t>
       </w:r>
+      <w:proofErr w:type="spellEnd"/>
       <w:r>
         <w:t xml:space="preserve">, </w:t>
       </w:r>
@@ -19235,7 +19740,15 @@
         <w:t>Picture</w:t>
       </w:r>
       <w:r>
-        <w:t xml:space="preserve">. A User tábla tárolni fogja a felhasználó </w:t>
+        <w:t xml:space="preserve">. A </w:t>
+      </w:r>
+      <w:proofErr w:type="spellStart"/>
+      <w:r>
+        <w:t>User</w:t>
+      </w:r>
+      <w:proofErr w:type="spellEnd"/>
+      <w:r>
+        <w:t xml:space="preserve"> tábla tárolni fogja a felhasználó </w:t>
       </w:r>
       <w:r>
         <w:t>MAC címét</w:t>
@@ -19244,7 +19757,15 @@
         <w:t>,</w:t>
       </w:r>
       <w:r>
-        <w:t xml:space="preserve"> mint egyedi azonosítót és mivel a felhasználó minden interakció végrehajtója, így a többi tábla ID rekordja is a User </w:t>
+        <w:t xml:space="preserve"> mint egyedi azonosítót és mivel a felhasználó minden interakció végrehajtója, így a többi tábla ID rekordja is a </w:t>
+      </w:r>
+      <w:proofErr w:type="spellStart"/>
+      <w:r>
+        <w:t>User</w:t>
+      </w:r>
+      <w:proofErr w:type="spellEnd"/>
+      <w:r>
+        <w:t xml:space="preserve"> </w:t>
       </w:r>
       <w:r>
         <w:t>táblában ker</w:t>
@@ -19276,9 +19797,11 @@
       <w:r>
         <w:t xml:space="preserve">A </w:t>
       </w:r>
+      <w:proofErr w:type="spellStart"/>
       <w:r>
         <w:t>Lens</w:t>
       </w:r>
+      <w:proofErr w:type="spellEnd"/>
       <w:r>
         <w:t xml:space="preserve"> tábla tárolni fogja a</w:t>
       </w:r>
@@ -19307,7 +19830,15 @@
         <w:t xml:space="preserve"> </w:t>
       </w:r>
       <w:r>
-        <w:t>(PictureID), a Picture</w:t>
+        <w:t>(</w:t>
+      </w:r>
+      <w:proofErr w:type="spellStart"/>
+      <w:r>
+        <w:t>PictureID</w:t>
+      </w:r>
+      <w:proofErr w:type="spellEnd"/>
+      <w:r>
+        <w:t>), a Picture</w:t>
       </w:r>
       <w:r>
         <w:t xml:space="preserve"> tábla tárolni fogja az </w:t>
@@ -19444,23 +19975,25 @@
                 <w:color w:val="000000"/>
                 <w:lang w:eastAsia="hu-HU"/>
               </w:rPr>
-              <w:t>(UserID,</w:t>
-            </w:r>
+              <w:t>(</w:t>
+            </w:r>
+            <w:proofErr w:type="spellStart"/>
             <w:r>
               <w:rPr>
                 <w:rFonts w:eastAsia="Times New Roman" w:cs="Times New Roman"/>
                 <w:color w:val="000000"/>
                 <w:lang w:eastAsia="hu-HU"/>
               </w:rPr>
-              <w:t xml:space="preserve"> BodyID, LensID, PictureID,</w:t>
-            </w:r>
+              <w:t>UserID</w:t>
+            </w:r>
+            <w:proofErr w:type="spellEnd"/>
             <w:r>
               <w:rPr>
                 <w:rFonts w:eastAsia="Times New Roman" w:cs="Times New Roman"/>
                 <w:color w:val="000000"/>
                 <w:lang w:eastAsia="hu-HU"/>
               </w:rPr>
-              <w:t xml:space="preserve"> </w:t>
+              <w:t>,</w:t>
             </w:r>
             <w:r>
               <w:rPr>
@@ -19468,8 +20001,80 @@
                 <w:color w:val="000000"/>
                 <w:lang w:eastAsia="hu-HU"/>
               </w:rPr>
+              <w:t xml:space="preserve"> </w:t>
+            </w:r>
+            <w:proofErr w:type="spellStart"/>
+            <w:r>
+              <w:rPr>
+                <w:rFonts w:eastAsia="Times New Roman" w:cs="Times New Roman"/>
+                <w:color w:val="000000"/>
+                <w:lang w:eastAsia="hu-HU"/>
+              </w:rPr>
+              <w:t>BodyID</w:t>
+            </w:r>
+            <w:proofErr w:type="spellEnd"/>
+            <w:r>
+              <w:rPr>
+                <w:rFonts w:eastAsia="Times New Roman" w:cs="Times New Roman"/>
+                <w:color w:val="000000"/>
+                <w:lang w:eastAsia="hu-HU"/>
+              </w:rPr>
+              <w:t xml:space="preserve">, </w:t>
+            </w:r>
+            <w:proofErr w:type="spellStart"/>
+            <w:r>
+              <w:rPr>
+                <w:rFonts w:eastAsia="Times New Roman" w:cs="Times New Roman"/>
+                <w:color w:val="000000"/>
+                <w:lang w:eastAsia="hu-HU"/>
+              </w:rPr>
+              <w:t>LensID</w:t>
+            </w:r>
+            <w:proofErr w:type="spellEnd"/>
+            <w:r>
+              <w:rPr>
+                <w:rFonts w:eastAsia="Times New Roman" w:cs="Times New Roman"/>
+                <w:color w:val="000000"/>
+                <w:lang w:eastAsia="hu-HU"/>
+              </w:rPr>
+              <w:t xml:space="preserve">, </w:t>
+            </w:r>
+            <w:proofErr w:type="spellStart"/>
+            <w:r>
+              <w:rPr>
+                <w:rFonts w:eastAsia="Times New Roman" w:cs="Times New Roman"/>
+                <w:color w:val="000000"/>
+                <w:lang w:eastAsia="hu-HU"/>
+              </w:rPr>
+              <w:t>PictureID</w:t>
+            </w:r>
+            <w:proofErr w:type="spellEnd"/>
+            <w:r>
+              <w:rPr>
+                <w:rFonts w:eastAsia="Times New Roman" w:cs="Times New Roman"/>
+                <w:color w:val="000000"/>
+                <w:lang w:eastAsia="hu-HU"/>
+              </w:rPr>
+              <w:t>,</w:t>
+            </w:r>
+            <w:r>
+              <w:rPr>
+                <w:rFonts w:eastAsia="Times New Roman" w:cs="Times New Roman"/>
+                <w:color w:val="000000"/>
+                <w:lang w:eastAsia="hu-HU"/>
+              </w:rPr>
+              <w:t xml:space="preserve"> </w:t>
+            </w:r>
+            <w:proofErr w:type="spellStart"/>
+            <w:r>
+              <w:rPr>
+                <w:rFonts w:eastAsia="Times New Roman" w:cs="Times New Roman"/>
+                <w:color w:val="000000"/>
+                <w:lang w:eastAsia="hu-HU"/>
+              </w:rPr>
               <w:t>MacAddress</w:t>
             </w:r>
+            <w:proofErr w:type="spellEnd"/>
             <w:r>
               <w:rPr>
                 <w:rFonts w:eastAsia="Times New Roman" w:cs="Times New Roman"/>
@@ -19524,6 +20129,7 @@
               </w:rPr>
               <w:t>(</w:t>
             </w:r>
+            <w:proofErr w:type="spellStart"/>
             <w:r>
               <w:rPr>
                 <w:rFonts w:eastAsia="Times New Roman" w:cs="Times New Roman"/>
@@ -19532,6 +20138,7 @@
               </w:rPr>
               <w:t>BodyID</w:t>
             </w:r>
+            <w:proofErr w:type="spellEnd"/>
             <w:r>
               <w:rPr>
                 <w:rFonts w:eastAsia="Times New Roman" w:cs="Times New Roman"/>
@@ -19540,6 +20147,7 @@
               </w:rPr>
               <w:t xml:space="preserve">, </w:t>
             </w:r>
+            <w:proofErr w:type="spellStart"/>
             <w:r>
               <w:rPr>
                 <w:rFonts w:eastAsia="Times New Roman" w:cs="Times New Roman"/>
@@ -19548,6 +20156,7 @@
               </w:rPr>
               <w:t>Company</w:t>
             </w:r>
+            <w:proofErr w:type="spellEnd"/>
             <w:r>
               <w:rPr>
                 <w:rFonts w:eastAsia="Times New Roman" w:cs="Times New Roman"/>
@@ -19556,6 +20165,7 @@
               </w:rPr>
               <w:t xml:space="preserve">, </w:t>
             </w:r>
+            <w:proofErr w:type="spellStart"/>
             <w:r>
               <w:rPr>
                 <w:rFonts w:eastAsia="Times New Roman" w:cs="Times New Roman"/>
@@ -19564,6 +20174,7 @@
               </w:rPr>
               <w:t>BodyType</w:t>
             </w:r>
+            <w:proofErr w:type="spellEnd"/>
             <w:r>
               <w:rPr>
                 <w:rFonts w:eastAsia="Times New Roman" w:cs="Times New Roman"/>
@@ -19572,6 +20183,7 @@
               </w:rPr>
               <w:t xml:space="preserve">, </w:t>
             </w:r>
+            <w:proofErr w:type="spellStart"/>
             <w:r>
               <w:rPr>
                 <w:rFonts w:eastAsia="Times New Roman" w:cs="Times New Roman"/>
@@ -19580,6 +20192,7 @@
               </w:rPr>
               <w:t>ExpoTime</w:t>
             </w:r>
+            <w:proofErr w:type="spellEnd"/>
             <w:r>
               <w:rPr>
                 <w:rFonts w:eastAsia="Times New Roman" w:cs="Times New Roman"/>
@@ -19588,6 +20201,7 @@
               </w:rPr>
               <w:t xml:space="preserve">, </w:t>
             </w:r>
+            <w:proofErr w:type="spellStart"/>
             <w:r>
               <w:rPr>
                 <w:rFonts w:eastAsia="Times New Roman" w:cs="Times New Roman"/>
@@ -19596,6 +20210,7 @@
               </w:rPr>
               <w:t>ExpoProgram</w:t>
             </w:r>
+            <w:proofErr w:type="spellEnd"/>
             <w:r>
               <w:rPr>
                 <w:rFonts w:eastAsia="Times New Roman" w:cs="Times New Roman"/>
@@ -19604,6 +20219,7 @@
               </w:rPr>
               <w:t xml:space="preserve">, </w:t>
             </w:r>
+            <w:proofErr w:type="spellStart"/>
             <w:r>
               <w:rPr>
                 <w:rFonts w:eastAsia="Times New Roman" w:cs="Times New Roman"/>
@@ -19612,6 +20228,7 @@
               </w:rPr>
               <w:t>MeteringMode</w:t>
             </w:r>
+            <w:proofErr w:type="spellEnd"/>
             <w:r>
               <w:rPr>
                 <w:rFonts w:eastAsia="Times New Roman" w:cs="Times New Roman"/>
@@ -19636,6 +20253,7 @@
               </w:rPr>
               <w:t xml:space="preserve">, </w:t>
             </w:r>
+            <w:proofErr w:type="spellStart"/>
             <w:r>
               <w:rPr>
                 <w:rFonts w:eastAsia="Times New Roman" w:cs="Times New Roman"/>
@@ -19644,6 +20262,7 @@
               </w:rPr>
               <w:t>FlashMode</w:t>
             </w:r>
+            <w:proofErr w:type="spellEnd"/>
             <w:r>
               <w:rPr>
                 <w:rFonts w:eastAsia="Times New Roman" w:cs="Times New Roman"/>
@@ -19698,6 +20317,7 @@
               </w:rPr>
               <w:t>(</w:t>
             </w:r>
+            <w:proofErr w:type="spellStart"/>
             <w:r>
               <w:rPr>
                 <w:rFonts w:eastAsia="Times New Roman" w:cs="Times New Roman"/>
@@ -19706,6 +20326,7 @@
               </w:rPr>
               <w:t>LensID</w:t>
             </w:r>
+            <w:proofErr w:type="spellEnd"/>
             <w:r>
               <w:rPr>
                 <w:rFonts w:eastAsia="Times New Roman" w:cs="Times New Roman"/>
@@ -19714,6 +20335,7 @@
               </w:rPr>
               <w:t xml:space="preserve">, </w:t>
             </w:r>
+            <w:proofErr w:type="spellStart"/>
             <w:r>
               <w:rPr>
                 <w:rFonts w:eastAsia="Times New Roman" w:cs="Times New Roman"/>
@@ -19722,6 +20344,7 @@
               </w:rPr>
               <w:t>Aperture</w:t>
             </w:r>
+            <w:proofErr w:type="spellEnd"/>
             <w:r>
               <w:rPr>
                 <w:rFonts w:eastAsia="Times New Roman" w:cs="Times New Roman"/>
@@ -19730,6 +20353,7 @@
               </w:rPr>
               <w:t xml:space="preserve">, </w:t>
             </w:r>
+            <w:proofErr w:type="spellStart"/>
             <w:r>
               <w:rPr>
                 <w:rFonts w:eastAsia="Times New Roman" w:cs="Times New Roman"/>
@@ -19738,6 +20362,7 @@
               </w:rPr>
               <w:t>FocalLength</w:t>
             </w:r>
+            <w:proofErr w:type="spellEnd"/>
             <w:r>
               <w:rPr>
                 <w:rFonts w:eastAsia="Times New Roman" w:cs="Times New Roman"/>
@@ -19800,6 +20425,7 @@
               </w:rPr>
               <w:t>(</w:t>
             </w:r>
+            <w:proofErr w:type="spellStart"/>
             <w:r>
               <w:rPr>
                 <w:rFonts w:eastAsia="Times New Roman" w:cs="Times New Roman"/>
@@ -19808,6 +20434,7 @@
               </w:rPr>
               <w:t>PictureID</w:t>
             </w:r>
+            <w:proofErr w:type="spellEnd"/>
             <w:r>
               <w:rPr>
                 <w:rFonts w:eastAsia="Times New Roman" w:cs="Times New Roman"/>
@@ -19816,6 +20443,7 @@
               </w:rPr>
               <w:t xml:space="preserve">, </w:t>
             </w:r>
+            <w:proofErr w:type="spellStart"/>
             <w:r>
               <w:rPr>
                 <w:rFonts w:eastAsia="Times New Roman" w:cs="Times New Roman"/>
@@ -19824,6 +20452,7 @@
               </w:rPr>
               <w:t>CreateDate</w:t>
             </w:r>
+            <w:proofErr w:type="spellEnd"/>
             <w:r>
               <w:rPr>
                 <w:rFonts w:eastAsia="Times New Roman" w:cs="Times New Roman"/>
@@ -19832,6 +20461,7 @@
               </w:rPr>
               <w:t xml:space="preserve">, </w:t>
             </w:r>
+            <w:proofErr w:type="spellStart"/>
             <w:r>
               <w:rPr>
                 <w:rFonts w:eastAsia="Times New Roman" w:cs="Times New Roman"/>
@@ -19840,6 +20470,7 @@
               </w:rPr>
               <w:t>Compression</w:t>
             </w:r>
+            <w:proofErr w:type="spellEnd"/>
             <w:r>
               <w:rPr>
                 <w:rFonts w:eastAsia="Times New Roman" w:cs="Times New Roman"/>
@@ -19848,6 +20479,7 @@
               </w:rPr>
               <w:t xml:space="preserve">, </w:t>
             </w:r>
+            <w:proofErr w:type="spellStart"/>
             <w:r>
               <w:rPr>
                 <w:rFonts w:eastAsia="Times New Roman" w:cs="Times New Roman"/>
@@ -19856,6 +20488,7 @@
               </w:rPr>
               <w:t>Width</w:t>
             </w:r>
+            <w:proofErr w:type="spellEnd"/>
             <w:r>
               <w:rPr>
                 <w:rFonts w:eastAsia="Times New Roman" w:cs="Times New Roman"/>
@@ -19864,6 +20497,7 @@
               </w:rPr>
               <w:t xml:space="preserve">, </w:t>
             </w:r>
+            <w:proofErr w:type="spellStart"/>
             <w:r>
               <w:rPr>
                 <w:rFonts w:eastAsia="Times New Roman" w:cs="Times New Roman"/>
@@ -19872,6 +20506,7 @@
               </w:rPr>
               <w:t>Height</w:t>
             </w:r>
+            <w:proofErr w:type="spellEnd"/>
             <w:r>
               <w:rPr>
                 <w:rFonts w:eastAsia="Times New Roman" w:cs="Times New Roman"/>
@@ -19880,6 +20515,7 @@
               </w:rPr>
               <w:t xml:space="preserve">, </w:t>
             </w:r>
+            <w:proofErr w:type="spellStart"/>
             <w:r>
               <w:rPr>
                 <w:rFonts w:eastAsia="Times New Roman" w:cs="Times New Roman"/>
@@ -19888,22 +20524,79 @@
               </w:rPr>
               <w:t>FileSize</w:t>
             </w:r>
+            <w:proofErr w:type="spellEnd"/>
             <w:r>
               <w:rPr>
                 <w:rFonts w:eastAsia="Times New Roman" w:cs="Times New Roman"/>
                 <w:color w:val="000000"/>
                 <w:lang w:eastAsia="hu-HU"/>
               </w:rPr>
-              <w:t xml:space="preserve">, FileType, </w:t>
-            </w:r>
+              <w:t xml:space="preserve">, </w:t>
+            </w:r>
+            <w:proofErr w:type="spellStart"/>
             <w:r>
               <w:rPr>
                 <w:rFonts w:eastAsia="Times New Roman" w:cs="Times New Roman"/>
                 <w:color w:val="000000"/>
                 <w:lang w:eastAsia="hu-HU"/>
               </w:rPr>
-              <w:t>Iso, ColorSpace, Author</w:t>
-            </w:r>
+              <w:t>FileType</w:t>
+            </w:r>
+            <w:proofErr w:type="spellEnd"/>
+            <w:r>
+              <w:rPr>
+                <w:rFonts w:eastAsia="Times New Roman" w:cs="Times New Roman"/>
+                <w:color w:val="000000"/>
+                <w:lang w:eastAsia="hu-HU"/>
+              </w:rPr>
+              <w:t xml:space="preserve">, </w:t>
+            </w:r>
+            <w:proofErr w:type="spellStart"/>
+            <w:r>
+              <w:rPr>
+                <w:rFonts w:eastAsia="Times New Roman" w:cs="Times New Roman"/>
+                <w:color w:val="000000"/>
+                <w:lang w:eastAsia="hu-HU"/>
+              </w:rPr>
+              <w:t>Iso</w:t>
+            </w:r>
+            <w:proofErr w:type="spellEnd"/>
+            <w:r>
+              <w:rPr>
+                <w:rFonts w:eastAsia="Times New Roman" w:cs="Times New Roman"/>
+                <w:color w:val="000000"/>
+                <w:lang w:eastAsia="hu-HU"/>
+              </w:rPr>
+              <w:t xml:space="preserve">, </w:t>
+            </w:r>
+            <w:proofErr w:type="spellStart"/>
+            <w:r>
+              <w:rPr>
+                <w:rFonts w:eastAsia="Times New Roman" w:cs="Times New Roman"/>
+                <w:color w:val="000000"/>
+                <w:lang w:eastAsia="hu-HU"/>
+              </w:rPr>
+              <w:t>ColorSpace</w:t>
+            </w:r>
+            <w:proofErr w:type="spellEnd"/>
+            <w:r>
+              <w:rPr>
+                <w:rFonts w:eastAsia="Times New Roman" w:cs="Times New Roman"/>
+                <w:color w:val="000000"/>
+                <w:lang w:eastAsia="hu-HU"/>
+              </w:rPr>
+              <w:t xml:space="preserve">, </w:t>
+            </w:r>
+            <w:proofErr w:type="spellStart"/>
+            <w:r>
+              <w:rPr>
+                <w:rFonts w:eastAsia="Times New Roman" w:cs="Times New Roman"/>
+                <w:color w:val="000000"/>
+                <w:lang w:eastAsia="hu-HU"/>
+              </w:rPr>
+              <w:t>Author</w:t>
+            </w:r>
+            <w:proofErr w:type="spellEnd"/>
             <w:r>
               <w:rPr>
                 <w:rFonts w:eastAsia="Times New Roman" w:cs="Times New Roman"/>
@@ -20008,8 +20701,13 @@
                 <w:lang w:eastAsia="hu-HU"/>
               </w:rPr>
             </w:pPr>
-            <w:r>
-              <w:t>UserID [int] NOT NULL</w:t>
+            <w:proofErr w:type="spellStart"/>
+            <w:r>
+              <w:t>UserID</w:t>
+            </w:r>
+            <w:proofErr w:type="spellEnd"/>
+            <w:r>
+              <w:t xml:space="preserve"> [int] NOT NULL</w:t>
             </w:r>
           </w:p>
         </w:tc>
@@ -20040,9 +20738,11 @@
                 <w:lang w:eastAsia="hu-HU"/>
               </w:rPr>
             </w:pPr>
+            <w:proofErr w:type="spellStart"/>
             <w:r>
               <w:t>BodyID</w:t>
             </w:r>
+            <w:proofErr w:type="spellEnd"/>
             <w:r>
               <w:t xml:space="preserve"> [</w:t>
             </w:r>
@@ -20081,9 +20781,11 @@
                 <w:lang w:eastAsia="hu-HU"/>
               </w:rPr>
             </w:pPr>
+            <w:proofErr w:type="spellStart"/>
             <w:r>
               <w:t>LensID</w:t>
             </w:r>
+            <w:proofErr w:type="spellEnd"/>
             <w:r>
               <w:t xml:space="preserve"> [</w:t>
             </w:r>
@@ -20122,9 +20824,11 @@
                 <w:lang w:eastAsia="hu-HU"/>
               </w:rPr>
             </w:pPr>
+            <w:proofErr w:type="spellStart"/>
             <w:r>
               <w:t>PictureID</w:t>
             </w:r>
+            <w:proofErr w:type="spellEnd"/>
             <w:r>
               <w:t xml:space="preserve"> [</w:t>
             </w:r>
@@ -20163,9 +20867,11 @@
                 <w:lang w:eastAsia="hu-HU"/>
               </w:rPr>
             </w:pPr>
+            <w:proofErr w:type="spellStart"/>
             <w:r>
               <w:t>MacAddress</w:t>
             </w:r>
+            <w:proofErr w:type="spellEnd"/>
             <w:r>
               <w:t xml:space="preserve"> [</w:t>
             </w:r>
@@ -20280,9 +20986,11 @@
             <w:pPr>
               <w:spacing w:line="360" w:lineRule="auto"/>
             </w:pPr>
+            <w:proofErr w:type="spellStart"/>
             <w:r>
               <w:t>BodyID</w:t>
             </w:r>
+            <w:proofErr w:type="spellEnd"/>
             <w:r>
               <w:t xml:space="preserve"> [int] NOT NULL</w:t>
             </w:r>
@@ -20309,15 +21017,19 @@
             <w:pPr>
               <w:spacing w:line="360" w:lineRule="auto"/>
             </w:pPr>
+            <w:proofErr w:type="spellStart"/>
             <w:r>
               <w:t>Company</w:t>
             </w:r>
+            <w:proofErr w:type="spellEnd"/>
             <w:r>
               <w:t xml:space="preserve"> [</w:t>
             </w:r>
+            <w:proofErr w:type="spellStart"/>
             <w:r>
               <w:t>nvarchar</w:t>
             </w:r>
+            <w:proofErr w:type="spellEnd"/>
             <w:r>
               <w:t>] NOT NULL</w:t>
             </w:r>
@@ -20344,15 +21056,19 @@
             <w:pPr>
               <w:spacing w:line="360" w:lineRule="auto"/>
             </w:pPr>
+            <w:proofErr w:type="spellStart"/>
             <w:r>
               <w:t>BodyType</w:t>
             </w:r>
+            <w:proofErr w:type="spellEnd"/>
             <w:r>
               <w:t xml:space="preserve"> [</w:t>
             </w:r>
+            <w:proofErr w:type="spellStart"/>
             <w:r>
               <w:t>nvarchar</w:t>
             </w:r>
+            <w:proofErr w:type="spellEnd"/>
             <w:r>
               <w:t>] NOT NULL</w:t>
             </w:r>
@@ -20385,15 +21101,19 @@
                 <w:lang w:eastAsia="hu-HU"/>
               </w:rPr>
             </w:pPr>
+            <w:proofErr w:type="spellStart"/>
             <w:r>
               <w:t>ExpoTime</w:t>
             </w:r>
+            <w:proofErr w:type="spellEnd"/>
             <w:r>
               <w:t xml:space="preserve"> [</w:t>
             </w:r>
+            <w:proofErr w:type="spellStart"/>
             <w:r>
               <w:t>double</w:t>
             </w:r>
+            <w:proofErr w:type="spellEnd"/>
             <w:r>
               <w:t>] NOT NULL</w:t>
             </w:r>
@@ -20420,9 +21140,11 @@
             <w:pPr>
               <w:spacing w:line="360" w:lineRule="auto"/>
             </w:pPr>
+            <w:proofErr w:type="spellStart"/>
             <w:r>
               <w:t>ExpoProgram</w:t>
             </w:r>
+            <w:proofErr w:type="spellEnd"/>
             <w:r>
               <w:t xml:space="preserve"> [</w:t>
             </w:r>
@@ -20455,9 +21177,11 @@
             <w:pPr>
               <w:spacing w:line="360" w:lineRule="auto"/>
             </w:pPr>
+            <w:proofErr w:type="spellStart"/>
             <w:r>
               <w:t>MeteringMode</w:t>
             </w:r>
+            <w:proofErr w:type="spellEnd"/>
             <w:r>
               <w:t xml:space="preserve"> [</w:t>
             </w:r>
@@ -20491,7 +21215,15 @@
               <w:spacing w:line="360" w:lineRule="auto"/>
             </w:pPr>
             <w:r>
-              <w:t>Software [nvarchar] NOT NULL</w:t>
+              <w:t>Software [</w:t>
+            </w:r>
+            <w:proofErr w:type="spellStart"/>
+            <w:r>
+              <w:t>nvarchar</w:t>
+            </w:r>
+            <w:proofErr w:type="spellEnd"/>
+            <w:r>
+              <w:t>] NOT NULL</w:t>
             </w:r>
           </w:p>
         </w:tc>
@@ -20516,8 +21248,21 @@
             <w:pPr>
               <w:spacing w:line="360" w:lineRule="auto"/>
             </w:pPr>
-            <w:r>
-              <w:t>FlashMode [nvarchar] NOT NULL</w:t>
+            <w:proofErr w:type="spellStart"/>
+            <w:r>
+              <w:t>FlashMode</w:t>
+            </w:r>
+            <w:proofErr w:type="spellEnd"/>
+            <w:r>
+              <w:t xml:space="preserve"> [</w:t>
+            </w:r>
+            <w:proofErr w:type="spellStart"/>
+            <w:r>
+              <w:t>nvarchar</w:t>
+            </w:r>
+            <w:proofErr w:type="spellEnd"/>
+            <w:r>
+              <w:t>] NOT NULL</w:t>
             </w:r>
           </w:p>
         </w:tc>
@@ -20624,9 +21369,11 @@
                 <w:lang w:eastAsia="hu-HU"/>
               </w:rPr>
             </w:pPr>
+            <w:proofErr w:type="spellStart"/>
             <w:r>
               <w:t>LensID</w:t>
             </w:r>
+            <w:proofErr w:type="spellEnd"/>
             <w:r>
               <w:t xml:space="preserve"> [int] NOT NULL</w:t>
             </w:r>
@@ -20659,15 +21406,19 @@
                 <w:lang w:eastAsia="hu-HU"/>
               </w:rPr>
             </w:pPr>
+            <w:proofErr w:type="spellStart"/>
             <w:r>
               <w:t>Aperture</w:t>
             </w:r>
+            <w:proofErr w:type="spellEnd"/>
             <w:r>
               <w:t xml:space="preserve"> [</w:t>
             </w:r>
+            <w:proofErr w:type="spellStart"/>
             <w:r>
               <w:t>double</w:t>
             </w:r>
+            <w:proofErr w:type="spellEnd"/>
             <w:r>
               <w:t>] NOT NULL</w:t>
             </w:r>
@@ -20700,9 +21451,11 @@
                 <w:lang w:eastAsia="hu-HU"/>
               </w:rPr>
             </w:pPr>
+            <w:proofErr w:type="spellStart"/>
             <w:r>
               <w:t>FocalLength</w:t>
             </w:r>
+            <w:proofErr w:type="spellEnd"/>
             <w:r>
               <w:t xml:space="preserve"> [</w:t>
             </w:r>
@@ -20822,9 +21575,11 @@
                 <w:lang w:eastAsia="hu-HU"/>
               </w:rPr>
             </w:pPr>
+            <w:proofErr w:type="spellStart"/>
             <w:r>
               <w:t>PictureID</w:t>
             </w:r>
+            <w:proofErr w:type="spellEnd"/>
             <w:r>
               <w:t xml:space="preserve"> [int] NOT NULL</w:t>
             </w:r>
@@ -20857,15 +21612,19 @@
                 <w:lang w:eastAsia="hu-HU"/>
               </w:rPr>
             </w:pPr>
+            <w:proofErr w:type="spellStart"/>
             <w:r>
               <w:t>CreateDate</w:t>
             </w:r>
+            <w:proofErr w:type="spellEnd"/>
             <w:r>
               <w:t xml:space="preserve"> [</w:t>
             </w:r>
+            <w:proofErr w:type="spellStart"/>
             <w:r>
               <w:t>datetime</w:t>
             </w:r>
+            <w:proofErr w:type="spellEnd"/>
             <w:r>
               <w:t>] NOT NULL</w:t>
             </w:r>
@@ -20898,11 +21657,21 @@
                 <w:lang w:eastAsia="hu-HU"/>
               </w:rPr>
             </w:pPr>
+            <w:proofErr w:type="spellStart"/>
             <w:r>
               <w:t>Compression</w:t>
             </w:r>
-            <w:r>
-              <w:t xml:space="preserve"> [nvarchar] NOT NULL</w:t>
+            <w:proofErr w:type="spellEnd"/>
+            <w:r>
+              <w:t xml:space="preserve"> [</w:t>
+            </w:r>
+            <w:proofErr w:type="spellStart"/>
+            <w:r>
+              <w:t>nvarchar</w:t>
+            </w:r>
+            <w:proofErr w:type="spellEnd"/>
+            <w:r>
+              <w:t>] NOT NULL</w:t>
             </w:r>
           </w:p>
         </w:tc>
@@ -20933,9 +21702,11 @@
                 <w:lang w:eastAsia="hu-HU"/>
               </w:rPr>
             </w:pPr>
+            <w:proofErr w:type="spellStart"/>
             <w:r>
               <w:t>Width</w:t>
             </w:r>
+            <w:proofErr w:type="spellEnd"/>
             <w:r>
               <w:t xml:space="preserve"> [</w:t>
             </w:r>
@@ -20973,9 +21744,11 @@
                 <w:lang w:eastAsia="hu-HU"/>
               </w:rPr>
             </w:pPr>
+            <w:proofErr w:type="spellStart"/>
             <w:r>
               <w:t>Height</w:t>
             </w:r>
+            <w:proofErr w:type="spellEnd"/>
             <w:r>
               <w:t xml:space="preserve"> [</w:t>
             </w:r>
@@ -21008,9 +21781,11 @@
             <w:pPr>
               <w:spacing w:line="360" w:lineRule="auto"/>
             </w:pPr>
+            <w:proofErr w:type="spellStart"/>
             <w:r>
               <w:t>FileSize</w:t>
             </w:r>
+            <w:proofErr w:type="spellEnd"/>
             <w:r>
               <w:t xml:space="preserve"> [</w:t>
             </w:r>
@@ -21043,8 +21818,21 @@
             <w:pPr>
               <w:spacing w:line="360" w:lineRule="auto"/>
             </w:pPr>
-            <w:r>
-              <w:t>FileType [nvarchar] NOT NULL</w:t>
+            <w:proofErr w:type="spellStart"/>
+            <w:r>
+              <w:t>FileType</w:t>
+            </w:r>
+            <w:proofErr w:type="spellEnd"/>
+            <w:r>
+              <w:t xml:space="preserve"> [</w:t>
+            </w:r>
+            <w:proofErr w:type="spellStart"/>
+            <w:r>
+              <w:t>nvarchar</w:t>
+            </w:r>
+            <w:proofErr w:type="spellEnd"/>
+            <w:r>
+              <w:t>] NOT NULL</w:t>
             </w:r>
           </w:p>
         </w:tc>
@@ -21069,8 +21857,13 @@
             <w:pPr>
               <w:spacing w:line="360" w:lineRule="auto"/>
             </w:pPr>
-            <w:r>
-              <w:t>Iso [int] NOT NULL</w:t>
+            <w:proofErr w:type="spellStart"/>
+            <w:r>
+              <w:t>Iso</w:t>
+            </w:r>
+            <w:proofErr w:type="spellEnd"/>
+            <w:r>
+              <w:t xml:space="preserve"> [int] NOT NULL</w:t>
             </w:r>
           </w:p>
         </w:tc>
@@ -21095,8 +21888,21 @@
             <w:pPr>
               <w:spacing w:line="360" w:lineRule="auto"/>
             </w:pPr>
-            <w:r>
-              <w:t>ColorSpace [boolean] NOT NULL</w:t>
+            <w:proofErr w:type="spellStart"/>
+            <w:r>
+              <w:t>ColorSpace</w:t>
+            </w:r>
+            <w:proofErr w:type="spellEnd"/>
+            <w:r>
+              <w:t xml:space="preserve"> [</w:t>
+            </w:r>
+            <w:proofErr w:type="spellStart"/>
+            <w:r>
+              <w:t>boolean</w:t>
+            </w:r>
+            <w:proofErr w:type="spellEnd"/>
+            <w:r>
+              <w:t>] NOT NULL</w:t>
             </w:r>
           </w:p>
         </w:tc>
@@ -21121,8 +21927,21 @@
             <w:pPr>
               <w:spacing w:line="360" w:lineRule="auto"/>
             </w:pPr>
-            <w:r>
-              <w:t>Author [nvarchar] NOT NULL</w:t>
+            <w:proofErr w:type="spellStart"/>
+            <w:r>
+              <w:t>Author</w:t>
+            </w:r>
+            <w:proofErr w:type="spellEnd"/>
+            <w:r>
+              <w:t xml:space="preserve"> [</w:t>
+            </w:r>
+            <w:proofErr w:type="spellStart"/>
+            <w:r>
+              <w:t>nvarchar</w:t>
+            </w:r>
+            <w:proofErr w:type="spellEnd"/>
+            <w:r>
+              <w:t>] NOT NULL</w:t>
             </w:r>
           </w:p>
         </w:tc>
@@ -21204,14 +22023,27 @@
         <w:pStyle w:val="Kpalrs"/>
         <w:jc w:val="center"/>
       </w:pPr>
-      <w:fldSimple w:instr=" SEQ ábra \* ARABIC ">
-        <w:r>
-          <w:rPr>
-            <w:noProof/>
-          </w:rPr>
-          <w:t>1</w:t>
-        </w:r>
-      </w:fldSimple>
+      <w:r>
+        <w:fldChar w:fldCharType="begin"/>
+      </w:r>
+      <w:r>
+        <w:instrText xml:space="preserve"> SEQ ábra \* ARABIC </w:instrText>
+      </w:r>
+      <w:r>
+        <w:fldChar w:fldCharType="separate"/>
+      </w:r>
+      <w:r>
+        <w:rPr>
+          <w:noProof/>
+        </w:rPr>
+        <w:t>2</w:t>
+      </w:r>
+      <w:r>
+        <w:rPr>
+          <w:noProof/>
+        </w:rPr>
+        <w:fldChar w:fldCharType="end"/>
+      </w:r>
       <w:r>
         <w:t>. ábra - Adatmodell</w:t>
       </w:r>
@@ -21287,14 +22119,27 @@
         <w:pStyle w:val="Kpalrs"/>
         <w:jc w:val="center"/>
       </w:pPr>
-      <w:fldSimple w:instr=" SEQ ábra \* ARABIC ">
-        <w:r>
-          <w:rPr>
-            <w:noProof/>
-          </w:rPr>
-          <w:t>2</w:t>
-        </w:r>
-      </w:fldSimple>
+      <w:r>
+        <w:fldChar w:fldCharType="begin"/>
+      </w:r>
+      <w:r>
+        <w:instrText xml:space="preserve"> SEQ ábra \* ARABIC </w:instrText>
+      </w:r>
+      <w:r>
+        <w:fldChar w:fldCharType="separate"/>
+      </w:r>
+      <w:r>
+        <w:rPr>
+          <w:noProof/>
+        </w:rPr>
+        <w:t>3</w:t>
+      </w:r>
+      <w:r>
+        <w:rPr>
+          <w:noProof/>
+        </w:rPr>
+        <w:fldChar w:fldCharType="end"/>
+      </w:r>
       <w:r>
         <w:t>. ábra - Egyed-kapcsolat diagram</w:t>
       </w:r>
@@ -21497,8 +22342,13 @@
         <w:t>USER tábla:</w:t>
       </w:r>
       <w:r>
-        <w:t xml:space="preserve"> UserID</w:t>
-      </w:r>
+        <w:t xml:space="preserve"> </w:t>
+      </w:r>
+      <w:proofErr w:type="spellStart"/>
+      <w:r>
+        <w:t>UserID</w:t>
+      </w:r>
+      <w:proofErr w:type="spellEnd"/>
     </w:p>
     <w:p>
       <w:pPr>
@@ -21523,9 +22373,11 @@
       <w:r>
         <w:t xml:space="preserve"> </w:t>
       </w:r>
+      <w:proofErr w:type="spellStart"/>
       <w:r>
         <w:t>BodyID</w:t>
       </w:r>
+      <w:proofErr w:type="spellEnd"/>
     </w:p>
     <w:p>
       <w:pPr>
@@ -21550,9 +22402,11 @@
       <w:r>
         <w:t xml:space="preserve"> </w:t>
       </w:r>
+      <w:proofErr w:type="spellStart"/>
       <w:r>
         <w:t>LensID</w:t>
       </w:r>
+      <w:proofErr w:type="spellEnd"/>
     </w:p>
     <w:p>
       <w:pPr>
@@ -21577,9 +22431,11 @@
       <w:r>
         <w:t xml:space="preserve"> </w:t>
       </w:r>
+      <w:proofErr w:type="spellStart"/>
       <w:r>
         <w:t>PictureID</w:t>
       </w:r>
+      <w:proofErr w:type="spellEnd"/>
     </w:p>
     <w:p>
       <w:pPr>
@@ -21617,21 +22473,33 @@
       <w:r>
         <w:t xml:space="preserve"> </w:t>
       </w:r>
+      <w:proofErr w:type="spellStart"/>
       <w:r>
         <w:t>BodyID</w:t>
       </w:r>
+      <w:proofErr w:type="spellEnd"/>
       <w:r>
         <w:t>,</w:t>
       </w:r>
       <w:r>
-        <w:t xml:space="preserve"> Lens</w:t>
+        <w:t xml:space="preserve"> </w:t>
+      </w:r>
+      <w:proofErr w:type="spellStart"/>
+      <w:r>
+        <w:t>Lens</w:t>
       </w:r>
       <w:r>
         <w:t>ID</w:t>
       </w:r>
-      <w:r>
-        <w:t>, PictureID</w:t>
-      </w:r>
+      <w:proofErr w:type="spellEnd"/>
+      <w:r>
+        <w:t xml:space="preserve">, </w:t>
+      </w:r>
+      <w:proofErr w:type="spellStart"/>
+      <w:r>
+        <w:t>PictureID</w:t>
+      </w:r>
+      <w:proofErr w:type="spellEnd"/>
     </w:p>
     <w:p>
       <w:pPr>
@@ -21651,6 +22519,10 @@
         <w:pStyle w:val="Szvegtrzs"/>
         <w:spacing w:line="360" w:lineRule="auto"/>
         <w:jc w:val="both"/>
+        <w:rPr>
+          <w:b/>
+          <w:bCs/>
+        </w:rPr>
       </w:pPr>
       <w:r>
         <w:rPr>
@@ -21658,9 +22530,6 @@
           <w:bCs/>
         </w:rPr>
         <w:t>USER tábla:</w:t>
-      </w:r>
-      <w:r>
-        <w:t xml:space="preserve"> </w:t>
       </w:r>
     </w:p>
     <w:p>
@@ -21674,13 +22543,7 @@
         <w:jc w:val="both"/>
       </w:pPr>
       <w:r>
-        <w:t>A MAC cím 17 karakterből kell álljon (</w:t>
-      </w:r>
-      <w:r>
-        <w:t>00:1B:44:11:3A:B7</w:t>
-      </w:r>
-      <w:r>
-        <w:t xml:space="preserve"> formátum)</w:t>
+        <w:t>A MAC cím 17 karakterből kell álljon (00:1B:44:11:3A:B7 formátum)</w:t>
       </w:r>
     </w:p>
     <w:p>
@@ -21695,10 +22558,7 @@
       </w:pPr>
       <w:r>
         <w:lastRenderedPageBreak/>
-        <w:t>A MAC cím</w:t>
-      </w:r>
-      <w:r>
-        <w:t xml:space="preserve"> minden 3. karaktere „:” karakter kell legyen</w:t>
+        <w:t>A MAC cím minden 3. karaktere „:” karakter kell legyen</w:t>
       </w:r>
     </w:p>
     <w:p>
@@ -21706,23 +22566,17 @@
         <w:pStyle w:val="Szvegtrzs"/>
         <w:spacing w:line="360" w:lineRule="auto"/>
         <w:jc w:val="both"/>
-      </w:pPr>
-      <w:r>
         <w:rPr>
           <w:b/>
           <w:bCs/>
         </w:rPr>
-        <w:t>BODY</w:t>
-      </w:r>
+      </w:pPr>
       <w:r>
         <w:rPr>
           <w:b/>
           <w:bCs/>
         </w:rPr>
-        <w:t xml:space="preserve"> tábla:</w:t>
-      </w:r>
-      <w:r>
-        <w:t xml:space="preserve"> </w:t>
+        <w:t>BODY tábla:</w:t>
       </w:r>
     </w:p>
     <w:p>
@@ -21730,34 +22584,13 @@
         <w:pStyle w:val="Szvegtrzs"/>
         <w:numPr>
           <w:ilvl w:val="0"/>
-          <w:numId w:val="41"/>
+          <w:numId w:val="42"/>
         </w:numPr>
         <w:spacing w:line="360" w:lineRule="auto"/>
         <w:jc w:val="both"/>
       </w:pPr>
       <w:r>
-        <w:t xml:space="preserve">Az expozíciós idő </w:t>
-      </w:r>
-      <w:r>
-        <w:t>1/1</w:t>
-      </w:r>
-      <w:r>
-        <w:t xml:space="preserve">6 </w:t>
-      </w:r>
-      <w:r>
-        <w:t xml:space="preserve">000 másodperctől egészen végtelenig terjedhet, emiatt legalább </w:t>
-      </w:r>
-      <w:r>
-        <w:t>0</w:t>
-      </w:r>
-      <w:r>
-        <w:t>.0000625</w:t>
-      </w:r>
-      <w:r>
-        <w:t xml:space="preserve"> (1/16 000)</w:t>
-      </w:r>
-      <w:r>
-        <w:t xml:space="preserve"> értéknek kell lennie</w:t>
+        <w:t>Az expozíciós idő 1/16 000 másodperctől egészen végtelenig terjedhet, emiatt legalább 0.0000625 (1/16 000) értéknek kell lennie</w:t>
       </w:r>
     </w:p>
     <w:p>
@@ -21765,13 +22598,13 @@
         <w:pStyle w:val="Szvegtrzs"/>
         <w:numPr>
           <w:ilvl w:val="0"/>
-          <w:numId w:val="41"/>
+          <w:numId w:val="42"/>
         </w:numPr>
         <w:spacing w:line="360" w:lineRule="auto"/>
         <w:jc w:val="both"/>
       </w:pPr>
       <w:r>
-        <w:t xml:space="preserve">Az expozíciós program [0, 8] intervallumba kell essen, mivel EXIF adatként 0, 1, 2, 3, 4, 5, 6, 7, 8 értéket vehet csak fel </w:t>
+        <w:t>Az expozíciós program [0, 8] intervallumba kell essen, mivel EXIF adatként 0, 1, 2, 3, 4, 5, 6, 7, 8 értéket vehet csak fel</w:t>
       </w:r>
     </w:p>
     <w:p>
@@ -21779,16 +22612,13 @@
         <w:pStyle w:val="Szvegtrzs"/>
         <w:numPr>
           <w:ilvl w:val="0"/>
-          <w:numId w:val="41"/>
+          <w:numId w:val="42"/>
         </w:numPr>
         <w:spacing w:line="360" w:lineRule="auto"/>
         <w:jc w:val="both"/>
       </w:pPr>
       <w:r>
-        <w:t>A fénymérési mód [</w:t>
-      </w:r>
-      <w:r>
-        <w:t>0, 6] intervallumba kell essen, illetve a {255} érték is megengedett (ez jelképezi az egyéb módot)</w:t>
+        <w:t>A fénymérési mód [0, 6] intervallumba kell essen, illetve a {255} érték is megengedett (ez jelképezi az egyéb módot)</w:t>
       </w:r>
     </w:p>
     <w:p>
@@ -21796,23 +22626,17 @@
         <w:pStyle w:val="Szvegtrzs"/>
         <w:spacing w:line="360" w:lineRule="auto"/>
         <w:jc w:val="both"/>
-      </w:pPr>
-      <w:r>
         <w:rPr>
           <w:b/>
           <w:bCs/>
         </w:rPr>
-        <w:t>LENS</w:t>
-      </w:r>
+      </w:pPr>
       <w:r>
         <w:rPr>
           <w:b/>
           <w:bCs/>
         </w:rPr>
-        <w:t xml:space="preserve"> tábla:</w:t>
-      </w:r>
-      <w:r>
-        <w:t xml:space="preserve"> </w:t>
+        <w:t>LENS tábla:</w:t>
       </w:r>
     </w:p>
     <w:p>
@@ -21820,7 +22644,7 @@
         <w:pStyle w:val="Szvegtrzs"/>
         <w:numPr>
           <w:ilvl w:val="0"/>
-          <w:numId w:val="41"/>
+          <w:numId w:val="43"/>
         </w:numPr>
         <w:spacing w:line="360" w:lineRule="auto"/>
         <w:jc w:val="both"/>
@@ -21834,7 +22658,7 @@
         <w:pStyle w:val="Szvegtrzs"/>
         <w:numPr>
           <w:ilvl w:val="0"/>
-          <w:numId w:val="41"/>
+          <w:numId w:val="43"/>
         </w:numPr>
         <w:spacing w:line="360" w:lineRule="auto"/>
         <w:jc w:val="both"/>
@@ -21858,150 +22682,152 @@
     </w:p>
     <w:p>
       <w:pPr>
-        <w:spacing w:after="120" w:line="360" w:lineRule="auto"/>
-      </w:pPr>
-      <w:r>
-        <w:t>Az adatbázisban tárolt eljárások a program üzemeltetését segítik.</w:t>
-      </w:r>
-    </w:p>
-    <w:p>
-      <w:pPr>
-        <w:pStyle w:val="Listaszerbekezds"/>
-        <w:numPr>
-          <w:ilvl w:val="0"/>
-          <w:numId w:val="42"/>
-        </w:numPr>
-        <w:spacing w:after="120" w:line="360" w:lineRule="auto"/>
-        <w:ind w:left="714" w:hanging="357"/>
-      </w:pPr>
-      <w:r>
-        <w:t>CreateUser: Az inputként kapott MAC cím alapján automatikusan hoz létre egy új felhasználót. A UserID kiosztása automatikusan történik.</w:t>
-      </w:r>
-    </w:p>
-    <w:p>
-      <w:pPr>
-        <w:pStyle w:val="Listaszerbekezds"/>
-        <w:numPr>
-          <w:ilvl w:val="0"/>
-          <w:numId w:val="42"/>
-        </w:numPr>
-        <w:spacing w:after="120" w:line="360" w:lineRule="auto"/>
-        <w:ind w:left="714" w:hanging="357"/>
-      </w:pPr>
-      <w:r>
-        <w:t>Add</w:t>
-      </w:r>
-      <w:r>
-        <w:t>Body</w:t>
-      </w:r>
-      <w:r>
-        <w:t xml:space="preserve">: </w:t>
-      </w:r>
-      <w:r>
-        <w:t xml:space="preserve">Jelen esetben </w:t>
-      </w:r>
-      <w:r>
-        <w:t xml:space="preserve">azt </w:t>
-      </w:r>
-      <w:r>
-        <w:t>feltételezzük</w:t>
-      </w:r>
-      <w:r>
-        <w:t>,</w:t>
-      </w:r>
-      <w:r>
-        <w:t xml:space="preserve"> hogy egy felhasználónak </w:t>
-      </w:r>
-      <w:r>
-        <w:t>több</w:t>
-      </w:r>
-      <w:r>
-        <w:t xml:space="preserve"> fényképezőgépe </w:t>
-      </w:r>
-      <w:r>
-        <w:t>lehet</w:t>
-      </w:r>
-      <w:r>
-        <w:t>.</w:t>
-      </w:r>
-      <w:r>
-        <w:t xml:space="preserve"> A</w:t>
-      </w:r>
-      <w:r>
-        <w:t xml:space="preserve"> kép</w:t>
-      </w:r>
-      <w:r>
-        <w:t xml:space="preserve"> EXIF adatból kiolvasva automatikusan felveszi a még nem ismert fényképezőgépet és felveszi azt új kameraként az adatbázisba.</w:t>
-      </w:r>
-      <w:r>
-        <w:t xml:space="preserve"> A </w:t>
-      </w:r>
-      <w:r>
-        <w:t>BodyID kiosztása automatikusan történik.</w:t>
-      </w:r>
-    </w:p>
-    <w:p>
-      <w:pPr>
-        <w:pStyle w:val="Listaszerbekezds"/>
-        <w:numPr>
-          <w:ilvl w:val="0"/>
-          <w:numId w:val="42"/>
-        </w:numPr>
-        <w:spacing w:after="120" w:line="360" w:lineRule="auto"/>
-        <w:ind w:left="714" w:hanging="357"/>
-      </w:pPr>
-      <w:r>
-        <w:t>AddLens: Itt szintén feltételezzük, hogy egy fényképezőgéphez nem csak egy objektívet használhat a felhasználó, így ezt a kép EXIF adatokból kiolvasva automatikusan felveszi új objektívként.</w:t>
-      </w:r>
-      <w:r>
-        <w:t xml:space="preserve"> A LensID kiosztása automatikusan történik.</w:t>
-      </w:r>
-    </w:p>
-    <w:p>
-      <w:pPr>
-        <w:pStyle w:val="Listaszerbekezds"/>
-        <w:numPr>
-          <w:ilvl w:val="0"/>
-          <w:numId w:val="42"/>
-        </w:numPr>
-        <w:spacing w:after="120" w:line="360" w:lineRule="auto"/>
-        <w:ind w:left="714" w:hanging="357"/>
-      </w:pPr>
-      <w:r>
-        <w:t xml:space="preserve">AddPicture: </w:t>
-      </w:r>
-      <w:r>
-        <w:t>Képeket feltöltve a webalkalmazásba automatikusan létrehoz egy új képet az adatbázisban.</w:t>
-      </w:r>
-      <w:r>
-        <w:t xml:space="preserve"> A PictureID kiosztása automatikusan történik.</w:t>
-      </w:r>
-    </w:p>
-    <w:p>
-      <w:pPr>
-        <w:pStyle w:val="Cmsor2"/>
-      </w:pPr>
-      <w:bookmarkStart w:id="90" w:name="_Toc118133264"/>
-      <w:r>
-        <w:t>Továbbfejlesztési ötletek</w:t>
-      </w:r>
-      <w:bookmarkEnd w:id="90"/>
-      <w:r>
-        <w:t xml:space="preserve"> </w:t>
-      </w:r>
-    </w:p>
-    <w:p>
-      <w:pPr>
         <w:pStyle w:val="Szvegtrzs"/>
         <w:spacing w:line="360" w:lineRule="auto"/>
         <w:jc w:val="both"/>
       </w:pPr>
       <w:r>
-        <w:t xml:space="preserve">Továbbfejlesztési ötletek is felmerültek, amelyek az alkalmazás használatának könnyítését és </w:t>
-      </w:r>
+        <w:t>Az adatbázisban tárolt eljárások a program üzemeltetését segítik.</w:t>
+      </w:r>
+    </w:p>
+    <w:p>
+      <w:pPr>
+        <w:pStyle w:val="Szvegtrzs"/>
+        <w:numPr>
+          <w:ilvl w:val="0"/>
+          <w:numId w:val="44"/>
+        </w:numPr>
+        <w:spacing w:line="360" w:lineRule="auto"/>
+        <w:jc w:val="both"/>
+      </w:pPr>
+      <w:proofErr w:type="spellStart"/>
+      <w:r>
+        <w:t>CreateUser</w:t>
+      </w:r>
+      <w:proofErr w:type="spellEnd"/>
+      <w:r>
+        <w:t xml:space="preserve">: Az inputként kapott MAC cím alapján automatikusan hoz létre egy új felhasználót. A </w:t>
+      </w:r>
+      <w:proofErr w:type="spellStart"/>
+      <w:r>
+        <w:t>UserID</w:t>
+      </w:r>
+      <w:proofErr w:type="spellEnd"/>
+      <w:r>
+        <w:t xml:space="preserve"> kiosztása automatikusan történik.</w:t>
+      </w:r>
+    </w:p>
+    <w:p>
+      <w:pPr>
+        <w:pStyle w:val="Szvegtrzs"/>
+        <w:numPr>
+          <w:ilvl w:val="0"/>
+          <w:numId w:val="44"/>
+        </w:numPr>
+        <w:spacing w:line="360" w:lineRule="auto"/>
+        <w:jc w:val="both"/>
+      </w:pPr>
+      <w:proofErr w:type="spellStart"/>
+      <w:r>
+        <w:t>AddBody</w:t>
+      </w:r>
+      <w:proofErr w:type="spellEnd"/>
+      <w:r>
+        <w:t xml:space="preserve">: Jelen esetben azt feltételezzük, hogy egy felhasználónak több </w:t>
+      </w:r>
+      <w:proofErr w:type="spellStart"/>
+      <w:r>
+        <w:t>fényképezőgépe</w:t>
+      </w:r>
+      <w:proofErr w:type="spellEnd"/>
+      <w:r>
+        <w:t xml:space="preserve"> lehet. A kép EXIF adatból kiolvasva automatikusan felveszi a még nem ismert fényképezőgépet és felveszi azt új kameraként az adatbázisba. A </w:t>
+      </w:r>
+      <w:proofErr w:type="spellStart"/>
+      <w:r>
+        <w:t>BodyID</w:t>
+      </w:r>
+      <w:proofErr w:type="spellEnd"/>
+      <w:r>
+        <w:t xml:space="preserve"> kiosztása automatikusan történik.</w:t>
+      </w:r>
+    </w:p>
+    <w:p>
+      <w:pPr>
+        <w:pStyle w:val="Szvegtrzs"/>
+        <w:numPr>
+          <w:ilvl w:val="0"/>
+          <w:numId w:val="44"/>
+        </w:numPr>
+        <w:spacing w:line="360" w:lineRule="auto"/>
+        <w:jc w:val="both"/>
+      </w:pPr>
+      <w:proofErr w:type="spellStart"/>
+      <w:r>
+        <w:t>AddLens</w:t>
+      </w:r>
+      <w:proofErr w:type="spellEnd"/>
+      <w:r>
+        <w:t xml:space="preserve">: Itt szintén feltételezzük, hogy egy fényképezőgéphez nem csak egy objektívet használhat a felhasználó, így ezt a kép EXIF adatokból kiolvasva automatikusan felveszi új objektívként. A </w:t>
+      </w:r>
+      <w:proofErr w:type="spellStart"/>
+      <w:r>
+        <w:t>LensID</w:t>
+      </w:r>
+      <w:proofErr w:type="spellEnd"/>
+      <w:r>
+        <w:t xml:space="preserve"> kiosztása automatikusan történik.</w:t>
+      </w:r>
+    </w:p>
+    <w:p>
+      <w:pPr>
+        <w:pStyle w:val="Szvegtrzs"/>
+        <w:numPr>
+          <w:ilvl w:val="0"/>
+          <w:numId w:val="44"/>
+        </w:numPr>
+        <w:spacing w:line="360" w:lineRule="auto"/>
+        <w:jc w:val="both"/>
+      </w:pPr>
+      <w:proofErr w:type="spellStart"/>
+      <w:r>
+        <w:t>AddPicture</w:t>
+      </w:r>
+      <w:proofErr w:type="spellEnd"/>
+      <w:r>
+        <w:t xml:space="preserve">: Képeket feltöltve a webalkalmazásba automatikusan létrehoz egy új képet az adatbázisban. A </w:t>
+      </w:r>
+      <w:proofErr w:type="spellStart"/>
+      <w:r>
+        <w:t>PictureID</w:t>
+      </w:r>
+      <w:proofErr w:type="spellEnd"/>
+      <w:r>
+        <w:t xml:space="preserve"> kiosztása automatikusan történik.</w:t>
+      </w:r>
+    </w:p>
+    <w:p>
+      <w:pPr>
+        <w:pStyle w:val="Cmsor2"/>
+      </w:pPr>
+      <w:bookmarkStart w:id="90" w:name="_Toc118133264"/>
       <w:r>
         <w:lastRenderedPageBreak/>
-        <w:t>fejlesztés szempontjából az átláthatóságot segítik:</w:t>
+        <w:t>Továbbfejlesztési ötletek</w:t>
+      </w:r>
+      <w:bookmarkEnd w:id="90"/>
+      <w:r>
+        <w:t xml:space="preserve"> </w:t>
+      </w:r>
+    </w:p>
+    <w:p>
+      <w:pPr>
+        <w:pStyle w:val="Szvegtrzs"/>
+        <w:spacing w:line="360" w:lineRule="auto"/>
+        <w:jc w:val="both"/>
+      </w:pPr>
+      <w:r>
+        <w:t>Továbbfejlesztési ötletek is felmerültek, amelyek az alkalmazás használatának könnyítését és fejlesztés szempontjából az átláthatóságot segítik:</w:t>
       </w:r>
     </w:p>
     <w:p>
@@ -22122,6 +22948,7 @@
         <w:docPartUnique/>
       </w:docPartObj>
     </w:sdtPr>
+    <w:sdtEndPr/>
     <w:sdtContent>
       <w:p>
         <w:pPr>
@@ -22427,6 +23254,119 @@
     </w:lvl>
   </w:abstractNum>
   <w:abstractNum w:abstractNumId="2" w15:restartNumberingAfterBreak="0">
+    <w:nsid w:val="006010B8"/>
+    <w:multiLevelType w:val="hybridMultilevel"/>
+    <w:tmpl w:val="A3F6AF48"/>
+    <w:lvl w:ilvl="0" w:tplc="040E0001">
+      <w:start w:val="1"/>
+      <w:numFmt w:val="bullet"/>
+      <w:lvlText w:val=""/>
+      <w:lvlJc w:val="left"/>
+      <w:pPr>
+        <w:ind w:left="720" w:hanging="360"/>
+      </w:pPr>
+      <w:rPr>
+        <w:rFonts w:ascii="Symbol" w:hAnsi="Symbol" w:hint="default"/>
+      </w:rPr>
+    </w:lvl>
+    <w:lvl w:ilvl="1" w:tplc="040E0003" w:tentative="1">
+      <w:start w:val="1"/>
+      <w:numFmt w:val="bullet"/>
+      <w:lvlText w:val="o"/>
+      <w:lvlJc w:val="left"/>
+      <w:pPr>
+        <w:ind w:left="1440" w:hanging="360"/>
+      </w:pPr>
+      <w:rPr>
+        <w:rFonts w:ascii="Courier New" w:hAnsi="Courier New" w:cs="Courier New" w:hint="default"/>
+      </w:rPr>
+    </w:lvl>
+    <w:lvl w:ilvl="2" w:tplc="040E0005" w:tentative="1">
+      <w:start w:val="1"/>
+      <w:numFmt w:val="bullet"/>
+      <w:lvlText w:val=""/>
+      <w:lvlJc w:val="left"/>
+      <w:pPr>
+        <w:ind w:left="2160" w:hanging="360"/>
+      </w:pPr>
+      <w:rPr>
+        <w:rFonts w:ascii="Wingdings" w:hAnsi="Wingdings" w:hint="default"/>
+      </w:rPr>
+    </w:lvl>
+    <w:lvl w:ilvl="3" w:tplc="040E0001" w:tentative="1">
+      <w:start w:val="1"/>
+      <w:numFmt w:val="bullet"/>
+      <w:lvlText w:val=""/>
+      <w:lvlJc w:val="left"/>
+      <w:pPr>
+        <w:ind w:left="2880" w:hanging="360"/>
+      </w:pPr>
+      <w:rPr>
+        <w:rFonts w:ascii="Symbol" w:hAnsi="Symbol" w:hint="default"/>
+      </w:rPr>
+    </w:lvl>
+    <w:lvl w:ilvl="4" w:tplc="040E0003" w:tentative="1">
+      <w:start w:val="1"/>
+      <w:numFmt w:val="bullet"/>
+      <w:lvlText w:val="o"/>
+      <w:lvlJc w:val="left"/>
+      <w:pPr>
+        <w:ind w:left="3600" w:hanging="360"/>
+      </w:pPr>
+      <w:rPr>
+        <w:rFonts w:ascii="Courier New" w:hAnsi="Courier New" w:cs="Courier New" w:hint="default"/>
+      </w:rPr>
+    </w:lvl>
+    <w:lvl w:ilvl="5" w:tplc="040E0005" w:tentative="1">
+      <w:start w:val="1"/>
+      <w:numFmt w:val="bullet"/>
+      <w:lvlText w:val=""/>
+      <w:lvlJc w:val="left"/>
+      <w:pPr>
+        <w:ind w:left="4320" w:hanging="360"/>
+      </w:pPr>
+      <w:rPr>
+        <w:rFonts w:ascii="Wingdings" w:hAnsi="Wingdings" w:hint="default"/>
+      </w:rPr>
+    </w:lvl>
+    <w:lvl w:ilvl="6" w:tplc="040E0001" w:tentative="1">
+      <w:start w:val="1"/>
+      <w:numFmt w:val="bullet"/>
+      <w:lvlText w:val=""/>
+      <w:lvlJc w:val="left"/>
+      <w:pPr>
+        <w:ind w:left="5040" w:hanging="360"/>
+      </w:pPr>
+      <w:rPr>
+        <w:rFonts w:ascii="Symbol" w:hAnsi="Symbol" w:hint="default"/>
+      </w:rPr>
+    </w:lvl>
+    <w:lvl w:ilvl="7" w:tplc="040E0003" w:tentative="1">
+      <w:start w:val="1"/>
+      <w:numFmt w:val="bullet"/>
+      <w:lvlText w:val="o"/>
+      <w:lvlJc w:val="left"/>
+      <w:pPr>
+        <w:ind w:left="5760" w:hanging="360"/>
+      </w:pPr>
+      <w:rPr>
+        <w:rFonts w:ascii="Courier New" w:hAnsi="Courier New" w:cs="Courier New" w:hint="default"/>
+      </w:rPr>
+    </w:lvl>
+    <w:lvl w:ilvl="8" w:tplc="040E0005" w:tentative="1">
+      <w:start w:val="1"/>
+      <w:numFmt w:val="bullet"/>
+      <w:lvlText w:val=""/>
+      <w:lvlJc w:val="left"/>
+      <w:pPr>
+        <w:ind w:left="6480" w:hanging="360"/>
+      </w:pPr>
+      <w:rPr>
+        <w:rFonts w:ascii="Wingdings" w:hAnsi="Wingdings" w:hint="default"/>
+      </w:rPr>
+    </w:lvl>
+  </w:abstractNum>
+  <w:abstractNum w:abstractNumId="3" w15:restartNumberingAfterBreak="0">
     <w:nsid w:val="008C26B1"/>
     <w:multiLevelType w:val="hybridMultilevel"/>
     <w:tmpl w:val="1490404E"/>
@@ -22540,7 +23480,7 @@
       </w:rPr>
     </w:lvl>
   </w:abstractNum>
-  <w:abstractNum w:abstractNumId="3" w15:restartNumberingAfterBreak="0">
+  <w:abstractNum w:abstractNumId="4" w15:restartNumberingAfterBreak="0">
     <w:nsid w:val="02CD1A63"/>
     <w:multiLevelType w:val="hybridMultilevel"/>
     <w:tmpl w:val="7E540514"/>
@@ -22653,7 +23593,7 @@
       </w:rPr>
     </w:lvl>
   </w:abstractNum>
-  <w:abstractNum w:abstractNumId="4" w15:restartNumberingAfterBreak="0">
+  <w:abstractNum w:abstractNumId="5" w15:restartNumberingAfterBreak="0">
     <w:nsid w:val="032E1E99"/>
     <w:multiLevelType w:val="hybridMultilevel"/>
     <w:tmpl w:val="262A7F68"/>
@@ -22766,7 +23706,7 @@
       </w:rPr>
     </w:lvl>
   </w:abstractNum>
-  <w:abstractNum w:abstractNumId="5" w15:restartNumberingAfterBreak="0">
+  <w:abstractNum w:abstractNumId="6" w15:restartNumberingAfterBreak="0">
     <w:nsid w:val="04E57F1D"/>
     <w:multiLevelType w:val="hybridMultilevel"/>
     <w:tmpl w:val="8B0A6B38"/>
@@ -22879,7 +23819,7 @@
       </w:rPr>
     </w:lvl>
   </w:abstractNum>
-  <w:abstractNum w:abstractNumId="6" w15:restartNumberingAfterBreak="0">
+  <w:abstractNum w:abstractNumId="7" w15:restartNumberingAfterBreak="0">
     <w:nsid w:val="06895369"/>
     <w:multiLevelType w:val="hybridMultilevel"/>
     <w:tmpl w:val="70527678"/>
@@ -22993,7 +23933,7 @@
       </w:rPr>
     </w:lvl>
   </w:abstractNum>
-  <w:abstractNum w:abstractNumId="7" w15:restartNumberingAfterBreak="0">
+  <w:abstractNum w:abstractNumId="8" w15:restartNumberingAfterBreak="0">
     <w:nsid w:val="0690748F"/>
     <w:multiLevelType w:val="hybridMultilevel"/>
     <w:tmpl w:val="2224054E"/>
@@ -23106,7 +24046,7 @@
       </w:rPr>
     </w:lvl>
   </w:abstractNum>
-  <w:abstractNum w:abstractNumId="8" w15:restartNumberingAfterBreak="0">
+  <w:abstractNum w:abstractNumId="9" w15:restartNumberingAfterBreak="0">
     <w:nsid w:val="084D1E0F"/>
     <w:multiLevelType w:val="hybridMultilevel"/>
     <w:tmpl w:val="B83429F6"/>
@@ -23219,7 +24159,7 @@
       </w:rPr>
     </w:lvl>
   </w:abstractNum>
-  <w:abstractNum w:abstractNumId="9" w15:restartNumberingAfterBreak="0">
+  <w:abstractNum w:abstractNumId="10" w15:restartNumberingAfterBreak="0">
     <w:nsid w:val="0A8C3FB3"/>
     <w:multiLevelType w:val="hybridMultilevel"/>
     <w:tmpl w:val="6CCAFE8E"/>
@@ -23332,7 +24272,7 @@
       </w:rPr>
     </w:lvl>
   </w:abstractNum>
-  <w:abstractNum w:abstractNumId="10" w15:restartNumberingAfterBreak="0">
+  <w:abstractNum w:abstractNumId="11" w15:restartNumberingAfterBreak="0">
     <w:nsid w:val="0DBF04E5"/>
     <w:multiLevelType w:val="hybridMultilevel"/>
     <w:tmpl w:val="E5F4799C"/>
@@ -23446,7 +24386,7 @@
       </w:rPr>
     </w:lvl>
   </w:abstractNum>
-  <w:abstractNum w:abstractNumId="11" w15:restartNumberingAfterBreak="0">
+  <w:abstractNum w:abstractNumId="12" w15:restartNumberingAfterBreak="0">
     <w:nsid w:val="10670080"/>
     <w:multiLevelType w:val="hybridMultilevel"/>
     <w:tmpl w:val="C7909CFC"/>
@@ -23559,7 +24499,7 @@
       </w:rPr>
     </w:lvl>
   </w:abstractNum>
-  <w:abstractNum w:abstractNumId="12" w15:restartNumberingAfterBreak="0">
+  <w:abstractNum w:abstractNumId="13" w15:restartNumberingAfterBreak="0">
     <w:nsid w:val="19EA4943"/>
     <w:multiLevelType w:val="hybridMultilevel"/>
     <w:tmpl w:val="B4BAEBEA"/>
@@ -23672,7 +24612,7 @@
       </w:rPr>
     </w:lvl>
   </w:abstractNum>
-  <w:abstractNum w:abstractNumId="13" w15:restartNumberingAfterBreak="0">
+  <w:abstractNum w:abstractNumId="14" w15:restartNumberingAfterBreak="0">
     <w:nsid w:val="21C2475A"/>
     <w:multiLevelType w:val="hybridMultilevel"/>
     <w:tmpl w:val="37FE6500"/>
@@ -23785,7 +24725,7 @@
       </w:rPr>
     </w:lvl>
   </w:abstractNum>
-  <w:abstractNum w:abstractNumId="14" w15:restartNumberingAfterBreak="0">
+  <w:abstractNum w:abstractNumId="15" w15:restartNumberingAfterBreak="0">
     <w:nsid w:val="21E9173A"/>
     <w:multiLevelType w:val="hybridMultilevel"/>
     <w:tmpl w:val="652CA6A4"/>
@@ -23899,123 +24839,10 @@
       </w:rPr>
     </w:lvl>
   </w:abstractNum>
-  <w:abstractNum w:abstractNumId="15" w15:restartNumberingAfterBreak="0">
+  <w:abstractNum w:abstractNumId="16" w15:restartNumberingAfterBreak="0">
     <w:nsid w:val="225C48D7"/>
     <w:multiLevelType w:val="hybridMultilevel"/>
     <w:tmpl w:val="BB1E2464"/>
-    <w:lvl w:ilvl="0" w:tplc="040E0001">
-      <w:start w:val="1"/>
-      <w:numFmt w:val="bullet"/>
-      <w:lvlText w:val=""/>
-      <w:lvlJc w:val="left"/>
-      <w:pPr>
-        <w:ind w:left="720" w:hanging="360"/>
-      </w:pPr>
-      <w:rPr>
-        <w:rFonts w:ascii="Symbol" w:hAnsi="Symbol" w:hint="default"/>
-      </w:rPr>
-    </w:lvl>
-    <w:lvl w:ilvl="1" w:tplc="040E0003" w:tentative="1">
-      <w:start w:val="1"/>
-      <w:numFmt w:val="bullet"/>
-      <w:lvlText w:val="o"/>
-      <w:lvlJc w:val="left"/>
-      <w:pPr>
-        <w:ind w:left="1440" w:hanging="360"/>
-      </w:pPr>
-      <w:rPr>
-        <w:rFonts w:ascii="Courier New" w:hAnsi="Courier New" w:cs="Courier New" w:hint="default"/>
-      </w:rPr>
-    </w:lvl>
-    <w:lvl w:ilvl="2" w:tplc="040E0005" w:tentative="1">
-      <w:start w:val="1"/>
-      <w:numFmt w:val="bullet"/>
-      <w:lvlText w:val=""/>
-      <w:lvlJc w:val="left"/>
-      <w:pPr>
-        <w:ind w:left="2160" w:hanging="360"/>
-      </w:pPr>
-      <w:rPr>
-        <w:rFonts w:ascii="Wingdings" w:hAnsi="Wingdings" w:hint="default"/>
-      </w:rPr>
-    </w:lvl>
-    <w:lvl w:ilvl="3" w:tplc="040E0001" w:tentative="1">
-      <w:start w:val="1"/>
-      <w:numFmt w:val="bullet"/>
-      <w:lvlText w:val=""/>
-      <w:lvlJc w:val="left"/>
-      <w:pPr>
-        <w:ind w:left="2880" w:hanging="360"/>
-      </w:pPr>
-      <w:rPr>
-        <w:rFonts w:ascii="Symbol" w:hAnsi="Symbol" w:hint="default"/>
-      </w:rPr>
-    </w:lvl>
-    <w:lvl w:ilvl="4" w:tplc="040E0003" w:tentative="1">
-      <w:start w:val="1"/>
-      <w:numFmt w:val="bullet"/>
-      <w:lvlText w:val="o"/>
-      <w:lvlJc w:val="left"/>
-      <w:pPr>
-        <w:ind w:left="3600" w:hanging="360"/>
-      </w:pPr>
-      <w:rPr>
-        <w:rFonts w:ascii="Courier New" w:hAnsi="Courier New" w:cs="Courier New" w:hint="default"/>
-      </w:rPr>
-    </w:lvl>
-    <w:lvl w:ilvl="5" w:tplc="040E0005" w:tentative="1">
-      <w:start w:val="1"/>
-      <w:numFmt w:val="bullet"/>
-      <w:lvlText w:val=""/>
-      <w:lvlJc w:val="left"/>
-      <w:pPr>
-        <w:ind w:left="4320" w:hanging="360"/>
-      </w:pPr>
-      <w:rPr>
-        <w:rFonts w:ascii="Wingdings" w:hAnsi="Wingdings" w:hint="default"/>
-      </w:rPr>
-    </w:lvl>
-    <w:lvl w:ilvl="6" w:tplc="040E0001" w:tentative="1">
-      <w:start w:val="1"/>
-      <w:numFmt w:val="bullet"/>
-      <w:lvlText w:val=""/>
-      <w:lvlJc w:val="left"/>
-      <w:pPr>
-        <w:ind w:left="5040" w:hanging="360"/>
-      </w:pPr>
-      <w:rPr>
-        <w:rFonts w:ascii="Symbol" w:hAnsi="Symbol" w:hint="default"/>
-      </w:rPr>
-    </w:lvl>
-    <w:lvl w:ilvl="7" w:tplc="040E0003" w:tentative="1">
-      <w:start w:val="1"/>
-      <w:numFmt w:val="bullet"/>
-      <w:lvlText w:val="o"/>
-      <w:lvlJc w:val="left"/>
-      <w:pPr>
-        <w:ind w:left="5760" w:hanging="360"/>
-      </w:pPr>
-      <w:rPr>
-        <w:rFonts w:ascii="Courier New" w:hAnsi="Courier New" w:cs="Courier New" w:hint="default"/>
-      </w:rPr>
-    </w:lvl>
-    <w:lvl w:ilvl="8" w:tplc="040E0005" w:tentative="1">
-      <w:start w:val="1"/>
-      <w:numFmt w:val="bullet"/>
-      <w:lvlText w:val=""/>
-      <w:lvlJc w:val="left"/>
-      <w:pPr>
-        <w:ind w:left="6480" w:hanging="360"/>
-      </w:pPr>
-      <w:rPr>
-        <w:rFonts w:ascii="Wingdings" w:hAnsi="Wingdings" w:hint="default"/>
-      </w:rPr>
-    </w:lvl>
-  </w:abstractNum>
-  <w:abstractNum w:abstractNumId="16" w15:restartNumberingAfterBreak="0">
-    <w:nsid w:val="25B65DF7"/>
-    <w:multiLevelType w:val="hybridMultilevel"/>
-    <w:tmpl w:val="1A4ACC7A"/>
     <w:lvl w:ilvl="0" w:tplc="040E0001">
       <w:start w:val="1"/>
       <w:numFmt w:val="bullet"/>
@@ -24810,6 +25637,119 @@
     </w:lvl>
   </w:abstractNum>
   <w:abstractNum w:abstractNumId="23" w15:restartNumberingAfterBreak="0">
+    <w:nsid w:val="48F40631"/>
+    <w:multiLevelType w:val="hybridMultilevel"/>
+    <w:tmpl w:val="38687CD2"/>
+    <w:lvl w:ilvl="0" w:tplc="040E0001">
+      <w:start w:val="1"/>
+      <w:numFmt w:val="bullet"/>
+      <w:lvlText w:val=""/>
+      <w:lvlJc w:val="left"/>
+      <w:pPr>
+        <w:ind w:left="720" w:hanging="360"/>
+      </w:pPr>
+      <w:rPr>
+        <w:rFonts w:ascii="Symbol" w:hAnsi="Symbol" w:hint="default"/>
+      </w:rPr>
+    </w:lvl>
+    <w:lvl w:ilvl="1" w:tplc="040E0003" w:tentative="1">
+      <w:start w:val="1"/>
+      <w:numFmt w:val="bullet"/>
+      <w:lvlText w:val="o"/>
+      <w:lvlJc w:val="left"/>
+      <w:pPr>
+        <w:ind w:left="1440" w:hanging="360"/>
+      </w:pPr>
+      <w:rPr>
+        <w:rFonts w:ascii="Courier New" w:hAnsi="Courier New" w:cs="Courier New" w:hint="default"/>
+      </w:rPr>
+    </w:lvl>
+    <w:lvl w:ilvl="2" w:tplc="040E0005" w:tentative="1">
+      <w:start w:val="1"/>
+      <w:numFmt w:val="bullet"/>
+      <w:lvlText w:val=""/>
+      <w:lvlJc w:val="left"/>
+      <w:pPr>
+        <w:ind w:left="2160" w:hanging="360"/>
+      </w:pPr>
+      <w:rPr>
+        <w:rFonts w:ascii="Wingdings" w:hAnsi="Wingdings" w:hint="default"/>
+      </w:rPr>
+    </w:lvl>
+    <w:lvl w:ilvl="3" w:tplc="040E0001" w:tentative="1">
+      <w:start w:val="1"/>
+      <w:numFmt w:val="bullet"/>
+      <w:lvlText w:val=""/>
+      <w:lvlJc w:val="left"/>
+      <w:pPr>
+        <w:ind w:left="2880" w:hanging="360"/>
+      </w:pPr>
+      <w:rPr>
+        <w:rFonts w:ascii="Symbol" w:hAnsi="Symbol" w:hint="default"/>
+      </w:rPr>
+    </w:lvl>
+    <w:lvl w:ilvl="4" w:tplc="040E0003" w:tentative="1">
+      <w:start w:val="1"/>
+      <w:numFmt w:val="bullet"/>
+      <w:lvlText w:val="o"/>
+      <w:lvlJc w:val="left"/>
+      <w:pPr>
+        <w:ind w:left="3600" w:hanging="360"/>
+      </w:pPr>
+      <w:rPr>
+        <w:rFonts w:ascii="Courier New" w:hAnsi="Courier New" w:cs="Courier New" w:hint="default"/>
+      </w:rPr>
+    </w:lvl>
+    <w:lvl w:ilvl="5" w:tplc="040E0005" w:tentative="1">
+      <w:start w:val="1"/>
+      <w:numFmt w:val="bullet"/>
+      <w:lvlText w:val=""/>
+      <w:lvlJc w:val="left"/>
+      <w:pPr>
+        <w:ind w:left="4320" w:hanging="360"/>
+      </w:pPr>
+      <w:rPr>
+        <w:rFonts w:ascii="Wingdings" w:hAnsi="Wingdings" w:hint="default"/>
+      </w:rPr>
+    </w:lvl>
+    <w:lvl w:ilvl="6" w:tplc="040E0001" w:tentative="1">
+      <w:start w:val="1"/>
+      <w:numFmt w:val="bullet"/>
+      <w:lvlText w:val=""/>
+      <w:lvlJc w:val="left"/>
+      <w:pPr>
+        <w:ind w:left="5040" w:hanging="360"/>
+      </w:pPr>
+      <w:rPr>
+        <w:rFonts w:ascii="Symbol" w:hAnsi="Symbol" w:hint="default"/>
+      </w:rPr>
+    </w:lvl>
+    <w:lvl w:ilvl="7" w:tplc="040E0003" w:tentative="1">
+      <w:start w:val="1"/>
+      <w:numFmt w:val="bullet"/>
+      <w:lvlText w:val="o"/>
+      <w:lvlJc w:val="left"/>
+      <w:pPr>
+        <w:ind w:left="5760" w:hanging="360"/>
+      </w:pPr>
+      <w:rPr>
+        <w:rFonts w:ascii="Courier New" w:hAnsi="Courier New" w:cs="Courier New" w:hint="default"/>
+      </w:rPr>
+    </w:lvl>
+    <w:lvl w:ilvl="8" w:tplc="040E0005" w:tentative="1">
+      <w:start w:val="1"/>
+      <w:numFmt w:val="bullet"/>
+      <w:lvlText w:val=""/>
+      <w:lvlJc w:val="left"/>
+      <w:pPr>
+        <w:ind w:left="6480" w:hanging="360"/>
+      </w:pPr>
+      <w:rPr>
+        <w:rFonts w:ascii="Wingdings" w:hAnsi="Wingdings" w:hint="default"/>
+      </w:rPr>
+    </w:lvl>
+  </w:abstractNum>
+  <w:abstractNum w:abstractNumId="24" w15:restartNumberingAfterBreak="0">
     <w:nsid w:val="4A8A6108"/>
     <w:multiLevelType w:val="hybridMultilevel"/>
     <w:tmpl w:val="1C149F6A"/>
@@ -24922,7 +25862,7 @@
       </w:rPr>
     </w:lvl>
   </w:abstractNum>
-  <w:abstractNum w:abstractNumId="24" w15:restartNumberingAfterBreak="0">
+  <w:abstractNum w:abstractNumId="25" w15:restartNumberingAfterBreak="0">
     <w:nsid w:val="4AEF7683"/>
     <w:multiLevelType w:val="hybridMultilevel"/>
     <w:tmpl w:val="9440DA02"/>
@@ -25035,7 +25975,7 @@
       </w:rPr>
     </w:lvl>
   </w:abstractNum>
-  <w:abstractNum w:abstractNumId="25" w15:restartNumberingAfterBreak="0">
+  <w:abstractNum w:abstractNumId="26" w15:restartNumberingAfterBreak="0">
     <w:nsid w:val="4D696C55"/>
     <w:multiLevelType w:val="hybridMultilevel"/>
     <w:tmpl w:val="6B5ABB06"/>
@@ -25148,7 +26088,7 @@
       </w:rPr>
     </w:lvl>
   </w:abstractNum>
-  <w:abstractNum w:abstractNumId="26" w15:restartNumberingAfterBreak="0">
+  <w:abstractNum w:abstractNumId="27" w15:restartNumberingAfterBreak="0">
     <w:nsid w:val="567219DF"/>
     <w:multiLevelType w:val="multilevel"/>
     <w:tmpl w:val="BD2CDD04"/>
@@ -25263,7 +26203,7 @@
       </w:rPr>
     </w:lvl>
   </w:abstractNum>
-  <w:abstractNum w:abstractNumId="27" w15:restartNumberingAfterBreak="0">
+  <w:abstractNum w:abstractNumId="28" w15:restartNumberingAfterBreak="0">
     <w:nsid w:val="56FA72DC"/>
     <w:multiLevelType w:val="hybridMultilevel"/>
     <w:tmpl w:val="552ABE16"/>
@@ -25376,10 +26316,10 @@
       </w:rPr>
     </w:lvl>
   </w:abstractNum>
-  <w:abstractNum w:abstractNumId="28" w15:restartNumberingAfterBreak="0">
-    <w:nsid w:val="5CDD4D3D"/>
+  <w:abstractNum w:abstractNumId="29" w15:restartNumberingAfterBreak="0">
+    <w:nsid w:val="5841033D"/>
     <w:multiLevelType w:val="hybridMultilevel"/>
-    <w:tmpl w:val="E6F629F2"/>
+    <w:tmpl w:val="2B98B708"/>
     <w:lvl w:ilvl="0" w:tplc="040E0001">
       <w:start w:val="1"/>
       <w:numFmt w:val="bullet"/>
@@ -25489,7 +26429,7 @@
       </w:rPr>
     </w:lvl>
   </w:abstractNum>
-  <w:abstractNum w:abstractNumId="29" w15:restartNumberingAfterBreak="0">
+  <w:abstractNum w:abstractNumId="30" w15:restartNumberingAfterBreak="0">
     <w:nsid w:val="5F701E11"/>
     <w:multiLevelType w:val="hybridMultilevel"/>
     <w:tmpl w:val="5B7895E2"/>
@@ -25602,7 +26542,7 @@
       </w:rPr>
     </w:lvl>
   </w:abstractNum>
-  <w:abstractNum w:abstractNumId="30" w15:restartNumberingAfterBreak="0">
+  <w:abstractNum w:abstractNumId="31" w15:restartNumberingAfterBreak="0">
     <w:nsid w:val="6358745F"/>
     <w:multiLevelType w:val="hybridMultilevel"/>
     <w:tmpl w:val="48D8FB76"/>
@@ -25716,7 +26656,7 @@
       </w:rPr>
     </w:lvl>
   </w:abstractNum>
-  <w:abstractNum w:abstractNumId="31" w15:restartNumberingAfterBreak="0">
+  <w:abstractNum w:abstractNumId="32" w15:restartNumberingAfterBreak="0">
     <w:nsid w:val="67F5022B"/>
     <w:multiLevelType w:val="hybridMultilevel"/>
     <w:tmpl w:val="3AD8B8F0"/>
@@ -25829,7 +26769,7 @@
       </w:rPr>
     </w:lvl>
   </w:abstractNum>
-  <w:abstractNum w:abstractNumId="32" w15:restartNumberingAfterBreak="0">
+  <w:abstractNum w:abstractNumId="33" w15:restartNumberingAfterBreak="0">
     <w:nsid w:val="68B25218"/>
     <w:multiLevelType w:val="hybridMultilevel"/>
     <w:tmpl w:val="8CD41F8C"/>
@@ -25942,7 +26882,7 @@
       </w:rPr>
     </w:lvl>
   </w:abstractNum>
-  <w:abstractNum w:abstractNumId="33" w15:restartNumberingAfterBreak="0">
+  <w:abstractNum w:abstractNumId="34" w15:restartNumberingAfterBreak="0">
     <w:nsid w:val="6A9E028D"/>
     <w:multiLevelType w:val="multilevel"/>
     <w:tmpl w:val="D9FAE6FC"/>
@@ -26029,7 +26969,120 @@
       </w:pPr>
     </w:lvl>
   </w:abstractNum>
-  <w:abstractNum w:abstractNumId="34" w15:restartNumberingAfterBreak="0">
+  <w:abstractNum w:abstractNumId="35" w15:restartNumberingAfterBreak="0">
+    <w:nsid w:val="6E417D1F"/>
+    <w:multiLevelType w:val="hybridMultilevel"/>
+    <w:tmpl w:val="CA967560"/>
+    <w:lvl w:ilvl="0" w:tplc="040E0001">
+      <w:start w:val="1"/>
+      <w:numFmt w:val="bullet"/>
+      <w:lvlText w:val=""/>
+      <w:lvlJc w:val="left"/>
+      <w:pPr>
+        <w:ind w:left="720" w:hanging="360"/>
+      </w:pPr>
+      <w:rPr>
+        <w:rFonts w:ascii="Symbol" w:hAnsi="Symbol" w:hint="default"/>
+      </w:rPr>
+    </w:lvl>
+    <w:lvl w:ilvl="1" w:tplc="040E0003" w:tentative="1">
+      <w:start w:val="1"/>
+      <w:numFmt w:val="bullet"/>
+      <w:lvlText w:val="o"/>
+      <w:lvlJc w:val="left"/>
+      <w:pPr>
+        <w:ind w:left="1440" w:hanging="360"/>
+      </w:pPr>
+      <w:rPr>
+        <w:rFonts w:ascii="Courier New" w:hAnsi="Courier New" w:cs="Courier New" w:hint="default"/>
+      </w:rPr>
+    </w:lvl>
+    <w:lvl w:ilvl="2" w:tplc="040E0005" w:tentative="1">
+      <w:start w:val="1"/>
+      <w:numFmt w:val="bullet"/>
+      <w:lvlText w:val=""/>
+      <w:lvlJc w:val="left"/>
+      <w:pPr>
+        <w:ind w:left="2160" w:hanging="360"/>
+      </w:pPr>
+      <w:rPr>
+        <w:rFonts w:ascii="Wingdings" w:hAnsi="Wingdings" w:hint="default"/>
+      </w:rPr>
+    </w:lvl>
+    <w:lvl w:ilvl="3" w:tplc="040E0001" w:tentative="1">
+      <w:start w:val="1"/>
+      <w:numFmt w:val="bullet"/>
+      <w:lvlText w:val=""/>
+      <w:lvlJc w:val="left"/>
+      <w:pPr>
+        <w:ind w:left="2880" w:hanging="360"/>
+      </w:pPr>
+      <w:rPr>
+        <w:rFonts w:ascii="Symbol" w:hAnsi="Symbol" w:hint="default"/>
+      </w:rPr>
+    </w:lvl>
+    <w:lvl w:ilvl="4" w:tplc="040E0003" w:tentative="1">
+      <w:start w:val="1"/>
+      <w:numFmt w:val="bullet"/>
+      <w:lvlText w:val="o"/>
+      <w:lvlJc w:val="left"/>
+      <w:pPr>
+        <w:ind w:left="3600" w:hanging="360"/>
+      </w:pPr>
+      <w:rPr>
+        <w:rFonts w:ascii="Courier New" w:hAnsi="Courier New" w:cs="Courier New" w:hint="default"/>
+      </w:rPr>
+    </w:lvl>
+    <w:lvl w:ilvl="5" w:tplc="040E0005" w:tentative="1">
+      <w:start w:val="1"/>
+      <w:numFmt w:val="bullet"/>
+      <w:lvlText w:val=""/>
+      <w:lvlJc w:val="left"/>
+      <w:pPr>
+        <w:ind w:left="4320" w:hanging="360"/>
+      </w:pPr>
+      <w:rPr>
+        <w:rFonts w:ascii="Wingdings" w:hAnsi="Wingdings" w:hint="default"/>
+      </w:rPr>
+    </w:lvl>
+    <w:lvl w:ilvl="6" w:tplc="040E0001" w:tentative="1">
+      <w:start w:val="1"/>
+      <w:numFmt w:val="bullet"/>
+      <w:lvlText w:val=""/>
+      <w:lvlJc w:val="left"/>
+      <w:pPr>
+        <w:ind w:left="5040" w:hanging="360"/>
+      </w:pPr>
+      <w:rPr>
+        <w:rFonts w:ascii="Symbol" w:hAnsi="Symbol" w:hint="default"/>
+      </w:rPr>
+    </w:lvl>
+    <w:lvl w:ilvl="7" w:tplc="040E0003" w:tentative="1">
+      <w:start w:val="1"/>
+      <w:numFmt w:val="bullet"/>
+      <w:lvlText w:val="o"/>
+      <w:lvlJc w:val="left"/>
+      <w:pPr>
+        <w:ind w:left="5760" w:hanging="360"/>
+      </w:pPr>
+      <w:rPr>
+        <w:rFonts w:ascii="Courier New" w:hAnsi="Courier New" w:cs="Courier New" w:hint="default"/>
+      </w:rPr>
+    </w:lvl>
+    <w:lvl w:ilvl="8" w:tplc="040E0005" w:tentative="1">
+      <w:start w:val="1"/>
+      <w:numFmt w:val="bullet"/>
+      <w:lvlText w:val=""/>
+      <w:lvlJc w:val="left"/>
+      <w:pPr>
+        <w:ind w:left="6480" w:hanging="360"/>
+      </w:pPr>
+      <w:rPr>
+        <w:rFonts w:ascii="Wingdings" w:hAnsi="Wingdings" w:hint="default"/>
+      </w:rPr>
+    </w:lvl>
+  </w:abstractNum>
+  <w:abstractNum w:abstractNumId="36" w15:restartNumberingAfterBreak="0">
     <w:nsid w:val="73F552CD"/>
     <w:multiLevelType w:val="hybridMultilevel"/>
     <w:tmpl w:val="948A09B0"/>
@@ -26142,7 +27195,7 @@
       </w:rPr>
     </w:lvl>
   </w:abstractNum>
-  <w:abstractNum w:abstractNumId="35" w15:restartNumberingAfterBreak="0">
+  <w:abstractNum w:abstractNumId="37" w15:restartNumberingAfterBreak="0">
     <w:nsid w:val="77541E04"/>
     <w:multiLevelType w:val="hybridMultilevel"/>
     <w:tmpl w:val="CF3E2272"/>
@@ -26256,7 +27309,7 @@
       </w:rPr>
     </w:lvl>
   </w:abstractNum>
-  <w:abstractNum w:abstractNumId="36" w15:restartNumberingAfterBreak="0">
+  <w:abstractNum w:abstractNumId="38" w15:restartNumberingAfterBreak="0">
     <w:nsid w:val="77B536B4"/>
     <w:multiLevelType w:val="hybridMultilevel"/>
     <w:tmpl w:val="A490AB52"/>
@@ -26369,7 +27422,7 @@
       </w:rPr>
     </w:lvl>
   </w:abstractNum>
-  <w:abstractNum w:abstractNumId="37" w15:restartNumberingAfterBreak="0">
+  <w:abstractNum w:abstractNumId="39" w15:restartNumberingAfterBreak="0">
     <w:nsid w:val="795C1F06"/>
     <w:multiLevelType w:val="hybridMultilevel"/>
     <w:tmpl w:val="D5829B20"/>
@@ -26455,7 +27508,7 @@
       </w:pPr>
     </w:lvl>
   </w:abstractNum>
-  <w:abstractNum w:abstractNumId="38" w15:restartNumberingAfterBreak="0">
+  <w:abstractNum w:abstractNumId="40" w15:restartNumberingAfterBreak="0">
     <w:nsid w:val="7A3D4664"/>
     <w:multiLevelType w:val="hybridMultilevel"/>
     <w:tmpl w:val="55A2B296"/>
@@ -26568,7 +27621,7 @@
       </w:rPr>
     </w:lvl>
   </w:abstractNum>
-  <w:abstractNum w:abstractNumId="39" w15:restartNumberingAfterBreak="0">
+  <w:abstractNum w:abstractNumId="41" w15:restartNumberingAfterBreak="0">
     <w:nsid w:val="7BB942F4"/>
     <w:multiLevelType w:val="hybridMultilevel"/>
     <w:tmpl w:val="871E24E2"/>
@@ -26685,13 +27738,13 @@
     <w:abstractNumId w:val="1"/>
   </w:num>
   <w:num w:numId="2" w16cid:durableId="585185212">
-    <w:abstractNumId w:val="10"/>
+    <w:abstractNumId w:val="11"/>
   </w:num>
   <w:num w:numId="3" w16cid:durableId="2077973930">
-    <w:abstractNumId w:val="26"/>
+    <w:abstractNumId w:val="27"/>
   </w:num>
   <w:num w:numId="4" w16cid:durableId="42945551">
-    <w:abstractNumId w:val="33"/>
+    <w:abstractNumId w:val="34"/>
   </w:num>
   <w:num w:numId="5" w16cid:durableId="1342585905">
     <w:abstractNumId w:val="20"/>
@@ -26700,112 +27753,118 @@
     <w:abstractNumId w:val="17"/>
   </w:num>
   <w:num w:numId="7" w16cid:durableId="2094626592">
+    <w:abstractNumId w:val="25"/>
+  </w:num>
+  <w:num w:numId="8" w16cid:durableId="1369450653">
+    <w:abstractNumId w:val="40"/>
+  </w:num>
+  <w:num w:numId="9" w16cid:durableId="761343522">
     <w:abstractNumId w:val="24"/>
   </w:num>
-  <w:num w:numId="8" w16cid:durableId="1369450653">
-    <w:abstractNumId w:val="38"/>
-  </w:num>
-  <w:num w:numId="9" w16cid:durableId="761343522">
-    <w:abstractNumId w:val="23"/>
-  </w:num>
   <w:num w:numId="10" w16cid:durableId="1656911766">
-    <w:abstractNumId w:val="5"/>
+    <w:abstractNumId w:val="6"/>
   </w:num>
   <w:num w:numId="11" w16cid:durableId="673143769">
     <w:abstractNumId w:val="21"/>
   </w:num>
   <w:num w:numId="12" w16cid:durableId="1571036487">
-    <w:abstractNumId w:val="39"/>
+    <w:abstractNumId w:val="41"/>
   </w:num>
   <w:num w:numId="13" w16cid:durableId="1314603968">
-    <w:abstractNumId w:val="36"/>
+    <w:abstractNumId w:val="38"/>
   </w:num>
   <w:num w:numId="14" w16cid:durableId="518274463">
-    <w:abstractNumId w:val="8"/>
+    <w:abstractNumId w:val="9"/>
   </w:num>
   <w:num w:numId="15" w16cid:durableId="627515435">
     <w:abstractNumId w:val="19"/>
   </w:num>
   <w:num w:numId="16" w16cid:durableId="311640118">
+    <w:abstractNumId w:val="13"/>
+  </w:num>
+  <w:num w:numId="17" w16cid:durableId="320475385">
+    <w:abstractNumId w:val="10"/>
+  </w:num>
+  <w:num w:numId="18" w16cid:durableId="592127956">
+    <w:abstractNumId w:val="5"/>
+  </w:num>
+  <w:num w:numId="19" w16cid:durableId="1923680102">
     <w:abstractNumId w:val="12"/>
   </w:num>
-  <w:num w:numId="17" w16cid:durableId="320475385">
-    <w:abstractNumId w:val="9"/>
+  <w:num w:numId="20" w16cid:durableId="1646006637">
+    <w:abstractNumId w:val="31"/>
   </w:num>
-  <w:num w:numId="18" w16cid:durableId="592127956">
+  <w:num w:numId="21" w16cid:durableId="1502895223">
+    <w:abstractNumId w:val="28"/>
+  </w:num>
+  <w:num w:numId="22" w16cid:durableId="1955820521">
     <w:abstractNumId w:val="4"/>
   </w:num>
-  <w:num w:numId="19" w16cid:durableId="1923680102">
-    <w:abstractNumId w:val="11"/>
-  </w:num>
-  <w:num w:numId="20" w16cid:durableId="1646006637">
-    <w:abstractNumId w:val="30"/>
-  </w:num>
-  <w:num w:numId="21" w16cid:durableId="1502895223">
-    <w:abstractNumId w:val="27"/>
-  </w:num>
-  <w:num w:numId="22" w16cid:durableId="1955820521">
-    <w:abstractNumId w:val="3"/>
-  </w:num>
   <w:num w:numId="23" w16cid:durableId="1629900023">
-    <w:abstractNumId w:val="35"/>
+    <w:abstractNumId w:val="37"/>
   </w:num>
   <w:num w:numId="24" w16cid:durableId="1005715707">
     <w:abstractNumId w:val="22"/>
   </w:num>
   <w:num w:numId="25" w16cid:durableId="758402613">
-    <w:abstractNumId w:val="2"/>
+    <w:abstractNumId w:val="3"/>
   </w:num>
   <w:num w:numId="26" w16cid:durableId="433208960">
-    <w:abstractNumId w:val="6"/>
+    <w:abstractNumId w:val="7"/>
   </w:num>
   <w:num w:numId="27" w16cid:durableId="1665741073">
-    <w:abstractNumId w:val="14"/>
+    <w:abstractNumId w:val="15"/>
   </w:num>
   <w:num w:numId="28" w16cid:durableId="485782873">
-    <w:abstractNumId w:val="37"/>
+    <w:abstractNumId w:val="39"/>
   </w:num>
   <w:num w:numId="29" w16cid:durableId="505287505">
-    <w:abstractNumId w:val="33"/>
+    <w:abstractNumId w:val="34"/>
   </w:num>
   <w:num w:numId="30" w16cid:durableId="1128627757">
-    <w:abstractNumId w:val="33"/>
+    <w:abstractNumId w:val="34"/>
   </w:num>
   <w:num w:numId="31" w16cid:durableId="1271279260">
-    <w:abstractNumId w:val="33"/>
+    <w:abstractNumId w:val="34"/>
   </w:num>
   <w:num w:numId="32" w16cid:durableId="999624977">
-    <w:abstractNumId w:val="29"/>
+    <w:abstractNumId w:val="30"/>
   </w:num>
   <w:num w:numId="33" w16cid:durableId="990255269">
     <w:abstractNumId w:val="18"/>
   </w:num>
   <w:num w:numId="34" w16cid:durableId="628895919">
-    <w:abstractNumId w:val="31"/>
+    <w:abstractNumId w:val="32"/>
   </w:num>
   <w:num w:numId="35" w16cid:durableId="554778733">
-    <w:abstractNumId w:val="25"/>
+    <w:abstractNumId w:val="26"/>
   </w:num>
   <w:num w:numId="36" w16cid:durableId="1444417032">
-    <w:abstractNumId w:val="7"/>
+    <w:abstractNumId w:val="8"/>
   </w:num>
   <w:num w:numId="37" w16cid:durableId="1842772173">
-    <w:abstractNumId w:val="13"/>
+    <w:abstractNumId w:val="14"/>
   </w:num>
   <w:num w:numId="38" w16cid:durableId="1854759875">
-    <w:abstractNumId w:val="34"/>
+    <w:abstractNumId w:val="36"/>
   </w:num>
   <w:num w:numId="39" w16cid:durableId="2118257680">
-    <w:abstractNumId w:val="32"/>
+    <w:abstractNumId w:val="33"/>
   </w:num>
   <w:num w:numId="40" w16cid:durableId="1481770691">
-    <w:abstractNumId w:val="15"/>
-  </w:num>
-  <w:num w:numId="41" w16cid:durableId="2102951364">
     <w:abstractNumId w:val="16"/>
   </w:num>
-  <w:num w:numId="42" w16cid:durableId="1570379275">
-    <w:abstractNumId w:val="28"/>
+  <w:num w:numId="41" w16cid:durableId="1183082861">
+    <w:abstractNumId w:val="29"/>
+  </w:num>
+  <w:num w:numId="42" w16cid:durableId="931201493">
+    <w:abstractNumId w:val="35"/>
+  </w:num>
+  <w:num w:numId="43" w16cid:durableId="1180513142">
+    <w:abstractNumId w:val="2"/>
+  </w:num>
+  <w:num w:numId="44" w16cid:durableId="1985695774">
+    <w:abstractNumId w:val="23"/>
   </w:num>
   <w:numIdMacAtCleanup w:val="25"/>
 </w:numbering>
@@ -28411,6 +29470,24 @@
       <w:lang w:eastAsia="zh-CN" w:bidi="hi-IN"/>
     </w:rPr>
   </w:style>
+  <w:style w:type="paragraph" w:styleId="NormlWeb">
+    <w:name w:val="Normal (Web)"/>
+    <w:basedOn w:val="Norml"/>
+    <w:uiPriority w:val="99"/>
+    <w:unhideWhenUsed/>
+    <w:rsid w:val="00DC7ABD"/>
+    <w:pPr>
+      <w:widowControl/>
+      <w:suppressAutoHyphens w:val="0"/>
+      <w:spacing w:before="100" w:beforeAutospacing="1" w:after="100" w:afterAutospacing="1"/>
+    </w:pPr>
+    <w:rPr>
+      <w:rFonts w:eastAsia="Times New Roman" w:cs="Times New Roman"/>
+      <w:color w:val="auto"/>
+      <w:kern w:val="0"/>
+      <w:lang w:eastAsia="hu-HU" w:bidi="ar-SA"/>
+    </w:rPr>
+  </w:style>
 </w:styles>
 </file>
 

</xml_diff>

<commit_message>
Rendszer tervezett mukodsese folyamatabra es szoveg hozzaadasa.
</commit_message>
<xml_diff>
--- a/Adorjan_Andras_G6I6ZQ_Projektmunka_II.docx
+++ b/Adorjan_Andras_G6I6ZQ_Projektmunka_II.docx
@@ -17292,13 +17292,7 @@
         </w:rPr>
       </w:pPr>
       <w:r>
-        <w:t>A fényképek rögzítését lehetővé tevő felület</w:t>
-      </w:r>
-      <w:r>
-        <w:t xml:space="preserve">. </w:t>
-      </w:r>
-      <w:r>
-        <w:t xml:space="preserve">Régebbi fényképezőkben fényérzékeny film vagy lemez, digitális eszközökben egy elektronikus szenzor. </w:t>
+        <w:t xml:space="preserve">A fényképek rögzítését lehetővé tevő felület. Régebbi fényképezőkben fényérzékeny film vagy lemez, digitális eszközökben egy elektronikus szenzor. </w:t>
       </w:r>
     </w:p>
     <w:p>
@@ -17390,13 +17384,7 @@
         </w:rPr>
       </w:pPr>
       <w:r>
-        <w:t xml:space="preserve">Az objektív </w:t>
-      </w:r>
-      <w:r>
-        <w:t>első, külső optikai lencséje</w:t>
-      </w:r>
-      <w:r>
-        <w:t xml:space="preserve">. </w:t>
+        <w:t xml:space="preserve">Az objektív első, külső optikai lencséje. </w:t>
       </w:r>
     </w:p>
     <w:p>
@@ -17597,21 +17585,7 @@
           <w:b/>
           <w:bCs/>
         </w:rPr>
-        <w:t xml:space="preserve">Objektív </w:t>
-      </w:r>
-      <w:r>
-        <w:rPr>
-          <w:b/>
-          <w:bCs/>
-        </w:rPr>
-        <w:t xml:space="preserve">rekeszértéke </w:t>
-      </w:r>
-      <w:r>
-        <w:rPr>
-          <w:b/>
-          <w:bCs/>
-        </w:rPr>
-        <w:t xml:space="preserve"> </w:t>
+        <w:t xml:space="preserve">Objektív rekeszértéke  </w:t>
       </w:r>
     </w:p>
     <w:p>
@@ -17893,10 +17867,7 @@
         <w:jc w:val="both"/>
       </w:pPr>
       <w:r>
-        <w:t>A vaku vagy villanófény egy fényképezésnél használt mesterséges fényforrás, ami az exponálás ideje alatt rövid időre erős fénnyel világítja meg a fényképezni kívánt tárgyat. Használatával jobban megvilágított kép, esetleg különleges képhatások érhetők el.</w:t>
-      </w:r>
-      <w:r>
-        <w:t xml:space="preserve"> </w:t>
+        <w:t xml:space="preserve">A vaku vagy villanófény egy fényképezésnél használt mesterséges fényforrás, ami az exponálás ideje alatt rövid időre erős fénnyel világítja meg a fényképezni kívánt tárgyat. Használatával jobban megvilágított kép, esetleg különleges képhatások érhetők el. </w:t>
       </w:r>
     </w:p>
     <w:p>
@@ -18027,10 +17998,7 @@
       </w:r>
       <w:proofErr w:type="spellEnd"/>
       <w:r>
-        <w:t>, visszakeresését is biztosítani tudja zárt matematikai alakban.</w:t>
-      </w:r>
-      <w:r>
-        <w:t xml:space="preserve"> </w:t>
+        <w:t xml:space="preserve">, visszakeresését is biztosítani tudja zárt matematikai alakban. </w:t>
       </w:r>
     </w:p>
     <w:p>
@@ -18716,6 +18684,201 @@
     </w:p>
     <w:p>
       <w:pPr>
+        <w:keepNext/>
+        <w:jc w:val="center"/>
+      </w:pPr>
+      <w:r>
+        <w:rPr>
+          <w:noProof/>
+        </w:rPr>
+        <w:drawing>
+          <wp:inline distT="0" distB="0" distL="0" distR="0" wp14:anchorId="56D441E1" wp14:editId="4A8605FE">
+            <wp:extent cx="5400000" cy="5518220"/>
+            <wp:effectExtent l="0" t="0" r="0" b="6350"/>
+            <wp:docPr id="9" name="Kép 9"/>
+            <wp:cNvGraphicFramePr>
+              <a:graphicFrameLocks xmlns:a="http://schemas.openxmlformats.org/drawingml/2006/main" noChangeAspect="1"/>
+            </wp:cNvGraphicFramePr>
+            <a:graphic xmlns:a="http://schemas.openxmlformats.org/drawingml/2006/main">
+              <a:graphicData uri="http://schemas.openxmlformats.org/drawingml/2006/picture">
+                <pic:pic xmlns:pic="http://schemas.openxmlformats.org/drawingml/2006/picture">
+                  <pic:nvPicPr>
+                    <pic:cNvPr id="9" name="Kép 9"/>
+                    <pic:cNvPicPr/>
+                  </pic:nvPicPr>
+                  <pic:blipFill>
+                    <a:blip r:embed="rId10">
+                      <a:extLst>
+                        <a:ext uri="{28A0092B-C50C-407E-A947-70E740481C1C}">
+                          <a14:useLocalDpi xmlns:a14="http://schemas.microsoft.com/office/drawing/2010/main" val="0"/>
+                        </a:ext>
+                      </a:extLst>
+                    </a:blip>
+                    <a:stretch>
+                      <a:fillRect/>
+                    </a:stretch>
+                  </pic:blipFill>
+                  <pic:spPr>
+                    <a:xfrm>
+                      <a:off x="0" y="0"/>
+                      <a:ext cx="5400000" cy="5518220"/>
+                    </a:xfrm>
+                    <a:prstGeom prst="rect">
+                      <a:avLst/>
+                    </a:prstGeom>
+                  </pic:spPr>
+                </pic:pic>
+              </a:graphicData>
+            </a:graphic>
+          </wp:inline>
+        </w:drawing>
+      </w:r>
+    </w:p>
+    <w:p>
+      <w:pPr>
+        <w:pStyle w:val="Kpalrs"/>
+        <w:jc w:val="center"/>
+        <w:rPr>
+          <w:rFonts w:ascii="Times New Roman" w:hAnsi="Times New Roman" w:cs="Times New Roman"/>
+          <w:b/>
+          <w:bCs/>
+          <w:i w:val="0"/>
+          <w:iCs w:val="0"/>
+          <w:noProof/>
+        </w:rPr>
+      </w:pPr>
+      <w:r>
+        <w:rPr>
+          <w:rFonts w:ascii="Times New Roman" w:hAnsi="Times New Roman" w:cs="Times New Roman"/>
+          <w:b/>
+          <w:bCs/>
+          <w:i w:val="0"/>
+          <w:iCs w:val="0"/>
+          <w:noProof/>
+        </w:rPr>
+        <w:fldChar w:fldCharType="begin"/>
+      </w:r>
+      <w:r>
+        <w:rPr>
+          <w:rFonts w:ascii="Times New Roman" w:hAnsi="Times New Roman" w:cs="Times New Roman"/>
+          <w:b/>
+          <w:bCs/>
+          <w:i w:val="0"/>
+          <w:iCs w:val="0"/>
+          <w:noProof/>
+        </w:rPr>
+        <w:instrText xml:space="preserve"> SEQ ábra \* ARABIC </w:instrText>
+      </w:r>
+      <w:r>
+        <w:rPr>
+          <w:rFonts w:ascii="Times New Roman" w:hAnsi="Times New Roman" w:cs="Times New Roman"/>
+          <w:b/>
+          <w:bCs/>
+          <w:i w:val="0"/>
+          <w:iCs w:val="0"/>
+          <w:noProof/>
+        </w:rPr>
+        <w:fldChar w:fldCharType="separate"/>
+      </w:r>
+      <w:r>
+        <w:rPr>
+          <w:rFonts w:ascii="Times New Roman" w:hAnsi="Times New Roman" w:cs="Times New Roman"/>
+          <w:b/>
+          <w:bCs/>
+          <w:i w:val="0"/>
+          <w:iCs w:val="0"/>
+          <w:noProof/>
+        </w:rPr>
+        <w:t>2</w:t>
+      </w:r>
+      <w:r>
+        <w:rPr>
+          <w:rFonts w:ascii="Times New Roman" w:hAnsi="Times New Roman" w:cs="Times New Roman"/>
+          <w:b/>
+          <w:bCs/>
+          <w:i w:val="0"/>
+          <w:iCs w:val="0"/>
+          <w:noProof/>
+        </w:rPr>
+        <w:fldChar w:fldCharType="end"/>
+      </w:r>
+      <w:r>
+        <w:rPr>
+          <w:rFonts w:ascii="Times New Roman" w:hAnsi="Times New Roman" w:cs="Times New Roman"/>
+          <w:b/>
+          <w:bCs/>
+          <w:i w:val="0"/>
+          <w:iCs w:val="0"/>
+          <w:noProof/>
+        </w:rPr>
+        <w:t>. ábra - A rendszer tervezett működésének folyamatábrája</w:t>
+      </w:r>
+    </w:p>
+    <w:p>
+      <w:pPr>
+        <w:pStyle w:val="Kpalrs"/>
+        <w:jc w:val="center"/>
+        <w:rPr>
+          <w:rFonts w:ascii="Times New Roman" w:hAnsi="Times New Roman" w:cs="Times New Roman"/>
+          <w:b/>
+          <w:bCs/>
+          <w:i w:val="0"/>
+          <w:iCs w:val="0"/>
+          <w:noProof/>
+        </w:rPr>
+      </w:pPr>
+    </w:p>
+    <w:p>
+      <w:pPr>
+        <w:pStyle w:val="Szvegtrzs"/>
+        <w:spacing w:line="360" w:lineRule="auto"/>
+        <w:jc w:val="both"/>
+      </w:pPr>
+      <w:r>
+        <w:t xml:space="preserve">A </w:t>
+      </w:r>
+      <w:r>
+        <w:t>2.</w:t>
+      </w:r>
+      <w:r>
+        <w:t xml:space="preserve"> ábrán látható a projekt által kínált megoldással való fájlkezelés folyamata. A korábbiakhoz hasonlóan expozícióval (START) indul a folyamat, mely során EXIF adatok keletkezhetnek. Innen kiindulva meg kell vizsgálni, hogy ténylegesen keletkeztek-e ilyen adatok. Amennyiben keletkeztek, fontos szempont, hogy helyesek-e, tehát módosításra szorulnak-e. Amennyiben helyes adatok keletkeztek, nincs is további teendő eljutunk a fájlkezelés helyes EXIF adatok használatával (STOP) mezőhöz és a folyamat lezártnak tekinthető.</w:t>
+      </w:r>
+    </w:p>
+    <w:p>
+      <w:pPr>
+        <w:pStyle w:val="Szvegtrzs"/>
+        <w:pageBreakBefore/>
+        <w:spacing w:line="360" w:lineRule="auto"/>
+        <w:jc w:val="both"/>
+      </w:pPr>
+      <w:r>
+        <w:lastRenderedPageBreak/>
+        <w:t>A program szempontjából érdekesebb ág, mikor a keletkezett adatok hibásak, hiányosak, esetleg egyáltalán nem is jöttek létr</w:t>
+      </w:r>
+      <w:r>
+        <w:t>e</w:t>
+      </w:r>
+      <w:r>
+        <w:t xml:space="preserve">. Ebben az esetben szükségessé válik ezen mezők szerkesztése. A korábbi ábrával ellentétben itt a programnak köszönhetően ezen hiányzó/hibás elemek minden esetben korrigálhatók. A megalkotott rendszernek köszönhetően elkerülhető, egy a </w:t>
+      </w:r>
+      <w:r>
+        <w:t>probléma folyamatábráján</w:t>
+      </w:r>
+      <w:r>
+        <w:t xml:space="preserve"> még jelen lévő</w:t>
+      </w:r>
+      <w:r>
+        <w:t xml:space="preserve"> </w:t>
+      </w:r>
+      <w:r>
+        <w:t>végkimenet, melyben a fájlkezelés hibás adatokkal kell, hogy történjen, mely egy korántsem ideális eshetőség. Az ábra alapján belátható, hogy az elkészült applikáció nagyban megkönnyíti a fájlkezelést és jóval kényelmesebbé válik a fotósok munkája, minden esetben elérhető a helyes EXIF adatokkal történő fájlkezelés.</w:t>
+      </w:r>
+      <w:r>
+        <w:t xml:space="preserve"> </w:t>
+      </w:r>
+    </w:p>
+    <w:p>
+      <w:pPr>
         <w:pStyle w:val="Cmsor1"/>
         <w:ind w:left="357" w:hanging="357"/>
         <w:jc w:val="both"/>
@@ -22471,7 +22634,7 @@
                     <pic:cNvPicPr/>
                   </pic:nvPicPr>
                   <pic:blipFill>
-                    <a:blip r:embed="rId10">
+                    <a:blip r:embed="rId11">
                       <a:extLst>
                         <a:ext uri="{28A0092B-C50C-407E-A947-70E740481C1C}">
                           <a14:useLocalDpi xmlns:a14="http://schemas.microsoft.com/office/drawing/2010/main" val="0"/>
@@ -22503,27 +22666,14 @@
         <w:pStyle w:val="Kpalrs"/>
         <w:jc w:val="center"/>
       </w:pPr>
-      <w:r>
-        <w:fldChar w:fldCharType="begin"/>
-      </w:r>
-      <w:r>
-        <w:instrText xml:space="preserve"> SEQ ábra \* ARABIC </w:instrText>
-      </w:r>
-      <w:r>
-        <w:fldChar w:fldCharType="separate"/>
-      </w:r>
-      <w:r>
-        <w:rPr>
-          <w:noProof/>
-        </w:rPr>
-        <w:t>2</w:t>
-      </w:r>
-      <w:r>
-        <w:rPr>
-          <w:noProof/>
-        </w:rPr>
-        <w:fldChar w:fldCharType="end"/>
-      </w:r>
+      <w:fldSimple w:instr=" SEQ ábra \* ARABIC ">
+        <w:r>
+          <w:rPr>
+            <w:noProof/>
+          </w:rPr>
+          <w:t>3</w:t>
+        </w:r>
+      </w:fldSimple>
       <w:r>
         <w:t>. ábra - Adatmodell</w:t>
       </w:r>
@@ -22567,7 +22717,7 @@
                     <pic:cNvPicPr/>
                   </pic:nvPicPr>
                   <pic:blipFill>
-                    <a:blip r:embed="rId11" cstate="print">
+                    <a:blip r:embed="rId12" cstate="print">
                       <a:extLst>
                         <a:ext uri="{28A0092B-C50C-407E-A947-70E740481C1C}">
                           <a14:useLocalDpi xmlns:a14="http://schemas.microsoft.com/office/drawing/2010/main" val="0"/>
@@ -22599,27 +22749,14 @@
         <w:pStyle w:val="Kpalrs"/>
         <w:jc w:val="center"/>
       </w:pPr>
-      <w:r>
-        <w:fldChar w:fldCharType="begin"/>
-      </w:r>
-      <w:r>
-        <w:instrText xml:space="preserve"> SEQ ábra \* ARABIC </w:instrText>
-      </w:r>
-      <w:r>
-        <w:fldChar w:fldCharType="separate"/>
-      </w:r>
-      <w:r>
-        <w:rPr>
-          <w:noProof/>
-        </w:rPr>
-        <w:t>3</w:t>
-      </w:r>
-      <w:r>
-        <w:rPr>
-          <w:noProof/>
-        </w:rPr>
-        <w:fldChar w:fldCharType="end"/>
-      </w:r>
+      <w:fldSimple w:instr=" SEQ ábra \* ARABIC ">
+        <w:r>
+          <w:rPr>
+            <w:noProof/>
+          </w:rPr>
+          <w:t>4</w:t>
+        </w:r>
+      </w:fldSimple>
       <w:r>
         <w:t>. ábra - Egyed-kapcsolat diagram</w:t>
       </w:r>
@@ -23374,8 +23511,8 @@
       </w:r>
     </w:p>
     <w:sectPr>
-      <w:headerReference w:type="default" r:id="rId12"/>
-      <w:footerReference w:type="default" r:id="rId13"/>
+      <w:headerReference w:type="default" r:id="rId13"/>
+      <w:footerReference w:type="default" r:id="rId14"/>
       <w:type w:val="continuous"/>
       <w:pgSz w:w="11906" w:h="16838"/>
       <w:pgMar w:top="1134" w:right="1134" w:bottom="1134" w:left="1134" w:header="1134" w:footer="1134" w:gutter="0"/>

</xml_diff>

<commit_message>
Rendszer tervezett mukodsese use-case diagram hozzaadasa.
</commit_message>
<xml_diff>
--- a/Adorjan_Andras_G6I6ZQ_Projektmunka_II.docx
+++ b/Adorjan_Andras_G6I6ZQ_Projektmunka_II.docx
@@ -18305,8 +18305,8 @@
           <w:noProof/>
         </w:rPr>
         <w:drawing>
-          <wp:inline distT="0" distB="0" distL="0" distR="0" wp14:anchorId="23E80FE2" wp14:editId="57CC7DAF">
-            <wp:extent cx="5399842" cy="4269911"/>
+          <wp:inline distT="0" distB="0" distL="0" distR="0" wp14:anchorId="23E80FE2" wp14:editId="3B97402C">
+            <wp:extent cx="5399842" cy="4269910"/>
             <wp:effectExtent l="0" t="0" r="0" b="0"/>
             <wp:docPr id="8" name="Kép 8"/>
             <wp:cNvGraphicFramePr>
@@ -18334,7 +18334,7 @@
                   <pic:spPr>
                     <a:xfrm>
                       <a:off x="0" y="0"/>
-                      <a:ext cx="5399842" cy="4269911"/>
+                      <a:ext cx="5399842" cy="4269910"/>
                     </a:xfrm>
                     <a:prstGeom prst="rect">
                       <a:avLst/>
@@ -18675,12 +18675,9 @@
         <w:t>e</w:t>
       </w:r>
       <w:r>
-        <w:t xml:space="preserve"> folyamatábra</w:t>
+        <w:t xml:space="preserve"> </w:t>
       </w:r>
       <w:bookmarkEnd w:id="26"/>
-      <w:r>
-        <w:t xml:space="preserve"> </w:t>
-      </w:r>
     </w:p>
     <w:p>
       <w:pPr>
@@ -18879,6 +18876,188 @@
     </w:p>
     <w:p>
       <w:pPr>
+        <w:pStyle w:val="Szvegtrzs"/>
+        <w:spacing w:line="360" w:lineRule="auto"/>
+        <w:jc w:val="both"/>
+      </w:pPr>
+      <w:r>
+        <w:t>Ugyanez</w:t>
+      </w:r>
+      <w:r>
+        <w:t>en</w:t>
+      </w:r>
+      <w:r>
+        <w:t xml:space="preserve"> folyamat látható a 3. ábrán </w:t>
+      </w:r>
+      <w:proofErr w:type="spellStart"/>
+      <w:r>
+        <w:t>Use-case</w:t>
+      </w:r>
+      <w:proofErr w:type="spellEnd"/>
+      <w:r>
+        <w:t xml:space="preserve"> diagram formájában. </w:t>
+      </w:r>
+    </w:p>
+    <w:p>
+      <w:pPr>
+        <w:pStyle w:val="Szvegtrzs"/>
+        <w:keepNext/>
+        <w:spacing w:line="360" w:lineRule="auto"/>
+        <w:jc w:val="center"/>
+      </w:pPr>
+      <w:r>
+        <w:rPr>
+          <w:noProof/>
+        </w:rPr>
+        <w:drawing>
+          <wp:inline distT="0" distB="0" distL="0" distR="0" wp14:anchorId="6C6BA6B5" wp14:editId="71604655">
+            <wp:extent cx="5400000" cy="1812513"/>
+            <wp:effectExtent l="0" t="0" r="0" b="0"/>
+            <wp:docPr id="10" name="Kép 10"/>
+            <wp:cNvGraphicFramePr>
+              <a:graphicFrameLocks xmlns:a="http://schemas.openxmlformats.org/drawingml/2006/main" noChangeAspect="1"/>
+            </wp:cNvGraphicFramePr>
+            <a:graphic xmlns:a="http://schemas.openxmlformats.org/drawingml/2006/main">
+              <a:graphicData uri="http://schemas.openxmlformats.org/drawingml/2006/picture">
+                <pic:pic xmlns:pic="http://schemas.openxmlformats.org/drawingml/2006/picture">
+                  <pic:nvPicPr>
+                    <pic:cNvPr id="10" name="Kép 10"/>
+                    <pic:cNvPicPr/>
+                  </pic:nvPicPr>
+                  <pic:blipFill>
+                    <a:blip r:embed="rId11" cstate="print">
+                      <a:extLst>
+                        <a:ext uri="{28A0092B-C50C-407E-A947-70E740481C1C}">
+                          <a14:useLocalDpi xmlns:a14="http://schemas.microsoft.com/office/drawing/2010/main" val="0"/>
+                        </a:ext>
+                      </a:extLst>
+                    </a:blip>
+                    <a:stretch>
+                      <a:fillRect/>
+                    </a:stretch>
+                  </pic:blipFill>
+                  <pic:spPr>
+                    <a:xfrm>
+                      <a:off x="0" y="0"/>
+                      <a:ext cx="5400000" cy="1812513"/>
+                    </a:xfrm>
+                    <a:prstGeom prst="rect">
+                      <a:avLst/>
+                    </a:prstGeom>
+                  </pic:spPr>
+                </pic:pic>
+              </a:graphicData>
+            </a:graphic>
+          </wp:inline>
+        </w:drawing>
+      </w:r>
+    </w:p>
+    <w:p>
+      <w:pPr>
+        <w:pStyle w:val="Kpalrs"/>
+        <w:jc w:val="center"/>
+        <w:rPr>
+          <w:rFonts w:ascii="Times New Roman" w:hAnsi="Times New Roman" w:cs="Times New Roman"/>
+          <w:b/>
+          <w:bCs/>
+          <w:i w:val="0"/>
+          <w:iCs w:val="0"/>
+          <w:noProof/>
+        </w:rPr>
+      </w:pPr>
+      <w:r>
+        <w:rPr>
+          <w:rFonts w:ascii="Times New Roman" w:hAnsi="Times New Roman" w:cs="Times New Roman"/>
+          <w:b/>
+          <w:bCs/>
+          <w:i w:val="0"/>
+          <w:iCs w:val="0"/>
+          <w:noProof/>
+        </w:rPr>
+        <w:fldChar w:fldCharType="begin"/>
+      </w:r>
+      <w:r>
+        <w:rPr>
+          <w:rFonts w:ascii="Times New Roman" w:hAnsi="Times New Roman" w:cs="Times New Roman"/>
+          <w:b/>
+          <w:bCs/>
+          <w:i w:val="0"/>
+          <w:iCs w:val="0"/>
+          <w:noProof/>
+        </w:rPr>
+        <w:instrText xml:space="preserve"> SEQ ábra \* ARABIC </w:instrText>
+      </w:r>
+      <w:r>
+        <w:rPr>
+          <w:rFonts w:ascii="Times New Roman" w:hAnsi="Times New Roman" w:cs="Times New Roman"/>
+          <w:b/>
+          <w:bCs/>
+          <w:i w:val="0"/>
+          <w:iCs w:val="0"/>
+          <w:noProof/>
+        </w:rPr>
+        <w:fldChar w:fldCharType="separate"/>
+      </w:r>
+      <w:r>
+        <w:rPr>
+          <w:rFonts w:ascii="Times New Roman" w:hAnsi="Times New Roman" w:cs="Times New Roman"/>
+          <w:b/>
+          <w:bCs/>
+          <w:i w:val="0"/>
+          <w:iCs w:val="0"/>
+          <w:noProof/>
+        </w:rPr>
+        <w:t>3</w:t>
+      </w:r>
+      <w:r>
+        <w:rPr>
+          <w:rFonts w:ascii="Times New Roman" w:hAnsi="Times New Roman" w:cs="Times New Roman"/>
+          <w:b/>
+          <w:bCs/>
+          <w:i w:val="0"/>
+          <w:iCs w:val="0"/>
+          <w:noProof/>
+        </w:rPr>
+        <w:fldChar w:fldCharType="end"/>
+      </w:r>
+      <w:r>
+        <w:rPr>
+          <w:rFonts w:ascii="Times New Roman" w:hAnsi="Times New Roman" w:cs="Times New Roman"/>
+          <w:b/>
+          <w:bCs/>
+          <w:i w:val="0"/>
+          <w:iCs w:val="0"/>
+          <w:noProof/>
+        </w:rPr>
+        <w:t xml:space="preserve">. ábra - A rendszer tervezett működésénem </w:t>
+      </w:r>
+      <w:proofErr w:type="spellStart"/>
+      <w:r>
+        <w:rPr>
+          <w:rFonts w:ascii="Times New Roman" w:hAnsi="Times New Roman" w:cs="Times New Roman"/>
+          <w:b/>
+          <w:bCs/>
+          <w:i w:val="0"/>
+          <w:iCs w:val="0"/>
+          <w:noProof/>
+        </w:rPr>
+        <w:t>Use-case</w:t>
+      </w:r>
+      <w:proofErr w:type="spellEnd"/>
+      <w:r>
+        <w:rPr>
+          <w:rFonts w:ascii="Times New Roman" w:hAnsi="Times New Roman" w:cs="Times New Roman"/>
+          <w:b/>
+          <w:bCs/>
+          <w:i w:val="0"/>
+          <w:iCs w:val="0"/>
+          <w:noProof/>
+        </w:rPr>
+        <w:t xml:space="preserve"> diagramja</w:t>
+      </w:r>
+    </w:p>
+    <w:p>
+      <w:pPr>
         <w:pStyle w:val="Cmsor1"/>
         <w:ind w:left="357" w:hanging="357"/>
         <w:jc w:val="both"/>
@@ -22634,7 +22813,7 @@
                     <pic:cNvPicPr/>
                   </pic:nvPicPr>
                   <pic:blipFill>
-                    <a:blip r:embed="rId11">
+                    <a:blip r:embed="rId12">
                       <a:extLst>
                         <a:ext uri="{28A0092B-C50C-407E-A947-70E740481C1C}">
                           <a14:useLocalDpi xmlns:a14="http://schemas.microsoft.com/office/drawing/2010/main" val="0"/>
@@ -22671,7 +22850,7 @@
           <w:rPr>
             <w:noProof/>
           </w:rPr>
-          <w:t>3</w:t>
+          <w:t>4</w:t>
         </w:r>
       </w:fldSimple>
       <w:r>
@@ -22717,7 +22896,7 @@
                     <pic:cNvPicPr/>
                   </pic:nvPicPr>
                   <pic:blipFill>
-                    <a:blip r:embed="rId12" cstate="print">
+                    <a:blip r:embed="rId13" cstate="print">
                       <a:extLst>
                         <a:ext uri="{28A0092B-C50C-407E-A947-70E740481C1C}">
                           <a14:useLocalDpi xmlns:a14="http://schemas.microsoft.com/office/drawing/2010/main" val="0"/>
@@ -22754,7 +22933,7 @@
           <w:rPr>
             <w:noProof/>
           </w:rPr>
-          <w:t>4</w:t>
+          <w:t>5</w:t>
         </w:r>
       </w:fldSimple>
       <w:r>
@@ -23511,8 +23690,8 @@
       </w:r>
     </w:p>
     <w:sectPr>
-      <w:headerReference w:type="default" r:id="rId13"/>
-      <w:footerReference w:type="default" r:id="rId14"/>
+      <w:headerReference w:type="default" r:id="rId14"/>
+      <w:footerReference w:type="default" r:id="rId15"/>
       <w:type w:val="continuous"/>
       <w:pgSz w:w="11906" w:h="16838"/>
       <w:pgMar w:top="1134" w:right="1134" w:bottom="1134" w:left="1134" w:header="1134" w:footer="1134" w:gutter="0"/>

</xml_diff>

<commit_message>
Gergo - Kulso kov. hozzaadasa. Oldalelrendezes.
</commit_message>
<xml_diff>
--- a/Adorjan_Andras_G6I6ZQ_Projektmunka_II.docx
+++ b/Adorjan_Andras_G6I6ZQ_Projektmunka_II.docx
@@ -20691,26 +20691,42 @@
         <w:pStyle w:val="Szvegtrzs"/>
         <w:spacing w:line="360" w:lineRule="auto"/>
         <w:jc w:val="both"/>
-      </w:pPr>
-      <w:r>
         <w:rPr>
-          <w:highlight w:val="yellow"/>
+          <w:b/>
+          <w:bCs/>
         </w:rPr>
-        <w:t>Abc</w:t>
+      </w:pPr>
+      <w:bookmarkStart w:id="66" w:name="_Toc120030846"/>
+      <w:r>
+        <w:rPr>
+          <w:b/>
+          <w:bCs/>
+        </w:rPr>
+        <w:t>Jogi követelmények</w:t>
+      </w:r>
+      <w:r>
+        <w:rPr>
+          <w:b/>
+          <w:bCs/>
+        </w:rPr>
+        <w:t>:</w:t>
       </w:r>
     </w:p>
     <w:p>
       <w:pPr>
-        <w:pStyle w:val="Cmsor2"/>
-        <w:ind w:left="788" w:hanging="431"/>
-      </w:pPr>
-      <w:bookmarkStart w:id="66" w:name="_Toc120030846"/>
-      <w:r>
-        <w:t>Használhatóság</w:t>
-      </w:r>
-      <w:bookmarkEnd w:id="66"/>
-      <w:r>
-        <w:t xml:space="preserve"> </w:t>
+        <w:pStyle w:val="Szvegtrzs"/>
+        <w:numPr>
+          <w:ilvl w:val="0"/>
+          <w:numId w:val="40"/>
+        </w:numPr>
+        <w:spacing w:line="360" w:lineRule="auto"/>
+        <w:jc w:val="both"/>
+      </w:pPr>
+      <w:r>
+        <w:t>Személyes adatok megfelelő kezelése</w:t>
+      </w:r>
+      <w:r>
+        <w:t xml:space="preserve">. </w:t>
       </w:r>
     </w:p>
     <w:p>
@@ -20718,15 +20734,57 @@
         <w:pStyle w:val="Szvegtrzs"/>
         <w:spacing w:line="360" w:lineRule="auto"/>
         <w:jc w:val="both"/>
-      </w:pPr>
-      <w:r>
-        <w:t>Egy gyakorlott felhasználó könnyedén felfedezheti az alkalmazást, figyelembe véve a hasonló szoftverek felhasználói felületét. Vannak felhasználók, akik a menüket és vannak, akik az ikonokat</w:t>
-      </w:r>
+        <w:rPr>
+          <w:b/>
+          <w:bCs/>
+        </w:rPr>
+      </w:pPr>
+      <w:r>
+        <w:rPr>
+          <w:b/>
+          <w:bCs/>
+        </w:rPr>
+        <w:t xml:space="preserve">Titokvédelmi </w:t>
+      </w:r>
+      <w:r>
+        <w:rPr>
+          <w:b/>
+          <w:bCs/>
+        </w:rPr>
+        <w:t>követelmények:</w:t>
+      </w:r>
+    </w:p>
+    <w:p>
+      <w:pPr>
+        <w:pStyle w:val="Szvegtrzs"/>
+        <w:numPr>
+          <w:ilvl w:val="0"/>
+          <w:numId w:val="40"/>
+        </w:numPr>
+        <w:spacing w:line="360" w:lineRule="auto"/>
+        <w:jc w:val="both"/>
+      </w:pPr>
+      <w:r>
+        <w:t>Fényképek bizalmas kezelése (Ne tudjanak róla illetéktelen személyek</w:t>
+      </w:r>
+      <w:r>
+        <w:t>)</w:t>
+      </w:r>
+      <w:r>
+        <w:t xml:space="preserve">. </w:t>
+      </w:r>
+    </w:p>
+    <w:p>
+      <w:pPr>
+        <w:pStyle w:val="Cmsor2"/>
+        <w:ind w:left="788" w:hanging="431"/>
+      </w:pPr>
+      <w:r>
+        <w:t>Használhatóság</w:t>
+      </w:r>
+      <w:bookmarkEnd w:id="66"/>
       <w:r>
         <w:t xml:space="preserve"> </w:t>
-      </w:r>
-      <w:r>
-        <w:t>részesítik előnyben. A két grafikai kialakítást egybeolvasztva lenne megvalósítva az app.</w:t>
       </w:r>
     </w:p>
     <w:p>
@@ -20736,7 +20794,13 @@
         <w:jc w:val="both"/>
       </w:pPr>
       <w:r>
-        <w:t xml:space="preserve">Egy kezdő felhasználó számára az eszközrendszere több helyről elérhető és segítségükre van a súgó rendszer is, ami a megfelelő ikonra (egy kérdőjelre) kattintva megtalálható. </w:t>
+        <w:t>Egy gyakorlott felhasználó könnyedén felfedezheti az alkalmazást, figyelembe véve a hasonló szoftverek felhasználói felületét. Vannak felhasználók, akik a menüket és vannak, akik az ikonokat</w:t>
+      </w:r>
+      <w:r>
+        <w:t xml:space="preserve"> </w:t>
+      </w:r>
+      <w:r>
+        <w:t>részesítik előnyben. A két grafikai kialakítást egybeolvasztva lenne megvalósítva az app.</w:t>
       </w:r>
     </w:p>
     <w:p>
@@ -20746,7 +20810,7 @@
         <w:jc w:val="both"/>
       </w:pPr>
       <w:r>
-        <w:t xml:space="preserve">Egy, a felhasználók kérdései alapján felépített online súgó és egy fórum, amely megteremtheti a folyamatos kapcsolatot a készítőkkel, nem csak a használhatóságot, hanem a későbbi továbbfejlesztést is megkönnyítheti. </w:t>
+        <w:t xml:space="preserve">Egy kezdő felhasználó számára az eszközrendszere több helyről elérhető és segítségükre van a súgó rendszer is, ami a megfelelő ikonra (egy kérdőjelre) kattintva megtalálható. </w:t>
       </w:r>
     </w:p>
     <w:p>
@@ -20756,7 +20820,7 @@
         <w:jc w:val="both"/>
       </w:pPr>
       <w:r>
-        <w:t xml:space="preserve">A felület letisztult, könnyen használható és átlátható legyen. A rendszer legyen látványos és figyelemfelkeltő a kellő minimalizmussal. </w:t>
+        <w:t xml:space="preserve">Egy, a felhasználók kérdései alapján felépített online súgó és egy fórum, amely megteremtheti a folyamatos kapcsolatot a készítőkkel, nem csak a használhatóságot, hanem a későbbi továbbfejlesztést is megkönnyítheti. </w:t>
       </w:r>
     </w:p>
     <w:p>
@@ -20766,7 +20830,7 @@
         <w:jc w:val="both"/>
       </w:pPr>
       <w:r>
-        <w:t xml:space="preserve">Az alkalmazás jól optimalizált, nem foglal a kelleténél több helyet, és nem igényel a kelleténél több nyersanyagforrást (CPU, RAM, GPU). </w:t>
+        <w:t xml:space="preserve">A felület letisztult, könnyen használható és átlátható legyen. A rendszer legyen látványos és figyelemfelkeltő a kellő minimalizmussal. </w:t>
       </w:r>
     </w:p>
     <w:p>
@@ -20776,15 +20840,26 @@
         <w:jc w:val="both"/>
       </w:pPr>
       <w:r>
-        <w:t>Felesleges adatokat ne tároljunk.</w:t>
+        <w:t xml:space="preserve">Az alkalmazás jól optimalizált, nem foglal a kelleténél több helyet, és nem igényel a kelleténél több nyersanyagforrást (CPU, RAM, GPU). </w:t>
       </w:r>
     </w:p>
     <w:p>
       <w:pPr>
+        <w:pStyle w:val="Szvegtrzs"/>
+        <w:spacing w:line="360" w:lineRule="auto"/>
+        <w:jc w:val="both"/>
+      </w:pPr>
+      <w:r>
+        <w:t>Felesleges adatokat ne tároljunk.</w:t>
+      </w:r>
+    </w:p>
+    <w:p>
+      <w:pPr>
         <w:pStyle w:val="Cmsor2"/>
       </w:pPr>
       <w:bookmarkStart w:id="67" w:name="_Toc120030847"/>
       <w:r>
+        <w:lastRenderedPageBreak/>
         <w:t>Megbízhatóság</w:t>
       </w:r>
       <w:bookmarkEnd w:id="67"/>
@@ -20806,11 +20881,7 @@
         <w:t>Biztonság:</w:t>
       </w:r>
       <w:r>
-        <w:t xml:space="preserve"> Fontos, hogy minden felhasználó csak ahhoz a részhez férhessen hozzá, amihez jogosultsága van. Hiszen nem engedhetjük meg, hogy egy egyszerű felhasználó mások által feltöltött </w:t>
-      </w:r>
-      <w:r>
-        <w:lastRenderedPageBreak/>
-        <w:t>fáj</w:t>
+        <w:t xml:space="preserve"> Fontos, hogy minden felhasználó csak ahhoz a részhez férhessen hozzá, amihez jogosultsága van. Hiszen nem engedhetjük meg, hogy egy egyszerű felhasználó mások által feltöltött fáj</w:t>
       </w:r>
       <w:r>
         <w:t>l</w:t>
@@ -20911,23 +20982,6 @@
         <w:t>A rendszer alapvetően a munkában elterjedt idősávokban vannak a legmagasabb kihasználtsági csúcsok</w:t>
       </w:r>
       <w:r>
-        <w:t>, „o</w:t>
-      </w:r>
-      <w:r>
-        <w:t xml:space="preserve">ffice </w:t>
-      </w:r>
-      <w:proofErr w:type="spellStart"/>
-      <w:r>
-        <w:t>hour</w:t>
-      </w:r>
-      <w:proofErr w:type="spellEnd"/>
-      <w:r>
-        <w:t>”</w:t>
-      </w:r>
-      <w:r>
-        <w:t xml:space="preserve"> vagy akár a 2 műszakos idősávok alatt</w:t>
-      </w:r>
-      <w:r>
         <w:t>.</w:t>
       </w:r>
       <w:r>
@@ -20941,7 +20995,13 @@
         <w:jc w:val="both"/>
       </w:pPr>
       <w:r>
-        <w:t>A rendszer felügyeletét reggel 8 órától este 10ig biztosítani szükséges, az ezen kívül eső intervallumon csak a következő napra lehet a problémákat egy automatikus hangrögzítő segítségével leadni.</w:t>
+        <w:t xml:space="preserve">A rendszer felügyeletét reggel </w:t>
+      </w:r>
+      <w:r>
+        <w:t>08:00-22:00-ig</w:t>
+      </w:r>
+      <w:r>
+        <w:t xml:space="preserve"> biztosítani szükséges, az ezen kívül eső intervallumon csak a következő napra lehet a problémákat egy automatikus hangrögzítő segítségével leadni.</w:t>
       </w:r>
     </w:p>
     <w:p>
@@ -21034,6 +21094,7 @@
           <w:b/>
           <w:bCs/>
         </w:rPr>
+        <w:lastRenderedPageBreak/>
         <w:t>MTTR</w:t>
       </w:r>
       <w:r>
@@ -21107,11 +21168,7 @@
       </w:r>
       <w:proofErr w:type="gramEnd"/>
       <w:r>
-        <w:t xml:space="preserve"> hogy a leállások </w:t>
-      </w:r>
-      <w:r>
-        <w:lastRenderedPageBreak/>
-        <w:t>alatt mennyi javítás volt szükség elvégezni annak érdekében, hogy a rendszer újra működőképes legyen. Ebben az esetben is , mint az MTBF esetében a rendszer érdeke, hogy a lehető legalacsonyabb hibával működjön. A rendszer karbantarthatósága egyszerű, mert az applikáción kívül a webszervert kell az adatbázissal karban tartani. A webszerverről a biztonság kedvéért naponta egyszer hajnali 3-kor biztonsági mentés készül, továbbá havonta egyszer újraindítják.</w:t>
+        <w:t xml:space="preserve"> hogy a leállások alatt mennyi javítás volt szükség elvégezni annak érdekében, hogy a rendszer újra működőképes legyen. Ebben az esetben is , mint az MTBF esetében a rendszer érdeke, hogy a lehető legalacsonyabb hibával működjön. A rendszer karbantarthatósága egyszerű, mert az applikáción kívül a webszervert kell az adatbázissal karban tartani. A webszerverről a biztonság kedvéért naponta egyszer hajnali 3-kor biztonsági mentés készül, továbbá havonta egyszer újraindítják.</w:t>
       </w:r>
       <w:r>
         <w:t xml:space="preserve"> </w:t>
@@ -21184,9 +21241,12 @@
     <w:p>
       <w:pPr>
         <w:pStyle w:val="Cmsor2"/>
+        <w:pageBreakBefore/>
+        <w:ind w:left="788" w:hanging="431"/>
       </w:pPr>
       <w:bookmarkStart w:id="70" w:name="_Toc120030850"/>
       <w:r>
+        <w:lastRenderedPageBreak/>
         <w:t>Támogatottság</w:t>
       </w:r>
       <w:bookmarkEnd w:id="70"/>
@@ -21218,7 +21278,6 @@
         <w:jc w:val="both"/>
       </w:pPr>
       <w:r>
-        <w:lastRenderedPageBreak/>
         <w:t>Az információk különböző módon jelennek meg. Súlyos hiba esetén egy felkiáltó jel mellett piros, nagy betűkkel írja ki, ha probléma merült fel a rendszerrel. Kisebb hiba esetén narancssárga felkiáltó jel mellett narancssárga, közepes méretű betűkkel írja ki a hiba okát. További információkat fekete színnel írat ki a képernyőre.</w:t>
       </w:r>
     </w:p>
@@ -24674,9 +24733,12 @@
     <w:p>
       <w:pPr>
         <w:pStyle w:val="Cmsor3"/>
+        <w:pageBreakBefore/>
+        <w:ind w:left="1225" w:hanging="505"/>
       </w:pPr>
       <w:bookmarkStart w:id="109" w:name="_Toc120030872"/>
       <w:r>
+        <w:lastRenderedPageBreak/>
         <w:t>Megszorítások</w:t>
       </w:r>
       <w:bookmarkEnd w:id="109"/>
@@ -24727,7 +24789,6 @@
         <w:jc w:val="both"/>
       </w:pPr>
       <w:r>
-        <w:lastRenderedPageBreak/>
         <w:t>A MAC cím minden 3. karaktere „:” karakter kell legyen</w:t>
       </w:r>
     </w:p>
@@ -24872,11 +24933,22 @@
       </w:pPr>
       <w:proofErr w:type="spellStart"/>
       <w:r>
+        <w:rPr>
+          <w:b/>
+          <w:bCs/>
+        </w:rPr>
         <w:t>CreateUser</w:t>
       </w:r>
       <w:proofErr w:type="spellEnd"/>
       <w:r>
-        <w:t xml:space="preserve">: Az inputként kapott MAC cím alapján automatikusan hoz létre egy új felhasználót. A </w:t>
+        <w:rPr>
+          <w:b/>
+          <w:bCs/>
+        </w:rPr>
+        <w:t>:</w:t>
+      </w:r>
+      <w:r>
+        <w:t xml:space="preserve"> Az inputként kapott MAC cím alapján automatikusan hoz létre egy új felhasználót. A </w:t>
       </w:r>
       <w:proofErr w:type="spellStart"/>
       <w:r>
@@ -24899,11 +24971,28 @@
       </w:pPr>
       <w:proofErr w:type="spellStart"/>
       <w:r>
+        <w:rPr>
+          <w:b/>
+          <w:bCs/>
+        </w:rPr>
         <w:t>AddBody</w:t>
       </w:r>
       <w:proofErr w:type="spellEnd"/>
       <w:r>
-        <w:t xml:space="preserve">: Jelen esetben azt feltételezzük, hogy egy felhasználónak több </w:t>
+        <w:rPr>
+          <w:b/>
+          <w:bCs/>
+        </w:rPr>
+        <w:t>:</w:t>
+      </w:r>
+      <w:r>
+        <w:t xml:space="preserve"> </w:t>
+      </w:r>
+      <w:r>
+        <w:t>Fe</w:t>
+      </w:r>
+      <w:r>
+        <w:t xml:space="preserve">ltételezzük, hogy egy felhasználónak több </w:t>
       </w:r>
       <w:proofErr w:type="spellStart"/>
       <w:r>
@@ -24934,11 +25023,22 @@
       </w:pPr>
       <w:proofErr w:type="spellStart"/>
       <w:r>
+        <w:rPr>
+          <w:b/>
+          <w:bCs/>
+        </w:rPr>
         <w:t>AddLens</w:t>
       </w:r>
       <w:proofErr w:type="spellEnd"/>
       <w:r>
-        <w:t xml:space="preserve">: Itt szintén feltételezzük, hogy egy fényképezőgéphez nem csak egy objektívet használhat a felhasználó, így ezt a kép EXIF adatokból kiolvasva automatikusan felveszi új objektívként. A </w:t>
+        <w:rPr>
+          <w:b/>
+          <w:bCs/>
+        </w:rPr>
+        <w:t>:</w:t>
+      </w:r>
+      <w:r>
+        <w:t xml:space="preserve"> Itt szintén feltételezzük, hogy egy fényképezőgéphez nem csak egy objektívet használhat a felhasználó, így ezt a kép EXIF adatokból kiolvasva automatikusan felveszi új objektívként. A </w:t>
       </w:r>
       <w:proofErr w:type="spellStart"/>
       <w:r>
@@ -24961,11 +25061,22 @@
       </w:pPr>
       <w:proofErr w:type="spellStart"/>
       <w:r>
+        <w:rPr>
+          <w:b/>
+          <w:bCs/>
+        </w:rPr>
         <w:t>AddPicture</w:t>
       </w:r>
       <w:proofErr w:type="spellEnd"/>
       <w:r>
-        <w:t xml:space="preserve">: Képeket feltöltve a webalkalmazásba automatikusan létrehoz egy új képet az adatbázisban. A </w:t>
+        <w:rPr>
+          <w:b/>
+          <w:bCs/>
+        </w:rPr>
+        <w:t>:</w:t>
+      </w:r>
+      <w:r>
+        <w:t xml:space="preserve"> Képeket feltöltve a webalkalmazásba automatikusan létrehoz egy új képet az adatbázisban. A </w:t>
       </w:r>
       <w:proofErr w:type="spellStart"/>
       <w:r>

</xml_diff>

<commit_message>
Gergo - Abrak hozzaadasa. Oldalelrendezes.
</commit_message>
<xml_diff>
--- a/Adorjan_Andras_G6I6ZQ_Projektmunka_II.docx
+++ b/Adorjan_Andras_G6I6ZQ_Projektmunka_II.docx
@@ -10989,7 +10989,7 @@
                 <w:sz w:val="28"/>
                 <w:szCs w:val="28"/>
               </w:rPr>
-              <w:t>1</w:t>
+              <w:t>3</w:t>
             </w:r>
             <w:r>
               <w:rPr>
@@ -11111,7 +11111,7 @@
                 <w:sz w:val="28"/>
                 <w:szCs w:val="28"/>
               </w:rPr>
-              <w:t>1</w:t>
+              <w:t>3</w:t>
             </w:r>
             <w:r>
               <w:rPr>
@@ -11233,7 +11233,7 @@
                 <w:sz w:val="28"/>
                 <w:szCs w:val="28"/>
               </w:rPr>
-              <w:t>1</w:t>
+              <w:t>3</w:t>
             </w:r>
             <w:r>
               <w:rPr>
@@ -11355,7 +11355,7 @@
                 <w:sz w:val="28"/>
                 <w:szCs w:val="28"/>
               </w:rPr>
-              <w:t>1</w:t>
+              <w:t>3</w:t>
             </w:r>
             <w:r>
               <w:rPr>
@@ -11477,7 +11477,7 @@
                 <w:sz w:val="28"/>
                 <w:szCs w:val="28"/>
               </w:rPr>
-              <w:t>2</w:t>
+              <w:t>4</w:t>
             </w:r>
             <w:r>
               <w:rPr>
@@ -11599,7 +11599,7 @@
                 <w:sz w:val="28"/>
                 <w:szCs w:val="28"/>
               </w:rPr>
-              <w:t>2</w:t>
+              <w:t>4</w:t>
             </w:r>
             <w:r>
               <w:rPr>
@@ -11721,7 +11721,7 @@
                 <w:sz w:val="28"/>
                 <w:szCs w:val="28"/>
               </w:rPr>
-              <w:t>3</w:t>
+              <w:t>5</w:t>
             </w:r>
             <w:r>
               <w:rPr>
@@ -11843,7 +11843,7 @@
                 <w:sz w:val="28"/>
                 <w:szCs w:val="28"/>
               </w:rPr>
-              <w:t>3</w:t>
+              <w:t>5</w:t>
             </w:r>
             <w:r>
               <w:rPr>
@@ -11965,7 +11965,7 @@
                 <w:sz w:val="28"/>
                 <w:szCs w:val="28"/>
               </w:rPr>
-              <w:t>4</w:t>
+              <w:t>6</w:t>
             </w:r>
             <w:r>
               <w:rPr>
@@ -12087,7 +12087,7 @@
                 <w:sz w:val="28"/>
                 <w:szCs w:val="28"/>
               </w:rPr>
-              <w:t>8</w:t>
+              <w:t>10</w:t>
             </w:r>
             <w:r>
               <w:rPr>
@@ -12209,7 +12209,7 @@
                 <w:sz w:val="28"/>
                 <w:szCs w:val="28"/>
               </w:rPr>
-              <w:t>8</w:t>
+              <w:t>10</w:t>
             </w:r>
             <w:r>
               <w:rPr>
@@ -12331,7 +12331,7 @@
                 <w:sz w:val="28"/>
                 <w:szCs w:val="28"/>
               </w:rPr>
-              <w:t>9</w:t>
+              <w:t>11</w:t>
             </w:r>
             <w:r>
               <w:rPr>
@@ -12453,7 +12453,7 @@
                 <w:sz w:val="28"/>
                 <w:szCs w:val="28"/>
               </w:rPr>
-              <w:t>11</w:t>
+              <w:t>13</w:t>
             </w:r>
             <w:r>
               <w:rPr>
@@ -12575,7 +12575,7 @@
                 <w:sz w:val="28"/>
                 <w:szCs w:val="28"/>
               </w:rPr>
-              <w:t>11</w:t>
+              <w:t>13</w:t>
             </w:r>
             <w:r>
               <w:rPr>
@@ -12697,7 +12697,7 @@
                 <w:sz w:val="28"/>
                 <w:szCs w:val="28"/>
               </w:rPr>
-              <w:t>11</w:t>
+              <w:t>13</w:t>
             </w:r>
             <w:r>
               <w:rPr>
@@ -12819,7 +12819,7 @@
                 <w:sz w:val="28"/>
                 <w:szCs w:val="28"/>
               </w:rPr>
-              <w:t>12</w:t>
+              <w:t>14</w:t>
             </w:r>
             <w:r>
               <w:rPr>
@@ -12941,7 +12941,7 @@
                 <w:sz w:val="28"/>
                 <w:szCs w:val="28"/>
               </w:rPr>
-              <w:t>14</w:t>
+              <w:t>16</w:t>
             </w:r>
             <w:r>
               <w:rPr>
@@ -13063,7 +13063,7 @@
                 <w:sz w:val="28"/>
                 <w:szCs w:val="28"/>
               </w:rPr>
-              <w:t>14</w:t>
+              <w:t>16</w:t>
             </w:r>
             <w:r>
               <w:rPr>
@@ -13185,7 +13185,7 @@
                 <w:sz w:val="28"/>
                 <w:szCs w:val="28"/>
               </w:rPr>
-              <w:t>14</w:t>
+              <w:t>16</w:t>
             </w:r>
             <w:r>
               <w:rPr>
@@ -13307,7 +13307,7 @@
                 <w:sz w:val="28"/>
                 <w:szCs w:val="28"/>
               </w:rPr>
-              <w:t>14</w:t>
+              <w:t>16</w:t>
             </w:r>
             <w:r>
               <w:rPr>
@@ -13429,7 +13429,7 @@
                 <w:sz w:val="28"/>
                 <w:szCs w:val="28"/>
               </w:rPr>
-              <w:t>15</w:t>
+              <w:t>17</w:t>
             </w:r>
             <w:r>
               <w:rPr>
@@ -13551,7 +13551,7 @@
                 <w:sz w:val="28"/>
                 <w:szCs w:val="28"/>
               </w:rPr>
-              <w:t>15</w:t>
+              <w:t>17</w:t>
             </w:r>
             <w:r>
               <w:rPr>
@@ -13669,7 +13669,7 @@
                 <w:sz w:val="28"/>
                 <w:szCs w:val="28"/>
               </w:rPr>
-              <w:t>15</w:t>
+              <w:t>17</w:t>
             </w:r>
             <w:r>
               <w:rPr>
@@ -13787,7 +13787,7 @@
                 <w:sz w:val="28"/>
                 <w:szCs w:val="28"/>
               </w:rPr>
-              <w:t>15</w:t>
+              <w:t>18</w:t>
             </w:r>
             <w:r>
               <w:rPr>
@@ -13905,7 +13905,7 @@
                 <w:sz w:val="28"/>
                 <w:szCs w:val="28"/>
               </w:rPr>
-              <w:t>16</w:t>
+              <w:t>18</w:t>
             </w:r>
             <w:r>
               <w:rPr>
@@ -14027,7 +14027,7 @@
                 <w:sz w:val="28"/>
                 <w:szCs w:val="28"/>
               </w:rPr>
-              <w:t>16</w:t>
+              <w:t>18</w:t>
             </w:r>
             <w:r>
               <w:rPr>
@@ -14149,7 +14149,7 @@
                 <w:sz w:val="28"/>
                 <w:szCs w:val="28"/>
               </w:rPr>
-              <w:t>16</w:t>
+              <w:t>19</w:t>
             </w:r>
             <w:r>
               <w:rPr>
@@ -14271,7 +14271,7 @@
                 <w:sz w:val="28"/>
                 <w:szCs w:val="28"/>
               </w:rPr>
-              <w:t>17</w:t>
+              <w:t>19</w:t>
             </w:r>
             <w:r>
               <w:rPr>
@@ -14393,7 +14393,7 @@
                 <w:sz w:val="28"/>
                 <w:szCs w:val="28"/>
               </w:rPr>
-              <w:t>17</w:t>
+              <w:t>19</w:t>
             </w:r>
             <w:r>
               <w:rPr>
@@ -14515,7 +14515,7 @@
                 <w:sz w:val="28"/>
                 <w:szCs w:val="28"/>
               </w:rPr>
-              <w:t>17</w:t>
+              <w:t>21</w:t>
             </w:r>
             <w:r>
               <w:rPr>
@@ -14637,7 +14637,7 @@
                 <w:sz w:val="28"/>
                 <w:szCs w:val="28"/>
               </w:rPr>
-              <w:t>18</w:t>
+              <w:t>22</w:t>
             </w:r>
             <w:r>
               <w:rPr>
@@ -14759,7 +14759,7 @@
                 <w:sz w:val="28"/>
                 <w:szCs w:val="28"/>
               </w:rPr>
-              <w:t>18</w:t>
+              <w:t>22</w:t>
             </w:r>
             <w:r>
               <w:rPr>
@@ -14881,7 +14881,7 @@
                 <w:sz w:val="28"/>
                 <w:szCs w:val="28"/>
               </w:rPr>
-              <w:t>18</w:t>
+              <w:t>23</w:t>
             </w:r>
             <w:r>
               <w:rPr>
@@ -15003,7 +15003,7 @@
                 <w:sz w:val="28"/>
                 <w:szCs w:val="28"/>
               </w:rPr>
-              <w:t>18</w:t>
+              <w:t>23</w:t>
             </w:r>
             <w:r>
               <w:rPr>
@@ -15125,7 +15125,7 @@
                 <w:sz w:val="28"/>
                 <w:szCs w:val="28"/>
               </w:rPr>
-              <w:t>19</w:t>
+              <w:t>24</w:t>
             </w:r>
             <w:r>
               <w:rPr>
@@ -15247,7 +15247,7 @@
                 <w:sz w:val="28"/>
                 <w:szCs w:val="28"/>
               </w:rPr>
-              <w:t>19</w:t>
+              <w:t>24</w:t>
             </w:r>
             <w:r>
               <w:rPr>
@@ -15369,7 +15369,7 @@
                 <w:sz w:val="28"/>
                 <w:szCs w:val="28"/>
               </w:rPr>
-              <w:t>19</w:t>
+              <w:t>24</w:t>
             </w:r>
             <w:r>
               <w:rPr>
@@ -15491,7 +15491,7 @@
                 <w:sz w:val="28"/>
                 <w:szCs w:val="28"/>
               </w:rPr>
-              <w:t>21</w:t>
+              <w:t>26</w:t>
             </w:r>
             <w:r>
               <w:rPr>
@@ -15613,7 +15613,7 @@
                 <w:sz w:val="28"/>
                 <w:szCs w:val="28"/>
               </w:rPr>
-              <w:t>22</w:t>
+              <w:t>27</w:t>
             </w:r>
             <w:r>
               <w:rPr>
@@ -15735,7 +15735,7 @@
                 <w:sz w:val="28"/>
                 <w:szCs w:val="28"/>
               </w:rPr>
-              <w:t>22</w:t>
+              <w:t>27</w:t>
             </w:r>
             <w:r>
               <w:rPr>
@@ -15853,7 +15853,7 @@
                 <w:sz w:val="28"/>
                 <w:szCs w:val="28"/>
               </w:rPr>
-              <w:t>22</w:t>
+              <w:t>27</w:t>
             </w:r>
             <w:r>
               <w:rPr>
@@ -15971,7 +15971,7 @@
                 <w:sz w:val="28"/>
                 <w:szCs w:val="28"/>
               </w:rPr>
-              <w:t>22</w:t>
+              <w:t>27</w:t>
             </w:r>
             <w:r>
               <w:rPr>
@@ -16089,7 +16089,7 @@
                 <w:sz w:val="28"/>
                 <w:szCs w:val="28"/>
               </w:rPr>
-              <w:t>22</w:t>
+              <w:t>28</w:t>
             </w:r>
             <w:r>
               <w:rPr>
@@ -16211,7 +16211,7 @@
                 <w:sz w:val="28"/>
                 <w:szCs w:val="28"/>
               </w:rPr>
-              <w:t>23</w:t>
+              <w:t>28</w:t>
             </w:r>
             <w:r>
               <w:rPr>
@@ -16331,7 +16331,7 @@
                 <w:sz w:val="28"/>
                 <w:szCs w:val="28"/>
               </w:rPr>
-              <w:t>24</w:t>
+              <w:t>29</w:t>
             </w:r>
             <w:r>
               <w:rPr>
@@ -19243,11 +19243,17 @@
         <w:jc w:val="both"/>
       </w:pPr>
       <w:r>
-        <w:t xml:space="preserve">Amennyiben keletkeztek, meg kell állapítanunk, hogy ezen adatok helyesek-e, amennyiben igen, természetesen a folyamat lezártnak is tekinthető, hiszen képesek vagyunk a fájlkezelésre a megfelelő EXIF adatok használatával. A helyzet azonban a legtöbb esetben nem ilyen egyszerű. Amennyiben ezen adatok ugyan létrejöttek, de nem megfelelők/helyesek, akkor meg kell néznünk, hogy szerkeszthetők-e. Ugyanígy kell tennünk, amennyiben automatikusan nem keletkeztek EXIF adatok. Ha az adatok szerkeszthetők, visszajutunk a „Helyesek az EXIF adatok?” kérdéshez, innen pedig le </w:t>
+        <w:t xml:space="preserve">Amennyiben keletkeztek, meg kell állapítanunk, hogy ezen adatok helyesek-e, amennyiben igen, természetesen a folyamat lezártnak is tekinthető, hiszen képesek vagyunk a fájlkezelésre a megfelelő EXIF adatok használatával. A helyzet azonban a legtöbb esetben nem ilyen egyszerű. Amennyiben ezen adatok ugyan létrejöttek, de nem megfelelők/helyesek, akkor meg kell néznünk, hogy szerkeszthetők-e. Ugyanígy kell tennünk, amennyiben automatikusan nem keletkeztek EXIF adatok. </w:t>
+      </w:r>
+      <w:r>
+        <w:br/>
+      </w:r>
+      <w:r>
+        <w:br/>
       </w:r>
       <w:r>
         <w:lastRenderedPageBreak/>
-        <w:t>is zárhatjuk a folyamatot vagy amennyiben még maradt hiba az adatokban, ismételt javítással korrigálhatjuk hibáinkat.</w:t>
+        <w:t>Ha az adatok szerkeszthetők, visszajutunk a „Helyesek az EXIF adatok?” kérdéshez, innen pedig le is zárhatjuk a folyamatot vagy amennyiben még maradt hiba az adatokban, ismételt javítással korrigálhatjuk hibáinkat.</w:t>
       </w:r>
     </w:p>
     <w:p>
@@ -19818,7 +19824,29 @@
           <w:iCs w:val="0"/>
           <w:noProof/>
         </w:rPr>
-        <w:t>. ábra - A rendszer tervezett működésénem Use-case diagramja</w:t>
+        <w:t>. ábra - A rendszer tervezett működéséne</w:t>
+      </w:r>
+      <w:r>
+        <w:rPr>
+          <w:rFonts w:ascii="Times New Roman" w:hAnsi="Times New Roman" w:cs="Times New Roman"/>
+          <w:b/>
+          <w:bCs/>
+          <w:i w:val="0"/>
+          <w:iCs w:val="0"/>
+          <w:noProof/>
+        </w:rPr>
+        <w:t>k</w:t>
+      </w:r>
+      <w:r>
+        <w:rPr>
+          <w:rFonts w:ascii="Times New Roman" w:hAnsi="Times New Roman" w:cs="Times New Roman"/>
+          <w:b/>
+          <w:bCs/>
+          <w:i w:val="0"/>
+          <w:iCs w:val="0"/>
+          <w:noProof/>
+        </w:rPr>
+        <w:t xml:space="preserve"> Use-case diagramja</w:t>
       </w:r>
     </w:p>
     <w:p>
@@ -20022,14 +20050,151 @@
     </w:p>
     <w:p>
       <w:pPr>
+        <w:pStyle w:val="Szvegtrzs"/>
+        <w:keepNext/>
+        <w:spacing w:line="360" w:lineRule="auto"/>
+        <w:jc w:val="center"/>
+      </w:pPr>
+      <w:r>
+        <w:rPr>
+          <w:noProof/>
+        </w:rPr>
+        <w:drawing>
+          <wp:inline distT="0" distB="0" distL="0" distR="0" wp14:anchorId="5814A2A0" wp14:editId="4AE750A6">
+            <wp:extent cx="5400000" cy="1316103"/>
+            <wp:effectExtent l="0" t="0" r="0" b="0"/>
+            <wp:docPr id="14" name="Kép 14"/>
+            <wp:cNvGraphicFramePr>
+              <a:graphicFrameLocks xmlns:a="http://schemas.openxmlformats.org/drawingml/2006/main" noChangeAspect="1"/>
+            </wp:cNvGraphicFramePr>
+            <a:graphic xmlns:a="http://schemas.openxmlformats.org/drawingml/2006/main">
+              <a:graphicData uri="http://schemas.openxmlformats.org/drawingml/2006/picture">
+                <pic:pic xmlns:pic="http://schemas.openxmlformats.org/drawingml/2006/picture">
+                  <pic:nvPicPr>
+                    <pic:cNvPr id="14" name="Kép 14"/>
+                    <pic:cNvPicPr/>
+                  </pic:nvPicPr>
+                  <pic:blipFill>
+                    <a:blip r:embed="rId11">
+                      <a:extLst>
+                        <a:ext uri="{28A0092B-C50C-407E-A947-70E740481C1C}">
+                          <a14:useLocalDpi xmlns:a14="http://schemas.microsoft.com/office/drawing/2010/main" val="0"/>
+                        </a:ext>
+                      </a:extLst>
+                    </a:blip>
+                    <a:stretch>
+                      <a:fillRect/>
+                    </a:stretch>
+                  </pic:blipFill>
+                  <pic:spPr>
+                    <a:xfrm>
+                      <a:off x="0" y="0"/>
+                      <a:ext cx="5400000" cy="1316103"/>
+                    </a:xfrm>
+                    <a:prstGeom prst="rect">
+                      <a:avLst/>
+                    </a:prstGeom>
+                  </pic:spPr>
+                </pic:pic>
+              </a:graphicData>
+            </a:graphic>
+          </wp:inline>
+        </w:drawing>
+      </w:r>
+    </w:p>
+    <w:p>
+      <w:pPr>
+        <w:pStyle w:val="Kpalrs"/>
+        <w:jc w:val="center"/>
+        <w:rPr>
+          <w:rFonts w:ascii="Times New Roman" w:hAnsi="Times New Roman" w:cs="Times New Roman"/>
+          <w:b/>
+          <w:bCs/>
+          <w:i w:val="0"/>
+          <w:iCs w:val="0"/>
+          <w:noProof/>
+        </w:rPr>
+      </w:pPr>
+      <w:r>
+        <w:rPr>
+          <w:rFonts w:ascii="Times New Roman" w:hAnsi="Times New Roman" w:cs="Times New Roman"/>
+          <w:b/>
+          <w:bCs/>
+          <w:i w:val="0"/>
+          <w:iCs w:val="0"/>
+          <w:noProof/>
+        </w:rPr>
+        <w:fldChar w:fldCharType="begin"/>
+      </w:r>
+      <w:r>
+        <w:rPr>
+          <w:rFonts w:ascii="Times New Roman" w:hAnsi="Times New Roman" w:cs="Times New Roman"/>
+          <w:b/>
+          <w:bCs/>
+          <w:i w:val="0"/>
+          <w:iCs w:val="0"/>
+          <w:noProof/>
+        </w:rPr>
+        <w:instrText xml:space="preserve"> SEQ ábra \* ARABIC </w:instrText>
+      </w:r>
+      <w:r>
+        <w:rPr>
+          <w:rFonts w:ascii="Times New Roman" w:hAnsi="Times New Roman" w:cs="Times New Roman"/>
+          <w:b/>
+          <w:bCs/>
+          <w:i w:val="0"/>
+          <w:iCs w:val="0"/>
+          <w:noProof/>
+        </w:rPr>
+        <w:fldChar w:fldCharType="separate"/>
+      </w:r>
+      <w:r>
+        <w:rPr>
+          <w:rFonts w:ascii="Times New Roman" w:hAnsi="Times New Roman" w:cs="Times New Roman"/>
+          <w:b/>
+          <w:bCs/>
+          <w:i w:val="0"/>
+          <w:iCs w:val="0"/>
+          <w:noProof/>
+        </w:rPr>
+        <w:t>4</w:t>
+      </w:r>
+      <w:r>
+        <w:rPr>
+          <w:rFonts w:ascii="Times New Roman" w:hAnsi="Times New Roman" w:cs="Times New Roman"/>
+          <w:b/>
+          <w:bCs/>
+          <w:i w:val="0"/>
+          <w:iCs w:val="0"/>
+          <w:noProof/>
+        </w:rPr>
+        <w:fldChar w:fldCharType="end"/>
+      </w:r>
+      <w:r>
+        <w:rPr>
+          <w:rFonts w:ascii="Times New Roman" w:hAnsi="Times New Roman" w:cs="Times New Roman"/>
+          <w:b/>
+          <w:bCs/>
+          <w:i w:val="0"/>
+          <w:iCs w:val="0"/>
+          <w:noProof/>
+        </w:rPr>
+        <w:t xml:space="preserve">. ábra - Exif adatok szűrése </w:t>
+      </w:r>
+    </w:p>
+    <w:p>
+      <w:pPr>
         <w:pStyle w:val="Cmsor2"/>
+        <w:pageBreakBefore/>
         <w:numPr>
           <w:ilvl w:val="2"/>
           <w:numId w:val="4"/>
         </w:numPr>
+        <w:ind w:left="1225" w:hanging="505"/>
       </w:pPr>
       <w:bookmarkStart w:id="36" w:name="_Toc120030834"/>
       <w:r>
+        <w:lastRenderedPageBreak/>
         <w:t>Exif adatok szerke</w:t>
       </w:r>
       <w:r>
@@ -20165,11 +20330,147 @@
     </w:p>
     <w:p>
       <w:pPr>
+        <w:pStyle w:val="Szvegtrzs"/>
+        <w:keepNext/>
+        <w:spacing w:line="360" w:lineRule="auto"/>
+        <w:jc w:val="center"/>
+      </w:pPr>
+      <w:r>
+        <w:rPr>
+          <w:noProof/>
+        </w:rPr>
+        <w:drawing>
+          <wp:inline distT="0" distB="0" distL="0" distR="0" wp14:anchorId="4B2F2CD8" wp14:editId="06D3E055">
+            <wp:extent cx="5400000" cy="1783378"/>
+            <wp:effectExtent l="0" t="0" r="0" b="7620"/>
+            <wp:docPr id="13" name="Kép 13"/>
+            <wp:cNvGraphicFramePr>
+              <a:graphicFrameLocks xmlns:a="http://schemas.openxmlformats.org/drawingml/2006/main" noChangeAspect="1"/>
+            </wp:cNvGraphicFramePr>
+            <a:graphic xmlns:a="http://schemas.openxmlformats.org/drawingml/2006/main">
+              <a:graphicData uri="http://schemas.openxmlformats.org/drawingml/2006/picture">
+                <pic:pic xmlns:pic="http://schemas.openxmlformats.org/drawingml/2006/picture">
+                  <pic:nvPicPr>
+                    <pic:cNvPr id="13" name="Kép 13"/>
+                    <pic:cNvPicPr/>
+                  </pic:nvPicPr>
+                  <pic:blipFill>
+                    <a:blip r:embed="rId12">
+                      <a:extLst>
+                        <a:ext uri="{28A0092B-C50C-407E-A947-70E740481C1C}">
+                          <a14:useLocalDpi xmlns:a14="http://schemas.microsoft.com/office/drawing/2010/main" val="0"/>
+                        </a:ext>
+                      </a:extLst>
+                    </a:blip>
+                    <a:stretch>
+                      <a:fillRect/>
+                    </a:stretch>
+                  </pic:blipFill>
+                  <pic:spPr>
+                    <a:xfrm>
+                      <a:off x="0" y="0"/>
+                      <a:ext cx="5400000" cy="1783378"/>
+                    </a:xfrm>
+                    <a:prstGeom prst="rect">
+                      <a:avLst/>
+                    </a:prstGeom>
+                  </pic:spPr>
+                </pic:pic>
+              </a:graphicData>
+            </a:graphic>
+          </wp:inline>
+        </w:drawing>
+      </w:r>
+    </w:p>
+    <w:p>
+      <w:pPr>
+        <w:pStyle w:val="Kpalrs"/>
+        <w:jc w:val="center"/>
+        <w:rPr>
+          <w:rFonts w:ascii="Times New Roman" w:hAnsi="Times New Roman" w:cs="Times New Roman"/>
+          <w:b/>
+          <w:bCs/>
+          <w:i w:val="0"/>
+          <w:iCs w:val="0"/>
+          <w:noProof/>
+        </w:rPr>
+      </w:pPr>
+      <w:r>
+        <w:rPr>
+          <w:rFonts w:ascii="Times New Roman" w:hAnsi="Times New Roman" w:cs="Times New Roman"/>
+          <w:b/>
+          <w:bCs/>
+          <w:i w:val="0"/>
+          <w:iCs w:val="0"/>
+          <w:noProof/>
+        </w:rPr>
+        <w:fldChar w:fldCharType="begin"/>
+      </w:r>
+      <w:r>
+        <w:rPr>
+          <w:rFonts w:ascii="Times New Roman" w:hAnsi="Times New Roman" w:cs="Times New Roman"/>
+          <w:b/>
+          <w:bCs/>
+          <w:i w:val="0"/>
+          <w:iCs w:val="0"/>
+          <w:noProof/>
+        </w:rPr>
+        <w:instrText xml:space="preserve"> SEQ ábra \* ARABIC </w:instrText>
+      </w:r>
+      <w:r>
+        <w:rPr>
+          <w:rFonts w:ascii="Times New Roman" w:hAnsi="Times New Roman" w:cs="Times New Roman"/>
+          <w:b/>
+          <w:bCs/>
+          <w:i w:val="0"/>
+          <w:iCs w:val="0"/>
+          <w:noProof/>
+        </w:rPr>
+        <w:fldChar w:fldCharType="separate"/>
+      </w:r>
+      <w:r>
+        <w:rPr>
+          <w:rFonts w:ascii="Times New Roman" w:hAnsi="Times New Roman" w:cs="Times New Roman"/>
+          <w:b/>
+          <w:bCs/>
+          <w:i w:val="0"/>
+          <w:iCs w:val="0"/>
+          <w:noProof/>
+        </w:rPr>
+        <w:t>5</w:t>
+      </w:r>
+      <w:r>
+        <w:rPr>
+          <w:rFonts w:ascii="Times New Roman" w:hAnsi="Times New Roman" w:cs="Times New Roman"/>
+          <w:b/>
+          <w:bCs/>
+          <w:i w:val="0"/>
+          <w:iCs w:val="0"/>
+          <w:noProof/>
+        </w:rPr>
+        <w:fldChar w:fldCharType="end"/>
+      </w:r>
+      <w:r>
+        <w:rPr>
+          <w:rFonts w:ascii="Times New Roman" w:hAnsi="Times New Roman" w:cs="Times New Roman"/>
+          <w:b/>
+          <w:bCs/>
+          <w:i w:val="0"/>
+          <w:iCs w:val="0"/>
+          <w:noProof/>
+        </w:rPr>
+        <w:t>. ábra - Exif adatok szerkesztése</w:t>
+      </w:r>
+    </w:p>
+    <w:p>
+      <w:pPr>
         <w:pStyle w:val="Cmsor2"/>
+        <w:pageBreakBefore/>
         <w:numPr>
           <w:ilvl w:val="2"/>
           <w:numId w:val="4"/>
         </w:numPr>
+        <w:ind w:left="1225" w:hanging="505"/>
       </w:pPr>
       <w:bookmarkStart w:id="37" w:name="_Toc120030835"/>
       <w:r>
@@ -20296,6 +20597,162 @@
       </w:pPr>
       <w:r>
         <w:t>Nem működik az Applikáció által használt szerver/adatbázis</w:t>
+      </w:r>
+    </w:p>
+    <w:p>
+      <w:pPr>
+        <w:pStyle w:val="Szvegtrzs"/>
+        <w:keepNext/>
+        <w:spacing w:line="360" w:lineRule="auto"/>
+        <w:jc w:val="center"/>
+      </w:pPr>
+      <w:r>
+        <w:rPr>
+          <w:noProof/>
+        </w:rPr>
+        <w:drawing>
+          <wp:inline distT="0" distB="0" distL="0" distR="0" wp14:anchorId="77DAE5F7" wp14:editId="60840327">
+            <wp:extent cx="5400000" cy="2041266"/>
+            <wp:effectExtent l="0" t="0" r="0" b="0"/>
+            <wp:docPr id="12" name="Kép 12"/>
+            <wp:cNvGraphicFramePr>
+              <a:graphicFrameLocks xmlns:a="http://schemas.openxmlformats.org/drawingml/2006/main" noChangeAspect="1"/>
+            </wp:cNvGraphicFramePr>
+            <a:graphic xmlns:a="http://schemas.openxmlformats.org/drawingml/2006/main">
+              <a:graphicData uri="http://schemas.openxmlformats.org/drawingml/2006/picture">
+                <pic:pic xmlns:pic="http://schemas.openxmlformats.org/drawingml/2006/picture">
+                  <pic:nvPicPr>
+                    <pic:cNvPr id="12" name="Kép 12"/>
+                    <pic:cNvPicPr/>
+                  </pic:nvPicPr>
+                  <pic:blipFill>
+                    <a:blip r:embed="rId13">
+                      <a:extLst>
+                        <a:ext uri="{28A0092B-C50C-407E-A947-70E740481C1C}">
+                          <a14:useLocalDpi xmlns:a14="http://schemas.microsoft.com/office/drawing/2010/main" val="0"/>
+                        </a:ext>
+                      </a:extLst>
+                    </a:blip>
+                    <a:stretch>
+                      <a:fillRect/>
+                    </a:stretch>
+                  </pic:blipFill>
+                  <pic:spPr>
+                    <a:xfrm>
+                      <a:off x="0" y="0"/>
+                      <a:ext cx="5400000" cy="2041266"/>
+                    </a:xfrm>
+                    <a:prstGeom prst="rect">
+                      <a:avLst/>
+                    </a:prstGeom>
+                  </pic:spPr>
+                </pic:pic>
+              </a:graphicData>
+            </a:graphic>
+          </wp:inline>
+        </w:drawing>
+      </w:r>
+    </w:p>
+    <w:p>
+      <w:pPr>
+        <w:pStyle w:val="Kpalrs"/>
+        <w:jc w:val="center"/>
+        <w:rPr>
+          <w:rFonts w:ascii="Times New Roman" w:hAnsi="Times New Roman" w:cs="Times New Roman"/>
+          <w:b/>
+          <w:bCs/>
+          <w:i w:val="0"/>
+          <w:iCs w:val="0"/>
+          <w:noProof/>
+        </w:rPr>
+      </w:pPr>
+      <w:r>
+        <w:rPr>
+          <w:rFonts w:ascii="Times New Roman" w:hAnsi="Times New Roman" w:cs="Times New Roman"/>
+          <w:b/>
+          <w:bCs/>
+          <w:i w:val="0"/>
+          <w:iCs w:val="0"/>
+          <w:noProof/>
+        </w:rPr>
+        <w:fldChar w:fldCharType="begin"/>
+      </w:r>
+      <w:r>
+        <w:rPr>
+          <w:rFonts w:ascii="Times New Roman" w:hAnsi="Times New Roman" w:cs="Times New Roman"/>
+          <w:b/>
+          <w:bCs/>
+          <w:i w:val="0"/>
+          <w:iCs w:val="0"/>
+          <w:noProof/>
+        </w:rPr>
+        <w:instrText xml:space="preserve"> SEQ ábra \* ARABIC </w:instrText>
+      </w:r>
+      <w:r>
+        <w:rPr>
+          <w:rFonts w:ascii="Times New Roman" w:hAnsi="Times New Roman" w:cs="Times New Roman"/>
+          <w:b/>
+          <w:bCs/>
+          <w:i w:val="0"/>
+          <w:iCs w:val="0"/>
+          <w:noProof/>
+        </w:rPr>
+        <w:fldChar w:fldCharType="separate"/>
+      </w:r>
+      <w:r>
+        <w:rPr>
+          <w:rFonts w:ascii="Times New Roman" w:hAnsi="Times New Roman" w:cs="Times New Roman"/>
+          <w:b/>
+          <w:bCs/>
+          <w:i w:val="0"/>
+          <w:iCs w:val="0"/>
+          <w:noProof/>
+        </w:rPr>
+        <w:t>6</w:t>
+      </w:r>
+      <w:r>
+        <w:rPr>
+          <w:rFonts w:ascii="Times New Roman" w:hAnsi="Times New Roman" w:cs="Times New Roman"/>
+          <w:b/>
+          <w:bCs/>
+          <w:i w:val="0"/>
+          <w:iCs w:val="0"/>
+          <w:noProof/>
+        </w:rPr>
+        <w:fldChar w:fldCharType="end"/>
+      </w:r>
+      <w:r>
+        <w:rPr>
+          <w:rFonts w:ascii="Times New Roman" w:hAnsi="Times New Roman" w:cs="Times New Roman"/>
+          <w:b/>
+          <w:bCs/>
+          <w:i w:val="0"/>
+          <w:iCs w:val="0"/>
+          <w:noProof/>
+        </w:rPr>
+        <w:t>. ábra - Képek fel</w:t>
+      </w:r>
+      <w:r>
+        <w:rPr>
+          <w:rFonts w:ascii="Times New Roman" w:hAnsi="Times New Roman" w:cs="Times New Roman"/>
+          <w:b/>
+          <w:bCs/>
+          <w:i w:val="0"/>
+          <w:iCs w:val="0"/>
+          <w:noProof/>
+        </w:rPr>
+        <w:t>-</w:t>
+      </w:r>
+      <w:r>
+        <w:rPr>
+          <w:rFonts w:ascii="Times New Roman" w:hAnsi="Times New Roman" w:cs="Times New Roman"/>
+          <w:b/>
+          <w:bCs/>
+          <w:i w:val="0"/>
+          <w:iCs w:val="0"/>
+          <w:noProof/>
+        </w:rPr>
+        <w:t xml:space="preserve"> és letöltése</w:t>
       </w:r>
     </w:p>
     <w:p>
@@ -20441,10 +20898,12 @@
     <w:p>
       <w:pPr>
         <w:pStyle w:val="Cmsor2"/>
+        <w:pageBreakBefore/>
         <w:ind w:left="788" w:hanging="431"/>
       </w:pPr>
       <w:bookmarkStart w:id="58" w:name="_Toc120030841"/>
       <w:r>
+        <w:lastRenderedPageBreak/>
         <w:t>Nem funkcionális követelmények</w:t>
       </w:r>
       <w:bookmarkEnd w:id="58"/>
@@ -20591,12 +21050,10 @@
     <w:p>
       <w:pPr>
         <w:pStyle w:val="Cmsor3"/>
-        <w:pageBreakBefore/>
         <w:ind w:left="1225" w:hanging="505"/>
       </w:pPr>
       <w:bookmarkStart w:id="64" w:name="_Toc120030844"/>
       <w:r>
-        <w:lastRenderedPageBreak/>
         <w:t xml:space="preserve">Szervezeti </w:t>
       </w:r>
       <w:r>
@@ -20768,18 +21225,17 @@
         <w:t>Fényképek bizalmas kezelése (Ne tudjanak róla illetéktelen személyek</w:t>
       </w:r>
       <w:r>
-        <w:t>)</w:t>
-      </w:r>
-      <w:r>
-        <w:t xml:space="preserve">. </w:t>
+        <w:t xml:space="preserve">). </w:t>
       </w:r>
     </w:p>
     <w:p>
       <w:pPr>
         <w:pStyle w:val="Cmsor2"/>
+        <w:pageBreakBefore/>
         <w:ind w:left="788" w:hanging="431"/>
       </w:pPr>
       <w:r>
+        <w:lastRenderedPageBreak/>
         <w:t>Használhatóság</w:t>
       </w:r>
       <w:bookmarkEnd w:id="66"/>
@@ -20859,7 +21315,6 @@
       </w:pPr>
       <w:bookmarkStart w:id="67" w:name="_Toc120030847"/>
       <w:r>
-        <w:lastRenderedPageBreak/>
         <w:t>Megbízhatóság</w:t>
       </w:r>
       <w:bookmarkEnd w:id="67"/>
@@ -20910,6 +21365,7 @@
     <w:p>
       <w:pPr>
         <w:pStyle w:val="Szvegtrzs"/>
+        <w:pageBreakBefore/>
         <w:spacing w:line="360" w:lineRule="auto"/>
         <w:jc w:val="both"/>
       </w:pPr>
@@ -20918,6 +21374,7 @@
           <w:b/>
           <w:bCs/>
         </w:rPr>
+        <w:lastRenderedPageBreak/>
         <w:t>Hordozhatóság:</w:t>
       </w:r>
       <w:r>
@@ -21094,7 +21551,6 @@
           <w:b/>
           <w:bCs/>
         </w:rPr>
-        <w:lastRenderedPageBreak/>
         <w:t>MTTR</w:t>
       </w:r>
       <w:r>
@@ -21177,8 +21633,11 @@
     <w:p>
       <w:pPr>
         <w:pStyle w:val="Cmsor2"/>
-      </w:pPr>
-      <w:r>
+        <w:pageBreakBefore/>
+        <w:ind w:left="788" w:hanging="431"/>
+      </w:pPr>
+      <w:r>
+        <w:lastRenderedPageBreak/>
         <w:t>Teljesítmény</w:t>
       </w:r>
       <w:bookmarkEnd w:id="69"/>
@@ -21241,12 +21700,10 @@
     <w:p>
       <w:pPr>
         <w:pStyle w:val="Cmsor2"/>
-        <w:pageBreakBefore/>
         <w:ind w:left="788" w:hanging="431"/>
       </w:pPr>
       <w:bookmarkStart w:id="70" w:name="_Toc120030850"/>
       <w:r>
-        <w:lastRenderedPageBreak/>
         <w:t>Támogatottság</w:t>
       </w:r>
       <w:bookmarkEnd w:id="70"/>
@@ -21429,6 +21886,287 @@
     <w:p>
       <w:pPr>
         <w:pStyle w:val="Szvegtrzs"/>
+        <w:keepNext/>
+        <w:spacing w:before="600" w:line="360" w:lineRule="auto"/>
+        <w:jc w:val="center"/>
+      </w:pPr>
+      <w:r>
+        <w:rPr>
+          <w:noProof/>
+        </w:rPr>
+        <w:drawing>
+          <wp:inline distT="0" distB="0" distL="0" distR="0" wp14:anchorId="7D93DF17" wp14:editId="3526DF55">
+            <wp:extent cx="5400000" cy="1088068"/>
+            <wp:effectExtent l="0" t="0" r="0" b="0"/>
+            <wp:docPr id="15" name="Kép 15"/>
+            <wp:cNvGraphicFramePr>
+              <a:graphicFrameLocks xmlns:a="http://schemas.openxmlformats.org/drawingml/2006/main" noChangeAspect="1"/>
+            </wp:cNvGraphicFramePr>
+            <a:graphic xmlns:a="http://schemas.openxmlformats.org/drawingml/2006/main">
+              <a:graphicData uri="http://schemas.openxmlformats.org/drawingml/2006/picture">
+                <pic:pic xmlns:pic="http://schemas.openxmlformats.org/drawingml/2006/picture">
+                  <pic:nvPicPr>
+                    <pic:cNvPr id="15" name="Kép 15"/>
+                    <pic:cNvPicPr/>
+                  </pic:nvPicPr>
+                  <pic:blipFill>
+                    <a:blip r:embed="rId14">
+                      <a:extLst>
+                        <a:ext uri="{28A0092B-C50C-407E-A947-70E740481C1C}">
+                          <a14:useLocalDpi xmlns:a14="http://schemas.microsoft.com/office/drawing/2010/main" val="0"/>
+                        </a:ext>
+                      </a:extLst>
+                    </a:blip>
+                    <a:stretch>
+                      <a:fillRect/>
+                    </a:stretch>
+                  </pic:blipFill>
+                  <pic:spPr>
+                    <a:xfrm>
+                      <a:off x="0" y="0"/>
+                      <a:ext cx="5400000" cy="1088068"/>
+                    </a:xfrm>
+                    <a:prstGeom prst="rect">
+                      <a:avLst/>
+                    </a:prstGeom>
+                  </pic:spPr>
+                </pic:pic>
+              </a:graphicData>
+            </a:graphic>
+          </wp:inline>
+        </w:drawing>
+      </w:r>
+    </w:p>
+    <w:p>
+      <w:pPr>
+        <w:pStyle w:val="Kpalrs"/>
+        <w:jc w:val="center"/>
+        <w:rPr>
+          <w:rFonts w:ascii="Times New Roman" w:hAnsi="Times New Roman" w:cs="Times New Roman"/>
+          <w:b/>
+          <w:bCs/>
+          <w:i w:val="0"/>
+          <w:iCs w:val="0"/>
+          <w:noProof/>
+        </w:rPr>
+      </w:pPr>
+      <w:r>
+        <w:rPr>
+          <w:rFonts w:ascii="Times New Roman" w:hAnsi="Times New Roman" w:cs="Times New Roman"/>
+          <w:b/>
+          <w:bCs/>
+          <w:i w:val="0"/>
+          <w:iCs w:val="0"/>
+          <w:noProof/>
+        </w:rPr>
+        <w:fldChar w:fldCharType="begin"/>
+      </w:r>
+      <w:r>
+        <w:rPr>
+          <w:rFonts w:ascii="Times New Roman" w:hAnsi="Times New Roman" w:cs="Times New Roman"/>
+          <w:b/>
+          <w:bCs/>
+          <w:i w:val="0"/>
+          <w:iCs w:val="0"/>
+          <w:noProof/>
+        </w:rPr>
+        <w:instrText xml:space="preserve"> SEQ ábra \* ARABIC </w:instrText>
+      </w:r>
+      <w:r>
+        <w:rPr>
+          <w:rFonts w:ascii="Times New Roman" w:hAnsi="Times New Roman" w:cs="Times New Roman"/>
+          <w:b/>
+          <w:bCs/>
+          <w:i w:val="0"/>
+          <w:iCs w:val="0"/>
+          <w:noProof/>
+        </w:rPr>
+        <w:fldChar w:fldCharType="separate"/>
+      </w:r>
+      <w:r>
+        <w:rPr>
+          <w:rFonts w:ascii="Times New Roman" w:hAnsi="Times New Roman" w:cs="Times New Roman"/>
+          <w:b/>
+          <w:bCs/>
+          <w:i w:val="0"/>
+          <w:iCs w:val="0"/>
+          <w:noProof/>
+        </w:rPr>
+        <w:t>7</w:t>
+      </w:r>
+      <w:r>
+        <w:rPr>
+          <w:rFonts w:ascii="Times New Roman" w:hAnsi="Times New Roman" w:cs="Times New Roman"/>
+          <w:b/>
+          <w:bCs/>
+          <w:i w:val="0"/>
+          <w:iCs w:val="0"/>
+          <w:noProof/>
+        </w:rPr>
+        <w:fldChar w:fldCharType="end"/>
+      </w:r>
+      <w:r>
+        <w:rPr>
+          <w:rFonts w:ascii="Times New Roman" w:hAnsi="Times New Roman" w:cs="Times New Roman"/>
+          <w:b/>
+          <w:bCs/>
+          <w:i w:val="0"/>
+          <w:iCs w:val="0"/>
+          <w:noProof/>
+        </w:rPr>
+        <w:t>. ábra - Fejlesztői architektúra terv</w:t>
+      </w:r>
+    </w:p>
+    <w:p>
+      <w:pPr>
+        <w:pStyle w:val="Kpalrs"/>
+        <w:spacing w:before="600"/>
+        <w:jc w:val="center"/>
+        <w:rPr>
+          <w:rFonts w:ascii="Times New Roman" w:hAnsi="Times New Roman" w:cs="Times New Roman"/>
+          <w:b/>
+          <w:bCs/>
+          <w:i w:val="0"/>
+          <w:iCs w:val="0"/>
+          <w:noProof/>
+        </w:rPr>
+      </w:pPr>
+      <w:r>
+        <w:rPr>
+          <w:rFonts w:ascii="Times New Roman" w:hAnsi="Times New Roman" w:cs="Times New Roman"/>
+          <w:b/>
+          <w:bCs/>
+          <w:i w:val="0"/>
+          <w:iCs w:val="0"/>
+          <w:noProof/>
+        </w:rPr>
+        <w:drawing>
+          <wp:inline distT="0" distB="0" distL="0" distR="0" wp14:anchorId="1C8C36CE" wp14:editId="02CFC117">
+            <wp:extent cx="5400000" cy="1259514"/>
+            <wp:effectExtent l="0" t="0" r="0" b="0"/>
+            <wp:docPr id="16" name="Kép 16"/>
+            <wp:cNvGraphicFramePr>
+              <a:graphicFrameLocks xmlns:a="http://schemas.openxmlformats.org/drawingml/2006/main" noChangeAspect="1"/>
+            </wp:cNvGraphicFramePr>
+            <a:graphic xmlns:a="http://schemas.openxmlformats.org/drawingml/2006/main">
+              <a:graphicData uri="http://schemas.openxmlformats.org/drawingml/2006/picture">
+                <pic:pic xmlns:pic="http://schemas.openxmlformats.org/drawingml/2006/picture">
+                  <pic:nvPicPr>
+                    <pic:cNvPr id="16" name="Kép 16"/>
+                    <pic:cNvPicPr/>
+                  </pic:nvPicPr>
+                  <pic:blipFill>
+                    <a:blip r:embed="rId15">
+                      <a:extLst>
+                        <a:ext uri="{28A0092B-C50C-407E-A947-70E740481C1C}">
+                          <a14:useLocalDpi xmlns:a14="http://schemas.microsoft.com/office/drawing/2010/main" val="0"/>
+                        </a:ext>
+                      </a:extLst>
+                    </a:blip>
+                    <a:stretch>
+                      <a:fillRect/>
+                    </a:stretch>
+                  </pic:blipFill>
+                  <pic:spPr>
+                    <a:xfrm>
+                      <a:off x="0" y="0"/>
+                      <a:ext cx="5400000" cy="1259514"/>
+                    </a:xfrm>
+                    <a:prstGeom prst="rect">
+                      <a:avLst/>
+                    </a:prstGeom>
+                  </pic:spPr>
+                </pic:pic>
+              </a:graphicData>
+            </a:graphic>
+          </wp:inline>
+        </w:drawing>
+      </w:r>
+    </w:p>
+    <w:p>
+      <w:pPr>
+        <w:pStyle w:val="Kpalrs"/>
+        <w:jc w:val="center"/>
+        <w:rPr>
+          <w:rFonts w:ascii="Times New Roman" w:hAnsi="Times New Roman" w:cs="Times New Roman"/>
+          <w:b/>
+          <w:bCs/>
+          <w:i w:val="0"/>
+          <w:iCs w:val="0"/>
+          <w:noProof/>
+        </w:rPr>
+      </w:pPr>
+      <w:r>
+        <w:rPr>
+          <w:rFonts w:ascii="Times New Roman" w:hAnsi="Times New Roman" w:cs="Times New Roman"/>
+          <w:b/>
+          <w:bCs/>
+          <w:i w:val="0"/>
+          <w:iCs w:val="0"/>
+          <w:noProof/>
+        </w:rPr>
+        <w:fldChar w:fldCharType="begin"/>
+      </w:r>
+      <w:r>
+        <w:rPr>
+          <w:rFonts w:ascii="Times New Roman" w:hAnsi="Times New Roman" w:cs="Times New Roman"/>
+          <w:b/>
+          <w:bCs/>
+          <w:i w:val="0"/>
+          <w:iCs w:val="0"/>
+          <w:noProof/>
+        </w:rPr>
+        <w:instrText xml:space="preserve"> SEQ ábra \* ARABIC </w:instrText>
+      </w:r>
+      <w:r>
+        <w:rPr>
+          <w:rFonts w:ascii="Times New Roman" w:hAnsi="Times New Roman" w:cs="Times New Roman"/>
+          <w:b/>
+          <w:bCs/>
+          <w:i w:val="0"/>
+          <w:iCs w:val="0"/>
+          <w:noProof/>
+        </w:rPr>
+        <w:fldChar w:fldCharType="separate"/>
+      </w:r>
+      <w:r>
+        <w:rPr>
+          <w:rFonts w:ascii="Times New Roman" w:hAnsi="Times New Roman" w:cs="Times New Roman"/>
+          <w:b/>
+          <w:bCs/>
+          <w:i w:val="0"/>
+          <w:iCs w:val="0"/>
+          <w:noProof/>
+        </w:rPr>
+        <w:t>8</w:t>
+      </w:r>
+      <w:r>
+        <w:rPr>
+          <w:rFonts w:ascii="Times New Roman" w:hAnsi="Times New Roman" w:cs="Times New Roman"/>
+          <w:b/>
+          <w:bCs/>
+          <w:i w:val="0"/>
+          <w:iCs w:val="0"/>
+          <w:noProof/>
+        </w:rPr>
+        <w:fldChar w:fldCharType="end"/>
+      </w:r>
+      <w:r>
+        <w:rPr>
+          <w:rFonts w:ascii="Times New Roman" w:hAnsi="Times New Roman" w:cs="Times New Roman"/>
+          <w:b/>
+          <w:bCs/>
+          <w:i w:val="0"/>
+          <w:iCs w:val="0"/>
+          <w:noProof/>
+        </w:rPr>
+        <w:t>. ábra - Felhasználói architektúra terv</w:t>
+      </w:r>
+    </w:p>
+    <w:p>
+      <w:pPr>
+        <w:pStyle w:val="Szvegtrzs"/>
+        <w:pageBreakBefore/>
         <w:spacing w:line="360" w:lineRule="auto"/>
         <w:jc w:val="both"/>
         <w:rPr>
@@ -21441,6 +22179,7 @@
           <w:b/>
           <w:bCs/>
         </w:rPr>
+        <w:lastRenderedPageBreak/>
         <w:t>Az architektúrában az adatforgalom szempontjából a következőképpen zajlik:</w:t>
       </w:r>
     </w:p>
@@ -21504,7 +22243,6 @@
       </w:pPr>
       <w:bookmarkStart w:id="77" w:name="_Toc120030854"/>
       <w:r>
-        <w:lastRenderedPageBreak/>
         <w:t xml:space="preserve">Platform </w:t>
       </w:r>
       <w:r>
@@ -21595,6 +22333,7 @@
       </w:pPr>
       <w:bookmarkStart w:id="78" w:name="_Toc120030855"/>
       <w:r>
+        <w:lastRenderedPageBreak/>
         <w:t>Fejlesztői eszközök</w:t>
       </w:r>
       <w:bookmarkEnd w:id="78"/>
@@ -24206,7 +24945,7 @@
                     <pic:cNvPicPr/>
                   </pic:nvPicPr>
                   <pic:blipFill>
-                    <a:blip r:embed="rId11">
+                    <a:blip r:embed="rId16">
                       <a:extLst>
                         <a:ext uri="{28A0092B-C50C-407E-A947-70E740481C1C}">
                           <a14:useLocalDpi xmlns:a14="http://schemas.microsoft.com/office/drawing/2010/main" val="0"/>
@@ -24237,29 +24976,79 @@
       <w:pPr>
         <w:pStyle w:val="Kpalrs"/>
         <w:jc w:val="center"/>
-      </w:pPr>
-      <w:r>
-        <w:fldChar w:fldCharType="begin"/>
-      </w:r>
-      <w:r>
-        <w:instrText xml:space="preserve"> SEQ ábra \* ARABIC </w:instrText>
-      </w:r>
-      <w:r>
-        <w:fldChar w:fldCharType="separate"/>
-      </w:r>
-      <w:r>
         <w:rPr>
+          <w:rFonts w:ascii="Times New Roman" w:hAnsi="Times New Roman" w:cs="Times New Roman"/>
+          <w:b/>
+          <w:bCs/>
+          <w:i w:val="0"/>
+          <w:iCs w:val="0"/>
           <w:noProof/>
         </w:rPr>
-        <w:t>4</w:t>
-      </w:r>
+      </w:pPr>
       <w:r>
         <w:rPr>
+          <w:rFonts w:ascii="Times New Roman" w:hAnsi="Times New Roman" w:cs="Times New Roman"/>
+          <w:b/>
+          <w:bCs/>
+          <w:i w:val="0"/>
+          <w:iCs w:val="0"/>
+          <w:noProof/>
+        </w:rPr>
+        <w:fldChar w:fldCharType="begin"/>
+      </w:r>
+      <w:r>
+        <w:rPr>
+          <w:rFonts w:ascii="Times New Roman" w:hAnsi="Times New Roman" w:cs="Times New Roman"/>
+          <w:b/>
+          <w:bCs/>
+          <w:i w:val="0"/>
+          <w:iCs w:val="0"/>
+          <w:noProof/>
+        </w:rPr>
+        <w:instrText xml:space="preserve"> SEQ ábra \* ARABIC </w:instrText>
+      </w:r>
+      <w:r>
+        <w:rPr>
+          <w:rFonts w:ascii="Times New Roman" w:hAnsi="Times New Roman" w:cs="Times New Roman"/>
+          <w:b/>
+          <w:bCs/>
+          <w:i w:val="0"/>
+          <w:iCs w:val="0"/>
+          <w:noProof/>
+        </w:rPr>
+        <w:fldChar w:fldCharType="separate"/>
+      </w:r>
+      <w:r>
+        <w:rPr>
+          <w:rFonts w:ascii="Times New Roman" w:hAnsi="Times New Roman" w:cs="Times New Roman"/>
+          <w:b/>
+          <w:bCs/>
+          <w:i w:val="0"/>
+          <w:iCs w:val="0"/>
+          <w:noProof/>
+        </w:rPr>
+        <w:t>9</w:t>
+      </w:r>
+      <w:r>
+        <w:rPr>
+          <w:rFonts w:ascii="Times New Roman" w:hAnsi="Times New Roman" w:cs="Times New Roman"/>
+          <w:b/>
+          <w:bCs/>
+          <w:i w:val="0"/>
+          <w:iCs w:val="0"/>
           <w:noProof/>
         </w:rPr>
         <w:fldChar w:fldCharType="end"/>
       </w:r>
       <w:r>
+        <w:rPr>
+          <w:rFonts w:ascii="Times New Roman" w:hAnsi="Times New Roman" w:cs="Times New Roman"/>
+          <w:b/>
+          <w:bCs/>
+          <w:i w:val="0"/>
+          <w:iCs w:val="0"/>
+          <w:noProof/>
+        </w:rPr>
         <w:t>. ábra - Adatmodell</w:t>
       </w:r>
     </w:p>
@@ -24302,7 +25091,7 @@
                     <pic:cNvPicPr/>
                   </pic:nvPicPr>
                   <pic:blipFill>
-                    <a:blip r:embed="rId12" cstate="print">
+                    <a:blip r:embed="rId17" cstate="print">
                       <a:extLst>
                         <a:ext uri="{28A0092B-C50C-407E-A947-70E740481C1C}">
                           <a14:useLocalDpi xmlns:a14="http://schemas.microsoft.com/office/drawing/2010/main" val="0"/>
@@ -24333,29 +25122,79 @@
       <w:pPr>
         <w:pStyle w:val="Kpalrs"/>
         <w:jc w:val="center"/>
-      </w:pPr>
-      <w:r>
-        <w:fldChar w:fldCharType="begin"/>
-      </w:r>
-      <w:r>
-        <w:instrText xml:space="preserve"> SEQ ábra \* ARABIC </w:instrText>
-      </w:r>
-      <w:r>
-        <w:fldChar w:fldCharType="separate"/>
-      </w:r>
-      <w:r>
         <w:rPr>
+          <w:rFonts w:ascii="Times New Roman" w:hAnsi="Times New Roman" w:cs="Times New Roman"/>
+          <w:b/>
+          <w:bCs/>
+          <w:i w:val="0"/>
+          <w:iCs w:val="0"/>
           <w:noProof/>
         </w:rPr>
-        <w:t>5</w:t>
-      </w:r>
+      </w:pPr>
       <w:r>
         <w:rPr>
+          <w:rFonts w:ascii="Times New Roman" w:hAnsi="Times New Roman" w:cs="Times New Roman"/>
+          <w:b/>
+          <w:bCs/>
+          <w:i w:val="0"/>
+          <w:iCs w:val="0"/>
+          <w:noProof/>
+        </w:rPr>
+        <w:fldChar w:fldCharType="begin"/>
+      </w:r>
+      <w:r>
+        <w:rPr>
+          <w:rFonts w:ascii="Times New Roman" w:hAnsi="Times New Roman" w:cs="Times New Roman"/>
+          <w:b/>
+          <w:bCs/>
+          <w:i w:val="0"/>
+          <w:iCs w:val="0"/>
+          <w:noProof/>
+        </w:rPr>
+        <w:instrText xml:space="preserve"> SEQ ábra \* ARABIC </w:instrText>
+      </w:r>
+      <w:r>
+        <w:rPr>
+          <w:rFonts w:ascii="Times New Roman" w:hAnsi="Times New Roman" w:cs="Times New Roman"/>
+          <w:b/>
+          <w:bCs/>
+          <w:i w:val="0"/>
+          <w:iCs w:val="0"/>
+          <w:noProof/>
+        </w:rPr>
+        <w:fldChar w:fldCharType="separate"/>
+      </w:r>
+      <w:r>
+        <w:rPr>
+          <w:rFonts w:ascii="Times New Roman" w:hAnsi="Times New Roman" w:cs="Times New Roman"/>
+          <w:b/>
+          <w:bCs/>
+          <w:i w:val="0"/>
+          <w:iCs w:val="0"/>
+          <w:noProof/>
+        </w:rPr>
+        <w:t>10</w:t>
+      </w:r>
+      <w:r>
+        <w:rPr>
+          <w:rFonts w:ascii="Times New Roman" w:hAnsi="Times New Roman" w:cs="Times New Roman"/>
+          <w:b/>
+          <w:bCs/>
+          <w:i w:val="0"/>
+          <w:iCs w:val="0"/>
           <w:noProof/>
         </w:rPr>
         <w:fldChar w:fldCharType="end"/>
       </w:r>
       <w:r>
+        <w:rPr>
+          <w:rFonts w:ascii="Times New Roman" w:hAnsi="Times New Roman" w:cs="Times New Roman"/>
+          <w:b/>
+          <w:bCs/>
+          <w:i w:val="0"/>
+          <w:iCs w:val="0"/>
+          <w:noProof/>
+        </w:rPr>
         <w:t>. ábra - Egyed-kapcsolat diagram</w:t>
       </w:r>
     </w:p>
@@ -25175,8 +26014,8 @@
       </w:r>
     </w:p>
     <w:sectPr>
-      <w:headerReference w:type="default" r:id="rId13"/>
-      <w:footerReference w:type="default" r:id="rId14"/>
+      <w:headerReference w:type="default" r:id="rId18"/>
+      <w:footerReference w:type="default" r:id="rId19"/>
       <w:type w:val="continuous"/>
       <w:pgSz w:w="11906" w:h="16838"/>
       <w:pgMar w:top="1134" w:right="1134" w:bottom="1134" w:left="1134" w:header="1134" w:footer="1134" w:gutter="0"/>

</xml_diff>

<commit_message>
Kornel - Adatbazis szoveges es relacios sema javitva.
</commit_message>
<xml_diff>
--- a/Adorjan_Andras_G6I6ZQ_Projektmunka_II.docx
+++ b/Adorjan_Andras_G6I6ZQ_Projektmunka_II.docx
@@ -22604,37 +22604,7 @@
         <w:jc w:val="both"/>
       </w:pPr>
       <w:r>
-        <w:t xml:space="preserve">A féléves feladatunkban egy </w:t>
-      </w:r>
-      <w:r>
-        <w:t>fényképek kezelésére alkalmas webapplikációt fogunk elkészíten</w:t>
-      </w:r>
-      <w:r>
-        <w:t>i</w:t>
-      </w:r>
-      <w:r>
-        <w:t xml:space="preserve">. Az adatbázisunkban eltároljuk, </w:t>
-      </w:r>
-      <w:r>
-        <w:t>a fényképezőgép váz, az objektív és az elkészült kép adatait, illetve a felhasználó MAC címét</w:t>
-      </w:r>
-      <w:r>
-        <w:t>,</w:t>
-      </w:r>
-      <w:r>
-        <w:t xml:space="preserve"> mint egyedi azonosító</w:t>
-      </w:r>
-      <w:r>
-        <w:t>t</w:t>
-      </w:r>
-      <w:r>
-        <w:t>.</w:t>
-      </w:r>
-      <w:r>
-        <w:t xml:space="preserve"> </w:t>
-      </w:r>
-      <w:r>
-        <w:t>Az adatok eltárolásába regisztrációnál a felhasználónak bele kell egyeznie.</w:t>
+        <w:t>A féléves feladatunkban egy fényképek kezelésére alkalmas webapplikációt fogunk elkészíteni. Az adatbázisunkban eltároljuk, a fényképezőgép váz, az objektív és az elkészült kép adatait, illetve a felhasználó MAC címét, mint egyedi azonosítót. Az adatok eltárolásába regisztrációnál a felhasználónak bele kell egyeznie.</w:t>
       </w:r>
     </w:p>
     <w:p>
@@ -22644,13 +22614,7 @@
         <w:jc w:val="both"/>
       </w:pPr>
       <w:r>
-        <w:t xml:space="preserve">Alapvetően </w:t>
-      </w:r>
-      <w:r>
-        <w:t>4</w:t>
-      </w:r>
-      <w:r>
-        <w:t xml:space="preserve"> tábla van: </w:t>
+        <w:t xml:space="preserve">Alapvetően 7 tábla van: </w:t>
       </w:r>
       <w:proofErr w:type="spellStart"/>
       <w:r>
@@ -22691,8 +22655,49 @@
           <w:b/>
           <w:bCs/>
         </w:rPr>
-        <w:t>Picture</w:t>
-      </w:r>
+        <w:t xml:space="preserve">Picture, </w:t>
+      </w:r>
+      <w:proofErr w:type="spellStart"/>
+      <w:r>
+        <w:rPr>
+          <w:b/>
+          <w:bCs/>
+        </w:rPr>
+        <w:t>User_Body</w:t>
+      </w:r>
+      <w:proofErr w:type="spellEnd"/>
+      <w:r>
+        <w:rPr>
+          <w:b/>
+          <w:bCs/>
+        </w:rPr>
+        <w:t xml:space="preserve">, </w:t>
+      </w:r>
+      <w:proofErr w:type="spellStart"/>
+      <w:r>
+        <w:rPr>
+          <w:b/>
+          <w:bCs/>
+        </w:rPr>
+        <w:t>Body_Lens</w:t>
+      </w:r>
+      <w:proofErr w:type="spellEnd"/>
+      <w:r>
+        <w:rPr>
+          <w:b/>
+          <w:bCs/>
+        </w:rPr>
+        <w:t xml:space="preserve">, </w:t>
+      </w:r>
+      <w:proofErr w:type="spellStart"/>
+      <w:r>
+        <w:rPr>
+          <w:b/>
+          <w:bCs/>
+        </w:rPr>
+        <w:t>Lens_Picture</w:t>
+      </w:r>
+      <w:proofErr w:type="spellEnd"/>
       <w:r>
         <w:t xml:space="preserve">. A </w:t>
       </w:r>
@@ -22702,109 +22707,47 @@
       </w:r>
       <w:proofErr w:type="spellEnd"/>
       <w:r>
-        <w:t xml:space="preserve"> tábla tárolni fogja a felhasználó </w:t>
-      </w:r>
-      <w:r>
-        <w:t>MAC címét</w:t>
-      </w:r>
-      <w:r>
-        <w:t>,</w:t>
-      </w:r>
-      <w:r>
-        <w:t xml:space="preserve"> mint egyedi azonosítót és mivel a felhasználó minden interakció végrehajtója, így a többi tábla ID rekordja is a </w:t>
+        <w:t xml:space="preserve"> tábla tárolni fogja a felhasználó MAC címét és ID-ját. A Body táblában a fényképezőgép váz tulajdonságai kerülnek tárolásra a váz ID-ja mellett, mint a fényképezőgép márka, modell típusa, expozíciós idő, expozíciós program, fénymérési mód, szoftver és a vaku módja. A </w:t>
       </w:r>
       <w:proofErr w:type="spellStart"/>
       <w:r>
-        <w:t>User</w:t>
+        <w:t>Lens</w:t>
       </w:r>
       <w:proofErr w:type="spellEnd"/>
       <w:r>
-        <w:t xml:space="preserve"> </w:t>
-      </w:r>
-      <w:r>
-        <w:t>táblában ker</w:t>
-      </w:r>
-      <w:r>
-        <w:t>ü</w:t>
-      </w:r>
-      <w:r>
-        <w:t>l külön tárolásra majd</w:t>
-      </w:r>
-      <w:r>
-        <w:t xml:space="preserve">. </w:t>
-      </w:r>
-      <w:r>
-        <w:t>A Body</w:t>
-      </w:r>
-      <w:r>
-        <w:t xml:space="preserve"> táblában a fényképezőgép váz tulajdonságai kerülnek tárolásra</w:t>
-      </w:r>
-      <w:r>
-        <w:t xml:space="preserve"> a váz ID-ja mellett</w:t>
-      </w:r>
-      <w:r>
-        <w:t>, mint a fényképezőgép márka, modell típusa, expozíciós idő, expozíciós program, fénymérési mód, szoftver és a vaku módja.</w:t>
-      </w:r>
-      <w:r>
-        <w:t xml:space="preserve"> </w:t>
-      </w:r>
-      <w:r>
-        <w:t xml:space="preserve">A </w:t>
+        <w:t xml:space="preserve"> tábla tárolni fogja az objektív ID-ját, a rekeszértékét és a fókuszálási távolságot. A fénykép azonosítóján kívül (</w:t>
       </w:r>
       <w:proofErr w:type="spellStart"/>
       <w:r>
-        <w:t>Lens</w:t>
+        <w:t>PictureID</w:t>
       </w:r>
       <w:proofErr w:type="spellEnd"/>
       <w:r>
-        <w:t xml:space="preserve"> tábla tárolni fogja a</w:t>
-      </w:r>
-      <w:r>
-        <w:t xml:space="preserve">z objektív </w:t>
-      </w:r>
-      <w:r>
-        <w:t>ID-j</w:t>
-      </w:r>
-      <w:r>
-        <w:t>á</w:t>
-      </w:r>
-      <w:r>
-        <w:t xml:space="preserve">t, </w:t>
-      </w:r>
-      <w:r>
-        <w:t>a rekeszértékét és a fókuszálási távolságot</w:t>
-      </w:r>
-      <w:r>
-        <w:t>. A</w:t>
-      </w:r>
-      <w:r>
-        <w:t xml:space="preserve"> fénykép azonosítóján kívül</w:t>
-      </w:r>
-      <w:r>
-        <w:t xml:space="preserve"> </w:t>
-      </w:r>
-      <w:r>
-        <w:t>(</w:t>
+        <w:t xml:space="preserve">), a Picture tábla tárolni fogja az összes képre vonatkozó tulajdonságot, mint a kép létrehozási dátuma, a tömörítés, a kép szélessége és magassága, fájl mérete, fájl típusa, a fényérzékenység, a színtér és a szerző. A </w:t>
       </w:r>
       <w:proofErr w:type="spellStart"/>
       <w:r>
-        <w:t>PictureID</w:t>
+        <w:t>User_Body</w:t>
       </w:r>
       <w:proofErr w:type="spellEnd"/>
       <w:r>
-        <w:t>), a Picture</w:t>
-      </w:r>
-      <w:r>
-        <w:t xml:space="preserve"> tábla tárolni fogja az </w:t>
-      </w:r>
-      <w:r>
-        <w:t>összes képre vonatkozó tulajdonságot, mint a kép létrehozási dátuma, a tömörítés, a kép szélesség</w:t>
-      </w:r>
-      <w:r>
-        <w:t>e</w:t>
-      </w:r>
-      <w:r>
-        <w:t xml:space="preserve"> és magassága, fájl mérete, fájl típusa, a fényérzékenység, a színtér és a szerző. </w:t>
+        <w:t xml:space="preserve">, </w:t>
+      </w:r>
+      <w:proofErr w:type="spellStart"/>
+      <w:r>
+        <w:t>Body_Lens</w:t>
+      </w:r>
+      <w:proofErr w:type="spellEnd"/>
+      <w:r>
+        <w:t xml:space="preserve"> és </w:t>
+      </w:r>
+      <w:proofErr w:type="spellStart"/>
+      <w:r>
+        <w:t>Lens_Picture</w:t>
+      </w:r>
+      <w:proofErr w:type="spellEnd"/>
+      <w:r>
+        <w:t xml:space="preserve"> kapcsolótáblákra azért van szükség, mert így tartottuk észszerűnek, hogy egy felhasználóhoz több fényképezőgép váz, egy fényképezőgép vázhoz több objektív és egy objektívhez több kép tartozhasson.</w:t>
       </w:r>
     </w:p>
     <w:p>
@@ -22814,15 +22757,18 @@
         <w:jc w:val="both"/>
       </w:pPr>
       <w:r>
-        <w:t>Egyelőre ennyi adatot tárol az adatbázis, viszont az applikáció fejlődése során lehetőség lesz újabb típusú adatokat rögzíteni.</w:t>
+        <w:t>Egyelőre ennyi adatot tárol az adatbázis, viszont az applikáció fejlődése során lehetőség lesz újabb típusú adatokat rögzíteni</w:t>
       </w:r>
     </w:p>
     <w:p>
       <w:pPr>
         <w:pStyle w:val="Cmsor2"/>
+        <w:pageBreakBefore/>
+        <w:ind w:left="788" w:hanging="431"/>
       </w:pPr>
       <w:bookmarkStart w:id="87" w:name="_Toc120030859"/>
       <w:r>
+        <w:lastRenderedPageBreak/>
         <w:t>Táblák</w:t>
       </w:r>
       <w:bookmarkEnd w:id="87"/>
@@ -23344,7 +23290,6 @@
             </w:tcBorders>
             <w:noWrap/>
             <w:vAlign w:val="center"/>
-            <w:hideMark/>
           </w:tcPr>
           <w:p>
             <w:pPr>
@@ -23361,7 +23306,7 @@
                 <w:color w:val="000000"/>
                 <w:lang w:eastAsia="hu-HU"/>
               </w:rPr>
-              <w:t>PICTURE</w:t>
+              <w:t xml:space="preserve">PICTURE </w:t>
             </w:r>
             <w:r>
               <w:rPr>
@@ -23369,186 +23314,397 @@
                 <w:color w:val="000000"/>
                 <w:lang w:eastAsia="hu-HU"/>
               </w:rPr>
-              <w:t xml:space="preserve"> </w:t>
-            </w:r>
+              <w:t>(</w:t>
+            </w:r>
+            <w:proofErr w:type="spellStart"/>
             <w:r>
               <w:rPr>
                 <w:rFonts w:eastAsia="Times New Roman" w:cs="Times New Roman"/>
                 <w:color w:val="000000"/>
                 <w:lang w:eastAsia="hu-HU"/>
               </w:rPr>
-              <w:t>(</w:t>
-            </w:r>
-            <w:proofErr w:type="spellStart"/>
+              <w:t>PictureID</w:t>
+            </w:r>
+            <w:proofErr w:type="spellEnd"/>
             <w:r>
               <w:rPr>
                 <w:rFonts w:eastAsia="Times New Roman" w:cs="Times New Roman"/>
                 <w:color w:val="000000"/>
                 <w:lang w:eastAsia="hu-HU"/>
               </w:rPr>
-              <w:t>PictureID</w:t>
-            </w:r>
-            <w:proofErr w:type="spellEnd"/>
+              <w:t xml:space="preserve">, </w:t>
+            </w:r>
+            <w:proofErr w:type="spellStart"/>
             <w:r>
               <w:rPr>
                 <w:rFonts w:eastAsia="Times New Roman" w:cs="Times New Roman"/>
                 <w:color w:val="000000"/>
                 <w:lang w:eastAsia="hu-HU"/>
               </w:rPr>
-              <w:t xml:space="preserve">, </w:t>
-            </w:r>
-            <w:proofErr w:type="spellStart"/>
+              <w:t>CreateDate</w:t>
+            </w:r>
+            <w:proofErr w:type="spellEnd"/>
             <w:r>
               <w:rPr>
                 <w:rFonts w:eastAsia="Times New Roman" w:cs="Times New Roman"/>
                 <w:color w:val="000000"/>
                 <w:lang w:eastAsia="hu-HU"/>
               </w:rPr>
-              <w:t>CreateDate</w:t>
-            </w:r>
-            <w:proofErr w:type="spellEnd"/>
+              <w:t xml:space="preserve">, </w:t>
+            </w:r>
+            <w:proofErr w:type="spellStart"/>
             <w:r>
               <w:rPr>
                 <w:rFonts w:eastAsia="Times New Roman" w:cs="Times New Roman"/>
                 <w:color w:val="000000"/>
                 <w:lang w:eastAsia="hu-HU"/>
               </w:rPr>
-              <w:t xml:space="preserve">, </w:t>
-            </w:r>
-            <w:proofErr w:type="spellStart"/>
+              <w:t>Compression</w:t>
+            </w:r>
+            <w:proofErr w:type="spellEnd"/>
             <w:r>
               <w:rPr>
                 <w:rFonts w:eastAsia="Times New Roman" w:cs="Times New Roman"/>
                 <w:color w:val="000000"/>
                 <w:lang w:eastAsia="hu-HU"/>
               </w:rPr>
-              <w:t>Compression</w:t>
-            </w:r>
-            <w:proofErr w:type="spellEnd"/>
+              <w:t xml:space="preserve">, </w:t>
+            </w:r>
+            <w:proofErr w:type="spellStart"/>
             <w:r>
               <w:rPr>
                 <w:rFonts w:eastAsia="Times New Roman" w:cs="Times New Roman"/>
                 <w:color w:val="000000"/>
                 <w:lang w:eastAsia="hu-HU"/>
               </w:rPr>
-              <w:t xml:space="preserve">, </w:t>
-            </w:r>
-            <w:proofErr w:type="spellStart"/>
+              <w:t>Width</w:t>
+            </w:r>
+            <w:proofErr w:type="spellEnd"/>
             <w:r>
               <w:rPr>
                 <w:rFonts w:eastAsia="Times New Roman" w:cs="Times New Roman"/>
                 <w:color w:val="000000"/>
                 <w:lang w:eastAsia="hu-HU"/>
               </w:rPr>
-              <w:t>Width</w:t>
-            </w:r>
-            <w:proofErr w:type="spellEnd"/>
+              <w:t xml:space="preserve">, </w:t>
+            </w:r>
+            <w:proofErr w:type="spellStart"/>
             <w:r>
               <w:rPr>
                 <w:rFonts w:eastAsia="Times New Roman" w:cs="Times New Roman"/>
                 <w:color w:val="000000"/>
                 <w:lang w:eastAsia="hu-HU"/>
               </w:rPr>
-              <w:t xml:space="preserve">, </w:t>
-            </w:r>
-            <w:proofErr w:type="spellStart"/>
+              <w:t>Height</w:t>
+            </w:r>
+            <w:proofErr w:type="spellEnd"/>
             <w:r>
               <w:rPr>
                 <w:rFonts w:eastAsia="Times New Roman" w:cs="Times New Roman"/>
                 <w:color w:val="000000"/>
                 <w:lang w:eastAsia="hu-HU"/>
               </w:rPr>
-              <w:t>Height</w:t>
-            </w:r>
-            <w:proofErr w:type="spellEnd"/>
+              <w:t xml:space="preserve">, </w:t>
+            </w:r>
+            <w:proofErr w:type="spellStart"/>
             <w:r>
               <w:rPr>
                 <w:rFonts w:eastAsia="Times New Roman" w:cs="Times New Roman"/>
                 <w:color w:val="000000"/>
                 <w:lang w:eastAsia="hu-HU"/>
               </w:rPr>
-              <w:t xml:space="preserve">, </w:t>
-            </w:r>
-            <w:proofErr w:type="spellStart"/>
+              <w:t>FileSize</w:t>
+            </w:r>
+            <w:proofErr w:type="spellEnd"/>
             <w:r>
               <w:rPr>
                 <w:rFonts w:eastAsia="Times New Roman" w:cs="Times New Roman"/>
                 <w:color w:val="000000"/>
                 <w:lang w:eastAsia="hu-HU"/>
               </w:rPr>
-              <w:t>FileSize</w:t>
-            </w:r>
-            <w:proofErr w:type="spellEnd"/>
+              <w:t xml:space="preserve">, </w:t>
+            </w:r>
+            <w:proofErr w:type="spellStart"/>
             <w:r>
               <w:rPr>
                 <w:rFonts w:eastAsia="Times New Roman" w:cs="Times New Roman"/>
                 <w:color w:val="000000"/>
                 <w:lang w:eastAsia="hu-HU"/>
               </w:rPr>
-              <w:t xml:space="preserve">, </w:t>
-            </w:r>
-            <w:proofErr w:type="spellStart"/>
+              <w:t>FileType</w:t>
+            </w:r>
+            <w:proofErr w:type="spellEnd"/>
             <w:r>
               <w:rPr>
                 <w:rFonts w:eastAsia="Times New Roman" w:cs="Times New Roman"/>
                 <w:color w:val="000000"/>
                 <w:lang w:eastAsia="hu-HU"/>
               </w:rPr>
-              <w:t>FileType</w:t>
-            </w:r>
-            <w:proofErr w:type="spellEnd"/>
+              <w:t xml:space="preserve">, </w:t>
+            </w:r>
+            <w:proofErr w:type="spellStart"/>
             <w:r>
               <w:rPr>
                 <w:rFonts w:eastAsia="Times New Roman" w:cs="Times New Roman"/>
                 <w:color w:val="000000"/>
                 <w:lang w:eastAsia="hu-HU"/>
               </w:rPr>
-              <w:t xml:space="preserve">, </w:t>
-            </w:r>
-            <w:proofErr w:type="spellStart"/>
+              <w:t>Iso</w:t>
+            </w:r>
+            <w:proofErr w:type="spellEnd"/>
             <w:r>
               <w:rPr>
                 <w:rFonts w:eastAsia="Times New Roman" w:cs="Times New Roman"/>
                 <w:color w:val="000000"/>
                 <w:lang w:eastAsia="hu-HU"/>
               </w:rPr>
-              <w:t>Iso</w:t>
-            </w:r>
-            <w:proofErr w:type="spellEnd"/>
+              <w:t xml:space="preserve">, </w:t>
+            </w:r>
+            <w:proofErr w:type="spellStart"/>
             <w:r>
               <w:rPr>
                 <w:rFonts w:eastAsia="Times New Roman" w:cs="Times New Roman"/>
                 <w:color w:val="000000"/>
                 <w:lang w:eastAsia="hu-HU"/>
               </w:rPr>
-              <w:t xml:space="preserve">, </w:t>
-            </w:r>
-            <w:proofErr w:type="spellStart"/>
+              <w:t>ColorSpace</w:t>
+            </w:r>
+            <w:proofErr w:type="spellEnd"/>
             <w:r>
               <w:rPr>
                 <w:rFonts w:eastAsia="Times New Roman" w:cs="Times New Roman"/>
                 <w:color w:val="000000"/>
                 <w:lang w:eastAsia="hu-HU"/>
               </w:rPr>
-              <w:t>ColorSpace</w:t>
-            </w:r>
-            <w:proofErr w:type="spellEnd"/>
+              <w:t xml:space="preserve">, </w:t>
+            </w:r>
+            <w:proofErr w:type="spellStart"/>
             <w:r>
               <w:rPr>
                 <w:rFonts w:eastAsia="Times New Roman" w:cs="Times New Roman"/>
                 <w:color w:val="000000"/>
                 <w:lang w:eastAsia="hu-HU"/>
               </w:rPr>
-              <w:t xml:space="preserve">, </w:t>
-            </w:r>
-            <w:proofErr w:type="spellStart"/>
+              <w:t>Author</w:t>
+            </w:r>
+            <w:proofErr w:type="spellEnd"/>
             <w:r>
               <w:rPr>
                 <w:rFonts w:eastAsia="Times New Roman" w:cs="Times New Roman"/>
                 <w:color w:val="000000"/>
                 <w:lang w:eastAsia="hu-HU"/>
               </w:rPr>
-              <w:t>Author</w:t>
+              <w:t>)</w:t>
+            </w:r>
+          </w:p>
+        </w:tc>
+      </w:tr>
+      <w:tr>
+        <w:trPr>
+          <w:trHeight w:val="402"/>
+          <w:jc w:val="center"/>
+        </w:trPr>
+        <w:tc>
+          <w:tcPr>
+            <w:tcW w:w="7370" w:type="dxa"/>
+            <w:tcBorders>
+              <w:top w:val="nil"/>
+              <w:left w:val="single" w:sz="8" w:space="0" w:color="auto"/>
+              <w:bottom w:val="single" w:sz="4" w:space="0" w:color="auto"/>
+              <w:right w:val="single" w:sz="8" w:space="0" w:color="auto"/>
+            </w:tcBorders>
+            <w:noWrap/>
+            <w:vAlign w:val="center"/>
+          </w:tcPr>
+          <w:p>
+            <w:pPr>
+              <w:spacing w:line="360" w:lineRule="auto"/>
+              <w:rPr>
+                <w:rFonts w:eastAsia="Times New Roman" w:cs="Times New Roman"/>
+                <w:color w:val="000000"/>
+                <w:lang w:eastAsia="hu-HU"/>
+              </w:rPr>
+            </w:pPr>
+            <w:r>
+              <w:rPr>
+                <w:rFonts w:eastAsia="Times New Roman" w:cs="Times New Roman"/>
+                <w:color w:val="000000"/>
+                <w:lang w:eastAsia="hu-HU"/>
+              </w:rPr>
+              <w:t>USER_BODY (</w:t>
+            </w:r>
+            <w:proofErr w:type="spellStart"/>
+            <w:r>
+              <w:rPr>
+                <w:rFonts w:eastAsia="Times New Roman" w:cs="Times New Roman"/>
+                <w:color w:val="000000"/>
+                <w:lang w:eastAsia="hu-HU"/>
+              </w:rPr>
+              <w:t>UserID</w:t>
+            </w:r>
+            <w:proofErr w:type="spellEnd"/>
+            <w:r>
+              <w:rPr>
+                <w:rFonts w:eastAsia="Times New Roman" w:cs="Times New Roman"/>
+                <w:color w:val="000000"/>
+                <w:lang w:eastAsia="hu-HU"/>
+              </w:rPr>
+              <w:t xml:space="preserve">, </w:t>
+            </w:r>
+            <w:proofErr w:type="spellStart"/>
+            <w:r>
+              <w:rPr>
+                <w:rFonts w:eastAsia="Times New Roman" w:cs="Times New Roman"/>
+                <w:color w:val="000000"/>
+                <w:lang w:eastAsia="hu-HU"/>
+              </w:rPr>
+              <w:t>BodyID</w:t>
+            </w:r>
+            <w:proofErr w:type="spellEnd"/>
+            <w:r>
+              <w:rPr>
+                <w:rFonts w:eastAsia="Times New Roman" w:cs="Times New Roman"/>
+                <w:color w:val="000000"/>
+                <w:lang w:eastAsia="hu-HU"/>
+              </w:rPr>
+              <w:t>)</w:t>
+            </w:r>
+          </w:p>
+        </w:tc>
+      </w:tr>
+      <w:tr>
+        <w:trPr>
+          <w:trHeight w:val="402"/>
+          <w:jc w:val="center"/>
+        </w:trPr>
+        <w:tc>
+          <w:tcPr>
+            <w:tcW w:w="7370" w:type="dxa"/>
+            <w:tcBorders>
+              <w:top w:val="nil"/>
+              <w:left w:val="single" w:sz="8" w:space="0" w:color="auto"/>
+              <w:bottom w:val="single" w:sz="4" w:space="0" w:color="auto"/>
+              <w:right w:val="single" w:sz="8" w:space="0" w:color="auto"/>
+            </w:tcBorders>
+            <w:noWrap/>
+            <w:vAlign w:val="center"/>
+          </w:tcPr>
+          <w:p>
+            <w:pPr>
+              <w:spacing w:line="360" w:lineRule="auto"/>
+              <w:rPr>
+                <w:rFonts w:eastAsia="Times New Roman" w:cs="Times New Roman"/>
+                <w:color w:val="000000"/>
+                <w:lang w:eastAsia="hu-HU"/>
+              </w:rPr>
+            </w:pPr>
+            <w:r>
+              <w:rPr>
+                <w:rFonts w:eastAsia="Times New Roman" w:cs="Times New Roman"/>
+                <w:color w:val="000000"/>
+                <w:lang w:eastAsia="hu-HU"/>
+              </w:rPr>
+              <w:t>BODY_LENS (</w:t>
+            </w:r>
+            <w:proofErr w:type="spellStart"/>
+            <w:r>
+              <w:rPr>
+                <w:rFonts w:eastAsia="Times New Roman" w:cs="Times New Roman"/>
+                <w:color w:val="000000"/>
+                <w:lang w:eastAsia="hu-HU"/>
+              </w:rPr>
+              <w:t>BodyID</w:t>
+            </w:r>
+            <w:proofErr w:type="spellEnd"/>
+            <w:r>
+              <w:rPr>
+                <w:rFonts w:eastAsia="Times New Roman" w:cs="Times New Roman"/>
+                <w:color w:val="000000"/>
+                <w:lang w:eastAsia="hu-HU"/>
+              </w:rPr>
+              <w:t xml:space="preserve">, </w:t>
+            </w:r>
+            <w:proofErr w:type="spellStart"/>
+            <w:r>
+              <w:rPr>
+                <w:rFonts w:eastAsia="Times New Roman" w:cs="Times New Roman"/>
+                <w:color w:val="000000"/>
+                <w:lang w:eastAsia="hu-HU"/>
+              </w:rPr>
+              <w:t>LensID</w:t>
+            </w:r>
+            <w:proofErr w:type="spellEnd"/>
+            <w:r>
+              <w:rPr>
+                <w:rFonts w:eastAsia="Times New Roman" w:cs="Times New Roman"/>
+                <w:color w:val="000000"/>
+                <w:lang w:eastAsia="hu-HU"/>
+              </w:rPr>
+              <w:t>)</w:t>
+            </w:r>
+          </w:p>
+        </w:tc>
+      </w:tr>
+      <w:tr>
+        <w:trPr>
+          <w:trHeight w:val="402"/>
+          <w:jc w:val="center"/>
+        </w:trPr>
+        <w:tc>
+          <w:tcPr>
+            <w:tcW w:w="7370" w:type="dxa"/>
+            <w:tcBorders>
+              <w:top w:val="nil"/>
+              <w:left w:val="single" w:sz="8" w:space="0" w:color="auto"/>
+              <w:bottom w:val="single" w:sz="4" w:space="0" w:color="auto"/>
+              <w:right w:val="single" w:sz="8" w:space="0" w:color="auto"/>
+            </w:tcBorders>
+            <w:noWrap/>
+            <w:vAlign w:val="center"/>
+          </w:tcPr>
+          <w:p>
+            <w:pPr>
+              <w:spacing w:line="360" w:lineRule="auto"/>
+              <w:rPr>
+                <w:rFonts w:eastAsia="Times New Roman" w:cs="Times New Roman"/>
+                <w:color w:val="000000"/>
+                <w:lang w:eastAsia="hu-HU"/>
+              </w:rPr>
+            </w:pPr>
+            <w:r>
+              <w:rPr>
+                <w:rFonts w:eastAsia="Times New Roman" w:cs="Times New Roman"/>
+                <w:color w:val="000000"/>
+                <w:lang w:eastAsia="hu-HU"/>
+              </w:rPr>
+              <w:t>LENS_PICTURE (</w:t>
+            </w:r>
+            <w:proofErr w:type="spellStart"/>
+            <w:r>
+              <w:rPr>
+                <w:rFonts w:eastAsia="Times New Roman" w:cs="Times New Roman"/>
+                <w:color w:val="000000"/>
+                <w:lang w:eastAsia="hu-HU"/>
+              </w:rPr>
+              <w:t>LensID</w:t>
+            </w:r>
+            <w:proofErr w:type="spellEnd"/>
+            <w:r>
+              <w:rPr>
+                <w:rFonts w:eastAsia="Times New Roman" w:cs="Times New Roman"/>
+                <w:color w:val="000000"/>
+                <w:lang w:eastAsia="hu-HU"/>
+              </w:rPr>
+              <w:t xml:space="preserve">, </w:t>
+            </w:r>
+            <w:proofErr w:type="spellStart"/>
+            <w:r>
+              <w:rPr>
+                <w:rFonts w:eastAsia="Times New Roman" w:cs="Times New Roman"/>
+                <w:color w:val="000000"/>
+                <w:lang w:eastAsia="hu-HU"/>
+              </w:rPr>
+              <w:t>PictureID</w:t>
             </w:r>
             <w:proofErr w:type="spellEnd"/>
             <w:r>
@@ -23566,7 +23722,7 @@
     <w:p>
       <w:pPr>
         <w:pStyle w:val="Szvegtrzs"/>
-        <w:spacing w:line="360" w:lineRule="auto"/>
+        <w:spacing w:after="0" w:line="240" w:lineRule="auto"/>
       </w:pPr>
     </w:p>
     <w:tbl>
@@ -23623,7 +23779,6 @@
                 <w:kern w:val="2"/>
                 <w:lang w:eastAsia="hu-HU"/>
               </w:rPr>
-              <w:lastRenderedPageBreak/>
               <w:t>USER tábla</w:t>
             </w:r>
           </w:p>
@@ -23668,135 +23823,6 @@
       </w:tr>
       <w:tr>
         <w:trPr>
-          <w:trHeight w:val="402"/>
-          <w:jc w:val="center"/>
-        </w:trPr>
-        <w:tc>
-          <w:tcPr>
-            <w:tcW w:w="5669" w:type="dxa"/>
-            <w:tcBorders>
-              <w:top w:val="nil"/>
-              <w:left w:val="single" w:sz="8" w:space="0" w:color="auto"/>
-              <w:bottom w:val="single" w:sz="4" w:space="0" w:color="auto"/>
-              <w:right w:val="single" w:sz="8" w:space="0" w:color="auto"/>
-            </w:tcBorders>
-            <w:noWrap/>
-            <w:hideMark/>
-          </w:tcPr>
-          <w:p>
-            <w:pPr>
-              <w:spacing w:line="360" w:lineRule="auto"/>
-              <w:rPr>
-                <w:rFonts w:eastAsia="Times New Roman" w:cs="Times New Roman"/>
-                <w:color w:val="000000"/>
-                <w:lang w:eastAsia="hu-HU"/>
-              </w:rPr>
-            </w:pPr>
-            <w:proofErr w:type="spellStart"/>
-            <w:r>
-              <w:t>BodyID</w:t>
-            </w:r>
-            <w:proofErr w:type="spellEnd"/>
-            <w:r>
-              <w:t xml:space="preserve"> [</w:t>
-            </w:r>
-            <w:r>
-              <w:t>int</w:t>
-            </w:r>
-            <w:r>
-              <w:t>] NOT NULL</w:t>
-            </w:r>
-          </w:p>
-        </w:tc>
-      </w:tr>
-      <w:tr>
-        <w:trPr>
-          <w:trHeight w:val="402"/>
-          <w:jc w:val="center"/>
-        </w:trPr>
-        <w:tc>
-          <w:tcPr>
-            <w:tcW w:w="5669" w:type="dxa"/>
-            <w:tcBorders>
-              <w:top w:val="nil"/>
-              <w:left w:val="single" w:sz="8" w:space="0" w:color="auto"/>
-              <w:bottom w:val="single" w:sz="4" w:space="0" w:color="auto"/>
-              <w:right w:val="single" w:sz="8" w:space="0" w:color="auto"/>
-            </w:tcBorders>
-            <w:noWrap/>
-            <w:hideMark/>
-          </w:tcPr>
-          <w:p>
-            <w:pPr>
-              <w:spacing w:line="360" w:lineRule="auto"/>
-              <w:rPr>
-                <w:rFonts w:eastAsia="Times New Roman" w:cs="Times New Roman"/>
-                <w:color w:val="000000"/>
-                <w:lang w:eastAsia="hu-HU"/>
-              </w:rPr>
-            </w:pPr>
-            <w:proofErr w:type="spellStart"/>
-            <w:r>
-              <w:t>LensID</w:t>
-            </w:r>
-            <w:proofErr w:type="spellEnd"/>
-            <w:r>
-              <w:t xml:space="preserve"> [</w:t>
-            </w:r>
-            <w:r>
-              <w:t>int</w:t>
-            </w:r>
-            <w:r>
-              <w:t>] NOT NULL</w:t>
-            </w:r>
-          </w:p>
-        </w:tc>
-      </w:tr>
-      <w:tr>
-        <w:trPr>
-          <w:trHeight w:val="402"/>
-          <w:jc w:val="center"/>
-        </w:trPr>
-        <w:tc>
-          <w:tcPr>
-            <w:tcW w:w="5669" w:type="dxa"/>
-            <w:tcBorders>
-              <w:top w:val="nil"/>
-              <w:left w:val="single" w:sz="8" w:space="0" w:color="auto"/>
-              <w:bottom w:val="single" w:sz="4" w:space="0" w:color="auto"/>
-              <w:right w:val="single" w:sz="8" w:space="0" w:color="auto"/>
-            </w:tcBorders>
-            <w:noWrap/>
-            <w:hideMark/>
-          </w:tcPr>
-          <w:p>
-            <w:pPr>
-              <w:spacing w:line="360" w:lineRule="auto"/>
-              <w:rPr>
-                <w:rFonts w:eastAsia="Times New Roman" w:cs="Times New Roman"/>
-                <w:color w:val="000000"/>
-                <w:lang w:eastAsia="hu-HU"/>
-              </w:rPr>
-            </w:pPr>
-            <w:proofErr w:type="spellStart"/>
-            <w:r>
-              <w:t>PictureID</w:t>
-            </w:r>
-            <w:proofErr w:type="spellEnd"/>
-            <w:r>
-              <w:t xml:space="preserve"> [</w:t>
-            </w:r>
-            <w:r>
-              <w:t>int</w:t>
-            </w:r>
-            <w:r>
-              <w:t>] NOT NULL</w:t>
-            </w:r>
-          </w:p>
-        </w:tc>
-      </w:tr>
-      <w:tr>
-        <w:trPr>
           <w:trHeight w:val="465"/>
           <w:jc w:val="center"/>
         </w:trPr>
@@ -23833,7 +23859,13 @@
               <w:t>int</w:t>
             </w:r>
             <w:r>
-              <w:t>](</w:t>
+              <w:t>]</w:t>
+            </w:r>
+            <w:r>
+              <w:t xml:space="preserve"> </w:t>
+            </w:r>
+            <w:r>
+              <w:t>(</w:t>
             </w:r>
             <w:r>
               <w:t>17</w:t>
@@ -24429,7 +24461,7 @@
         <w:tabs>
           <w:tab w:val="left" w:pos="4182"/>
         </w:tabs>
-        <w:spacing w:after="0" w:line="240" w:lineRule="auto"/>
+        <w:spacing w:after="240" w:line="240" w:lineRule="auto"/>
       </w:pPr>
       <w:r>
         <w:tab/>
@@ -24488,6 +24520,7 @@
                 <w:color w:val="000000"/>
                 <w:lang w:eastAsia="hu-HU"/>
               </w:rPr>
+              <w:lastRenderedPageBreak/>
               <w:t>PICTURE</w:t>
             </w:r>
             <w:r>
@@ -24904,6 +24937,456 @@
     <w:p>
       <w:pPr>
         <w:pStyle w:val="Szvegtrzs"/>
+        <w:spacing w:after="0" w:line="240" w:lineRule="auto"/>
+        <w:jc w:val="center"/>
+      </w:pPr>
+    </w:p>
+    <w:tbl>
+      <w:tblPr>
+        <w:tblW w:w="5669" w:type="dxa"/>
+        <w:jc w:val="center"/>
+        <w:tblCellMar>
+          <w:left w:w="70" w:type="dxa"/>
+          <w:right w:w="70" w:type="dxa"/>
+        </w:tblCellMar>
+        <w:tblLook w:val="04A0" w:firstRow="1" w:lastRow="0" w:firstColumn="1" w:lastColumn="0" w:noHBand="0" w:noVBand="1"/>
+      </w:tblPr>
+      <w:tblGrid>
+        <w:gridCol w:w="5669"/>
+      </w:tblGrid>
+      <w:tr>
+        <w:trPr>
+          <w:trHeight w:val="402"/>
+          <w:jc w:val="center"/>
+        </w:trPr>
+        <w:tc>
+          <w:tcPr>
+            <w:tcW w:w="5669" w:type="dxa"/>
+            <w:tcBorders>
+              <w:top w:val="single" w:sz="8" w:space="0" w:color="auto"/>
+              <w:left w:val="single" w:sz="8" w:space="0" w:color="auto"/>
+              <w:bottom w:val="single" w:sz="4" w:space="0" w:color="auto"/>
+              <w:right w:val="single" w:sz="8" w:space="0" w:color="000000"/>
+            </w:tcBorders>
+            <w:shd w:val="clear" w:color="auto" w:fill="BFBFBF"/>
+            <w:noWrap/>
+            <w:vAlign w:val="center"/>
+            <w:hideMark/>
+          </w:tcPr>
+          <w:p>
+            <w:pPr>
+              <w:spacing w:line="360" w:lineRule="auto"/>
+              <w:jc w:val="center"/>
+              <w:rPr>
+                <w:rFonts w:eastAsia="Times New Roman" w:cs="Times New Roman"/>
+                <w:b/>
+                <w:bCs/>
+                <w:color w:val="000000"/>
+                <w:kern w:val="2"/>
+                <w:lang w:eastAsia="hu-HU"/>
+              </w:rPr>
+            </w:pPr>
+            <w:r>
+              <w:rPr>
+                <w:rFonts w:eastAsia="Times New Roman" w:cs="Times New Roman"/>
+                <w:b/>
+                <w:bCs/>
+                <w:color w:val="000000"/>
+                <w:lang w:eastAsia="hu-HU"/>
+              </w:rPr>
+              <w:t>USER_BODY</w:t>
+            </w:r>
+            <w:r>
+              <w:rPr>
+                <w:rFonts w:eastAsia="Times New Roman" w:cs="Times New Roman"/>
+                <w:b/>
+                <w:bCs/>
+                <w:color w:val="000000"/>
+                <w:lang w:eastAsia="hu-HU"/>
+              </w:rPr>
+              <w:t xml:space="preserve"> tábla</w:t>
+            </w:r>
+          </w:p>
+        </w:tc>
+      </w:tr>
+      <w:tr>
+        <w:trPr>
+          <w:trHeight w:val="402"/>
+          <w:jc w:val="center"/>
+        </w:trPr>
+        <w:tc>
+          <w:tcPr>
+            <w:tcW w:w="5669" w:type="dxa"/>
+            <w:tcBorders>
+              <w:top w:val="nil"/>
+              <w:left w:val="single" w:sz="8" w:space="0" w:color="auto"/>
+              <w:bottom w:val="single" w:sz="4" w:space="0" w:color="auto"/>
+              <w:right w:val="single" w:sz="8" w:space="0" w:color="auto"/>
+            </w:tcBorders>
+            <w:noWrap/>
+          </w:tcPr>
+          <w:p>
+            <w:pPr>
+              <w:spacing w:line="360" w:lineRule="auto"/>
+            </w:pPr>
+            <w:proofErr w:type="spellStart"/>
+            <w:r>
+              <w:t>UserID</w:t>
+            </w:r>
+            <w:proofErr w:type="spellEnd"/>
+            <w:r>
+              <w:t xml:space="preserve"> [int]</w:t>
+            </w:r>
+            <w:r>
+              <w:t xml:space="preserve"> </w:t>
+            </w:r>
+            <w:r>
+              <w:t>NOT NULL</w:t>
+            </w:r>
+          </w:p>
+        </w:tc>
+      </w:tr>
+      <w:tr>
+        <w:trPr>
+          <w:trHeight w:val="402"/>
+          <w:jc w:val="center"/>
+        </w:trPr>
+        <w:tc>
+          <w:tcPr>
+            <w:tcW w:w="5669" w:type="dxa"/>
+            <w:tcBorders>
+              <w:top w:val="nil"/>
+              <w:left w:val="single" w:sz="8" w:space="0" w:color="auto"/>
+              <w:bottom w:val="single" w:sz="4" w:space="0" w:color="auto"/>
+              <w:right w:val="single" w:sz="8" w:space="0" w:color="auto"/>
+            </w:tcBorders>
+            <w:noWrap/>
+          </w:tcPr>
+          <w:p>
+            <w:pPr>
+              <w:spacing w:line="360" w:lineRule="auto"/>
+            </w:pPr>
+            <w:proofErr w:type="spellStart"/>
+            <w:r>
+              <w:t>BodyID</w:t>
+            </w:r>
+            <w:proofErr w:type="spellEnd"/>
+            <w:r>
+              <w:t xml:space="preserve"> [</w:t>
+            </w:r>
+            <w:r>
+              <w:t>int</w:t>
+            </w:r>
+            <w:r>
+              <w:t>] NOT NULL</w:t>
+            </w:r>
+          </w:p>
+        </w:tc>
+      </w:tr>
+    </w:tbl>
+    <w:p>
+      <w:pPr>
+        <w:pStyle w:val="Szvegtrzs"/>
+        <w:spacing w:after="0" w:line="240" w:lineRule="auto"/>
+        <w:jc w:val="center"/>
+      </w:pPr>
+    </w:p>
+    <w:tbl>
+      <w:tblPr>
+        <w:tblW w:w="5669" w:type="dxa"/>
+        <w:jc w:val="center"/>
+        <w:tblCellMar>
+          <w:left w:w="70" w:type="dxa"/>
+          <w:right w:w="70" w:type="dxa"/>
+        </w:tblCellMar>
+        <w:tblLook w:val="04A0" w:firstRow="1" w:lastRow="0" w:firstColumn="1" w:lastColumn="0" w:noHBand="0" w:noVBand="1"/>
+      </w:tblPr>
+      <w:tblGrid>
+        <w:gridCol w:w="5669"/>
+      </w:tblGrid>
+      <w:tr>
+        <w:trPr>
+          <w:trHeight w:val="402"/>
+          <w:jc w:val="center"/>
+        </w:trPr>
+        <w:tc>
+          <w:tcPr>
+            <w:tcW w:w="5669" w:type="dxa"/>
+            <w:tcBorders>
+              <w:top w:val="single" w:sz="8" w:space="0" w:color="auto"/>
+              <w:left w:val="single" w:sz="8" w:space="0" w:color="auto"/>
+              <w:bottom w:val="single" w:sz="4" w:space="0" w:color="auto"/>
+              <w:right w:val="single" w:sz="8" w:space="0" w:color="000000"/>
+            </w:tcBorders>
+            <w:shd w:val="clear" w:color="auto" w:fill="BFBFBF"/>
+            <w:noWrap/>
+            <w:vAlign w:val="center"/>
+            <w:hideMark/>
+          </w:tcPr>
+          <w:p>
+            <w:pPr>
+              <w:spacing w:line="360" w:lineRule="auto"/>
+              <w:jc w:val="center"/>
+              <w:rPr>
+                <w:rFonts w:eastAsia="Times New Roman" w:cs="Times New Roman"/>
+                <w:b/>
+                <w:bCs/>
+                <w:color w:val="000000"/>
+                <w:kern w:val="2"/>
+                <w:lang w:eastAsia="hu-HU"/>
+              </w:rPr>
+            </w:pPr>
+            <w:r>
+              <w:rPr>
+                <w:rFonts w:eastAsia="Times New Roman" w:cs="Times New Roman"/>
+                <w:b/>
+                <w:bCs/>
+                <w:color w:val="000000"/>
+                <w:lang w:eastAsia="hu-HU"/>
+              </w:rPr>
+              <w:t>BODY_LENS</w:t>
+            </w:r>
+            <w:r>
+              <w:rPr>
+                <w:rFonts w:eastAsia="Times New Roman" w:cs="Times New Roman"/>
+                <w:b/>
+                <w:bCs/>
+                <w:color w:val="000000"/>
+                <w:lang w:eastAsia="hu-HU"/>
+              </w:rPr>
+              <w:t xml:space="preserve"> tábla</w:t>
+            </w:r>
+          </w:p>
+        </w:tc>
+      </w:tr>
+      <w:tr>
+        <w:trPr>
+          <w:trHeight w:val="402"/>
+          <w:jc w:val="center"/>
+        </w:trPr>
+        <w:tc>
+          <w:tcPr>
+            <w:tcW w:w="5669" w:type="dxa"/>
+            <w:tcBorders>
+              <w:top w:val="nil"/>
+              <w:left w:val="single" w:sz="8" w:space="0" w:color="auto"/>
+              <w:bottom w:val="single" w:sz="4" w:space="0" w:color="auto"/>
+              <w:right w:val="single" w:sz="8" w:space="0" w:color="auto"/>
+            </w:tcBorders>
+            <w:noWrap/>
+          </w:tcPr>
+          <w:p>
+            <w:pPr>
+              <w:spacing w:line="360" w:lineRule="auto"/>
+            </w:pPr>
+            <w:proofErr w:type="spellStart"/>
+            <w:r>
+              <w:t>BodyID</w:t>
+            </w:r>
+            <w:proofErr w:type="spellEnd"/>
+            <w:r>
+              <w:t xml:space="preserve"> [int]</w:t>
+            </w:r>
+            <w:r>
+              <w:t xml:space="preserve"> </w:t>
+            </w:r>
+            <w:r>
+              <w:t>NOT NULL</w:t>
+            </w:r>
+          </w:p>
+        </w:tc>
+      </w:tr>
+      <w:tr>
+        <w:trPr>
+          <w:trHeight w:val="402"/>
+          <w:jc w:val="center"/>
+        </w:trPr>
+        <w:tc>
+          <w:tcPr>
+            <w:tcW w:w="5669" w:type="dxa"/>
+            <w:tcBorders>
+              <w:top w:val="nil"/>
+              <w:left w:val="single" w:sz="8" w:space="0" w:color="auto"/>
+              <w:bottom w:val="single" w:sz="4" w:space="0" w:color="auto"/>
+              <w:right w:val="single" w:sz="8" w:space="0" w:color="auto"/>
+            </w:tcBorders>
+            <w:noWrap/>
+          </w:tcPr>
+          <w:p>
+            <w:pPr>
+              <w:spacing w:line="360" w:lineRule="auto"/>
+            </w:pPr>
+            <w:proofErr w:type="spellStart"/>
+            <w:r>
+              <w:t>LensID</w:t>
+            </w:r>
+            <w:proofErr w:type="spellEnd"/>
+            <w:r>
+              <w:t xml:space="preserve"> [</w:t>
+            </w:r>
+            <w:r>
+              <w:t>int</w:t>
+            </w:r>
+            <w:r>
+              <w:t>] NOT NULL</w:t>
+            </w:r>
+          </w:p>
+        </w:tc>
+      </w:tr>
+    </w:tbl>
+    <w:p>
+      <w:pPr>
+        <w:pStyle w:val="Szvegtrzs"/>
+        <w:spacing w:after="0" w:line="240" w:lineRule="auto"/>
+        <w:jc w:val="center"/>
+      </w:pPr>
+    </w:p>
+    <w:tbl>
+      <w:tblPr>
+        <w:tblW w:w="5669" w:type="dxa"/>
+        <w:jc w:val="center"/>
+        <w:tblCellMar>
+          <w:left w:w="70" w:type="dxa"/>
+          <w:right w:w="70" w:type="dxa"/>
+        </w:tblCellMar>
+        <w:tblLook w:val="04A0" w:firstRow="1" w:lastRow="0" w:firstColumn="1" w:lastColumn="0" w:noHBand="0" w:noVBand="1"/>
+      </w:tblPr>
+      <w:tblGrid>
+        <w:gridCol w:w="5669"/>
+      </w:tblGrid>
+      <w:tr>
+        <w:trPr>
+          <w:trHeight w:val="402"/>
+          <w:jc w:val="center"/>
+        </w:trPr>
+        <w:tc>
+          <w:tcPr>
+            <w:tcW w:w="5669" w:type="dxa"/>
+            <w:tcBorders>
+              <w:top w:val="single" w:sz="8" w:space="0" w:color="auto"/>
+              <w:left w:val="single" w:sz="8" w:space="0" w:color="auto"/>
+              <w:bottom w:val="single" w:sz="4" w:space="0" w:color="auto"/>
+              <w:right w:val="single" w:sz="8" w:space="0" w:color="000000"/>
+            </w:tcBorders>
+            <w:shd w:val="clear" w:color="auto" w:fill="BFBFBF"/>
+            <w:noWrap/>
+            <w:vAlign w:val="center"/>
+            <w:hideMark/>
+          </w:tcPr>
+          <w:p>
+            <w:pPr>
+              <w:spacing w:line="360" w:lineRule="auto"/>
+              <w:jc w:val="center"/>
+              <w:rPr>
+                <w:rFonts w:eastAsia="Times New Roman" w:cs="Times New Roman"/>
+                <w:b/>
+                <w:bCs/>
+                <w:color w:val="000000"/>
+                <w:kern w:val="2"/>
+                <w:lang w:eastAsia="hu-HU"/>
+              </w:rPr>
+            </w:pPr>
+            <w:r>
+              <w:rPr>
+                <w:rFonts w:eastAsia="Times New Roman" w:cs="Times New Roman"/>
+                <w:b/>
+                <w:bCs/>
+                <w:color w:val="000000"/>
+                <w:lang w:eastAsia="hu-HU"/>
+              </w:rPr>
+              <w:t>LENS_PICTURE</w:t>
+            </w:r>
+            <w:r>
+              <w:rPr>
+                <w:rFonts w:eastAsia="Times New Roman" w:cs="Times New Roman"/>
+                <w:b/>
+                <w:bCs/>
+                <w:color w:val="000000"/>
+                <w:lang w:eastAsia="hu-HU"/>
+              </w:rPr>
+              <w:t xml:space="preserve"> tábla</w:t>
+            </w:r>
+          </w:p>
+        </w:tc>
+      </w:tr>
+      <w:tr>
+        <w:trPr>
+          <w:trHeight w:val="402"/>
+          <w:jc w:val="center"/>
+        </w:trPr>
+        <w:tc>
+          <w:tcPr>
+            <w:tcW w:w="5669" w:type="dxa"/>
+            <w:tcBorders>
+              <w:top w:val="nil"/>
+              <w:left w:val="single" w:sz="8" w:space="0" w:color="auto"/>
+              <w:bottom w:val="single" w:sz="4" w:space="0" w:color="auto"/>
+              <w:right w:val="single" w:sz="8" w:space="0" w:color="auto"/>
+            </w:tcBorders>
+            <w:noWrap/>
+          </w:tcPr>
+          <w:p>
+            <w:pPr>
+              <w:spacing w:line="360" w:lineRule="auto"/>
+            </w:pPr>
+            <w:proofErr w:type="spellStart"/>
+            <w:r>
+              <w:t>LensID</w:t>
+            </w:r>
+            <w:proofErr w:type="spellEnd"/>
+            <w:r>
+              <w:t xml:space="preserve"> [int]</w:t>
+            </w:r>
+            <w:r>
+              <w:t xml:space="preserve"> </w:t>
+            </w:r>
+            <w:r>
+              <w:t>NOT NULL</w:t>
+            </w:r>
+          </w:p>
+        </w:tc>
+      </w:tr>
+      <w:tr>
+        <w:trPr>
+          <w:trHeight w:val="402"/>
+          <w:jc w:val="center"/>
+        </w:trPr>
+        <w:tc>
+          <w:tcPr>
+            <w:tcW w:w="5669" w:type="dxa"/>
+            <w:tcBorders>
+              <w:top w:val="nil"/>
+              <w:left w:val="single" w:sz="8" w:space="0" w:color="auto"/>
+              <w:bottom w:val="single" w:sz="4" w:space="0" w:color="auto"/>
+              <w:right w:val="single" w:sz="8" w:space="0" w:color="auto"/>
+            </w:tcBorders>
+            <w:noWrap/>
+          </w:tcPr>
+          <w:p>
+            <w:pPr>
+              <w:spacing w:line="360" w:lineRule="auto"/>
+            </w:pPr>
+            <w:proofErr w:type="spellStart"/>
+            <w:r>
+              <w:t>PictureID</w:t>
+            </w:r>
+            <w:proofErr w:type="spellEnd"/>
+            <w:r>
+              <w:t xml:space="preserve"> [</w:t>
+            </w:r>
+            <w:r>
+              <w:t>int</w:t>
+            </w:r>
+            <w:r>
+              <w:t>] NOT NULL</w:t>
+            </w:r>
+          </w:p>
+        </w:tc>
+      </w:tr>
+    </w:tbl>
+    <w:p>
+      <w:pPr>
+        <w:pStyle w:val="Szvegtrzs"/>
         <w:spacing w:line="360" w:lineRule="auto"/>
       </w:pPr>
     </w:p>
@@ -24913,6 +25396,7 @@
       </w:pPr>
       <w:bookmarkStart w:id="88" w:name="_Toc120030860"/>
       <w:r>
+        <w:lastRenderedPageBreak/>
         <w:t>Adatmodell</w:t>
       </w:r>
       <w:bookmarkEnd w:id="88"/>

</xml_diff>

<commit_message>
Gergo - Abrak javitva.
</commit_message>
<xml_diff>
--- a/Adorjan_Andras_G6I6ZQ_Projektmunka_II.docx
+++ b/Adorjan_Andras_G6I6ZQ_Projektmunka_II.docx
@@ -20060,8 +20060,8 @@
           <w:noProof/>
         </w:rPr>
         <w:drawing>
-          <wp:inline distT="0" distB="0" distL="0" distR="0" wp14:anchorId="5814A2A0" wp14:editId="4AE750A6">
-            <wp:extent cx="5400000" cy="1316103"/>
+          <wp:inline distT="0" distB="0" distL="0" distR="0" wp14:anchorId="5814A2A0" wp14:editId="4490BCE3">
+            <wp:extent cx="5400000" cy="1009711"/>
             <wp:effectExtent l="0" t="0" r="0" b="0"/>
             <wp:docPr id="14" name="Kép 14"/>
             <wp:cNvGraphicFramePr>
@@ -20089,7 +20089,7 @@
                   <pic:spPr>
                     <a:xfrm>
                       <a:off x="0" y="0"/>
-                      <a:ext cx="5400000" cy="1316103"/>
+                      <a:ext cx="5400000" cy="1009711"/>
                     </a:xfrm>
                     <a:prstGeom prst="rect">
                       <a:avLst/>
@@ -20340,9 +20340,9 @@
           <w:noProof/>
         </w:rPr>
         <w:drawing>
-          <wp:inline distT="0" distB="0" distL="0" distR="0" wp14:anchorId="4B2F2CD8" wp14:editId="06D3E055">
-            <wp:extent cx="5400000" cy="1783378"/>
-            <wp:effectExtent l="0" t="0" r="0" b="7620"/>
+          <wp:inline distT="0" distB="0" distL="0" distR="0" wp14:anchorId="4B2F2CD8" wp14:editId="46BBDF51">
+            <wp:extent cx="5117754" cy="1783378"/>
+            <wp:effectExtent l="0" t="0" r="6985" b="7620"/>
             <wp:docPr id="13" name="Kép 13"/>
             <wp:cNvGraphicFramePr>
               <a:graphicFrameLocks xmlns:a="http://schemas.openxmlformats.org/drawingml/2006/main" noChangeAspect="1"/>
@@ -20369,7 +20369,7 @@
                   <pic:spPr>
                     <a:xfrm>
                       <a:off x="0" y="0"/>
-                      <a:ext cx="5400000" cy="1783378"/>
+                      <a:ext cx="5117754" cy="1783378"/>
                     </a:xfrm>
                     <a:prstGeom prst="rect">
                       <a:avLst/>
@@ -20611,8 +20611,8 @@
           <w:noProof/>
         </w:rPr>
         <w:drawing>
-          <wp:inline distT="0" distB="0" distL="0" distR="0" wp14:anchorId="77DAE5F7" wp14:editId="60840327">
-            <wp:extent cx="5400000" cy="2041266"/>
+          <wp:inline distT="0" distB="0" distL="0" distR="0" wp14:anchorId="77DAE5F7" wp14:editId="7180972D">
+            <wp:extent cx="5261748" cy="2041266"/>
             <wp:effectExtent l="0" t="0" r="0" b="0"/>
             <wp:docPr id="12" name="Kép 12"/>
             <wp:cNvGraphicFramePr>
@@ -20640,7 +20640,7 @@
                   <pic:spPr>
                     <a:xfrm>
                       <a:off x="0" y="0"/>
-                      <a:ext cx="5400000" cy="2041266"/>
+                      <a:ext cx="5261748" cy="2041266"/>
                     </a:xfrm>
                     <a:prstGeom prst="rect">
                       <a:avLst/>

</xml_diff>

<commit_message>
Lilla - Abrak javitva.
</commit_message>
<xml_diff>
--- a/Adorjan_Andras_G6I6ZQ_Projektmunka_II.docx
+++ b/Adorjan_Andras_G6I6ZQ_Projektmunka_II.docx
@@ -25414,9 +25414,9 @@
           <w:noProof/>
         </w:rPr>
         <w:drawing>
-          <wp:inline distT="0" distB="0" distL="0" distR="0" wp14:anchorId="47E340E6" wp14:editId="60B327F3">
-            <wp:extent cx="5400000" cy="4713094"/>
-            <wp:effectExtent l="0" t="0" r="0" b="0"/>
+          <wp:inline distT="0" distB="0" distL="0" distR="0" wp14:anchorId="47E340E6" wp14:editId="1EFEFDD7">
+            <wp:extent cx="5400000" cy="4817648"/>
+            <wp:effectExtent l="0" t="0" r="0" b="2540"/>
             <wp:docPr id="1" name="Kép 1"/>
             <wp:cNvGraphicFramePr>
               <a:graphicFrameLocks xmlns:a="http://schemas.openxmlformats.org/drawingml/2006/main" noChangeAspect="1"/>
@@ -25443,7 +25443,7 @@
                   <pic:spPr>
                     <a:xfrm>
                       <a:off x="0" y="0"/>
-                      <a:ext cx="5400000" cy="4713094"/>
+                      <a:ext cx="5400000" cy="4817648"/>
                     </a:xfrm>
                     <a:prstGeom prst="rect">
                       <a:avLst/>
@@ -25560,9 +25560,9 @@
           <w:noProof/>
         </w:rPr>
         <w:drawing>
-          <wp:inline distT="0" distB="0" distL="0" distR="0" wp14:anchorId="0873E853" wp14:editId="46659D8B">
-            <wp:extent cx="5400000" cy="2925794"/>
-            <wp:effectExtent l="0" t="0" r="0" b="8255"/>
+          <wp:inline distT="0" distB="0" distL="0" distR="0" wp14:anchorId="0873E853" wp14:editId="29FBF3E9">
+            <wp:extent cx="5400000" cy="3269417"/>
+            <wp:effectExtent l="0" t="0" r="0" b="7620"/>
             <wp:docPr id="7" name="Kép 7"/>
             <wp:cNvGraphicFramePr>
               <a:graphicFrameLocks xmlns:a="http://schemas.openxmlformats.org/drawingml/2006/main" noChangeAspect="1"/>
@@ -25575,7 +25575,7 @@
                     <pic:cNvPicPr/>
                   </pic:nvPicPr>
                   <pic:blipFill>
-                    <a:blip r:embed="rId17" cstate="print">
+                    <a:blip r:embed="rId17">
                       <a:extLst>
                         <a:ext uri="{28A0092B-C50C-407E-A947-70E740481C1C}">
                           <a14:useLocalDpi xmlns:a14="http://schemas.microsoft.com/office/drawing/2010/main" val="0"/>
@@ -25589,7 +25589,7 @@
                   <pic:spPr>
                     <a:xfrm>
                       <a:off x="0" y="0"/>
-                      <a:ext cx="5400000" cy="2925794"/>
+                      <a:ext cx="5400000" cy="3269417"/>
                     </a:xfrm>
                     <a:prstGeom prst="rect">
                       <a:avLst/>

</xml_diff>

<commit_message>
Updated Primary & Secondary Keys in Database part
</commit_message>
<xml_diff>
--- a/Adorjan_Andras_G6I6ZQ_Projektmunka_II.docx
+++ b/Adorjan_Andras_G6I6ZQ_Projektmunka_II.docx
@@ -10714,7 +10714,6 @@
           <w:szCs w:val="52"/>
         </w:rPr>
       </w:pPr>
-      <w:proofErr w:type="spellStart"/>
       <w:r>
         <w:rPr>
           <w:rFonts w:cs="Times New Roman"/>
@@ -10723,18 +10722,7 @@
           <w:sz w:val="40"/>
           <w:szCs w:val="52"/>
         </w:rPr>
-        <w:t>Nátz</w:t>
-      </w:r>
-      <w:proofErr w:type="spellEnd"/>
-      <w:r>
-        <w:rPr>
-          <w:rFonts w:cs="Times New Roman"/>
-          <w:b/>
-          <w:color w:val="auto"/>
-          <w:sz w:val="40"/>
-          <w:szCs w:val="52"/>
-        </w:rPr>
-        <w:t xml:space="preserve"> Kornél – JOO2S6</w:t>
+        <w:t>Nátz Kornél – JOO2S6</w:t>
       </w:r>
     </w:p>
     <w:p>
@@ -16624,11 +16612,11 @@
         <w:jc w:val="both"/>
       </w:pPr>
       <w:r>
-        <w:t>A chat alapú kommunikációra elsődlegesen az erre a célra létrehozott Messenger csoportban, a megbeszélések pedig Discord-</w:t>
+        <w:t xml:space="preserve">A chat alapú kommunikációra elsődlegesen az erre a célra létrehozott Messenger csoportban, a megbeszélések pedig </w:t>
       </w:r>
       <w:proofErr w:type="spellStart"/>
       <w:r>
-        <w:t>on</w:t>
+        <w:t>Discord-on</w:t>
       </w:r>
       <w:proofErr w:type="spellEnd"/>
       <w:r>
@@ -16888,23 +16876,13 @@
                 <w:szCs w:val="20"/>
               </w:rPr>
             </w:pPr>
-            <w:proofErr w:type="spellStart"/>
             <w:r>
               <w:rPr>
                 <w:rFonts w:cs="Times New Roman"/>
                 <w:sz w:val="20"/>
                 <w:szCs w:val="20"/>
               </w:rPr>
-              <w:t>Nátz</w:t>
-            </w:r>
-            <w:proofErr w:type="spellEnd"/>
-            <w:r>
-              <w:rPr>
-                <w:rFonts w:cs="Times New Roman"/>
-                <w:sz w:val="20"/>
-                <w:szCs w:val="20"/>
-              </w:rPr>
-              <w:t xml:space="preserve"> Kornél</w:t>
+              <w:t>Nátz Kornél</w:t>
             </w:r>
           </w:p>
         </w:tc>
@@ -18376,15 +18354,7 @@
         <w:jc w:val="both"/>
       </w:pPr>
       <w:r>
-        <w:t xml:space="preserve">Minél tágabb az objektív </w:t>
-      </w:r>
-      <w:proofErr w:type="spellStart"/>
-      <w:r>
-        <w:t>belsejében</w:t>
-      </w:r>
-      <w:proofErr w:type="spellEnd"/>
-      <w:r>
-        <w:t xml:space="preserve"> lévő fizikai rekesz, annál kisebb a rekeszértéke, fordítottan pedig minél szűkebb a fizikai rekesz, annál nagyobb a rekeszérték. </w:t>
+        <w:t xml:space="preserve">Minél tágabb az objektív belsejében lévő fizikai rekesz, annál kisebb a rekeszértéke, fordítottan pedig minél szűkebb a fizikai rekesz, annál nagyobb a rekeszérték. </w:t>
       </w:r>
       <w:r>
         <w:t xml:space="preserve">Az objektívek rekeszértéke lehet fix és változó. </w:t>
@@ -25539,6 +25509,8 @@
     <w:p>
       <w:pPr>
         <w:pStyle w:val="Cmsor2"/>
+        <w:spacing w:after="0"/>
+        <w:ind w:left="788" w:hanging="431"/>
       </w:pPr>
       <w:bookmarkStart w:id="89" w:name="_Toc120030861"/>
       <w:r>
@@ -25991,19 +25963,6 @@
     </w:p>
     <w:p>
       <w:pPr>
-        <w:pStyle w:val="Cmsor3"/>
-      </w:pPr>
-      <w:bookmarkStart w:id="108" w:name="_Toc120030871"/>
-      <w:r>
-        <w:t>Másodlagos kulcsok</w:t>
-      </w:r>
-      <w:bookmarkEnd w:id="108"/>
-      <w:r>
-        <w:t xml:space="preserve"> </w:t>
-      </w:r>
-    </w:p>
-    <w:p>
-      <w:pPr>
         <w:pStyle w:val="Szvegtrzs"/>
         <w:spacing w:line="360" w:lineRule="auto"/>
         <w:jc w:val="both"/>
@@ -26013,7 +25972,7 @@
           <w:b/>
           <w:bCs/>
         </w:rPr>
-        <w:t>USER</w:t>
+        <w:t>USER_BODY</w:t>
       </w:r>
       <w:r>
         <w:rPr>
@@ -26027,39 +25986,171 @@
       </w:r>
       <w:proofErr w:type="spellStart"/>
       <w:r>
-        <w:t>BodyID</w:t>
-      </w:r>
-      <w:proofErr w:type="spellEnd"/>
-      <w:r>
-        <w:t>,</w:t>
-      </w:r>
-      <w:r>
-        <w:t xml:space="preserve"> </w:t>
-      </w:r>
-      <w:proofErr w:type="spellStart"/>
-      <w:r>
-        <w:t>Lens</w:t>
-      </w:r>
-      <w:r>
-        <w:t>ID</w:t>
-      </w:r>
-      <w:proofErr w:type="spellEnd"/>
-      <w:r>
-        <w:t xml:space="preserve">, </w:t>
-      </w:r>
-      <w:proofErr w:type="spellStart"/>
-      <w:r>
-        <w:t>PictureID</w:t>
+        <w:t>UserID</w:t>
       </w:r>
       <w:proofErr w:type="spellEnd"/>
     </w:p>
     <w:p>
       <w:pPr>
+        <w:pStyle w:val="Szvegtrzs"/>
+        <w:spacing w:line="360" w:lineRule="auto"/>
+        <w:jc w:val="both"/>
+      </w:pPr>
+      <w:r>
+        <w:rPr>
+          <w:b/>
+          <w:bCs/>
+        </w:rPr>
+        <w:t>BODY_LENS</w:t>
+      </w:r>
+      <w:r>
+        <w:rPr>
+          <w:b/>
+          <w:bCs/>
+        </w:rPr>
+        <w:t xml:space="preserve"> tábla:</w:t>
+      </w:r>
+      <w:r>
+        <w:t xml:space="preserve"> </w:t>
+      </w:r>
+      <w:proofErr w:type="spellStart"/>
+      <w:r>
+        <w:t>BodyID</w:t>
+      </w:r>
+      <w:proofErr w:type="spellEnd"/>
+    </w:p>
+    <w:p>
+      <w:pPr>
+        <w:pStyle w:val="Szvegtrzs"/>
+        <w:spacing w:line="360" w:lineRule="auto"/>
+        <w:jc w:val="both"/>
+      </w:pPr>
+      <w:r>
+        <w:rPr>
+          <w:b/>
+          <w:bCs/>
+        </w:rPr>
+        <w:t>LENS_PICTURE</w:t>
+      </w:r>
+      <w:r>
+        <w:rPr>
+          <w:b/>
+          <w:bCs/>
+        </w:rPr>
+        <w:t xml:space="preserve"> tábla:</w:t>
+      </w:r>
+      <w:r>
+        <w:t xml:space="preserve"> </w:t>
+      </w:r>
+      <w:proofErr w:type="spellStart"/>
+      <w:r>
+        <w:t>LensID</w:t>
+      </w:r>
+      <w:proofErr w:type="spellEnd"/>
+    </w:p>
+    <w:p>
+      <w:pPr>
+        <w:pStyle w:val="Cmsor3"/>
+      </w:pPr>
+      <w:bookmarkStart w:id="108" w:name="_Toc120030871"/>
+      <w:r>
+        <w:t>Másodlagos kulcsok</w:t>
+      </w:r>
+      <w:bookmarkEnd w:id="108"/>
+      <w:r>
+        <w:t xml:space="preserve"> </w:t>
+      </w:r>
+    </w:p>
+    <w:p>
+      <w:pPr>
+        <w:pStyle w:val="Szvegtrzs"/>
+        <w:spacing w:line="360" w:lineRule="auto"/>
+        <w:jc w:val="both"/>
+      </w:pPr>
+      <w:bookmarkStart w:id="109" w:name="_Toc120030872"/>
+      <w:r>
+        <w:rPr>
+          <w:b/>
+          <w:bCs/>
+        </w:rPr>
+        <w:t>USER_BODY</w:t>
+      </w:r>
+      <w:r>
+        <w:rPr>
+          <w:b/>
+          <w:bCs/>
+        </w:rPr>
+        <w:t xml:space="preserve"> tábla:</w:t>
+      </w:r>
+      <w:r>
+        <w:t xml:space="preserve"> </w:t>
+      </w:r>
+      <w:proofErr w:type="spellStart"/>
+      <w:r>
+        <w:t>BodyID</w:t>
+      </w:r>
+      <w:proofErr w:type="spellEnd"/>
+      <w:r>
+        <w:tab/>
+      </w:r>
+      <w:r>
+        <w:rPr>
+          <w:b/>
+          <w:bCs/>
+        </w:rPr>
+        <w:t>BODY_LENS</w:t>
+      </w:r>
+      <w:r>
+        <w:rPr>
+          <w:b/>
+          <w:bCs/>
+        </w:rPr>
+        <w:t xml:space="preserve"> tábla:</w:t>
+      </w:r>
+      <w:r>
+        <w:t xml:space="preserve"> </w:t>
+      </w:r>
+      <w:proofErr w:type="spellStart"/>
+      <w:r>
+        <w:t>LensID</w:t>
+      </w:r>
+      <w:proofErr w:type="spellEnd"/>
+    </w:p>
+    <w:p>
+      <w:pPr>
+        <w:pStyle w:val="Szvegtrzs"/>
+        <w:spacing w:line="360" w:lineRule="auto"/>
+        <w:jc w:val="both"/>
+      </w:pPr>
+      <w:r>
+        <w:rPr>
+          <w:b/>
+          <w:bCs/>
+        </w:rPr>
+        <w:t>LENS_PICTURE</w:t>
+      </w:r>
+      <w:r>
+        <w:rPr>
+          <w:b/>
+          <w:bCs/>
+        </w:rPr>
+        <w:t xml:space="preserve"> tábla:</w:t>
+      </w:r>
+      <w:r>
+        <w:t xml:space="preserve"> </w:t>
+      </w:r>
+      <w:proofErr w:type="spellStart"/>
+      <w:r>
+        <w:t>PictureID</w:t>
+      </w:r>
+      <w:proofErr w:type="spellEnd"/>
+    </w:p>
+    <w:p>
+      <w:pPr>
         <w:pStyle w:val="Cmsor3"/>
         <w:pageBreakBefore/>
         <w:ind w:left="1225" w:hanging="505"/>
       </w:pPr>
-      <w:bookmarkStart w:id="109" w:name="_Toc120030872"/>
       <w:r>
         <w:lastRenderedPageBreak/>
         <w:t>Megszorítások</w:t>
@@ -26315,15 +26406,7 @@
         <w:t>Fe</w:t>
       </w:r>
       <w:r>
-        <w:t xml:space="preserve">ltételezzük, hogy egy felhasználónak több </w:t>
-      </w:r>
-      <w:proofErr w:type="spellStart"/>
-      <w:r>
-        <w:t>fényképezőgépe</w:t>
-      </w:r>
-      <w:proofErr w:type="spellEnd"/>
-      <w:r>
-        <w:t xml:space="preserve"> lehet. A kép EXIF adatból kiolvasva automatikusan felveszi a még nem ismert fényképezőgépet és felveszi azt új kameraként az adatbázisba. A </w:t>
+        <w:t xml:space="preserve">ltételezzük, hogy egy felhasználónak több fényképezőgépe lehet. A kép EXIF adatból kiolvasva automatikusan felveszi a még nem ismert fényképezőgépet és felveszi azt új kameraként az adatbázisba. A </w:t>
       </w:r>
       <w:proofErr w:type="spellStart"/>
       <w:r>
@@ -26541,7 +26624,6 @@
         <w:docPartUnique/>
       </w:docPartObj>
     </w:sdtPr>
-    <w:sdtEndPr/>
     <w:sdtContent>
       <w:p>
         <w:pPr>

</xml_diff>